<commit_message>
[setup] add issues capacity report
</commit_message>
<xml_diff>
--- a/reports/task_report.docx
+++ b/reports/task_report.docx
@@ -29,7 +29,11 @@
     <w:p/>
     <w:p>
       <w:r>
-        <w:t>2 laptops</w:t>
+        <w:t>Server: MacBook Pro 2,3 GHz Quad-Core Intel Core i7 (Hyper-Threading enabled), 32GB RAM</w:t>
+      </w:r>
+      <w:r>
+        <w:br/>
+        <w:t>Load Generator (LG): MacBook Pro M3 (5 performance / 6 efficiency cores), 18GB RAM</w:t>
       </w:r>
     </w:p>
     <w:p/>
@@ -54,6 +58,14 @@
       <w:r>
         <w:t>100 users</w:t>
       </w:r>
+      <w:r>
+        <w:t xml:space="preserve"> created using k6 users.js </w:t>
+      </w:r>
+      <w:proofErr w:type="gramStart"/>
+      <w:r>
+        <w:t>script</w:t>
+      </w:r>
+      <w:proofErr w:type="gramEnd"/>
     </w:p>
     <w:p/>
     <w:p/>
@@ -69,11 +81,655 @@
     <w:p/>
     <w:p>
       <w:r>
-        <w:t>10.000 descriptions to minimize issue search performance impact</w:t>
-      </w:r>
-    </w:p>
+        <w:rPr>
+          <w:rStyle w:val="Heading2Char"/>
+        </w:rPr>
+        <w:t>Data parametrization</w:t>
+      </w:r>
+      <w:r>
+        <w:br/>
+      </w:r>
+      <w:r>
+        <w:br/>
+      </w:r>
+      <w:r>
+        <w:lastRenderedPageBreak/>
+        <w:t>10.000 descriptions</w:t>
+      </w:r>
+      <w:r>
+        <w:t xml:space="preserve"> (up to 200 symbols) / summaries (up to 10 words) text</w:t>
+      </w:r>
+      <w:r>
+        <w:t xml:space="preserve"> </w:t>
+      </w:r>
+      <w:r>
+        <w:t>prepared and stored in CSV format ensure data variety (e.g. search performance might be dramatically impacted by low data cardinality).</w:t>
+      </w:r>
+    </w:p>
+    <w:p/>
+    <w:p>
+      <w:pPr>
+        <w:pStyle w:val="Heading2"/>
+      </w:pPr>
+      <w:r>
+        <w:t>Creation scenario</w:t>
+      </w:r>
+    </w:p>
+    <w:p/>
+    <w:p>
+      <w:r>
+        <w:t>Although issue creation scenario executed from UI (using web-browser) triggers bunch of different API calls (e.g. /drafts, /sprints, /</w:t>
+      </w:r>
+      <w:proofErr w:type="spellStart"/>
+      <w:r>
+        <w:t>issueWatchers</w:t>
+      </w:r>
+      <w:proofErr w:type="spellEnd"/>
+      <w:r>
+        <w:t xml:space="preserve">, </w:t>
+      </w:r>
+      <w:proofErr w:type="spellStart"/>
+      <w:r>
+        <w:t>etc</w:t>
+      </w:r>
+      <w:proofErr w:type="spellEnd"/>
+      <w:r>
+        <w:t>), there’s a programmatic way to create a new issue using simple REST API call:</w:t>
+      </w:r>
+      <w:r>
+        <w:br/>
+      </w:r>
+      <w:r>
+        <w:br/>
+      </w:r>
+      <w:hyperlink r:id="rId4" w:history="1">
+        <w:r>
+          <w:rPr>
+            <w:rStyle w:val="Hyperlink"/>
+          </w:rPr>
+          <w:t>https://www.jetbrains.com/help/youtrack/devportal/resource-api-issues.html#create-Issue-method</w:t>
+        </w:r>
+      </w:hyperlink>
+    </w:p>
+    <w:p/>
+    <w:p>
+      <w:r>
+        <w:rPr>
+          <w:b/>
+          <w:bCs/>
+        </w:rPr>
+        <w:t>As far as task challenges us to ‘upload 100k issues as fast as possible’, we’re going to stick to that simplistic scenario.</w:t>
+      </w:r>
+      <w:r>
+        <w:br/>
+      </w:r>
+      <w:r>
+        <w:br/>
+        <w:t xml:space="preserve">Please, note that </w:t>
+      </w:r>
+      <w:r>
+        <w:rPr>
+          <w:u w:val="single"/>
+        </w:rPr>
+        <w:t>real-world scenario would imply much more intensive load model</w:t>
+      </w:r>
+      <w:r>
+        <w:t xml:space="preserve"> to replicate browser behavior.</w:t>
+      </w:r>
+    </w:p>
+    <w:p/>
+    <w:p>
+      <w:pPr>
+        <w:pStyle w:val="Heading2"/>
+      </w:pPr>
+      <w:r>
+        <w:t>Open vs Closed Load model</w:t>
+      </w:r>
+    </w:p>
+    <w:p/>
+    <w:p>
+      <w:r>
+        <w:t xml:space="preserve">Since we need to ensure stability of issues creation (not to overload system causing failures), </w:t>
+      </w:r>
+      <w:r>
+        <w:rPr>
+          <w:b/>
+          <w:bCs/>
+        </w:rPr>
+        <w:t>closed load model better fits the case as it provides sort of back pressure mechanism</w:t>
+      </w:r>
+      <w:r>
+        <w:t xml:space="preserve"> (each thread iteration will be delayed in case of service time degradation, stalling further requests initiation).</w:t>
+      </w:r>
+    </w:p>
+    <w:p/>
+    <w:p>
+      <w:pPr>
+        <w:pStyle w:val="Heading2"/>
+      </w:pPr>
+      <w:r>
+        <w:t>Capacity</w:t>
+      </w:r>
+    </w:p>
+    <w:p/>
+    <w:p>
+      <w:r>
+        <w:t>Ramp-up load test executed to check potential maximum throughout for issues creation.</w:t>
+      </w:r>
+    </w:p>
+    <w:p/>
+    <w:p>
+      <w:r>
+        <w:rPr>
+          <w:noProof/>
+        </w:rPr>
+        <w:lastRenderedPageBreak/>
+        <w:drawing>
+          <wp:inline distT="0" distB="0" distL="0" distR="0" wp14:anchorId="1B16A277" wp14:editId="41C2F357">
+            <wp:extent cx="8526162" cy="1752600"/>
+            <wp:effectExtent l="0" t="0" r="0" b="0"/>
+            <wp:docPr id="1680939670" name="Picture 1" descr="A graph with a line&#10;&#10;Description automatically generated"/>
+            <wp:cNvGraphicFramePr>
+              <a:graphicFrameLocks xmlns:a="http://schemas.openxmlformats.org/drawingml/2006/main" noChangeAspect="1"/>
+            </wp:cNvGraphicFramePr>
+            <a:graphic xmlns:a="http://schemas.openxmlformats.org/drawingml/2006/main">
+              <a:graphicData uri="http://schemas.openxmlformats.org/drawingml/2006/picture">
+                <pic:pic xmlns:pic="http://schemas.openxmlformats.org/drawingml/2006/picture">
+                  <pic:nvPicPr>
+                    <pic:cNvPr id="1680939670" name="Picture 1" descr="A graph with a line&#10;&#10;Description automatically generated"/>
+                    <pic:cNvPicPr/>
+                  </pic:nvPicPr>
+                  <pic:blipFill>
+                    <a:blip r:embed="rId5" cstate="print">
+                      <a:extLst>
+                        <a:ext uri="{28A0092B-C50C-407E-A947-70E740481C1C}">
+                          <a14:useLocalDpi xmlns:a14="http://schemas.microsoft.com/office/drawing/2010/main" val="0"/>
+                        </a:ext>
+                      </a:extLst>
+                    </a:blip>
+                    <a:stretch>
+                      <a:fillRect/>
+                    </a:stretch>
+                  </pic:blipFill>
+                  <pic:spPr>
+                    <a:xfrm>
+                      <a:off x="0" y="0"/>
+                      <a:ext cx="8561709" cy="1759907"/>
+                    </a:xfrm>
+                    <a:prstGeom prst="rect">
+                      <a:avLst/>
+                    </a:prstGeom>
+                  </pic:spPr>
+                </pic:pic>
+              </a:graphicData>
+            </a:graphic>
+          </wp:inline>
+        </w:drawing>
+      </w:r>
+    </w:p>
+    <w:p/>
+    <w:p>
+      <w:r>
+        <w:t>Maximum throughput reached ~30rps, caused by CPU exhaustion. It may look not completely convincing due to CPU utilization ups &amp; downs as there’s a visible pattern of CPU spikes every ~1m (potentially caused by some background scheduled task):</w:t>
+      </w:r>
+      <w:r>
+        <w:br/>
+      </w:r>
+      <w:r>
+        <w:br/>
+        <w:t xml:space="preserve">- Last </w:t>
+      </w:r>
+      <w:r>
+        <w:t>6</w:t>
+      </w:r>
+      <w:r>
+        <w:t>m of the test:</w:t>
+      </w:r>
+      <w:r>
+        <w:rPr>
+          <w:noProof/>
+        </w:rPr>
+        <w:t xml:space="preserve"> </w:t>
+      </w:r>
+      <w:r>
+        <w:br/>
+      </w:r>
+    </w:p>
+    <w:p/>
+    <w:p/>
+    <w:p/>
+    <w:p>
+      <w:r>
+        <w:rPr>
+          <w:noProof/>
+        </w:rPr>
+        <w:lastRenderedPageBreak/>
+        <mc:AlternateContent>
+          <mc:Choice Requires="wps">
+            <w:drawing>
+              <wp:anchor distT="0" distB="0" distL="114300" distR="114300" simplePos="0" relativeHeight="251667456" behindDoc="0" locked="0" layoutInCell="1" allowOverlap="1" wp14:anchorId="303A2EED" wp14:editId="7ABCBA87">
+                <wp:simplePos x="0" y="0"/>
+                <wp:positionH relativeFrom="column">
+                  <wp:posOffset>3644900</wp:posOffset>
+                </wp:positionH>
+                <wp:positionV relativeFrom="paragraph">
+                  <wp:posOffset>-170815</wp:posOffset>
+                </wp:positionV>
+                <wp:extent cx="889000" cy="787400"/>
+                <wp:effectExtent l="25400" t="12700" r="12700" b="25400"/>
+                <wp:wrapNone/>
+                <wp:docPr id="1741889856" name="Straight Arrow Connector 15"/>
+                <wp:cNvGraphicFramePr/>
+                <a:graphic xmlns:a="http://schemas.openxmlformats.org/drawingml/2006/main">
+                  <a:graphicData uri="http://schemas.microsoft.com/office/word/2010/wordprocessingShape">
+                    <wps:wsp>
+                      <wps:cNvCnPr/>
+                      <wps:spPr>
+                        <a:xfrm flipH="1">
+                          <a:off x="0" y="0"/>
+                          <a:ext cx="889000" cy="787400"/>
+                        </a:xfrm>
+                        <a:prstGeom prst="straightConnector1">
+                          <a:avLst/>
+                        </a:prstGeom>
+                        <a:ln w="28575">
+                          <a:tailEnd type="triangle"/>
+                        </a:ln>
+                      </wps:spPr>
+                      <wps:style>
+                        <a:lnRef idx="1">
+                          <a:schemeClr val="accent2"/>
+                        </a:lnRef>
+                        <a:fillRef idx="0">
+                          <a:schemeClr val="accent2"/>
+                        </a:fillRef>
+                        <a:effectRef idx="0">
+                          <a:schemeClr val="accent2"/>
+                        </a:effectRef>
+                        <a:fontRef idx="minor">
+                          <a:schemeClr val="tx1"/>
+                        </a:fontRef>
+                      </wps:style>
+                      <wps:bodyPr/>
+                    </wps:wsp>
+                  </a:graphicData>
+                </a:graphic>
+              </wp:anchor>
+            </w:drawing>
+          </mc:Choice>
+          <mc:Fallback>
+            <w:pict>
+              <v:shapetype w14:anchorId="07D11B22" id="_x0000_t32" coordsize="21600,21600" o:spt="32" o:oned="t" path="m,l21600,21600e" filled="f">
+                <v:path arrowok="t" fillok="f" o:connecttype="none"/>
+                <o:lock v:ext="edit" shapetype="t"/>
+              </v:shapetype>
+              <v:shape id="Straight Arrow Connector 15" o:spid="_x0000_s1026" type="#_x0000_t32" style="position:absolute;margin-left:287pt;margin-top:-13.45pt;width:70pt;height:62pt;flip:x;z-index:251667456;visibility:visible;mso-wrap-style:square;mso-wrap-distance-left:9pt;mso-wrap-distance-top:0;mso-wrap-distance-right:9pt;mso-wrap-distance-bottom:0;mso-position-horizontal:absolute;mso-position-horizontal-relative:text;mso-position-vertical:absolute;mso-position-vertical-relative:text" o:gfxdata="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" strokecolor="#e97132 [3205]" strokeweight="2.25pt">
+                <v:stroke endarrow="block" joinstyle="miter"/>
+              </v:shape>
+            </w:pict>
+          </mc:Fallback>
+        </mc:AlternateContent>
+      </w:r>
+      <w:r>
+        <w:rPr>
+          <w:noProof/>
+        </w:rPr>
+        <mc:AlternateContent>
+          <mc:Choice Requires="wps">
+            <w:drawing>
+              <wp:anchor distT="0" distB="0" distL="114300" distR="114300" simplePos="0" relativeHeight="251670528" behindDoc="0" locked="0" layoutInCell="1" allowOverlap="1" wp14:anchorId="300A841A" wp14:editId="60BDBB3C">
+                <wp:simplePos x="0" y="0"/>
+                <wp:positionH relativeFrom="column">
+                  <wp:posOffset>2908300</wp:posOffset>
+                </wp:positionH>
+                <wp:positionV relativeFrom="paragraph">
+                  <wp:posOffset>-134620</wp:posOffset>
+                </wp:positionV>
+                <wp:extent cx="889000" cy="787400"/>
+                <wp:effectExtent l="25400" t="12700" r="12700" b="25400"/>
+                <wp:wrapNone/>
+                <wp:docPr id="1625037076" name="Straight Arrow Connector 15"/>
+                <wp:cNvGraphicFramePr/>
+                <a:graphic xmlns:a="http://schemas.openxmlformats.org/drawingml/2006/main">
+                  <a:graphicData uri="http://schemas.microsoft.com/office/word/2010/wordprocessingShape">
+                    <wps:wsp>
+                      <wps:cNvCnPr/>
+                      <wps:spPr>
+                        <a:xfrm flipH="1">
+                          <a:off x="0" y="0"/>
+                          <a:ext cx="889000" cy="787400"/>
+                        </a:xfrm>
+                        <a:prstGeom prst="straightConnector1">
+                          <a:avLst/>
+                        </a:prstGeom>
+                        <a:ln w="28575">
+                          <a:tailEnd type="triangle"/>
+                        </a:ln>
+                      </wps:spPr>
+                      <wps:style>
+                        <a:lnRef idx="1">
+                          <a:schemeClr val="accent2"/>
+                        </a:lnRef>
+                        <a:fillRef idx="0">
+                          <a:schemeClr val="accent2"/>
+                        </a:fillRef>
+                        <a:effectRef idx="0">
+                          <a:schemeClr val="accent2"/>
+                        </a:effectRef>
+                        <a:fontRef idx="minor">
+                          <a:schemeClr val="tx1"/>
+                        </a:fontRef>
+                      </wps:style>
+                      <wps:bodyPr/>
+                    </wps:wsp>
+                  </a:graphicData>
+                </a:graphic>
+              </wp:anchor>
+            </w:drawing>
+          </mc:Choice>
+          <mc:Fallback>
+            <w:pict>
+              <v:shape w14:anchorId="5A9CEDE1" id="Straight Arrow Connector 15" o:spid="_x0000_s1026" type="#_x0000_t32" style="position:absolute;margin-left:229pt;margin-top:-10.6pt;width:70pt;height:62pt;flip:x;z-index:251670528;visibility:visible;mso-wrap-style:square;mso-wrap-distance-left:9pt;mso-wrap-distance-top:0;mso-wrap-distance-right:9pt;mso-wrap-distance-bottom:0;mso-position-horizontal:absolute;mso-position-horizontal-relative:text;mso-position-vertical:absolute;mso-position-vertical-relative:text" o:gfxdata="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" strokecolor="#e97132 [3205]" strokeweight="2.25pt">
+                <v:stroke endarrow="block" joinstyle="miter"/>
+              </v:shape>
+            </w:pict>
+          </mc:Fallback>
+        </mc:AlternateContent>
+      </w:r>
+      <w:r>
+        <w:rPr>
+          <w:noProof/>
+        </w:rPr>
+        <mc:AlternateContent>
+          <mc:Choice Requires="wps">
+            <w:drawing>
+              <wp:anchor distT="0" distB="0" distL="114300" distR="114300" simplePos="0" relativeHeight="251669504" behindDoc="0" locked="0" layoutInCell="1" allowOverlap="1" wp14:anchorId="59E92C42" wp14:editId="63769DD8">
+                <wp:simplePos x="0" y="0"/>
+                <wp:positionH relativeFrom="column">
+                  <wp:posOffset>2133600</wp:posOffset>
+                </wp:positionH>
+                <wp:positionV relativeFrom="paragraph">
+                  <wp:posOffset>-140335</wp:posOffset>
+                </wp:positionV>
+                <wp:extent cx="889000" cy="787400"/>
+                <wp:effectExtent l="25400" t="12700" r="12700" b="25400"/>
+                <wp:wrapNone/>
+                <wp:docPr id="716125186" name="Straight Arrow Connector 15"/>
+                <wp:cNvGraphicFramePr/>
+                <a:graphic xmlns:a="http://schemas.openxmlformats.org/drawingml/2006/main">
+                  <a:graphicData uri="http://schemas.microsoft.com/office/word/2010/wordprocessingShape">
+                    <wps:wsp>
+                      <wps:cNvCnPr/>
+                      <wps:spPr>
+                        <a:xfrm flipH="1">
+                          <a:off x="0" y="0"/>
+                          <a:ext cx="889000" cy="787400"/>
+                        </a:xfrm>
+                        <a:prstGeom prst="straightConnector1">
+                          <a:avLst/>
+                        </a:prstGeom>
+                        <a:ln w="28575">
+                          <a:tailEnd type="triangle"/>
+                        </a:ln>
+                      </wps:spPr>
+                      <wps:style>
+                        <a:lnRef idx="1">
+                          <a:schemeClr val="accent2"/>
+                        </a:lnRef>
+                        <a:fillRef idx="0">
+                          <a:schemeClr val="accent2"/>
+                        </a:fillRef>
+                        <a:effectRef idx="0">
+                          <a:schemeClr val="accent2"/>
+                        </a:effectRef>
+                        <a:fontRef idx="minor">
+                          <a:schemeClr val="tx1"/>
+                        </a:fontRef>
+                      </wps:style>
+                      <wps:bodyPr/>
+                    </wps:wsp>
+                  </a:graphicData>
+                </a:graphic>
+              </wp:anchor>
+            </w:drawing>
+          </mc:Choice>
+          <mc:Fallback>
+            <w:pict>
+              <v:shape w14:anchorId="143EDBC5" id="Straight Arrow Connector 15" o:spid="_x0000_s1026" type="#_x0000_t32" style="position:absolute;margin-left:168pt;margin-top:-11.05pt;width:70pt;height:62pt;flip:x;z-index:251669504;visibility:visible;mso-wrap-style:square;mso-wrap-distance-left:9pt;mso-wrap-distance-top:0;mso-wrap-distance-right:9pt;mso-wrap-distance-bottom:0;mso-position-horizontal:absolute;mso-position-horizontal-relative:text;mso-position-vertical:absolute;mso-position-vertical-relative:text" o:gfxdata="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" strokecolor="#e97132 [3205]" strokeweight="2.25pt">
+                <v:stroke endarrow="block" joinstyle="miter"/>
+              </v:shape>
+            </w:pict>
+          </mc:Fallback>
+        </mc:AlternateContent>
+      </w:r>
+      <w:r>
+        <w:rPr>
+          <w:noProof/>
+        </w:rPr>
+        <mc:AlternateContent>
+          <mc:Choice Requires="wps">
+            <w:drawing>
+              <wp:anchor distT="0" distB="0" distL="114300" distR="114300" simplePos="0" relativeHeight="251668480" behindDoc="0" locked="0" layoutInCell="1" allowOverlap="1" wp14:anchorId="7378A09B" wp14:editId="439CE050">
+                <wp:simplePos x="0" y="0"/>
+                <wp:positionH relativeFrom="column">
+                  <wp:posOffset>1371600</wp:posOffset>
+                </wp:positionH>
+                <wp:positionV relativeFrom="paragraph">
+                  <wp:posOffset>-140335</wp:posOffset>
+                </wp:positionV>
+                <wp:extent cx="889000" cy="787400"/>
+                <wp:effectExtent l="25400" t="12700" r="12700" b="25400"/>
+                <wp:wrapNone/>
+                <wp:docPr id="1118660914" name="Straight Arrow Connector 15"/>
+                <wp:cNvGraphicFramePr/>
+                <a:graphic xmlns:a="http://schemas.openxmlformats.org/drawingml/2006/main">
+                  <a:graphicData uri="http://schemas.microsoft.com/office/word/2010/wordprocessingShape">
+                    <wps:wsp>
+                      <wps:cNvCnPr/>
+                      <wps:spPr>
+                        <a:xfrm flipH="1">
+                          <a:off x="0" y="0"/>
+                          <a:ext cx="889000" cy="787400"/>
+                        </a:xfrm>
+                        <a:prstGeom prst="straightConnector1">
+                          <a:avLst/>
+                        </a:prstGeom>
+                        <a:ln w="28575">
+                          <a:tailEnd type="triangle"/>
+                        </a:ln>
+                      </wps:spPr>
+                      <wps:style>
+                        <a:lnRef idx="1">
+                          <a:schemeClr val="accent2"/>
+                        </a:lnRef>
+                        <a:fillRef idx="0">
+                          <a:schemeClr val="accent2"/>
+                        </a:fillRef>
+                        <a:effectRef idx="0">
+                          <a:schemeClr val="accent2"/>
+                        </a:effectRef>
+                        <a:fontRef idx="minor">
+                          <a:schemeClr val="tx1"/>
+                        </a:fontRef>
+                      </wps:style>
+                      <wps:bodyPr/>
+                    </wps:wsp>
+                  </a:graphicData>
+                </a:graphic>
+              </wp:anchor>
+            </w:drawing>
+          </mc:Choice>
+          <mc:Fallback>
+            <w:pict>
+              <v:shape w14:anchorId="0E2A139D" id="Straight Arrow Connector 15" o:spid="_x0000_s1026" type="#_x0000_t32" style="position:absolute;margin-left:108pt;margin-top:-11.05pt;width:70pt;height:62pt;flip:x;z-index:251668480;visibility:visible;mso-wrap-style:square;mso-wrap-distance-left:9pt;mso-wrap-distance-top:0;mso-wrap-distance-right:9pt;mso-wrap-distance-bottom:0;mso-position-horizontal:absolute;mso-position-horizontal-relative:text;mso-position-vertical:absolute;mso-position-vertical-relative:text" o:gfxdata="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" strokecolor="#e97132 [3205]" strokeweight="2.25pt">
+                <v:stroke endarrow="block" joinstyle="miter"/>
+              </v:shape>
+            </w:pict>
+          </mc:Fallback>
+        </mc:AlternateContent>
+      </w:r>
+      <w:r>
+        <w:rPr>
+          <w:noProof/>
+        </w:rPr>
+        <w:drawing>
+          <wp:anchor distT="0" distB="0" distL="114300" distR="114300" simplePos="0" relativeHeight="251666432" behindDoc="0" locked="0" layoutInCell="1" allowOverlap="1" wp14:anchorId="0C3D87AC" wp14:editId="34B07F55">
+            <wp:simplePos x="0" y="0"/>
+            <wp:positionH relativeFrom="column">
+              <wp:posOffset>165100</wp:posOffset>
+            </wp:positionH>
+            <wp:positionV relativeFrom="paragraph">
+              <wp:posOffset>316230</wp:posOffset>
+            </wp:positionV>
+            <wp:extent cx="8229600" cy="3946525"/>
+            <wp:effectExtent l="0" t="0" r="0" b="3175"/>
+            <wp:wrapTopAndBottom/>
+            <wp:docPr id="504230243" name="Picture 2" descr="A screenshot of a graph&#10;&#10;Description automatically generated"/>
+            <wp:cNvGraphicFramePr>
+              <a:graphicFrameLocks xmlns:a="http://schemas.openxmlformats.org/drawingml/2006/main" noChangeAspect="1"/>
+            </wp:cNvGraphicFramePr>
+            <a:graphic xmlns:a="http://schemas.openxmlformats.org/drawingml/2006/main">
+              <a:graphicData uri="http://schemas.openxmlformats.org/drawingml/2006/picture">
+                <pic:pic xmlns:pic="http://schemas.openxmlformats.org/drawingml/2006/picture">
+                  <pic:nvPicPr>
+                    <pic:cNvPr id="504230243" name="Picture 2" descr="A screenshot of a graph&#10;&#10;Description automatically generated"/>
+                    <pic:cNvPicPr/>
+                  </pic:nvPicPr>
+                  <pic:blipFill>
+                    <a:blip r:embed="rId6">
+                      <a:extLst>
+                        <a:ext uri="{28A0092B-C50C-407E-A947-70E740481C1C}">
+                          <a14:useLocalDpi xmlns:a14="http://schemas.microsoft.com/office/drawing/2010/main" val="0"/>
+                        </a:ext>
+                      </a:extLst>
+                    </a:blip>
+                    <a:stretch>
+                      <a:fillRect/>
+                    </a:stretch>
+                  </pic:blipFill>
+                  <pic:spPr>
+                    <a:xfrm>
+                      <a:off x="0" y="0"/>
+                      <a:ext cx="8229600" cy="3946525"/>
+                    </a:xfrm>
+                    <a:prstGeom prst="rect">
+                      <a:avLst/>
+                    </a:prstGeom>
+                  </pic:spPr>
+                </pic:pic>
+              </a:graphicData>
+            </a:graphic>
+            <wp14:sizeRelH relativeFrom="page">
+              <wp14:pctWidth>0</wp14:pctWidth>
+            </wp14:sizeRelH>
+            <wp14:sizeRelV relativeFrom="page">
+              <wp14:pctHeight>0</wp14:pctHeight>
+            </wp14:sizeRelV>
+          </wp:anchor>
+        </w:drawing>
+      </w:r>
+    </w:p>
+    <w:p/>
+    <w:p>
+      <w:r>
+        <w:t xml:space="preserve">Thus, </w:t>
+      </w:r>
+      <w:proofErr w:type="gramStart"/>
+      <w:r>
+        <w:t>in order to</w:t>
+      </w:r>
+      <w:proofErr w:type="gramEnd"/>
+      <w:r>
+        <w:t xml:space="preserve"> ensure stable rate of issues creation (even during CPU spikes), we should stick to a rate of slightly less than </w:t>
+      </w:r>
+      <w:r>
+        <w:rPr>
+          <w:b/>
+          <w:bCs/>
+        </w:rPr>
+        <w:t>30rps</w:t>
+      </w:r>
+      <w:r>
+        <w:t>.</w:t>
+      </w:r>
+    </w:p>
+    <w:p/>
+    <w:p/>
+    <w:p>
+      <w:pPr>
+        <w:rPr>
+          <w:b/>
+          <w:bCs/>
+        </w:rPr>
+      </w:pPr>
+      <w:r>
+        <w:rPr>
+          <w:b/>
+          <w:bCs/>
+        </w:rPr>
+        <w:t>Theoretical time</w:t>
+      </w:r>
+      <w:r>
+        <w:t xml:space="preserve"> in that case would be 100_000 r / 30rps = 3333s ~= </w:t>
+      </w:r>
+      <w:r>
+        <w:rPr>
+          <w:b/>
+          <w:bCs/>
+        </w:rPr>
+        <w:t>1h</w:t>
+      </w:r>
+    </w:p>
+    <w:p>
+      <w:r>
+        <w:t xml:space="preserve">However, there’s no guarantee that system will demonstrate similar performance as number of issues in the system grows (e.g. indexes </w:t>
+      </w:r>
+      <w:proofErr w:type="gramStart"/>
+      <w:r>
+        <w:t>update</w:t>
+      </w:r>
+      <w:proofErr w:type="gramEnd"/>
+      <w:r>
+        <w:t xml:space="preserve"> and data insertion might become more expensive). Let’s find it out by trying to create 100_000 issues.</w:t>
+      </w:r>
+    </w:p>
+    <w:p/>
+    <w:p>
+      <w:pPr>
+        <w:pStyle w:val="Heading2"/>
+      </w:pPr>
+      <w:r>
+        <w:lastRenderedPageBreak/>
+        <w:t>Upload 100_000 issues</w:t>
+      </w:r>
+    </w:p>
+    <w:p/>
+    <w:p>
+      <w:proofErr w:type="gramStart"/>
+      <w:r>
+        <w:t>In order to</w:t>
+      </w:r>
+      <w:proofErr w:type="gramEnd"/>
+      <w:r>
+        <w:t xml:space="preserve"> create exactly 100k issues we’re going use purpose-built k6 executor: </w:t>
+      </w:r>
+      <w:hyperlink r:id="rId7" w:history="1">
+        <w:r>
+          <w:rPr>
+            <w:rStyle w:val="Hyperlink"/>
+          </w:rPr>
+          <w:t>https://k6.io/docs/using-k6/scenarios/executors/shared-iterations/</w:t>
+        </w:r>
+      </w:hyperlink>
+      <w:r>
+        <w:t xml:space="preserve"> </w:t>
+      </w:r>
+    </w:p>
+    <w:p/>
+    <w:p/>
+    <w:p/>
     <w:sectPr>
-      <w:pgSz w:w="12240" w:h="15840"/>
+      <w:pgSz w:w="15840" w:h="12240" w:orient="landscape"/>
       <w:pgMar w:top="1440" w:right="1440" w:bottom="1440" w:left="1440" w:header="720" w:footer="720" w:gutter="0"/>
       <w:cols w:space="720"/>
       <w:docGrid w:linePitch="360"/>
@@ -506,7 +1162,6 @@
     <w:next w:val="Normal"/>
     <w:link w:val="Heading2Char"/>
     <w:uiPriority w:val="9"/>
-    <w:semiHidden/>
     <w:unhideWhenUsed/>
     <w:qFormat/>
     <w:rsid w:val="00773CD4"/>
@@ -721,7 +1376,6 @@
     <w:basedOn w:val="DefaultParagraphFont"/>
     <w:link w:val="Heading2"/>
     <w:uiPriority w:val="9"/>
-    <w:semiHidden/>
     <w:rsid w:val="00773CD4"/>
     <w:rPr>
       <w:rFonts w:asciiTheme="majorHAnsi" w:eastAsiaTheme="majorEastAsia" w:hAnsiTheme="majorHAnsi" w:cstheme="majorBidi"/>
@@ -992,6 +1646,29 @@
       <w:smallCaps/>
       <w:color w:val="0F4761" w:themeColor="accent1" w:themeShade="BF"/>
       <w:spacing w:val="5"/>
+    </w:rPr>
+  </w:style>
+  <w:style w:type="character" w:styleId="Hyperlink">
+    <w:name w:val="Hyperlink"/>
+    <w:basedOn w:val="DefaultParagraphFont"/>
+    <w:uiPriority w:val="99"/>
+    <w:unhideWhenUsed/>
+    <w:rsid w:val="00EC754B"/>
+    <w:rPr>
+      <w:color w:val="467886" w:themeColor="hyperlink"/>
+      <w:u w:val="single"/>
+    </w:rPr>
+  </w:style>
+  <w:style w:type="character" w:styleId="UnresolvedMention">
+    <w:name w:val="Unresolved Mention"/>
+    <w:basedOn w:val="DefaultParagraphFont"/>
+    <w:uiPriority w:val="99"/>
+    <w:semiHidden/>
+    <w:unhideWhenUsed/>
+    <w:rsid w:val="00EC754B"/>
+    <w:rPr>
+      <w:color w:val="605E5C"/>
+      <w:shd w:val="clear" w:color="auto" w:fill="E1DFDD"/>
     </w:rPr>
   </w:style>
 </w:styles>

</xml_diff>

<commit_message>
[setup] add 100k issues report
</commit_message>
<xml_diff>
--- a/reports/task_report.docx
+++ b/reports/task_report.docx
@@ -142,7 +142,7 @@
       <w:r>
         <w:br/>
       </w:r>
-      <w:hyperlink r:id="rId4" w:history="1">
+      <w:hyperlink r:id="rId5" w:anchor="create-Issue-method" w:history="1">
         <w:r>
           <w:rPr>
             <w:rStyle w:val="Hyperlink"/>
@@ -225,7 +225,7 @@
         </w:rPr>
         <w:lastRenderedPageBreak/>
         <w:drawing>
-          <wp:inline distT="0" distB="0" distL="0" distR="0" wp14:anchorId="1B16A277" wp14:editId="41C2F357">
+          <wp:inline distT="0" distB="0" distL="0" distR="0" wp14:anchorId="1B16A277" wp14:editId="7790C0D9">
             <wp:extent cx="8526162" cy="1752600"/>
             <wp:effectExtent l="0" t="0" r="0" b="0"/>
             <wp:docPr id="1680939670" name="Picture 1" descr="A graph with a line&#10;&#10;Description automatically generated"/>
@@ -240,7 +240,7 @@
                     <pic:cNvPicPr/>
                   </pic:nvPicPr>
                   <pic:blipFill>
-                    <a:blip r:embed="rId5" cstate="print">
+                    <a:blip r:embed="rId6" cstate="print">
                       <a:extLst>
                         <a:ext uri="{28A0092B-C50C-407E-A947-70E740481C1C}">
                           <a14:useLocalDpi xmlns:a14="http://schemas.microsoft.com/office/drawing/2010/main" val="0"/>
@@ -596,7 +596,7 @@
                     <pic:cNvPicPr/>
                   </pic:nvPicPr>
                   <pic:blipFill>
-                    <a:blip r:embed="rId6">
+                    <a:blip r:embed="rId7">
                       <a:extLst>
                         <a:ext uri="{28A0092B-C50C-407E-A947-70E740481C1C}">
                           <a14:useLocalDpi xmlns:a14="http://schemas.microsoft.com/office/drawing/2010/main" val="0"/>
@@ -713,7 +713,7 @@
       <w:r>
         <w:t xml:space="preserve"> create exactly 100k issues we’re going use purpose-built k6 executor: </w:t>
       </w:r>
-      <w:hyperlink r:id="rId7" w:history="1">
+      <w:hyperlink r:id="rId8" w:history="1">
         <w:r>
           <w:rPr>
             <w:rStyle w:val="Hyperlink"/>
@@ -728,6 +728,489 @@
     <w:p/>
     <w:p/>
     <w:p/>
+    <w:p>
+      <w:r>
+        <w:t>I’ve started from ~27k issues in the system with a test of 35 virtual users (1s think time on each iteration), resulting in ~30rps:</w:t>
+      </w:r>
+      <w:r>
+        <w:br/>
+      </w:r>
+    </w:p>
+    <w:p>
+      <w:r>
+        <w:rPr>
+          <w:noProof/>
+        </w:rPr>
+        <w:drawing>
+          <wp:inline distT="0" distB="0" distL="0" distR="0" wp14:anchorId="74055882" wp14:editId="50A225CB">
+            <wp:extent cx="8229600" cy="1816735"/>
+            <wp:effectExtent l="0" t="0" r="0" b="0"/>
+            <wp:docPr id="1980069902" name="Picture 1" descr="A graph of a graph&#10;&#10;Description automatically generated with medium confidence"/>
+            <wp:cNvGraphicFramePr>
+              <a:graphicFrameLocks xmlns:a="http://schemas.openxmlformats.org/drawingml/2006/main" noChangeAspect="1"/>
+            </wp:cNvGraphicFramePr>
+            <a:graphic xmlns:a="http://schemas.openxmlformats.org/drawingml/2006/main">
+              <a:graphicData uri="http://schemas.openxmlformats.org/drawingml/2006/picture">
+                <pic:pic xmlns:pic="http://schemas.openxmlformats.org/drawingml/2006/picture">
+                  <pic:nvPicPr>
+                    <pic:cNvPr id="1980069902" name="Picture 1" descr="A graph of a graph&#10;&#10;Description automatically generated with medium confidence"/>
+                    <pic:cNvPicPr/>
+                  </pic:nvPicPr>
+                  <pic:blipFill>
+                    <a:blip r:embed="rId9" cstate="print">
+                      <a:extLst>
+                        <a:ext uri="{28A0092B-C50C-407E-A947-70E740481C1C}">
+                          <a14:useLocalDpi xmlns:a14="http://schemas.microsoft.com/office/drawing/2010/main" val="0"/>
+                        </a:ext>
+                      </a:extLst>
+                    </a:blip>
+                    <a:stretch>
+                      <a:fillRect/>
+                    </a:stretch>
+                  </pic:blipFill>
+                  <pic:spPr>
+                    <a:xfrm>
+                      <a:off x="0" y="0"/>
+                      <a:ext cx="8229600" cy="1816735"/>
+                    </a:xfrm>
+                    <a:prstGeom prst="rect">
+                      <a:avLst/>
+                    </a:prstGeom>
+                  </pic:spPr>
+                </pic:pic>
+              </a:graphicData>
+            </a:graphic>
+          </wp:inline>
+        </w:drawing>
+      </w:r>
+      <w:r>
+        <w:br/>
+      </w:r>
+    </w:p>
+    <w:p/>
+    <w:p>
+      <w:r>
+        <w:t>My initial assumption of system degradation depending on data volume was right. As we can see, service time increases linearly as data grows in the system. That means each issue creation operation becomes more and more CPU intensive:</w:t>
+      </w:r>
+    </w:p>
+    <w:p/>
+    <w:p>
+      <w:pPr>
+        <w:pStyle w:val="ListParagraph"/>
+        <w:numPr>
+          <w:ilvl w:val="0"/>
+          <w:numId w:val="1"/>
+        </w:numPr>
+      </w:pPr>
+      <w:r>
+        <w:lastRenderedPageBreak/>
+        <w:t>How it started:</w:t>
+      </w:r>
+      <w:r>
+        <w:br/>
+      </w:r>
+      <w:r>
+        <w:rPr>
+          <w:noProof/>
+        </w:rPr>
+        <w:drawing>
+          <wp:inline distT="0" distB="0" distL="0" distR="0" wp14:anchorId="60627550" wp14:editId="489CE44A">
+            <wp:extent cx="8229600" cy="3958590"/>
+            <wp:effectExtent l="0" t="0" r="0" b="3810"/>
+            <wp:docPr id="825648800" name="Picture 2" descr="A screenshot of a graph&#10;&#10;Description automatically generated"/>
+            <wp:cNvGraphicFramePr>
+              <a:graphicFrameLocks xmlns:a="http://schemas.openxmlformats.org/drawingml/2006/main" noChangeAspect="1"/>
+            </wp:cNvGraphicFramePr>
+            <a:graphic xmlns:a="http://schemas.openxmlformats.org/drawingml/2006/main">
+              <a:graphicData uri="http://schemas.openxmlformats.org/drawingml/2006/picture">
+                <pic:pic xmlns:pic="http://schemas.openxmlformats.org/drawingml/2006/picture">
+                  <pic:nvPicPr>
+                    <pic:cNvPr id="825648800" name="Picture 2" descr="A screenshot of a graph&#10;&#10;Description automatically generated"/>
+                    <pic:cNvPicPr/>
+                  </pic:nvPicPr>
+                  <pic:blipFill>
+                    <a:blip r:embed="rId10">
+                      <a:extLst>
+                        <a:ext uri="{28A0092B-C50C-407E-A947-70E740481C1C}">
+                          <a14:useLocalDpi xmlns:a14="http://schemas.microsoft.com/office/drawing/2010/main" val="0"/>
+                        </a:ext>
+                      </a:extLst>
+                    </a:blip>
+                    <a:stretch>
+                      <a:fillRect/>
+                    </a:stretch>
+                  </pic:blipFill>
+                  <pic:spPr>
+                    <a:xfrm>
+                      <a:off x="0" y="0"/>
+                      <a:ext cx="8229600" cy="3958590"/>
+                    </a:xfrm>
+                    <a:prstGeom prst="rect">
+                      <a:avLst/>
+                    </a:prstGeom>
+                  </pic:spPr>
+                </pic:pic>
+              </a:graphicData>
+            </a:graphic>
+          </wp:inline>
+        </w:drawing>
+      </w:r>
+    </w:p>
+    <w:p>
+      <w:pPr>
+        <w:pStyle w:val="ListParagraph"/>
+        <w:numPr>
+          <w:ilvl w:val="0"/>
+          <w:numId w:val="1"/>
+        </w:numPr>
+      </w:pPr>
+      <w:r>
+        <w:t>How it ended:</w:t>
+      </w:r>
+    </w:p>
+    <w:p>
+      <w:pPr>
+        <w:pStyle w:val="ListParagraph"/>
+      </w:pPr>
+      <w:r>
+        <w:rPr>
+          <w:noProof/>
+        </w:rPr>
+        <w:lastRenderedPageBreak/>
+        <w:drawing>
+          <wp:inline distT="0" distB="0" distL="0" distR="0" wp14:anchorId="41F97764" wp14:editId="0C45021A">
+            <wp:extent cx="8229600" cy="3945890"/>
+            <wp:effectExtent l="0" t="0" r="0" b="3810"/>
+            <wp:docPr id="959229041" name="Picture 3" descr="A screenshot of a graph&#10;&#10;Description automatically generated"/>
+            <wp:cNvGraphicFramePr>
+              <a:graphicFrameLocks xmlns:a="http://schemas.openxmlformats.org/drawingml/2006/main" noChangeAspect="1"/>
+            </wp:cNvGraphicFramePr>
+            <a:graphic xmlns:a="http://schemas.openxmlformats.org/drawingml/2006/main">
+              <a:graphicData uri="http://schemas.openxmlformats.org/drawingml/2006/picture">
+                <pic:pic xmlns:pic="http://schemas.openxmlformats.org/drawingml/2006/picture">
+                  <pic:nvPicPr>
+                    <pic:cNvPr id="959229041" name="Picture 3" descr="A screenshot of a graph&#10;&#10;Description automatically generated"/>
+                    <pic:cNvPicPr/>
+                  </pic:nvPicPr>
+                  <pic:blipFill>
+                    <a:blip r:embed="rId11">
+                      <a:extLst>
+                        <a:ext uri="{28A0092B-C50C-407E-A947-70E740481C1C}">
+                          <a14:useLocalDpi xmlns:a14="http://schemas.microsoft.com/office/drawing/2010/main" val="0"/>
+                        </a:ext>
+                      </a:extLst>
+                    </a:blip>
+                    <a:stretch>
+                      <a:fillRect/>
+                    </a:stretch>
+                  </pic:blipFill>
+                  <pic:spPr>
+                    <a:xfrm>
+                      <a:off x="0" y="0"/>
+                      <a:ext cx="8229600" cy="3945890"/>
+                    </a:xfrm>
+                    <a:prstGeom prst="rect">
+                      <a:avLst/>
+                    </a:prstGeom>
+                  </pic:spPr>
+                </pic:pic>
+              </a:graphicData>
+            </a:graphic>
+          </wp:inline>
+        </w:drawing>
+      </w:r>
+    </w:p>
+    <w:p>
+      <w:pPr>
+        <w:pStyle w:val="ListParagraph"/>
+      </w:pPr>
+    </w:p>
+    <w:p>
+      <w:pPr>
+        <w:pStyle w:val="ListParagraph"/>
+      </w:pPr>
+    </w:p>
+    <w:p>
+      <w:pPr>
+        <w:pStyle w:val="ListParagraph"/>
+      </w:pPr>
+      <w:proofErr w:type="gramStart"/>
+      <w:r>
+        <w:t>So</w:t>
+      </w:r>
+      <w:proofErr w:type="gramEnd"/>
+      <w:r>
+        <w:t xml:space="preserve"> I was forced to stop the test and decrease number of virtual users to decrease pressure on the system (to avoid failures due to timeout and system outage):</w:t>
+      </w:r>
+    </w:p>
+    <w:p>
+      <w:pPr>
+        <w:pStyle w:val="ListParagraph"/>
+      </w:pPr>
+    </w:p>
+    <w:p>
+      <w:pPr>
+        <w:pStyle w:val="ListParagraph"/>
+      </w:pPr>
+      <w:r>
+        <w:rPr>
+          <w:noProof/>
+        </w:rPr>
+        <w:lastRenderedPageBreak/>
+        <w:drawing>
+          <wp:inline distT="0" distB="0" distL="0" distR="0" wp14:anchorId="78F62B6B" wp14:editId="5234DA29">
+            <wp:extent cx="8229600" cy="1917700"/>
+            <wp:effectExtent l="0" t="0" r="0" b="0"/>
+            <wp:docPr id="264427026" name="Picture 4" descr="A graph with blue and green lines&#10;&#10;Description automatically generated"/>
+            <wp:cNvGraphicFramePr>
+              <a:graphicFrameLocks xmlns:a="http://schemas.openxmlformats.org/drawingml/2006/main" noChangeAspect="1"/>
+            </wp:cNvGraphicFramePr>
+            <a:graphic xmlns:a="http://schemas.openxmlformats.org/drawingml/2006/main">
+              <a:graphicData uri="http://schemas.openxmlformats.org/drawingml/2006/picture">
+                <pic:pic xmlns:pic="http://schemas.openxmlformats.org/drawingml/2006/picture">
+                  <pic:nvPicPr>
+                    <pic:cNvPr id="264427026" name="Picture 4" descr="A graph with blue and green lines&#10;&#10;Description automatically generated"/>
+                    <pic:cNvPicPr/>
+                  </pic:nvPicPr>
+                  <pic:blipFill>
+                    <a:blip r:embed="rId12" cstate="print">
+                      <a:extLst>
+                        <a:ext uri="{28A0092B-C50C-407E-A947-70E740481C1C}">
+                          <a14:useLocalDpi xmlns:a14="http://schemas.microsoft.com/office/drawing/2010/main" val="0"/>
+                        </a:ext>
+                      </a:extLst>
+                    </a:blip>
+                    <a:stretch>
+                      <a:fillRect/>
+                    </a:stretch>
+                  </pic:blipFill>
+                  <pic:spPr>
+                    <a:xfrm>
+                      <a:off x="0" y="0"/>
+                      <a:ext cx="8229600" cy="1917700"/>
+                    </a:xfrm>
+                    <a:prstGeom prst="rect">
+                      <a:avLst/>
+                    </a:prstGeom>
+                  </pic:spPr>
+                </pic:pic>
+              </a:graphicData>
+            </a:graphic>
+          </wp:inline>
+        </w:drawing>
+      </w:r>
+    </w:p>
+    <w:p>
+      <w:pPr>
+        <w:pStyle w:val="ListParagraph"/>
+      </w:pPr>
+    </w:p>
+    <w:p>
+      <w:pPr>
+        <w:pStyle w:val="ListParagraph"/>
+      </w:pPr>
+    </w:p>
+    <w:p>
+      <w:pPr>
+        <w:pStyle w:val="ListParagraph"/>
+      </w:pPr>
+    </w:p>
+    <w:p>
+      <w:pPr>
+        <w:pStyle w:val="ListParagraph"/>
+      </w:pPr>
+      <w:r>
+        <w:t xml:space="preserve">Overall, we can see that </w:t>
+      </w:r>
+      <w:r>
+        <w:rPr>
+          <w:b/>
+          <w:bCs/>
+        </w:rPr>
+        <w:t>issue creation throughput has decreased</w:t>
+      </w:r>
+      <w:r>
+        <w:t xml:space="preserve"> from </w:t>
+      </w:r>
+      <w:r>
+        <w:rPr>
+          <w:b/>
+          <w:bCs/>
+        </w:rPr>
+        <w:t>~30rps</w:t>
+      </w:r>
+      <w:r>
+        <w:t xml:space="preserve"> when there were </w:t>
+      </w:r>
+      <w:r>
+        <w:rPr>
+          <w:b/>
+          <w:bCs/>
+        </w:rPr>
+        <w:t>27k issues</w:t>
+      </w:r>
+      <w:r>
+        <w:t xml:space="preserve"> to </w:t>
+      </w:r>
+      <w:r>
+        <w:rPr>
+          <w:b/>
+          <w:bCs/>
+        </w:rPr>
+        <w:t>~5rps</w:t>
+      </w:r>
+      <w:r>
+        <w:t xml:space="preserve"> when there were </w:t>
+      </w:r>
+      <w:r>
+        <w:rPr>
+          <w:b/>
+          <w:bCs/>
+        </w:rPr>
+        <w:t>127k issues</w:t>
+      </w:r>
+      <w:r>
+        <w:t>.</w:t>
+      </w:r>
+    </w:p>
+    <w:p>
+      <w:pPr>
+        <w:pStyle w:val="ListParagraph"/>
+      </w:pPr>
+    </w:p>
+    <w:p>
+      <w:pPr>
+        <w:pStyle w:val="ListParagraph"/>
+      </w:pPr>
+      <w:r>
+        <w:t xml:space="preserve">It took 50m + </w:t>
+      </w:r>
+      <w:r>
+        <w:t xml:space="preserve">110m = </w:t>
+      </w:r>
+      <w:r>
+        <w:rPr>
+          <w:b/>
+          <w:bCs/>
+        </w:rPr>
+        <w:t>170m in total to create 100k issues</w:t>
+      </w:r>
+      <w:r>
+        <w:t xml:space="preserve"> (from 27k to 127k), which is ~3 times higher than estimated based on initial throughput.</w:t>
+      </w:r>
+    </w:p>
+    <w:p>
+      <w:pPr>
+        <w:pStyle w:val="ListParagraph"/>
+      </w:pPr>
+    </w:p>
+    <w:p>
+      <w:pPr>
+        <w:pStyle w:val="ListParagraph"/>
+      </w:pPr>
+      <w:r>
+        <w:rPr>
+          <w:noProof/>
+        </w:rPr>
+        <w:drawing>
+          <wp:inline distT="0" distB="0" distL="0" distR="0" wp14:anchorId="3233F20D" wp14:editId="1A9145F0">
+            <wp:extent cx="8229600" cy="557530"/>
+            <wp:effectExtent l="0" t="0" r="0" b="1270"/>
+            <wp:docPr id="515887364" name="Picture 5"/>
+            <wp:cNvGraphicFramePr>
+              <a:graphicFrameLocks xmlns:a="http://schemas.openxmlformats.org/drawingml/2006/main" noChangeAspect="1"/>
+            </wp:cNvGraphicFramePr>
+            <a:graphic xmlns:a="http://schemas.openxmlformats.org/drawingml/2006/main">
+              <a:graphicData uri="http://schemas.openxmlformats.org/drawingml/2006/picture">
+                <pic:pic xmlns:pic="http://schemas.openxmlformats.org/drawingml/2006/picture">
+                  <pic:nvPicPr>
+                    <pic:cNvPr id="515887364" name="Picture 515887364"/>
+                    <pic:cNvPicPr/>
+                  </pic:nvPicPr>
+                  <pic:blipFill>
+                    <a:blip r:embed="rId13" cstate="print">
+                      <a:extLst>
+                        <a:ext uri="{28A0092B-C50C-407E-A947-70E740481C1C}">
+                          <a14:useLocalDpi xmlns:a14="http://schemas.microsoft.com/office/drawing/2010/main" val="0"/>
+                        </a:ext>
+                      </a:extLst>
+                    </a:blip>
+                    <a:stretch>
+                      <a:fillRect/>
+                    </a:stretch>
+                  </pic:blipFill>
+                  <pic:spPr>
+                    <a:xfrm>
+                      <a:off x="0" y="0"/>
+                      <a:ext cx="8229600" cy="557530"/>
+                    </a:xfrm>
+                    <a:prstGeom prst="rect">
+                      <a:avLst/>
+                    </a:prstGeom>
+                  </pic:spPr>
+                </pic:pic>
+              </a:graphicData>
+            </a:graphic>
+          </wp:inline>
+        </w:drawing>
+      </w:r>
+    </w:p>
+    <w:p>
+      <w:pPr>
+        <w:pStyle w:val="ListParagraph"/>
+      </w:pPr>
+    </w:p>
+    <w:p>
+      <w:pPr>
+        <w:pStyle w:val="ListParagraph"/>
+      </w:pPr>
+      <w:r>
+        <w:rPr>
+          <w:noProof/>
+        </w:rPr>
+        <w:drawing>
+          <wp:inline distT="0" distB="0" distL="0" distR="0" wp14:anchorId="27B1CFDC" wp14:editId="04ADCCAA">
+            <wp:extent cx="8229600" cy="360045"/>
+            <wp:effectExtent l="0" t="0" r="0" b="0"/>
+            <wp:docPr id="1138788476" name="Picture 6"/>
+            <wp:cNvGraphicFramePr>
+              <a:graphicFrameLocks xmlns:a="http://schemas.openxmlformats.org/drawingml/2006/main" noChangeAspect="1"/>
+            </wp:cNvGraphicFramePr>
+            <a:graphic xmlns:a="http://schemas.openxmlformats.org/drawingml/2006/main">
+              <a:graphicData uri="http://schemas.openxmlformats.org/drawingml/2006/picture">
+                <pic:pic xmlns:pic="http://schemas.openxmlformats.org/drawingml/2006/picture">
+                  <pic:nvPicPr>
+                    <pic:cNvPr id="1138788476" name="Picture 1138788476"/>
+                    <pic:cNvPicPr/>
+                  </pic:nvPicPr>
+                  <pic:blipFill>
+                    <a:blip r:embed="rId14" cstate="print">
+                      <a:extLst>
+                        <a:ext uri="{28A0092B-C50C-407E-A947-70E740481C1C}">
+                          <a14:useLocalDpi xmlns:a14="http://schemas.microsoft.com/office/drawing/2010/main" val="0"/>
+                        </a:ext>
+                      </a:extLst>
+                    </a:blip>
+                    <a:stretch>
+                      <a:fillRect/>
+                    </a:stretch>
+                  </pic:blipFill>
+                  <pic:spPr>
+                    <a:xfrm>
+                      <a:off x="0" y="0"/>
+                      <a:ext cx="8229600" cy="360045"/>
+                    </a:xfrm>
+                    <a:prstGeom prst="rect">
+                      <a:avLst/>
+                    </a:prstGeom>
+                  </pic:spPr>
+                </pic:pic>
+              </a:graphicData>
+            </a:graphic>
+          </wp:inline>
+        </w:drawing>
+      </w:r>
+    </w:p>
     <w:sectPr>
       <w:pgSz w:w="15840" w:h="12240" w:orient="landscape"/>
       <w:pgMar w:top="1440" w:right="1440" w:bottom="1440" w:left="1440" w:header="720" w:footer="720" w:gutter="0"/>
@@ -736,6 +1219,126 @@
     </w:sectPr>
   </w:body>
 </w:document>
+</file>
+
+<file path=word/numbering.xml><?xml version="1.0" encoding="utf-8"?>
+<w:numbering xmlns:wpc="http://schemas.microsoft.com/office/word/2010/wordprocessingCanvas" xmlns:cx="http://schemas.microsoft.com/office/drawing/2014/chartex" xmlns:cx1="http://schemas.microsoft.com/office/drawing/2015/9/8/chartex" xmlns:cx2="http://schemas.microsoft.com/office/drawing/2015/10/21/chartex" xmlns:cx3="http://schemas.microsoft.com/office/drawing/2016/5/9/chartex" xmlns:cx4="http://schemas.microsoft.com/office/drawing/2016/5/10/chartex" xmlns:cx5="http://schemas.microsoft.com/office/drawing/2016/5/11/chartex" xmlns:cx6="http://schemas.microsoft.com/office/drawing/2016/5/12/chartex" xmlns:cx7="http://schemas.microsoft.com/office/drawing/2016/5/13/chartex" xmlns:cx8="http://schemas.microsoft.com/office/drawing/2016/5/14/chartex" xmlns:mc="http://schemas.openxmlformats.org/markup-compatibility/2006" xmlns:aink="http://schemas.microsoft.com/office/drawing/2016/ink" xmlns:am3d="http://schemas.microsoft.com/office/drawing/2017/model3d" xmlns:o="urn:schemas-microsoft-com:office:office" xmlns:oel="http://schemas.microsoft.com/office/2019/extlst" xmlns:r="http://schemas.openxmlformats.org/officeDocument/2006/relationships" xmlns:m="http://schemas.openxmlformats.org/officeDocument/2006/math" xmlns:v="urn:schemas-microsoft-com:vml" xmlns:wp14="http://schemas.microsoft.com/office/word/2010/wordprocessingDrawing" xmlns:wp="http://schemas.openxmlformats.org/drawingml/2006/wordprocessingDrawing" xmlns:w10="urn:schemas-microsoft-com:office:word" xmlns:w="http://schemas.openxmlformats.org/wordprocessingml/2006/main" xmlns:w14="http://schemas.microsoft.com/office/word/2010/wordml" xmlns:w15="http://schemas.microsoft.com/office/word/2012/wordml" xmlns:w16cex="http://schemas.microsoft.com/office/word/2018/wordml/cex" xmlns:w16cid="http://schemas.microsoft.com/office/word/2016/wordml/cid" xmlns:w16="http://schemas.microsoft.com/office/word/2018/wordml" xmlns:w16sdtdh="http://schemas.microsoft.com/office/word/2020/wordml/sdtdatahash" xmlns:w16se="http://schemas.microsoft.com/office/word/2015/wordml/symex" xmlns:wpg="http://schemas.microsoft.com/office/word/2010/wordprocessingGroup" xmlns:wpi="http://schemas.microsoft.com/office/word/2010/wordprocessingInk" xmlns:wne="http://schemas.microsoft.com/office/word/2006/wordml" xmlns:wps="http://schemas.microsoft.com/office/word/2010/wordprocessingShape" mc:Ignorable="w14 w15 w16se w16cid w16 w16cex w16sdtdh wp14">
+  <w:abstractNum w:abstractNumId="0" w15:restartNumberingAfterBreak="0">
+    <w:nsid w:val="4AE04043"/>
+    <w:multiLevelType w:val="hybridMultilevel"/>
+    <w:tmpl w:val="5AFA8312"/>
+    <w:lvl w:ilvl="0" w:tplc="81F8A174">
+      <w:numFmt w:val="bullet"/>
+      <w:lvlText w:val="-"/>
+      <w:lvlJc w:val="left"/>
+      <w:pPr>
+        <w:ind w:left="720" w:hanging="360"/>
+      </w:pPr>
+      <w:rPr>
+        <w:rFonts w:ascii="Aptos" w:eastAsiaTheme="minorHAnsi" w:hAnsi="Aptos" w:cstheme="minorBidi" w:hint="default"/>
+      </w:rPr>
+    </w:lvl>
+    <w:lvl w:ilvl="1" w:tplc="04090003" w:tentative="1">
+      <w:start w:val="1"/>
+      <w:numFmt w:val="bullet"/>
+      <w:lvlText w:val="o"/>
+      <w:lvlJc w:val="left"/>
+      <w:pPr>
+        <w:ind w:left="1440" w:hanging="360"/>
+      </w:pPr>
+      <w:rPr>
+        <w:rFonts w:ascii="Courier New" w:hAnsi="Courier New" w:cs="Courier New" w:hint="default"/>
+      </w:rPr>
+    </w:lvl>
+    <w:lvl w:ilvl="2" w:tplc="04090005" w:tentative="1">
+      <w:start w:val="1"/>
+      <w:numFmt w:val="bullet"/>
+      <w:lvlText w:val=""/>
+      <w:lvlJc w:val="left"/>
+      <w:pPr>
+        <w:ind w:left="2160" w:hanging="360"/>
+      </w:pPr>
+      <w:rPr>
+        <w:rFonts w:ascii="Wingdings" w:hAnsi="Wingdings" w:hint="default"/>
+      </w:rPr>
+    </w:lvl>
+    <w:lvl w:ilvl="3" w:tplc="04090001" w:tentative="1">
+      <w:start w:val="1"/>
+      <w:numFmt w:val="bullet"/>
+      <w:lvlText w:val=""/>
+      <w:lvlJc w:val="left"/>
+      <w:pPr>
+        <w:ind w:left="2880" w:hanging="360"/>
+      </w:pPr>
+      <w:rPr>
+        <w:rFonts w:ascii="Symbol" w:hAnsi="Symbol" w:hint="default"/>
+      </w:rPr>
+    </w:lvl>
+    <w:lvl w:ilvl="4" w:tplc="04090003" w:tentative="1">
+      <w:start w:val="1"/>
+      <w:numFmt w:val="bullet"/>
+      <w:lvlText w:val="o"/>
+      <w:lvlJc w:val="left"/>
+      <w:pPr>
+        <w:ind w:left="3600" w:hanging="360"/>
+      </w:pPr>
+      <w:rPr>
+        <w:rFonts w:ascii="Courier New" w:hAnsi="Courier New" w:cs="Courier New" w:hint="default"/>
+      </w:rPr>
+    </w:lvl>
+    <w:lvl w:ilvl="5" w:tplc="04090005" w:tentative="1">
+      <w:start w:val="1"/>
+      <w:numFmt w:val="bullet"/>
+      <w:lvlText w:val=""/>
+      <w:lvlJc w:val="left"/>
+      <w:pPr>
+        <w:ind w:left="4320" w:hanging="360"/>
+      </w:pPr>
+      <w:rPr>
+        <w:rFonts w:ascii="Wingdings" w:hAnsi="Wingdings" w:hint="default"/>
+      </w:rPr>
+    </w:lvl>
+    <w:lvl w:ilvl="6" w:tplc="04090001" w:tentative="1">
+      <w:start w:val="1"/>
+      <w:numFmt w:val="bullet"/>
+      <w:lvlText w:val=""/>
+      <w:lvlJc w:val="left"/>
+      <w:pPr>
+        <w:ind w:left="5040" w:hanging="360"/>
+      </w:pPr>
+      <w:rPr>
+        <w:rFonts w:ascii="Symbol" w:hAnsi="Symbol" w:hint="default"/>
+      </w:rPr>
+    </w:lvl>
+    <w:lvl w:ilvl="7" w:tplc="04090003" w:tentative="1">
+      <w:start w:val="1"/>
+      <w:numFmt w:val="bullet"/>
+      <w:lvlText w:val="o"/>
+      <w:lvlJc w:val="left"/>
+      <w:pPr>
+        <w:ind w:left="5760" w:hanging="360"/>
+      </w:pPr>
+      <w:rPr>
+        <w:rFonts w:ascii="Courier New" w:hAnsi="Courier New" w:cs="Courier New" w:hint="default"/>
+      </w:rPr>
+    </w:lvl>
+    <w:lvl w:ilvl="8" w:tplc="04090005" w:tentative="1">
+      <w:start w:val="1"/>
+      <w:numFmt w:val="bullet"/>
+      <w:lvlText w:val=""/>
+      <w:lvlJc w:val="left"/>
+      <w:pPr>
+        <w:ind w:left="6480" w:hanging="360"/>
+      </w:pPr>
+      <w:rPr>
+        <w:rFonts w:ascii="Wingdings" w:hAnsi="Wingdings" w:hint="default"/>
+      </w:rPr>
+    </w:lvl>
+  </w:abstractNum>
+  <w:num w:numId="1" w16cid:durableId="1844583290">
+    <w:abstractNumId w:val="0"/>
+  </w:num>
+</w:numbering>
 </file>
 
 <file path=word/styles.xml><?xml version="1.0" encoding="utf-8"?>

</xml_diff>

<commit_message>
[load] add mock load script
</commit_message>
<xml_diff>
--- a/reports/task_report.docx
+++ b/reports/task_report.docx
@@ -36,7 +36,16 @@
         <w:t>Load Generator (LG): MacBook Pro M3 (5 performance / 6 efficiency cores), 18GB RAM</w:t>
       </w:r>
     </w:p>
-    <w:p/>
+    <w:p>
+      <w:proofErr w:type="spellStart"/>
+      <w:r>
+        <w:t>YouTrack</w:t>
+      </w:r>
+      <w:proofErr w:type="spellEnd"/>
+      <w:r>
+        <w:t>: ZIP installation (ARM arch not supported, Docker installation on Mac is not easy to backup/restore due to filesystem access limitation)</w:t>
+      </w:r>
+    </w:p>
     <w:p/>
     <w:p/>
     <w:p>
@@ -55,17 +64,20 @@
     <w:p/>
     <w:p/>
     <w:p>
-      <w:r>
-        <w:t>100 users</w:t>
-      </w:r>
-      <w:r>
-        <w:t xml:space="preserve"> created using k6 users.js </w:t>
-      </w:r>
       <w:proofErr w:type="gramStart"/>
       <w:r>
-        <w:t>script</w:t>
+        <w:t xml:space="preserve">99 </w:t>
+      </w:r>
+      <w:r>
+        <w:t xml:space="preserve"> users</w:t>
       </w:r>
       <w:proofErr w:type="gramEnd"/>
+      <w:r>
+        <w:t xml:space="preserve"> (as 1 user is reserved for admin and license limit is 100)</w:t>
+      </w:r>
+      <w:r>
+        <w:t xml:space="preserve"> created using k6 users.js script</w:t>
+      </w:r>
     </w:p>
     <w:p/>
     <w:p/>
@@ -75,6 +87,9 @@
       </w:pPr>
       <w:r>
         <w:t xml:space="preserve">Task #1: Issues </w:t>
+      </w:r>
+      <w:r>
+        <w:t>upload</w:t>
       </w:r>
     </w:p>
     <w:p/>
@@ -225,7 +240,7 @@
         </w:rPr>
         <w:lastRenderedPageBreak/>
         <w:drawing>
-          <wp:inline distT="0" distB="0" distL="0" distR="0" wp14:anchorId="1B16A277" wp14:editId="7790C0D9">
+          <wp:inline distT="0" distB="0" distL="0" distR="0" wp14:anchorId="1B16A277" wp14:editId="3D6F7255">
             <wp:extent cx="8526162" cy="1752600"/>
             <wp:effectExtent l="0" t="0" r="0" b="0"/>
             <wp:docPr id="1680939670" name="Picture 1" descr="A graph with a line&#10;&#10;Description automatically generated"/>
@@ -270,7 +285,13 @@
     <w:p/>
     <w:p>
       <w:r>
-        <w:t>Maximum throughput reached ~30rps, caused by CPU exhaustion. It may look not completely convincing due to CPU utilization ups &amp; downs as there’s a visible pattern of CPU spikes every ~1m (potentially caused by some background scheduled task):</w:t>
+        <w:t>Maximum throughput reached ~30rps, caused by CPU exhaustion. It may look not completely convincing due to CPU utilization ups &amp; downs as there’s a visible pattern of CPU spikes every ~1m</w:t>
+      </w:r>
+      <w:r>
+        <w:t xml:space="preserve"> or ~1.5m</w:t>
+      </w:r>
+      <w:r>
+        <w:t xml:space="preserve"> (potentially caused by some background scheduled task):</w:t>
       </w:r>
       <w:r>
         <w:br/>
@@ -280,7 +301,7 @@
         <w:t xml:space="preserve">- Last </w:t>
       </w:r>
       <w:r>
-        <w:t>6</w:t>
+        <w:t>7</w:t>
       </w:r>
       <w:r>
         <w:t>m of the test:</w:t>
@@ -634,11 +655,9 @@
       <w:r>
         <w:t xml:space="preserve">Thus, </w:t>
       </w:r>
-      <w:proofErr w:type="gramStart"/>
-      <w:r>
-        <w:t>in order to</w:t>
-      </w:r>
-      <w:proofErr w:type="gramEnd"/>
+      <w:r>
+        <w:t>to</w:t>
+      </w:r>
       <w:r>
         <w:t xml:space="preserve"> ensure stable rate of issues creation (even during CPU spikes), we should stick to a rate of slightly less than </w:t>
       </w:r>
@@ -732,9 +751,6 @@
       <w:r>
         <w:t>I’ve started from ~27k issues in the system with a test of 35 virtual users (1s think time on each iteration), resulting in ~30rps:</w:t>
       </w:r>
-      <w:r>
-        <w:br/>
-      </w:r>
     </w:p>
     <w:p>
       <w:r>
@@ -742,7 +758,58 @@
           <w:noProof/>
         </w:rPr>
         <w:drawing>
-          <wp:inline distT="0" distB="0" distL="0" distR="0" wp14:anchorId="74055882" wp14:editId="50A225CB">
+          <wp:inline distT="0" distB="0" distL="0" distR="0" wp14:anchorId="0C7215F4" wp14:editId="7408F9C0">
+            <wp:extent cx="2438400" cy="711200"/>
+            <wp:effectExtent l="0" t="0" r="0" b="0"/>
+            <wp:docPr id="1951834354" name="Picture 1" descr="A close-up of a number&#10;&#10;Description automatically generated"/>
+            <wp:cNvGraphicFramePr>
+              <a:graphicFrameLocks xmlns:a="http://schemas.openxmlformats.org/drawingml/2006/main" noChangeAspect="1"/>
+            </wp:cNvGraphicFramePr>
+            <a:graphic xmlns:a="http://schemas.openxmlformats.org/drawingml/2006/main">
+              <a:graphicData uri="http://schemas.openxmlformats.org/drawingml/2006/picture">
+                <pic:pic xmlns:pic="http://schemas.openxmlformats.org/drawingml/2006/picture">
+                  <pic:nvPicPr>
+                    <pic:cNvPr id="1951834354" name="Picture 1" descr="A close-up of a number&#10;&#10;Description automatically generated"/>
+                    <pic:cNvPicPr/>
+                  </pic:nvPicPr>
+                  <pic:blipFill>
+                    <a:blip r:embed="rId9">
+                      <a:extLst>
+                        <a:ext uri="{28A0092B-C50C-407E-A947-70E740481C1C}">
+                          <a14:useLocalDpi xmlns:a14="http://schemas.microsoft.com/office/drawing/2010/main" val="0"/>
+                        </a:ext>
+                      </a:extLst>
+                    </a:blip>
+                    <a:stretch>
+                      <a:fillRect/>
+                    </a:stretch>
+                  </pic:blipFill>
+                  <pic:spPr>
+                    <a:xfrm>
+                      <a:off x="0" y="0"/>
+                      <a:ext cx="2438400" cy="711200"/>
+                    </a:xfrm>
+                    <a:prstGeom prst="rect">
+                      <a:avLst/>
+                    </a:prstGeom>
+                  </pic:spPr>
+                </pic:pic>
+              </a:graphicData>
+            </a:graphic>
+          </wp:inline>
+        </w:drawing>
+      </w:r>
+      <w:r>
+        <w:br/>
+      </w:r>
+    </w:p>
+    <w:p>
+      <w:r>
+        <w:rPr>
+          <w:noProof/>
+        </w:rPr>
+        <w:drawing>
+          <wp:inline distT="0" distB="0" distL="0" distR="0" wp14:anchorId="74055882" wp14:editId="437D6A9A">
             <wp:extent cx="8229600" cy="1816735"/>
             <wp:effectExtent l="0" t="0" r="0" b="0"/>
             <wp:docPr id="1980069902" name="Picture 1" descr="A graph of a graph&#10;&#10;Description automatically generated with medium confidence"/>
@@ -757,7 +824,7 @@
                     <pic:cNvPicPr/>
                   </pic:nvPicPr>
                   <pic:blipFill>
-                    <a:blip r:embed="rId9" cstate="print">
+                    <a:blip r:embed="rId10" cstate="print">
                       <a:extLst>
                         <a:ext uri="{28A0092B-C50C-407E-A947-70E740481C1C}">
                           <a14:useLocalDpi xmlns:a14="http://schemas.microsoft.com/office/drawing/2010/main" val="0"/>
@@ -829,7 +896,7 @@
                     <pic:cNvPicPr/>
                   </pic:nvPicPr>
                   <pic:blipFill>
-                    <a:blip r:embed="rId10">
+                    <a:blip r:embed="rId11">
                       <a:extLst>
                         <a:ext uri="{28A0092B-C50C-407E-A947-70E740481C1C}">
                           <a14:useLocalDpi xmlns:a14="http://schemas.microsoft.com/office/drawing/2010/main" val="0"/>
@@ -893,7 +960,7 @@
                     <pic:cNvPicPr/>
                   </pic:nvPicPr>
                   <pic:blipFill>
-                    <a:blip r:embed="rId11">
+                    <a:blip r:embed="rId12">
                       <a:extLst>
                         <a:ext uri="{28A0092B-C50C-407E-A947-70E740481C1C}">
                           <a14:useLocalDpi xmlns:a14="http://schemas.microsoft.com/office/drawing/2010/main" val="0"/>
@@ -958,7 +1025,7 @@
         </w:rPr>
         <w:lastRenderedPageBreak/>
         <w:drawing>
-          <wp:inline distT="0" distB="0" distL="0" distR="0" wp14:anchorId="78F62B6B" wp14:editId="5234DA29">
+          <wp:inline distT="0" distB="0" distL="0" distR="0" wp14:anchorId="78F62B6B" wp14:editId="7983771C">
             <wp:extent cx="8229600" cy="1917700"/>
             <wp:effectExtent l="0" t="0" r="0" b="0"/>
             <wp:docPr id="264427026" name="Picture 4" descr="A graph with blue and green lines&#10;&#10;Description automatically generated"/>
@@ -973,7 +1040,7 @@
                     <pic:cNvPicPr/>
                   </pic:nvPicPr>
                   <pic:blipFill>
-                    <a:blip r:embed="rId12" cstate="print">
+                    <a:blip r:embed="rId13" cstate="print">
                       <a:extLst>
                         <a:ext uri="{28A0092B-C50C-407E-A947-70E740481C1C}">
                           <a14:useLocalDpi xmlns:a14="http://schemas.microsoft.com/office/drawing/2010/main" val="0"/>
@@ -1103,17 +1170,68 @@
       <w:pPr>
         <w:pStyle w:val="ListParagraph"/>
       </w:pPr>
-    </w:p>
-    <w:p>
-      <w:pPr>
-        <w:pStyle w:val="ListParagraph"/>
-      </w:pPr>
       <w:r>
         <w:rPr>
           <w:noProof/>
         </w:rPr>
         <w:drawing>
-          <wp:inline distT="0" distB="0" distL="0" distR="0" wp14:anchorId="3233F20D" wp14:editId="1A9145F0">
+          <wp:inline distT="0" distB="0" distL="0" distR="0" wp14:anchorId="63D15B04" wp14:editId="44B5D0BC">
+            <wp:extent cx="2463800" cy="520700"/>
+            <wp:effectExtent l="0" t="0" r="0" b="0"/>
+            <wp:docPr id="1120411749" name="Picture 2" descr="A close-up of a number&#10;&#10;Description automatically generated"/>
+            <wp:cNvGraphicFramePr>
+              <a:graphicFrameLocks xmlns:a="http://schemas.openxmlformats.org/drawingml/2006/main" noChangeAspect="1"/>
+            </wp:cNvGraphicFramePr>
+            <a:graphic xmlns:a="http://schemas.openxmlformats.org/drawingml/2006/main">
+              <a:graphicData uri="http://schemas.openxmlformats.org/drawingml/2006/picture">
+                <pic:pic xmlns:pic="http://schemas.openxmlformats.org/drawingml/2006/picture">
+                  <pic:nvPicPr>
+                    <pic:cNvPr id="1120411749" name="Picture 2" descr="A close-up of a number&#10;&#10;Description automatically generated"/>
+                    <pic:cNvPicPr/>
+                  </pic:nvPicPr>
+                  <pic:blipFill>
+                    <a:blip r:embed="rId14">
+                      <a:extLst>
+                        <a:ext uri="{28A0092B-C50C-407E-A947-70E740481C1C}">
+                          <a14:useLocalDpi xmlns:a14="http://schemas.microsoft.com/office/drawing/2010/main" val="0"/>
+                        </a:ext>
+                      </a:extLst>
+                    </a:blip>
+                    <a:stretch>
+                      <a:fillRect/>
+                    </a:stretch>
+                  </pic:blipFill>
+                  <pic:spPr>
+                    <a:xfrm>
+                      <a:off x="0" y="0"/>
+                      <a:ext cx="2463800" cy="520700"/>
+                    </a:xfrm>
+                    <a:prstGeom prst="rect">
+                      <a:avLst/>
+                    </a:prstGeom>
+                  </pic:spPr>
+                </pic:pic>
+              </a:graphicData>
+            </a:graphic>
+          </wp:inline>
+        </w:drawing>
+      </w:r>
+    </w:p>
+    <w:p>
+      <w:pPr>
+        <w:pStyle w:val="ListParagraph"/>
+      </w:pPr>
+    </w:p>
+    <w:p>
+      <w:pPr>
+        <w:pStyle w:val="ListParagraph"/>
+      </w:pPr>
+      <w:r>
+        <w:rPr>
+          <w:noProof/>
+        </w:rPr>
+        <w:drawing>
+          <wp:inline distT="0" distB="0" distL="0" distR="0" wp14:anchorId="3233F20D" wp14:editId="1D9BB535">
             <wp:extent cx="8229600" cy="557530"/>
             <wp:effectExtent l="0" t="0" r="0" b="1270"/>
             <wp:docPr id="515887364" name="Picture 5"/>
@@ -1128,7 +1246,7 @@
                     <pic:cNvPicPr/>
                   </pic:nvPicPr>
                   <pic:blipFill>
-                    <a:blip r:embed="rId13" cstate="print">
+                    <a:blip r:embed="rId15" cstate="print">
                       <a:extLst>
                         <a:ext uri="{28A0092B-C50C-407E-A947-70E740481C1C}">
                           <a14:useLocalDpi xmlns:a14="http://schemas.microsoft.com/office/drawing/2010/main" val="0"/>
@@ -1169,7 +1287,7 @@
           <w:noProof/>
         </w:rPr>
         <w:drawing>
-          <wp:inline distT="0" distB="0" distL="0" distR="0" wp14:anchorId="27B1CFDC" wp14:editId="04ADCCAA">
+          <wp:inline distT="0" distB="0" distL="0" distR="0" wp14:anchorId="27B1CFDC" wp14:editId="6D883665">
             <wp:extent cx="8229600" cy="360045"/>
             <wp:effectExtent l="0" t="0" r="0" b="0"/>
             <wp:docPr id="1138788476" name="Picture 6"/>
@@ -1184,7 +1302,7 @@
                     <pic:cNvPicPr/>
                   </pic:nvPicPr>
                   <pic:blipFill>
-                    <a:blip r:embed="rId14" cstate="print">
+                    <a:blip r:embed="rId16" cstate="print">
                       <a:extLst>
                         <a:ext uri="{28A0092B-C50C-407E-A947-70E740481C1C}">
                           <a14:useLocalDpi xmlns:a14="http://schemas.microsoft.com/office/drawing/2010/main" val="0"/>
@@ -1209,6 +1327,841 @@
             </a:graphic>
           </wp:inline>
         </w:drawing>
+      </w:r>
+    </w:p>
+    <w:p>
+      <w:pPr>
+        <w:pStyle w:val="ListParagraph"/>
+      </w:pPr>
+    </w:p>
+    <w:p>
+      <w:pPr>
+        <w:pStyle w:val="ListParagraph"/>
+      </w:pPr>
+    </w:p>
+    <w:p>
+      <w:pPr>
+        <w:pStyle w:val="ListParagraph"/>
+      </w:pPr>
+    </w:p>
+    <w:p>
+      <w:pPr>
+        <w:pStyle w:val="ListParagraph"/>
+      </w:pPr>
+    </w:p>
+    <w:p>
+      <w:pPr>
+        <w:pStyle w:val="Heading1"/>
+      </w:pPr>
+      <w:r>
+        <w:t>Task #2: Users load scenario</w:t>
+      </w:r>
+    </w:p>
+    <w:p/>
+    <w:p>
+      <w:pPr>
+        <w:pStyle w:val="Heading2"/>
+      </w:pPr>
+      <w:r>
+        <w:t xml:space="preserve">Load </w:t>
+      </w:r>
+      <w:proofErr w:type="gramStart"/>
+      <w:r>
+        <w:t>model</w:t>
+      </w:r>
+      <w:proofErr w:type="gramEnd"/>
+    </w:p>
+    <w:p/>
+    <w:tbl>
+      <w:tblPr>
+        <w:tblW w:w="12859" w:type="dxa"/>
+        <w:tblLook w:val="04A0" w:firstRow="1" w:lastRow="0" w:firstColumn="1" w:lastColumn="0" w:noHBand="0" w:noVBand="1"/>
+      </w:tblPr>
+      <w:tblGrid>
+        <w:gridCol w:w="1937"/>
+        <w:gridCol w:w="3255"/>
+        <w:gridCol w:w="3874"/>
+        <w:gridCol w:w="3793"/>
+      </w:tblGrid>
+      <w:tr>
+        <w:trPr>
+          <w:trHeight w:val="331"/>
+        </w:trPr>
+        <w:tc>
+          <w:tcPr>
+            <w:tcW w:w="1937" w:type="dxa"/>
+            <w:tcBorders>
+              <w:top w:val="single" w:sz="4" w:space="0" w:color="auto"/>
+              <w:left w:val="single" w:sz="4" w:space="0" w:color="auto"/>
+              <w:bottom w:val="single" w:sz="4" w:space="0" w:color="auto"/>
+              <w:right w:val="single" w:sz="4" w:space="0" w:color="auto"/>
+            </w:tcBorders>
+            <w:shd w:val="clear" w:color="000000" w:fill="D9D9D9"/>
+            <w:noWrap/>
+            <w:vAlign w:val="bottom"/>
+            <w:hideMark/>
+          </w:tcPr>
+          <w:p>
+            <w:pPr>
+              <w:rPr>
+                <w:rFonts w:ascii="Aptos Narrow" w:eastAsia="Times New Roman" w:hAnsi="Aptos Narrow" w:cs="Times New Roman"/>
+                <w:b/>
+                <w:bCs/>
+                <w:color w:val="000000"/>
+                <w:kern w:val="0"/>
+                <w14:ligatures w14:val="none"/>
+              </w:rPr>
+            </w:pPr>
+            <w:r>
+              <w:rPr>
+                <w:rFonts w:ascii="Aptos Narrow" w:eastAsia="Times New Roman" w:hAnsi="Aptos Narrow" w:cs="Times New Roman"/>
+                <w:b/>
+                <w:bCs/>
+                <w:color w:val="000000"/>
+                <w:kern w:val="0"/>
+                <w14:ligatures w14:val="none"/>
+              </w:rPr>
+              <w:t>Operation</w:t>
+            </w:r>
+          </w:p>
+        </w:tc>
+        <w:tc>
+          <w:tcPr>
+            <w:tcW w:w="3255" w:type="dxa"/>
+            <w:tcBorders>
+              <w:top w:val="single" w:sz="4" w:space="0" w:color="auto"/>
+              <w:left w:val="nil"/>
+              <w:bottom w:val="single" w:sz="4" w:space="0" w:color="auto"/>
+              <w:right w:val="nil"/>
+            </w:tcBorders>
+            <w:shd w:val="clear" w:color="000000" w:fill="D9D9D9"/>
+            <w:noWrap/>
+            <w:vAlign w:val="bottom"/>
+            <w:hideMark/>
+          </w:tcPr>
+          <w:p>
+            <w:pPr>
+              <w:rPr>
+                <w:rFonts w:ascii="Aptos Narrow" w:eastAsia="Times New Roman" w:hAnsi="Aptos Narrow" w:cs="Times New Roman"/>
+                <w:b/>
+                <w:bCs/>
+                <w:color w:val="000000"/>
+                <w:kern w:val="0"/>
+                <w14:ligatures w14:val="none"/>
+              </w:rPr>
+            </w:pPr>
+            <w:r>
+              <w:rPr>
+                <w:rFonts w:ascii="Aptos Narrow" w:eastAsia="Times New Roman" w:hAnsi="Aptos Narrow" w:cs="Times New Roman"/>
+                <w:b/>
+                <w:bCs/>
+                <w:color w:val="000000"/>
+                <w:kern w:val="0"/>
+                <w14:ligatures w14:val="none"/>
+              </w:rPr>
+              <w:t>requests #, 1 user / h</w:t>
+            </w:r>
+          </w:p>
+        </w:tc>
+        <w:tc>
+          <w:tcPr>
+            <w:tcW w:w="3874" w:type="dxa"/>
+            <w:tcBorders>
+              <w:top w:val="single" w:sz="4" w:space="0" w:color="auto"/>
+              <w:left w:val="nil"/>
+              <w:bottom w:val="single" w:sz="4" w:space="0" w:color="auto"/>
+              <w:right w:val="nil"/>
+            </w:tcBorders>
+            <w:shd w:val="clear" w:color="000000" w:fill="D9D9D9"/>
+            <w:noWrap/>
+            <w:vAlign w:val="bottom"/>
+            <w:hideMark/>
+          </w:tcPr>
+          <w:p>
+            <w:pPr>
+              <w:rPr>
+                <w:rFonts w:ascii="Aptos Narrow" w:eastAsia="Times New Roman" w:hAnsi="Aptos Narrow" w:cs="Times New Roman"/>
+                <w:b/>
+                <w:bCs/>
+                <w:color w:val="000000"/>
+                <w:kern w:val="0"/>
+                <w14:ligatures w14:val="none"/>
+              </w:rPr>
+            </w:pPr>
+            <w:r>
+              <w:rPr>
+                <w:rFonts w:ascii="Aptos Narrow" w:eastAsia="Times New Roman" w:hAnsi="Aptos Narrow" w:cs="Times New Roman"/>
+                <w:b/>
+                <w:bCs/>
+                <w:color w:val="000000"/>
+                <w:kern w:val="0"/>
+                <w14:ligatures w14:val="none"/>
+              </w:rPr>
+              <w:t>requests #, 100 users / hour</w:t>
+            </w:r>
+          </w:p>
+        </w:tc>
+        <w:tc>
+          <w:tcPr>
+            <w:tcW w:w="3793" w:type="dxa"/>
+            <w:tcBorders>
+              <w:top w:val="single" w:sz="4" w:space="0" w:color="auto"/>
+              <w:left w:val="nil"/>
+              <w:bottom w:val="single" w:sz="4" w:space="0" w:color="auto"/>
+              <w:right w:val="single" w:sz="4" w:space="0" w:color="auto"/>
+            </w:tcBorders>
+            <w:shd w:val="clear" w:color="000000" w:fill="D9D9D9"/>
+            <w:noWrap/>
+            <w:vAlign w:val="bottom"/>
+            <w:hideMark/>
+          </w:tcPr>
+          <w:p>
+            <w:pPr>
+              <w:rPr>
+                <w:rFonts w:ascii="Aptos Narrow" w:eastAsia="Times New Roman" w:hAnsi="Aptos Narrow" w:cs="Times New Roman"/>
+                <w:b/>
+                <w:bCs/>
+                <w:color w:val="000000"/>
+                <w:kern w:val="0"/>
+                <w14:ligatures w14:val="none"/>
+              </w:rPr>
+            </w:pPr>
+            <w:r>
+              <w:rPr>
+                <w:rFonts w:ascii="Aptos Narrow" w:eastAsia="Times New Roman" w:hAnsi="Aptos Narrow" w:cs="Times New Roman"/>
+                <w:b/>
+                <w:bCs/>
+                <w:color w:val="000000"/>
+                <w:kern w:val="0"/>
+                <w14:ligatures w14:val="none"/>
+              </w:rPr>
+              <w:t>requests #, 100 users / min</w:t>
+            </w:r>
+          </w:p>
+        </w:tc>
+      </w:tr>
+      <w:tr>
+        <w:trPr>
+          <w:trHeight w:val="331"/>
+        </w:trPr>
+        <w:tc>
+          <w:tcPr>
+            <w:tcW w:w="1937" w:type="dxa"/>
+            <w:tcBorders>
+              <w:top w:val="nil"/>
+              <w:left w:val="single" w:sz="4" w:space="0" w:color="auto"/>
+              <w:bottom w:val="nil"/>
+              <w:right w:val="single" w:sz="4" w:space="0" w:color="auto"/>
+            </w:tcBorders>
+            <w:shd w:val="clear" w:color="auto" w:fill="auto"/>
+            <w:noWrap/>
+            <w:vAlign w:val="bottom"/>
+            <w:hideMark/>
+          </w:tcPr>
+          <w:p>
+            <w:pPr>
+              <w:rPr>
+                <w:rFonts w:ascii="Aptos Narrow" w:eastAsia="Times New Roman" w:hAnsi="Aptos Narrow" w:cs="Times New Roman"/>
+                <w:color w:val="000000"/>
+                <w:kern w:val="0"/>
+                <w14:ligatures w14:val="none"/>
+              </w:rPr>
+            </w:pPr>
+            <w:r>
+              <w:rPr>
+                <w:rFonts w:ascii="Aptos Narrow" w:eastAsia="Times New Roman" w:hAnsi="Aptos Narrow" w:cs="Times New Roman"/>
+                <w:color w:val="000000"/>
+                <w:kern w:val="0"/>
+                <w14:ligatures w14:val="none"/>
+              </w:rPr>
+              <w:t>Create issue</w:t>
+            </w:r>
+          </w:p>
+        </w:tc>
+        <w:tc>
+          <w:tcPr>
+            <w:tcW w:w="3255" w:type="dxa"/>
+            <w:tcBorders>
+              <w:top w:val="nil"/>
+              <w:left w:val="nil"/>
+              <w:bottom w:val="nil"/>
+              <w:right w:val="nil"/>
+            </w:tcBorders>
+            <w:shd w:val="clear" w:color="auto" w:fill="auto"/>
+            <w:noWrap/>
+            <w:vAlign w:val="bottom"/>
+            <w:hideMark/>
+          </w:tcPr>
+          <w:p>
+            <w:pPr>
+              <w:jc w:val="right"/>
+              <w:rPr>
+                <w:rFonts w:ascii="Aptos Narrow" w:eastAsia="Times New Roman" w:hAnsi="Aptos Narrow" w:cs="Times New Roman"/>
+                <w:color w:val="000000"/>
+                <w:kern w:val="0"/>
+                <w14:ligatures w14:val="none"/>
+              </w:rPr>
+            </w:pPr>
+            <w:r>
+              <w:rPr>
+                <w:rFonts w:ascii="Aptos Narrow" w:eastAsia="Times New Roman" w:hAnsi="Aptos Narrow" w:cs="Times New Roman"/>
+                <w:color w:val="000000"/>
+                <w:kern w:val="0"/>
+                <w14:ligatures w14:val="none"/>
+              </w:rPr>
+              <w:t>1</w:t>
+            </w:r>
+          </w:p>
+        </w:tc>
+        <w:tc>
+          <w:tcPr>
+            <w:tcW w:w="3874" w:type="dxa"/>
+            <w:tcBorders>
+              <w:top w:val="nil"/>
+              <w:left w:val="nil"/>
+              <w:bottom w:val="nil"/>
+              <w:right w:val="nil"/>
+            </w:tcBorders>
+            <w:shd w:val="clear" w:color="auto" w:fill="auto"/>
+            <w:noWrap/>
+            <w:vAlign w:val="bottom"/>
+            <w:hideMark/>
+          </w:tcPr>
+          <w:p>
+            <w:pPr>
+              <w:jc w:val="right"/>
+              <w:rPr>
+                <w:rFonts w:ascii="Aptos Narrow" w:eastAsia="Times New Roman" w:hAnsi="Aptos Narrow" w:cs="Times New Roman"/>
+                <w:color w:val="000000"/>
+                <w:kern w:val="0"/>
+                <w14:ligatures w14:val="none"/>
+              </w:rPr>
+            </w:pPr>
+            <w:r>
+              <w:rPr>
+                <w:rFonts w:ascii="Aptos Narrow" w:eastAsia="Times New Roman" w:hAnsi="Aptos Narrow" w:cs="Times New Roman"/>
+                <w:color w:val="000000"/>
+                <w:kern w:val="0"/>
+                <w14:ligatures w14:val="none"/>
+              </w:rPr>
+              <w:t>100</w:t>
+            </w:r>
+          </w:p>
+        </w:tc>
+        <w:tc>
+          <w:tcPr>
+            <w:tcW w:w="3793" w:type="dxa"/>
+            <w:tcBorders>
+              <w:top w:val="nil"/>
+              <w:left w:val="nil"/>
+              <w:bottom w:val="nil"/>
+              <w:right w:val="single" w:sz="4" w:space="0" w:color="auto"/>
+            </w:tcBorders>
+            <w:shd w:val="clear" w:color="auto" w:fill="auto"/>
+            <w:noWrap/>
+            <w:vAlign w:val="bottom"/>
+            <w:hideMark/>
+          </w:tcPr>
+          <w:p>
+            <w:pPr>
+              <w:jc w:val="right"/>
+              <w:rPr>
+                <w:rFonts w:ascii="Aptos Narrow" w:eastAsia="Times New Roman" w:hAnsi="Aptos Narrow" w:cs="Times New Roman"/>
+                <w:color w:val="000000"/>
+                <w:kern w:val="0"/>
+                <w14:ligatures w14:val="none"/>
+              </w:rPr>
+            </w:pPr>
+            <w:r>
+              <w:rPr>
+                <w:rFonts w:ascii="Aptos Narrow" w:eastAsia="Times New Roman" w:hAnsi="Aptos Narrow" w:cs="Times New Roman"/>
+                <w:color w:val="000000"/>
+                <w:kern w:val="0"/>
+                <w14:ligatures w14:val="none"/>
+              </w:rPr>
+              <w:t>2</w:t>
+            </w:r>
+          </w:p>
+        </w:tc>
+      </w:tr>
+      <w:tr>
+        <w:trPr>
+          <w:trHeight w:val="331"/>
+        </w:trPr>
+        <w:tc>
+          <w:tcPr>
+            <w:tcW w:w="1937" w:type="dxa"/>
+            <w:tcBorders>
+              <w:top w:val="nil"/>
+              <w:left w:val="single" w:sz="4" w:space="0" w:color="auto"/>
+              <w:bottom w:val="nil"/>
+              <w:right w:val="single" w:sz="4" w:space="0" w:color="auto"/>
+            </w:tcBorders>
+            <w:shd w:val="clear" w:color="auto" w:fill="auto"/>
+            <w:noWrap/>
+            <w:vAlign w:val="bottom"/>
+            <w:hideMark/>
+          </w:tcPr>
+          <w:p>
+            <w:pPr>
+              <w:rPr>
+                <w:rFonts w:ascii="Aptos Narrow" w:eastAsia="Times New Roman" w:hAnsi="Aptos Narrow" w:cs="Times New Roman"/>
+                <w:color w:val="000000"/>
+                <w:kern w:val="0"/>
+                <w14:ligatures w14:val="none"/>
+              </w:rPr>
+            </w:pPr>
+            <w:r>
+              <w:rPr>
+                <w:rFonts w:ascii="Aptos Narrow" w:eastAsia="Times New Roman" w:hAnsi="Aptos Narrow" w:cs="Times New Roman"/>
+                <w:color w:val="000000"/>
+                <w:kern w:val="0"/>
+                <w14:ligatures w14:val="none"/>
+              </w:rPr>
+              <w:t>Update issue</w:t>
+            </w:r>
+          </w:p>
+        </w:tc>
+        <w:tc>
+          <w:tcPr>
+            <w:tcW w:w="3255" w:type="dxa"/>
+            <w:tcBorders>
+              <w:top w:val="nil"/>
+              <w:left w:val="nil"/>
+              <w:bottom w:val="nil"/>
+              <w:right w:val="nil"/>
+            </w:tcBorders>
+            <w:shd w:val="clear" w:color="auto" w:fill="auto"/>
+            <w:noWrap/>
+            <w:vAlign w:val="bottom"/>
+            <w:hideMark/>
+          </w:tcPr>
+          <w:p>
+            <w:pPr>
+              <w:jc w:val="right"/>
+              <w:rPr>
+                <w:rFonts w:ascii="Aptos Narrow" w:eastAsia="Times New Roman" w:hAnsi="Aptos Narrow" w:cs="Times New Roman"/>
+                <w:color w:val="000000"/>
+                <w:kern w:val="0"/>
+                <w14:ligatures w14:val="none"/>
+              </w:rPr>
+            </w:pPr>
+            <w:r>
+              <w:rPr>
+                <w:rFonts w:ascii="Aptos Narrow" w:eastAsia="Times New Roman" w:hAnsi="Aptos Narrow" w:cs="Times New Roman"/>
+                <w:color w:val="000000"/>
+                <w:kern w:val="0"/>
+                <w14:ligatures w14:val="none"/>
+              </w:rPr>
+              <w:t>9</w:t>
+            </w:r>
+          </w:p>
+        </w:tc>
+        <w:tc>
+          <w:tcPr>
+            <w:tcW w:w="3874" w:type="dxa"/>
+            <w:tcBorders>
+              <w:top w:val="nil"/>
+              <w:left w:val="nil"/>
+              <w:bottom w:val="nil"/>
+              <w:right w:val="nil"/>
+            </w:tcBorders>
+            <w:shd w:val="clear" w:color="auto" w:fill="auto"/>
+            <w:noWrap/>
+            <w:vAlign w:val="bottom"/>
+            <w:hideMark/>
+          </w:tcPr>
+          <w:p>
+            <w:pPr>
+              <w:jc w:val="right"/>
+              <w:rPr>
+                <w:rFonts w:ascii="Aptos Narrow" w:eastAsia="Times New Roman" w:hAnsi="Aptos Narrow" w:cs="Times New Roman"/>
+                <w:color w:val="000000"/>
+                <w:kern w:val="0"/>
+                <w14:ligatures w14:val="none"/>
+              </w:rPr>
+            </w:pPr>
+            <w:r>
+              <w:rPr>
+                <w:rFonts w:ascii="Aptos Narrow" w:eastAsia="Times New Roman" w:hAnsi="Aptos Narrow" w:cs="Times New Roman"/>
+                <w:color w:val="000000"/>
+                <w:kern w:val="0"/>
+                <w14:ligatures w14:val="none"/>
+              </w:rPr>
+              <w:t>900</w:t>
+            </w:r>
+          </w:p>
+        </w:tc>
+        <w:tc>
+          <w:tcPr>
+            <w:tcW w:w="3793" w:type="dxa"/>
+            <w:tcBorders>
+              <w:top w:val="nil"/>
+              <w:left w:val="nil"/>
+              <w:bottom w:val="nil"/>
+              <w:right w:val="single" w:sz="4" w:space="0" w:color="auto"/>
+            </w:tcBorders>
+            <w:shd w:val="clear" w:color="auto" w:fill="auto"/>
+            <w:noWrap/>
+            <w:vAlign w:val="bottom"/>
+            <w:hideMark/>
+          </w:tcPr>
+          <w:p>
+            <w:pPr>
+              <w:jc w:val="right"/>
+              <w:rPr>
+                <w:rFonts w:ascii="Aptos Narrow" w:eastAsia="Times New Roman" w:hAnsi="Aptos Narrow" w:cs="Times New Roman"/>
+                <w:color w:val="000000"/>
+                <w:kern w:val="0"/>
+                <w14:ligatures w14:val="none"/>
+              </w:rPr>
+            </w:pPr>
+            <w:r>
+              <w:rPr>
+                <w:rFonts w:ascii="Aptos Narrow" w:eastAsia="Times New Roman" w:hAnsi="Aptos Narrow" w:cs="Times New Roman"/>
+                <w:color w:val="000000"/>
+                <w:kern w:val="0"/>
+                <w14:ligatures w14:val="none"/>
+              </w:rPr>
+              <w:t>15</w:t>
+            </w:r>
+          </w:p>
+        </w:tc>
+      </w:tr>
+      <w:tr>
+        <w:trPr>
+          <w:trHeight w:val="331"/>
+        </w:trPr>
+        <w:tc>
+          <w:tcPr>
+            <w:tcW w:w="1937" w:type="dxa"/>
+            <w:tcBorders>
+              <w:top w:val="nil"/>
+              <w:left w:val="single" w:sz="4" w:space="0" w:color="auto"/>
+              <w:bottom w:val="nil"/>
+              <w:right w:val="single" w:sz="4" w:space="0" w:color="auto"/>
+            </w:tcBorders>
+            <w:shd w:val="clear" w:color="auto" w:fill="auto"/>
+            <w:noWrap/>
+            <w:vAlign w:val="bottom"/>
+            <w:hideMark/>
+          </w:tcPr>
+          <w:p>
+            <w:pPr>
+              <w:rPr>
+                <w:rFonts w:ascii="Aptos Narrow" w:eastAsia="Times New Roman" w:hAnsi="Aptos Narrow" w:cs="Times New Roman"/>
+                <w:color w:val="000000"/>
+                <w:kern w:val="0"/>
+                <w14:ligatures w14:val="none"/>
+              </w:rPr>
+            </w:pPr>
+            <w:r>
+              <w:rPr>
+                <w:rFonts w:ascii="Aptos Narrow" w:eastAsia="Times New Roman" w:hAnsi="Aptos Narrow" w:cs="Times New Roman"/>
+                <w:color w:val="000000"/>
+                <w:kern w:val="0"/>
+                <w14:ligatures w14:val="none"/>
+              </w:rPr>
+              <w:t>View issue</w:t>
+            </w:r>
+          </w:p>
+        </w:tc>
+        <w:tc>
+          <w:tcPr>
+            <w:tcW w:w="3255" w:type="dxa"/>
+            <w:tcBorders>
+              <w:top w:val="nil"/>
+              <w:left w:val="nil"/>
+              <w:bottom w:val="nil"/>
+              <w:right w:val="nil"/>
+            </w:tcBorders>
+            <w:shd w:val="clear" w:color="auto" w:fill="auto"/>
+            <w:noWrap/>
+            <w:vAlign w:val="bottom"/>
+            <w:hideMark/>
+          </w:tcPr>
+          <w:p>
+            <w:pPr>
+              <w:jc w:val="right"/>
+              <w:rPr>
+                <w:rFonts w:ascii="Aptos Narrow" w:eastAsia="Times New Roman" w:hAnsi="Aptos Narrow" w:cs="Times New Roman"/>
+                <w:color w:val="000000"/>
+                <w:kern w:val="0"/>
+                <w14:ligatures w14:val="none"/>
+              </w:rPr>
+            </w:pPr>
+            <w:r>
+              <w:rPr>
+                <w:rFonts w:ascii="Aptos Narrow" w:eastAsia="Times New Roman" w:hAnsi="Aptos Narrow" w:cs="Times New Roman"/>
+                <w:color w:val="000000"/>
+                <w:kern w:val="0"/>
+                <w14:ligatures w14:val="none"/>
+              </w:rPr>
+              <w:t>30</w:t>
+            </w:r>
+          </w:p>
+        </w:tc>
+        <w:tc>
+          <w:tcPr>
+            <w:tcW w:w="3874" w:type="dxa"/>
+            <w:tcBorders>
+              <w:top w:val="nil"/>
+              <w:left w:val="nil"/>
+              <w:bottom w:val="nil"/>
+              <w:right w:val="nil"/>
+            </w:tcBorders>
+            <w:shd w:val="clear" w:color="auto" w:fill="auto"/>
+            <w:noWrap/>
+            <w:vAlign w:val="bottom"/>
+            <w:hideMark/>
+          </w:tcPr>
+          <w:p>
+            <w:pPr>
+              <w:jc w:val="right"/>
+              <w:rPr>
+                <w:rFonts w:ascii="Aptos Narrow" w:eastAsia="Times New Roman" w:hAnsi="Aptos Narrow" w:cs="Times New Roman"/>
+                <w:color w:val="000000"/>
+                <w:kern w:val="0"/>
+                <w14:ligatures w14:val="none"/>
+              </w:rPr>
+            </w:pPr>
+            <w:r>
+              <w:rPr>
+                <w:rFonts w:ascii="Aptos Narrow" w:eastAsia="Times New Roman" w:hAnsi="Aptos Narrow" w:cs="Times New Roman"/>
+                <w:color w:val="000000"/>
+                <w:kern w:val="0"/>
+                <w14:ligatures w14:val="none"/>
+              </w:rPr>
+              <w:t>3000</w:t>
+            </w:r>
+          </w:p>
+        </w:tc>
+        <w:tc>
+          <w:tcPr>
+            <w:tcW w:w="3793" w:type="dxa"/>
+            <w:tcBorders>
+              <w:top w:val="nil"/>
+              <w:left w:val="nil"/>
+              <w:bottom w:val="nil"/>
+              <w:right w:val="single" w:sz="4" w:space="0" w:color="auto"/>
+            </w:tcBorders>
+            <w:shd w:val="clear" w:color="auto" w:fill="auto"/>
+            <w:noWrap/>
+            <w:vAlign w:val="bottom"/>
+            <w:hideMark/>
+          </w:tcPr>
+          <w:p>
+            <w:pPr>
+              <w:jc w:val="right"/>
+              <w:rPr>
+                <w:rFonts w:ascii="Aptos Narrow" w:eastAsia="Times New Roman" w:hAnsi="Aptos Narrow" w:cs="Times New Roman"/>
+                <w:color w:val="000000"/>
+                <w:kern w:val="0"/>
+                <w14:ligatures w14:val="none"/>
+              </w:rPr>
+            </w:pPr>
+            <w:r>
+              <w:rPr>
+                <w:rFonts w:ascii="Aptos Narrow" w:eastAsia="Times New Roman" w:hAnsi="Aptos Narrow" w:cs="Times New Roman"/>
+                <w:color w:val="000000"/>
+                <w:kern w:val="0"/>
+                <w14:ligatures w14:val="none"/>
+              </w:rPr>
+              <w:t>50</w:t>
+            </w:r>
+          </w:p>
+        </w:tc>
+      </w:tr>
+      <w:tr>
+        <w:trPr>
+          <w:trHeight w:val="331"/>
+        </w:trPr>
+        <w:tc>
+          <w:tcPr>
+            <w:tcW w:w="1937" w:type="dxa"/>
+            <w:tcBorders>
+              <w:top w:val="nil"/>
+              <w:left w:val="single" w:sz="4" w:space="0" w:color="auto"/>
+              <w:bottom w:val="single" w:sz="4" w:space="0" w:color="auto"/>
+              <w:right w:val="single" w:sz="4" w:space="0" w:color="auto"/>
+            </w:tcBorders>
+            <w:shd w:val="clear" w:color="auto" w:fill="auto"/>
+            <w:noWrap/>
+            <w:vAlign w:val="bottom"/>
+            <w:hideMark/>
+          </w:tcPr>
+          <w:p>
+            <w:pPr>
+              <w:rPr>
+                <w:rFonts w:ascii="Aptos Narrow" w:eastAsia="Times New Roman" w:hAnsi="Aptos Narrow" w:cs="Times New Roman"/>
+                <w:color w:val="000000"/>
+                <w:kern w:val="0"/>
+                <w14:ligatures w14:val="none"/>
+              </w:rPr>
+            </w:pPr>
+            <w:r>
+              <w:rPr>
+                <w:rFonts w:ascii="Aptos Narrow" w:eastAsia="Times New Roman" w:hAnsi="Aptos Narrow" w:cs="Times New Roman"/>
+                <w:color w:val="000000"/>
+                <w:kern w:val="0"/>
+                <w14:ligatures w14:val="none"/>
+              </w:rPr>
+              <w:t>Search</w:t>
+            </w:r>
+          </w:p>
+        </w:tc>
+        <w:tc>
+          <w:tcPr>
+            <w:tcW w:w="3255" w:type="dxa"/>
+            <w:tcBorders>
+              <w:top w:val="nil"/>
+              <w:left w:val="nil"/>
+              <w:bottom w:val="single" w:sz="4" w:space="0" w:color="auto"/>
+              <w:right w:val="nil"/>
+            </w:tcBorders>
+            <w:shd w:val="clear" w:color="auto" w:fill="auto"/>
+            <w:noWrap/>
+            <w:vAlign w:val="bottom"/>
+            <w:hideMark/>
+          </w:tcPr>
+          <w:p>
+            <w:pPr>
+              <w:jc w:val="right"/>
+              <w:rPr>
+                <w:rFonts w:ascii="Aptos Narrow" w:eastAsia="Times New Roman" w:hAnsi="Aptos Narrow" w:cs="Times New Roman"/>
+                <w:color w:val="000000"/>
+                <w:kern w:val="0"/>
+                <w14:ligatures w14:val="none"/>
+              </w:rPr>
+            </w:pPr>
+            <w:r>
+              <w:rPr>
+                <w:rFonts w:ascii="Aptos Narrow" w:eastAsia="Times New Roman" w:hAnsi="Aptos Narrow" w:cs="Times New Roman"/>
+                <w:color w:val="000000"/>
+                <w:kern w:val="0"/>
+                <w14:ligatures w14:val="none"/>
+              </w:rPr>
+              <w:t>10</w:t>
+            </w:r>
+          </w:p>
+        </w:tc>
+        <w:tc>
+          <w:tcPr>
+            <w:tcW w:w="3874" w:type="dxa"/>
+            <w:tcBorders>
+              <w:top w:val="nil"/>
+              <w:left w:val="nil"/>
+              <w:bottom w:val="single" w:sz="4" w:space="0" w:color="auto"/>
+              <w:right w:val="nil"/>
+            </w:tcBorders>
+            <w:shd w:val="clear" w:color="auto" w:fill="auto"/>
+            <w:noWrap/>
+            <w:vAlign w:val="bottom"/>
+            <w:hideMark/>
+          </w:tcPr>
+          <w:p>
+            <w:pPr>
+              <w:jc w:val="right"/>
+              <w:rPr>
+                <w:rFonts w:ascii="Aptos Narrow" w:eastAsia="Times New Roman" w:hAnsi="Aptos Narrow" w:cs="Times New Roman"/>
+                <w:color w:val="000000"/>
+                <w:kern w:val="0"/>
+                <w14:ligatures w14:val="none"/>
+              </w:rPr>
+            </w:pPr>
+            <w:r>
+              <w:rPr>
+                <w:rFonts w:ascii="Aptos Narrow" w:eastAsia="Times New Roman" w:hAnsi="Aptos Narrow" w:cs="Times New Roman"/>
+                <w:color w:val="000000"/>
+                <w:kern w:val="0"/>
+                <w14:ligatures w14:val="none"/>
+              </w:rPr>
+              <w:t>1000</w:t>
+            </w:r>
+          </w:p>
+        </w:tc>
+        <w:tc>
+          <w:tcPr>
+            <w:tcW w:w="3793" w:type="dxa"/>
+            <w:tcBorders>
+              <w:top w:val="nil"/>
+              <w:left w:val="nil"/>
+              <w:bottom w:val="single" w:sz="4" w:space="0" w:color="auto"/>
+              <w:right w:val="single" w:sz="4" w:space="0" w:color="auto"/>
+            </w:tcBorders>
+            <w:shd w:val="clear" w:color="auto" w:fill="auto"/>
+            <w:noWrap/>
+            <w:vAlign w:val="bottom"/>
+            <w:hideMark/>
+          </w:tcPr>
+          <w:p>
+            <w:pPr>
+              <w:jc w:val="right"/>
+              <w:rPr>
+                <w:rFonts w:ascii="Aptos Narrow" w:eastAsia="Times New Roman" w:hAnsi="Aptos Narrow" w:cs="Times New Roman"/>
+                <w:color w:val="000000"/>
+                <w:kern w:val="0"/>
+                <w14:ligatures w14:val="none"/>
+              </w:rPr>
+            </w:pPr>
+            <w:r>
+              <w:rPr>
+                <w:rFonts w:ascii="Aptos Narrow" w:eastAsia="Times New Roman" w:hAnsi="Aptos Narrow" w:cs="Times New Roman"/>
+                <w:color w:val="000000"/>
+                <w:kern w:val="0"/>
+                <w14:ligatures w14:val="none"/>
+              </w:rPr>
+              <w:t>17</w:t>
+            </w:r>
+          </w:p>
+        </w:tc>
+      </w:tr>
+    </w:tbl>
+    <w:p/>
+    <w:p>
+      <w:r>
+        <w:t xml:space="preserve">As each user spends major part of the time in idle, it’s more efficient from load generator utilization standpoint to rely on requests throughput rather than number of users in the system (though, generally there’re cases when we need to ensure total amount of concurrent user connections/session, especially in stateful services). </w:t>
+      </w:r>
+      <w:r>
+        <w:rPr>
+          <w:u w:val="single"/>
+        </w:rPr>
+        <w:t>For a test task purpose only I’m going to stick to throughput-based model</w:t>
+      </w:r>
+      <w:r>
+        <w:t>.</w:t>
+      </w:r>
+    </w:p>
+    <w:p/>
+    <w:p>
+      <w:r>
+        <w:t xml:space="preserve">Open load model executor provided by k6 </w:t>
+      </w:r>
+      <w:hyperlink r:id="rId17" w:history="1">
+        <w:r>
+          <w:rPr>
+            <w:rStyle w:val="Hyperlink"/>
+          </w:rPr>
+          <w:t>https://k6.io/docs/using-k6/scenarios/executors/ramping-arrival-rate/</w:t>
+        </w:r>
+      </w:hyperlink>
+      <w:r>
+        <w:t xml:space="preserve"> is a good fit to ensure specific load rate per operation.</w:t>
+      </w:r>
+    </w:p>
+    <w:p>
+      <w:r>
+        <w:t xml:space="preserve">Thus, reaching desired load rates will indicate that system can handle 100 users operating concurrently. We can also increase load rates linearly by using </w:t>
+      </w:r>
+      <w:r>
+        <w:rPr>
+          <w:i/>
+          <w:iCs/>
+        </w:rPr>
+        <w:t>X_LOAD</w:t>
+      </w:r>
+      <w:r>
+        <w:t xml:space="preserve"> multiplicator to find out system capacity (additional buffer).</w:t>
       </w:r>
     </w:p>
     <w:sectPr>

</xml_diff>

<commit_message>
[report] add load model description
</commit_message>
<xml_diff>
--- a/reports/task_report.docx
+++ b/reports/task_report.docx
@@ -13,6 +13,9 @@
       <w:proofErr w:type="spellEnd"/>
       <w:r>
         <w:t xml:space="preserve"> Performance Task</w:t>
+      </w:r>
+      <w:r>
+        <w:t xml:space="preserve"> Report</w:t>
       </w:r>
     </w:p>
     <w:p/>
@@ -240,7 +243,7 @@
         </w:rPr>
         <w:lastRenderedPageBreak/>
         <w:drawing>
-          <wp:inline distT="0" distB="0" distL="0" distR="0" wp14:anchorId="1B16A277" wp14:editId="3D6F7255">
+          <wp:inline distT="0" distB="0" distL="0" distR="0" wp14:anchorId="1B16A277" wp14:editId="7BEE4485">
             <wp:extent cx="8526162" cy="1752600"/>
             <wp:effectExtent l="0" t="0" r="0" b="0"/>
             <wp:docPr id="1680939670" name="Picture 1" descr="A graph with a line&#10;&#10;Description automatically generated"/>
@@ -672,6 +675,11 @@
         <w:t>.</w:t>
       </w:r>
     </w:p>
+    <w:p>
+      <w:r>
+        <w:t>Note: there are 4 physical cores available on the server machine, however monitoring detects 8 vCPUs due to Intel’s hyper-threading mechanism.</w:t>
+      </w:r>
+    </w:p>
     <w:p/>
     <w:p/>
     <w:p>
@@ -718,7 +726,6 @@
         <w:pStyle w:val="Heading2"/>
       </w:pPr>
       <w:r>
-        <w:lastRenderedPageBreak/>
         <w:t>Upload 100_000 issues</w:t>
       </w:r>
     </w:p>
@@ -809,7 +816,7 @@
           <w:noProof/>
         </w:rPr>
         <w:drawing>
-          <wp:inline distT="0" distB="0" distL="0" distR="0" wp14:anchorId="74055882" wp14:editId="437D6A9A">
+          <wp:inline distT="0" distB="0" distL="0" distR="0" wp14:anchorId="74055882" wp14:editId="6C7C69A8">
             <wp:extent cx="8229600" cy="1816735"/>
             <wp:effectExtent l="0" t="0" r="0" b="0"/>
             <wp:docPr id="1980069902" name="Picture 1" descr="A graph of a graph&#10;&#10;Description automatically generated with medium confidence"/>
@@ -857,7 +864,17 @@
     <w:p/>
     <w:p>
       <w:r>
-        <w:t>My initial assumption of system degradation depending on data volume was right. As we can see, service time increases linearly as data grows in the system. That means each issue creation operation becomes more and more CPU intensive:</w:t>
+        <w:t xml:space="preserve">My initial assumption of </w:t>
+      </w:r>
+      <w:r>
+        <w:rPr>
+          <w:b/>
+          <w:bCs/>
+        </w:rPr>
+        <w:t>system degradation depending on data volume</w:t>
+      </w:r>
+      <w:r>
+        <w:t xml:space="preserve"> was right. As we can see, service time increases linearly as data grows in the system. That means each issue creation operation becomes more and more CPU intensive:</w:t>
       </w:r>
     </w:p>
     <w:p/>
@@ -1025,7 +1042,7 @@
         </w:rPr>
         <w:lastRenderedPageBreak/>
         <w:drawing>
-          <wp:inline distT="0" distB="0" distL="0" distR="0" wp14:anchorId="78F62B6B" wp14:editId="7983771C">
+          <wp:inline distT="0" distB="0" distL="0" distR="0" wp14:anchorId="78F62B6B" wp14:editId="125F48E6">
             <wp:extent cx="8229600" cy="1917700"/>
             <wp:effectExtent l="0" t="0" r="0" b="0"/>
             <wp:docPr id="264427026" name="Picture 4" descr="A graph with blue and green lines&#10;&#10;Description automatically generated"/>
@@ -1160,10 +1177,30 @@
           <w:b/>
           <w:bCs/>
         </w:rPr>
-        <w:t>170m in total to create 100k issues</w:t>
-      </w:r>
-      <w:r>
-        <w:t xml:space="preserve"> (from 27k to 127k), which is ~3 times higher than estimated based on initial throughput.</w:t>
+        <w:t>1</w:t>
+      </w:r>
+      <w:r>
+        <w:rPr>
+          <w:b/>
+          <w:bCs/>
+        </w:rPr>
+        <w:t>6</w:t>
+      </w:r>
+      <w:r>
+        <w:rPr>
+          <w:b/>
+          <w:bCs/>
+        </w:rPr>
+        <w:t>0m in total to create 100k issues</w:t>
+      </w:r>
+      <w:r>
+        <w:t xml:space="preserve"> (from 27k to 127k), which is </w:t>
+      </w:r>
+      <w:r>
+        <w:t xml:space="preserve">almost </w:t>
+      </w:r>
+      <w:r>
+        <w:t>3 times higher than estimated based on initial throughput.</w:t>
       </w:r>
     </w:p>
     <w:p>
@@ -1231,7 +1268,7 @@
           <w:noProof/>
         </w:rPr>
         <w:drawing>
-          <wp:inline distT="0" distB="0" distL="0" distR="0" wp14:anchorId="3233F20D" wp14:editId="1D9BB535">
+          <wp:inline distT="0" distB="0" distL="0" distR="0" wp14:anchorId="3233F20D" wp14:editId="75672E11">
             <wp:extent cx="8229600" cy="557530"/>
             <wp:effectExtent l="0" t="0" r="0" b="1270"/>
             <wp:docPr id="515887364" name="Picture 5"/>
@@ -1287,7 +1324,7 @@
           <w:noProof/>
         </w:rPr>
         <w:drawing>
-          <wp:inline distT="0" distB="0" distL="0" distR="0" wp14:anchorId="27B1CFDC" wp14:editId="6D883665">
+          <wp:inline distT="0" distB="0" distL="0" distR="0" wp14:anchorId="27B1CFDC" wp14:editId="08210270">
             <wp:extent cx="8229600" cy="360045"/>
             <wp:effectExtent l="0" t="0" r="0" b="0"/>
             <wp:docPr id="1138788476" name="Picture 6"/>
@@ -1370,6 +1407,12 @@
         <w:t>model</w:t>
       </w:r>
       <w:proofErr w:type="gramEnd"/>
+    </w:p>
+    <w:p/>
+    <w:p>
+      <w:r>
+        <w:t>Based on task description, I’m going to use following operations distribution as a base (with only assumption that 9/10 issue ‘write’ operations are updates and 1/10 is new issue creation).</w:t>
+      </w:r>
     </w:p>
     <w:p/>
     <w:tbl>
@@ -2151,7 +2194,13 @@
     </w:p>
     <w:p>
       <w:r>
-        <w:t xml:space="preserve">Thus, reaching desired load rates will indicate that system can handle 100 users operating concurrently. We can also increase load rates linearly by using </w:t>
+        <w:t>Thus, reaching desired</w:t>
+      </w:r>
+      <w:r>
+        <w:t xml:space="preserve"> operations</w:t>
+      </w:r>
+      <w:r>
+        <w:t xml:space="preserve"> load rates will indicate that system can handle 100 users operating concurrently. We can also increase load rates linearly by using </w:t>
       </w:r>
       <w:r>
         <w:rPr>
@@ -2162,6 +2211,2282 @@
       </w:r>
       <w:r>
         <w:t xml:space="preserve"> multiplicator to find out system capacity (additional buffer).</w:t>
+      </w:r>
+    </w:p>
+    <w:p/>
+    <w:p/>
+    <w:p>
+      <w:pPr>
+        <w:pStyle w:val="Heading2"/>
+      </w:pPr>
+      <w:r>
+        <w:lastRenderedPageBreak/>
+        <w:t>Endpoints selection</w:t>
+      </w:r>
+    </w:p>
+    <w:p/>
+    <w:p>
+      <w:r>
+        <w:t>Although the task clearly defines limited load model we should stick to, there’s still a problem of endpoints selection to be included into a test scenario. Generally, it’s easier to build load model based on business scenarios/actions rather than specific endpoints, but similar criteria could be applied to individual endpoints as well.</w:t>
+      </w:r>
+      <w:r>
+        <w:br/>
+      </w:r>
+      <w:r>
+        <w:br/>
+        <w:t>Usually there are several key factors to consider when creating a load model:</w:t>
+      </w:r>
+    </w:p>
+    <w:p/>
+    <w:p>
+      <w:pPr>
+        <w:pStyle w:val="ListParagraph"/>
+        <w:numPr>
+          <w:ilvl w:val="0"/>
+          <w:numId w:val="2"/>
+        </w:numPr>
+      </w:pPr>
+      <w:r>
+        <w:rPr>
+          <w:b/>
+          <w:bCs/>
+        </w:rPr>
+        <w:t>Frequency of occurrence</w:t>
+      </w:r>
+      <w:r>
+        <w:t xml:space="preserve">: most used operations/endpoints tend to make more performance </w:t>
+      </w:r>
+      <w:proofErr w:type="gramStart"/>
+      <w:r>
+        <w:t>impact;</w:t>
+      </w:r>
+      <w:proofErr w:type="gramEnd"/>
+    </w:p>
+    <w:p>
+      <w:pPr>
+        <w:pStyle w:val="ListParagraph"/>
+        <w:numPr>
+          <w:ilvl w:val="0"/>
+          <w:numId w:val="2"/>
+        </w:numPr>
+      </w:pPr>
+      <w:r>
+        <w:rPr>
+          <w:b/>
+          <w:bCs/>
+        </w:rPr>
+        <w:t>Business criticality</w:t>
+      </w:r>
+      <w:r>
+        <w:t xml:space="preserve">: any </w:t>
+      </w:r>
+      <w:r>
+        <w:t>business-critical</w:t>
+      </w:r>
+      <w:r>
+        <w:t xml:space="preserve"> actions should be load-tested to ensure normal product operation (e.g. if payment in online shop doesn’t work, it makes almost no sense; thus, it should be checked). Examples of such operations in case of issue tracker </w:t>
+      </w:r>
+      <w:r>
+        <w:t xml:space="preserve">may include, but not limited to, issue creation / update / </w:t>
+      </w:r>
+      <w:proofErr w:type="gramStart"/>
+      <w:r>
+        <w:t>view;</w:t>
+      </w:r>
+      <w:proofErr w:type="gramEnd"/>
+    </w:p>
+    <w:p>
+      <w:pPr>
+        <w:pStyle w:val="ListParagraph"/>
+        <w:numPr>
+          <w:ilvl w:val="0"/>
+          <w:numId w:val="2"/>
+        </w:numPr>
+      </w:pPr>
+      <w:r>
+        <w:rPr>
+          <w:b/>
+          <w:bCs/>
+        </w:rPr>
+        <w:t>Load intensity</w:t>
+      </w:r>
+      <w:r>
+        <w:t>: some operations may cause heavy load impact on the system even if they are used not as frequently, e.g. reports &amp; statistics generation.</w:t>
+      </w:r>
+    </w:p>
+    <w:p/>
+    <w:p>
+      <w:r>
+        <w:t>However, there might be additional minor factors to keep in mind, such as:</w:t>
+      </w:r>
+    </w:p>
+    <w:p/>
+    <w:p>
+      <w:pPr>
+        <w:pStyle w:val="ListParagraph"/>
+        <w:numPr>
+          <w:ilvl w:val="0"/>
+          <w:numId w:val="3"/>
+        </w:numPr>
+      </w:pPr>
+      <w:r>
+        <w:rPr>
+          <w:b/>
+          <w:bCs/>
+        </w:rPr>
+        <w:t>Maintainability</w:t>
+      </w:r>
+      <w:r>
+        <w:rPr>
+          <w:b/>
+          <w:bCs/>
+        </w:rPr>
+        <w:t xml:space="preserve"> &amp; complexity</w:t>
+      </w:r>
+      <w:r>
+        <w:rPr>
+          <w:b/>
+          <w:bCs/>
+        </w:rPr>
+        <w:t xml:space="preserve"> of the load script</w:t>
+      </w:r>
+      <w:r>
+        <w:t xml:space="preserve">: whenever we’re trying to reach higher test coverage, we’re increasing complexity of the script and decreasing </w:t>
+      </w:r>
+      <w:proofErr w:type="gramStart"/>
+      <w:r>
+        <w:t>it’s</w:t>
+      </w:r>
+      <w:proofErr w:type="gramEnd"/>
+      <w:r>
+        <w:t xml:space="preserve"> maintainability. In the worst case, performance team may spend too much time during release cycles doing script updates rather than valuable work such as analysis &amp; </w:t>
+      </w:r>
+      <w:proofErr w:type="gramStart"/>
+      <w:r>
+        <w:t>optimizations</w:t>
+      </w:r>
+      <w:r>
+        <w:t>;</w:t>
+      </w:r>
+      <w:proofErr w:type="gramEnd"/>
+    </w:p>
+    <w:p>
+      <w:pPr>
+        <w:pStyle w:val="ListParagraph"/>
+        <w:numPr>
+          <w:ilvl w:val="0"/>
+          <w:numId w:val="3"/>
+        </w:numPr>
+      </w:pPr>
+      <w:r>
+        <w:rPr>
+          <w:b/>
+          <w:bCs/>
+        </w:rPr>
+        <w:t>Operations/data “balance”</w:t>
+      </w:r>
+      <w:r>
+        <w:t>:</w:t>
+      </w:r>
+      <w:r>
+        <w:t xml:space="preserve"> some modifying actions made in the system should be counter-balanced by applying reverting actions to avoid malfunctioning, e.g. closing recently opened issues per user as users do not tend to open 1k+ issues tabs. Although it might be useful to know if such behavior can really lead to a system instability or outage, it makes load model unrealistic and it makes practical conclusions from tests harder to make (will such a problem </w:t>
+      </w:r>
+      <w:r>
+        <w:t>ever</w:t>
+      </w:r>
+      <w:r>
+        <w:t xml:space="preserve"> occur in production or not?)</w:t>
+      </w:r>
+      <w:r>
+        <w:t xml:space="preserve">. That means if we add recently opened </w:t>
+      </w:r>
+      <w:proofErr w:type="gramStart"/>
+      <w:r>
+        <w:t>issue</w:t>
+      </w:r>
+      <w:proofErr w:type="gramEnd"/>
+      <w:r>
+        <w:t xml:space="preserve"> we should probably close it later to avoid data collecting over test iterations;</w:t>
+      </w:r>
+    </w:p>
+    <w:p>
+      <w:pPr>
+        <w:pStyle w:val="ListParagraph"/>
+        <w:numPr>
+          <w:ilvl w:val="0"/>
+          <w:numId w:val="3"/>
+        </w:numPr>
+      </w:pPr>
+      <w:r>
+        <w:rPr>
+          <w:b/>
+          <w:bCs/>
+        </w:rPr>
+        <w:t>Caching</w:t>
+      </w:r>
+      <w:r>
+        <w:t>:</w:t>
+      </w:r>
+      <w:r>
+        <w:t xml:space="preserve"> some resources (not only html/</w:t>
+      </w:r>
+      <w:proofErr w:type="spellStart"/>
+      <w:r>
+        <w:t>css</w:t>
+      </w:r>
+      <w:proofErr w:type="spellEnd"/>
+      <w:r>
+        <w:t>/</w:t>
+      </w:r>
+      <w:proofErr w:type="spellStart"/>
+      <w:r>
+        <w:t>js</w:t>
+      </w:r>
+      <w:proofErr w:type="spellEnd"/>
+      <w:r>
+        <w:t xml:space="preserve"> static files) might be cached on client side (example – </w:t>
+      </w:r>
+      <w:r>
+        <w:rPr>
+          <w:i/>
+          <w:iCs/>
+        </w:rPr>
+        <w:t xml:space="preserve">GET </w:t>
+      </w:r>
+      <w:r>
+        <w:rPr>
+          <w:i/>
+          <w:iCs/>
+        </w:rPr>
+        <w:t>/</w:t>
+      </w:r>
+      <w:proofErr w:type="spellStart"/>
+      <w:r>
+        <w:rPr>
+          <w:i/>
+          <w:iCs/>
+        </w:rPr>
+        <w:t>api</w:t>
+      </w:r>
+      <w:proofErr w:type="spellEnd"/>
+      <w:r>
+        <w:rPr>
+          <w:i/>
+          <w:iCs/>
+        </w:rPr>
+        <w:t>/config</w:t>
+      </w:r>
+      <w:r>
+        <w:t>). For the systems where there aren’t many ‘fresh’ users such calls might be skipped.</w:t>
+      </w:r>
+    </w:p>
+    <w:p/>
+    <w:p>
+      <w:r>
+        <w:t xml:space="preserve">From a practical standpoint, we should balance between coverage and script maintainability/complexity </w:t>
+      </w:r>
+      <w:r>
+        <w:t>with help of the key factors described above.</w:t>
+      </w:r>
+    </w:p>
+    <w:p/>
+    <w:p>
+      <w:r>
+        <w:t xml:space="preserve">Let’s try to apply that criteria and define crucial calls/endpoints within our main user operations in </w:t>
+      </w:r>
+      <w:proofErr w:type="spellStart"/>
+      <w:r>
+        <w:t>YouTrack</w:t>
+      </w:r>
+      <w:proofErr w:type="spellEnd"/>
+      <w:r>
+        <w:t xml:space="preserve"> (as it tends to send a bunch of API requests per each transaction/operation).</w:t>
+      </w:r>
+    </w:p>
+    <w:p/>
+    <w:p>
+      <w:pPr>
+        <w:pStyle w:val="Heading3"/>
+      </w:pPr>
+      <w:r>
+        <w:t>Business criticality</w:t>
+      </w:r>
+    </w:p>
+    <w:p/>
+    <w:p>
+      <w:r>
+        <w:t>Specific endpoints that are playing main role in user action should be included into a script.</w:t>
+      </w:r>
+    </w:p>
+    <w:p>
+      <w:r>
+        <w:t>Examples of such endpoints:</w:t>
+      </w:r>
+    </w:p>
+    <w:p/>
+    <w:p>
+      <w:pPr>
+        <w:pStyle w:val="ListParagraph"/>
+        <w:numPr>
+          <w:ilvl w:val="0"/>
+          <w:numId w:val="3"/>
+        </w:numPr>
+        <w:rPr>
+          <w:i/>
+          <w:iCs/>
+        </w:rPr>
+      </w:pPr>
+      <w:r>
+        <w:rPr>
+          <w:i/>
+          <w:iCs/>
+        </w:rPr>
+        <w:t xml:space="preserve">GET </w:t>
+      </w:r>
+      <w:r>
+        <w:rPr>
+          <w:i/>
+          <w:iCs/>
+        </w:rPr>
+        <w:t>/</w:t>
+      </w:r>
+      <w:proofErr w:type="spellStart"/>
+      <w:r>
+        <w:rPr>
+          <w:i/>
+          <w:iCs/>
+        </w:rPr>
+        <w:t>api</w:t>
+      </w:r>
+      <w:proofErr w:type="spellEnd"/>
+      <w:r>
+        <w:rPr>
+          <w:i/>
+          <w:iCs/>
+        </w:rPr>
+        <w:t>/</w:t>
+      </w:r>
+      <w:proofErr w:type="spellStart"/>
+      <w:r>
+        <w:rPr>
+          <w:i/>
+          <w:iCs/>
+        </w:rPr>
+        <w:t>sortedIssues</w:t>
+      </w:r>
+      <w:proofErr w:type="spellEnd"/>
+      <w:r>
+        <w:rPr>
+          <w:i/>
+          <w:iCs/>
+        </w:rPr>
+        <w:t xml:space="preserve">, </w:t>
+      </w:r>
+      <w:r>
+        <w:rPr>
+          <w:i/>
+          <w:iCs/>
+        </w:rPr>
+        <w:t>POST</w:t>
+      </w:r>
+      <w:r>
+        <w:rPr>
+          <w:i/>
+          <w:iCs/>
+        </w:rPr>
+        <w:t xml:space="preserve"> </w:t>
+      </w:r>
+      <w:r>
+        <w:rPr>
+          <w:i/>
+          <w:iCs/>
+        </w:rPr>
+        <w:t>/</w:t>
+      </w:r>
+      <w:proofErr w:type="spellStart"/>
+      <w:r>
+        <w:rPr>
+          <w:i/>
+          <w:iCs/>
+        </w:rPr>
+        <w:t>api</w:t>
+      </w:r>
+      <w:proofErr w:type="spellEnd"/>
+      <w:r>
+        <w:rPr>
+          <w:i/>
+          <w:iCs/>
+        </w:rPr>
+        <w:t>/</w:t>
+      </w:r>
+      <w:proofErr w:type="spellStart"/>
+      <w:r>
+        <w:rPr>
+          <w:i/>
+          <w:iCs/>
+        </w:rPr>
+        <w:t>issuesGetter</w:t>
+      </w:r>
+      <w:proofErr w:type="spellEnd"/>
+      <w:r>
+        <w:rPr>
+          <w:i/>
+          <w:iCs/>
+        </w:rPr>
+        <w:t xml:space="preserve"> </w:t>
+      </w:r>
+      <w:r>
+        <w:t xml:space="preserve">while viewing Issues </w:t>
+      </w:r>
+      <w:proofErr w:type="gramStart"/>
+      <w:r>
+        <w:t>page;</w:t>
+      </w:r>
+      <w:proofErr w:type="gramEnd"/>
+    </w:p>
+    <w:p>
+      <w:pPr>
+        <w:pStyle w:val="ListParagraph"/>
+        <w:numPr>
+          <w:ilvl w:val="0"/>
+          <w:numId w:val="3"/>
+        </w:numPr>
+        <w:rPr>
+          <w:i/>
+          <w:iCs/>
+        </w:rPr>
+      </w:pPr>
+      <w:r>
+        <w:rPr>
+          <w:i/>
+          <w:iCs/>
+        </w:rPr>
+        <w:t xml:space="preserve">GET </w:t>
+      </w:r>
+      <w:r>
+        <w:rPr>
+          <w:i/>
+          <w:iCs/>
+        </w:rPr>
+        <w:t>/</w:t>
+      </w:r>
+      <w:proofErr w:type="spellStart"/>
+      <w:r>
+        <w:rPr>
+          <w:i/>
+          <w:iCs/>
+        </w:rPr>
+        <w:t>api</w:t>
+      </w:r>
+      <w:proofErr w:type="spellEnd"/>
+      <w:r>
+        <w:rPr>
+          <w:i/>
+          <w:iCs/>
+        </w:rPr>
+        <w:t>/issues/&lt;</w:t>
+      </w:r>
+      <w:proofErr w:type="spellStart"/>
+      <w:r>
+        <w:rPr>
+          <w:i/>
+          <w:iCs/>
+        </w:rPr>
+        <w:t>issue_id</w:t>
+      </w:r>
+      <w:proofErr w:type="spellEnd"/>
+      <w:r>
+        <w:rPr>
+          <w:i/>
+          <w:iCs/>
+        </w:rPr>
+        <w:t>&gt;</w:t>
+      </w:r>
+      <w:r>
+        <w:rPr>
+          <w:i/>
+          <w:iCs/>
+        </w:rPr>
+        <w:t xml:space="preserve"> </w:t>
+      </w:r>
+      <w:r>
+        <w:t>while viewing</w:t>
+      </w:r>
+      <w:r>
+        <w:t>/previewing</w:t>
+      </w:r>
+      <w:r>
+        <w:t xml:space="preserve"> particular </w:t>
+      </w:r>
+      <w:proofErr w:type="gramStart"/>
+      <w:r>
+        <w:t>issue;</w:t>
+      </w:r>
+      <w:proofErr w:type="gramEnd"/>
+    </w:p>
+    <w:p>
+      <w:pPr>
+        <w:pStyle w:val="ListParagraph"/>
+        <w:numPr>
+          <w:ilvl w:val="0"/>
+          <w:numId w:val="3"/>
+        </w:numPr>
+        <w:rPr>
+          <w:i/>
+          <w:iCs/>
+        </w:rPr>
+      </w:pPr>
+      <w:r>
+        <w:rPr>
+          <w:i/>
+          <w:iCs/>
+        </w:rPr>
+        <w:t xml:space="preserve">POST </w:t>
+      </w:r>
+      <w:r>
+        <w:rPr>
+          <w:i/>
+          <w:iCs/>
+        </w:rPr>
+        <w:t>/</w:t>
+      </w:r>
+      <w:proofErr w:type="spellStart"/>
+      <w:r>
+        <w:rPr>
+          <w:i/>
+          <w:iCs/>
+        </w:rPr>
+        <w:t>api</w:t>
+      </w:r>
+      <w:proofErr w:type="spellEnd"/>
+      <w:r>
+        <w:rPr>
+          <w:i/>
+          <w:iCs/>
+        </w:rPr>
+        <w:t>/users/me/drafts</w:t>
+      </w:r>
+      <w:r>
+        <w:rPr>
+          <w:i/>
+          <w:iCs/>
+        </w:rPr>
+        <w:t xml:space="preserve">, GET </w:t>
+      </w:r>
+      <w:r>
+        <w:rPr>
+          <w:i/>
+          <w:iCs/>
+        </w:rPr>
+        <w:t>/</w:t>
+      </w:r>
+      <w:proofErr w:type="spellStart"/>
+      <w:r>
+        <w:rPr>
+          <w:i/>
+          <w:iCs/>
+        </w:rPr>
+        <w:t>api</w:t>
+      </w:r>
+      <w:proofErr w:type="spellEnd"/>
+      <w:r>
+        <w:rPr>
+          <w:i/>
+          <w:iCs/>
+        </w:rPr>
+        <w:t>/users/me/drafts</w:t>
+      </w:r>
+      <w:r>
+        <w:rPr>
+          <w:i/>
+          <w:iCs/>
+        </w:rPr>
+        <w:t xml:space="preserve">, POST </w:t>
+      </w:r>
+      <w:r>
+        <w:rPr>
+          <w:i/>
+          <w:iCs/>
+        </w:rPr>
+        <w:t>/</w:t>
+      </w:r>
+      <w:proofErr w:type="spellStart"/>
+      <w:r>
+        <w:rPr>
+          <w:i/>
+          <w:iCs/>
+        </w:rPr>
+        <w:t>api</w:t>
+      </w:r>
+      <w:proofErr w:type="spellEnd"/>
+      <w:r>
+        <w:rPr>
+          <w:i/>
+          <w:iCs/>
+        </w:rPr>
+        <w:t>/users/me/drafts/</w:t>
+      </w:r>
+      <w:r>
+        <w:rPr>
+          <w:i/>
+          <w:iCs/>
+        </w:rPr>
+        <w:t xml:space="preserve">&lt;id&gt;, POST </w:t>
+      </w:r>
+      <w:r>
+        <w:rPr>
+          <w:i/>
+          <w:iCs/>
+        </w:rPr>
+        <w:t>/</w:t>
+      </w:r>
+      <w:proofErr w:type="spellStart"/>
+      <w:r>
+        <w:rPr>
+          <w:i/>
+          <w:iCs/>
+        </w:rPr>
+        <w:t>api</w:t>
+      </w:r>
+      <w:proofErr w:type="spellEnd"/>
+      <w:r>
+        <w:rPr>
+          <w:i/>
+          <w:iCs/>
+        </w:rPr>
+        <w:t>/</w:t>
+      </w:r>
+      <w:proofErr w:type="spellStart"/>
+      <w:r>
+        <w:rPr>
+          <w:i/>
+          <w:iCs/>
+        </w:rPr>
+        <w:t>issues</w:t>
+      </w:r>
+      <w:r>
+        <w:rPr>
+          <w:i/>
+          <w:iCs/>
+        </w:rPr>
+        <w:t>?draftId</w:t>
+      </w:r>
+      <w:proofErr w:type="spellEnd"/>
+      <w:r>
+        <w:rPr>
+          <w:i/>
+          <w:iCs/>
+        </w:rPr>
+        <w:t xml:space="preserve">=&lt;id&gt; for creating new </w:t>
+      </w:r>
+      <w:proofErr w:type="gramStart"/>
+      <w:r>
+        <w:rPr>
+          <w:i/>
+          <w:iCs/>
+        </w:rPr>
+        <w:t>issue;</w:t>
+      </w:r>
+      <w:proofErr w:type="gramEnd"/>
+      <w:r>
+        <w:rPr>
+          <w:i/>
+          <w:iCs/>
+        </w:rPr>
+        <w:t xml:space="preserve"> </w:t>
+      </w:r>
+    </w:p>
+    <w:p>
+      <w:pPr>
+        <w:pStyle w:val="ListParagraph"/>
+        <w:numPr>
+          <w:ilvl w:val="0"/>
+          <w:numId w:val="3"/>
+        </w:numPr>
+        <w:rPr>
+          <w:i/>
+          <w:iCs/>
+        </w:rPr>
+      </w:pPr>
+      <w:r>
+        <w:rPr>
+          <w:i/>
+          <w:iCs/>
+        </w:rPr>
+        <w:t xml:space="preserve">POST </w:t>
+      </w:r>
+      <w:r>
+        <w:rPr>
+          <w:i/>
+          <w:iCs/>
+        </w:rPr>
+        <w:t>/</w:t>
+      </w:r>
+      <w:proofErr w:type="spellStart"/>
+      <w:r>
+        <w:rPr>
+          <w:i/>
+          <w:iCs/>
+        </w:rPr>
+        <w:t>api</w:t>
+      </w:r>
+      <w:proofErr w:type="spellEnd"/>
+      <w:r>
+        <w:rPr>
+          <w:i/>
+          <w:iCs/>
+        </w:rPr>
+        <w:t>/issues/</w:t>
+      </w:r>
+      <w:r>
+        <w:rPr>
+          <w:i/>
+          <w:iCs/>
+        </w:rPr>
+        <w:t>&lt;</w:t>
+      </w:r>
+      <w:proofErr w:type="spellStart"/>
+      <w:r>
+        <w:rPr>
+          <w:i/>
+          <w:iCs/>
+        </w:rPr>
+        <w:t>issue_id</w:t>
+      </w:r>
+      <w:proofErr w:type="spellEnd"/>
+      <w:r>
+        <w:rPr>
+          <w:i/>
+          <w:iCs/>
+        </w:rPr>
+        <w:t xml:space="preserve">&gt; </w:t>
+      </w:r>
+      <w:r>
+        <w:t xml:space="preserve">while updating issue </w:t>
+      </w:r>
+      <w:proofErr w:type="gramStart"/>
+      <w:r>
+        <w:t>fields;</w:t>
+      </w:r>
+      <w:proofErr w:type="gramEnd"/>
+    </w:p>
+    <w:p>
+      <w:pPr>
+        <w:pStyle w:val="ListParagraph"/>
+        <w:numPr>
+          <w:ilvl w:val="0"/>
+          <w:numId w:val="3"/>
+        </w:numPr>
+        <w:rPr>
+          <w:i/>
+          <w:iCs/>
+        </w:rPr>
+      </w:pPr>
+      <w:r>
+        <w:rPr>
+          <w:i/>
+          <w:iCs/>
+        </w:rPr>
+        <w:t xml:space="preserve">POST </w:t>
+      </w:r>
+      <w:r>
+        <w:rPr>
+          <w:i/>
+          <w:iCs/>
+        </w:rPr>
+        <w:t>/</w:t>
+      </w:r>
+      <w:proofErr w:type="spellStart"/>
+      <w:r>
+        <w:rPr>
+          <w:i/>
+          <w:iCs/>
+        </w:rPr>
+        <w:t>api</w:t>
+      </w:r>
+      <w:proofErr w:type="spellEnd"/>
+      <w:r>
+        <w:rPr>
+          <w:i/>
+          <w:iCs/>
+        </w:rPr>
+        <w:t>/</w:t>
+      </w:r>
+      <w:proofErr w:type="spellStart"/>
+      <w:r>
+        <w:rPr>
+          <w:i/>
+          <w:iCs/>
+        </w:rPr>
+        <w:t>commands?fields</w:t>
+      </w:r>
+      <w:proofErr w:type="spellEnd"/>
+      <w:r>
+        <w:rPr>
+          <w:i/>
+          <w:iCs/>
+        </w:rPr>
+        <w:t>=issues(</w:t>
+      </w:r>
+      <w:proofErr w:type="spellStart"/>
+      <w:r>
+        <w:rPr>
+          <w:i/>
+          <w:iCs/>
+        </w:rPr>
+        <w:t>idReadable</w:t>
+      </w:r>
+      <w:proofErr w:type="spellEnd"/>
+      <w:r>
+        <w:rPr>
+          <w:i/>
+          <w:iCs/>
+        </w:rPr>
+        <w:t>)</w:t>
+      </w:r>
+      <w:r>
+        <w:rPr>
+          <w:i/>
+          <w:iCs/>
+        </w:rPr>
+        <w:t xml:space="preserve"> </w:t>
+      </w:r>
+      <w:r>
+        <w:t xml:space="preserve">while applying </w:t>
+      </w:r>
+      <w:proofErr w:type="gramStart"/>
+      <w:r>
+        <w:t>commands;</w:t>
+      </w:r>
+      <w:proofErr w:type="gramEnd"/>
+    </w:p>
+    <w:p>
+      <w:pPr>
+        <w:pStyle w:val="ListParagraph"/>
+        <w:numPr>
+          <w:ilvl w:val="0"/>
+          <w:numId w:val="3"/>
+        </w:numPr>
+        <w:rPr>
+          <w:i/>
+          <w:iCs/>
+        </w:rPr>
+      </w:pPr>
+      <w:r>
+        <w:rPr>
+          <w:i/>
+          <w:iCs/>
+        </w:rPr>
+        <w:t xml:space="preserve">PUT </w:t>
+      </w:r>
+      <w:r>
+        <w:rPr>
+          <w:i/>
+          <w:iCs/>
+        </w:rPr>
+        <w:t>/</w:t>
+      </w:r>
+      <w:proofErr w:type="spellStart"/>
+      <w:r>
+        <w:rPr>
+          <w:i/>
+          <w:iCs/>
+        </w:rPr>
+        <w:t>api</w:t>
+      </w:r>
+      <w:proofErr w:type="spellEnd"/>
+      <w:r>
+        <w:rPr>
+          <w:i/>
+          <w:iCs/>
+        </w:rPr>
+        <w:t>/issues/</w:t>
+      </w:r>
+      <w:r>
+        <w:rPr>
+          <w:i/>
+          <w:iCs/>
+        </w:rPr>
+        <w:t>&lt;</w:t>
+      </w:r>
+      <w:proofErr w:type="spellStart"/>
+      <w:r>
+        <w:rPr>
+          <w:i/>
+          <w:iCs/>
+        </w:rPr>
+        <w:t>issue_id</w:t>
+      </w:r>
+      <w:proofErr w:type="spellEnd"/>
+      <w:r>
+        <w:rPr>
+          <w:i/>
+          <w:iCs/>
+        </w:rPr>
+        <w:t>&gt;</w:t>
+      </w:r>
+      <w:r>
+        <w:rPr>
+          <w:i/>
+          <w:iCs/>
+        </w:rPr>
+        <w:t>/</w:t>
+      </w:r>
+      <w:proofErr w:type="spellStart"/>
+      <w:r>
+        <w:rPr>
+          <w:i/>
+          <w:iCs/>
+        </w:rPr>
+        <w:t>draftComment</w:t>
+      </w:r>
+      <w:proofErr w:type="spellEnd"/>
+      <w:r>
+        <w:rPr>
+          <w:i/>
+          <w:iCs/>
+        </w:rPr>
+        <w:t xml:space="preserve">, POST </w:t>
+      </w:r>
+      <w:r>
+        <w:rPr>
+          <w:i/>
+          <w:iCs/>
+        </w:rPr>
+        <w:t>/</w:t>
+      </w:r>
+      <w:proofErr w:type="spellStart"/>
+      <w:r>
+        <w:rPr>
+          <w:i/>
+          <w:iCs/>
+        </w:rPr>
+        <w:t>api</w:t>
+      </w:r>
+      <w:proofErr w:type="spellEnd"/>
+      <w:r>
+        <w:rPr>
+          <w:i/>
+          <w:iCs/>
+        </w:rPr>
+        <w:t>/issues/</w:t>
+      </w:r>
+      <w:r>
+        <w:rPr>
+          <w:i/>
+          <w:iCs/>
+        </w:rPr>
+        <w:t>&lt;</w:t>
+      </w:r>
+      <w:proofErr w:type="spellStart"/>
+      <w:r>
+        <w:rPr>
+          <w:i/>
+          <w:iCs/>
+        </w:rPr>
+        <w:t>issue_id</w:t>
+      </w:r>
+      <w:proofErr w:type="spellEnd"/>
+      <w:r>
+        <w:rPr>
+          <w:i/>
+          <w:iCs/>
+        </w:rPr>
+        <w:t>&gt;</w:t>
+      </w:r>
+      <w:r>
+        <w:rPr>
+          <w:i/>
+          <w:iCs/>
+        </w:rPr>
+        <w:t>/</w:t>
+      </w:r>
+      <w:proofErr w:type="spellStart"/>
+      <w:r>
+        <w:rPr>
+          <w:i/>
+          <w:iCs/>
+        </w:rPr>
+        <w:t>draftComment</w:t>
+      </w:r>
+      <w:proofErr w:type="spellEnd"/>
+      <w:r>
+        <w:rPr>
+          <w:i/>
+          <w:iCs/>
+        </w:rPr>
+        <w:t xml:space="preserve">, POST </w:t>
+      </w:r>
+      <w:r>
+        <w:rPr>
+          <w:i/>
+          <w:iCs/>
+        </w:rPr>
+        <w:t>/</w:t>
+      </w:r>
+      <w:proofErr w:type="spellStart"/>
+      <w:r>
+        <w:rPr>
+          <w:i/>
+          <w:iCs/>
+        </w:rPr>
+        <w:t>api</w:t>
+      </w:r>
+      <w:proofErr w:type="spellEnd"/>
+      <w:r>
+        <w:rPr>
+          <w:i/>
+          <w:iCs/>
+        </w:rPr>
+        <w:t>/issues/</w:t>
+      </w:r>
+      <w:r>
+        <w:rPr>
+          <w:i/>
+          <w:iCs/>
+        </w:rPr>
+        <w:t>&lt;</w:t>
+      </w:r>
+      <w:proofErr w:type="spellStart"/>
+      <w:r>
+        <w:rPr>
+          <w:i/>
+          <w:iCs/>
+        </w:rPr>
+        <w:t>issue_id</w:t>
+      </w:r>
+      <w:proofErr w:type="spellEnd"/>
+      <w:r>
+        <w:rPr>
+          <w:i/>
+          <w:iCs/>
+        </w:rPr>
+        <w:t>&gt;</w:t>
+      </w:r>
+      <w:r>
+        <w:rPr>
+          <w:i/>
+          <w:iCs/>
+        </w:rPr>
+        <w:t>/comments</w:t>
+      </w:r>
+      <w:r>
+        <w:rPr>
+          <w:i/>
+          <w:iCs/>
+        </w:rPr>
+        <w:t xml:space="preserve"> </w:t>
+      </w:r>
+      <w:r>
+        <w:t xml:space="preserve">while commenting </w:t>
+      </w:r>
+      <w:proofErr w:type="gramStart"/>
+      <w:r>
+        <w:t>issues;</w:t>
+      </w:r>
+      <w:proofErr w:type="gramEnd"/>
+    </w:p>
+    <w:p>
+      <w:pPr>
+        <w:pStyle w:val="ListParagraph"/>
+        <w:numPr>
+          <w:ilvl w:val="0"/>
+          <w:numId w:val="3"/>
+        </w:numPr>
+        <w:rPr>
+          <w:i/>
+          <w:iCs/>
+        </w:rPr>
+      </w:pPr>
+      <w:r>
+        <w:rPr>
+          <w:i/>
+          <w:iCs/>
+        </w:rPr>
+        <w:t xml:space="preserve">GET </w:t>
+      </w:r>
+      <w:r>
+        <w:rPr>
+          <w:i/>
+          <w:iCs/>
+        </w:rPr>
+        <w:t>/</w:t>
+      </w:r>
+      <w:proofErr w:type="spellStart"/>
+      <w:r>
+        <w:rPr>
+          <w:i/>
+          <w:iCs/>
+        </w:rPr>
+        <w:t>api</w:t>
+      </w:r>
+      <w:proofErr w:type="spellEnd"/>
+      <w:r>
+        <w:rPr>
+          <w:i/>
+          <w:iCs/>
+        </w:rPr>
+        <w:t>/</w:t>
+      </w:r>
+      <w:proofErr w:type="spellStart"/>
+      <w:r>
+        <w:rPr>
+          <w:i/>
+          <w:iCs/>
+        </w:rPr>
+        <w:t>sortedIssues</w:t>
+      </w:r>
+      <w:r>
+        <w:rPr>
+          <w:i/>
+          <w:iCs/>
+        </w:rPr>
+        <w:t>?query</w:t>
+      </w:r>
+      <w:proofErr w:type="spellEnd"/>
+      <w:proofErr w:type="gramStart"/>
+      <w:r>
+        <w:rPr>
+          <w:i/>
+          <w:iCs/>
+        </w:rPr>
+        <w:t>= ,</w:t>
+      </w:r>
+      <w:proofErr w:type="gramEnd"/>
+      <w:r>
+        <w:rPr>
+          <w:i/>
+          <w:iCs/>
+        </w:rPr>
+        <w:t xml:space="preserve"> POST </w:t>
+      </w:r>
+      <w:r>
+        <w:rPr>
+          <w:i/>
+          <w:iCs/>
+        </w:rPr>
+        <w:t>/</w:t>
+      </w:r>
+      <w:proofErr w:type="spellStart"/>
+      <w:r>
+        <w:rPr>
+          <w:i/>
+          <w:iCs/>
+        </w:rPr>
+        <w:t>api</w:t>
+      </w:r>
+      <w:proofErr w:type="spellEnd"/>
+      <w:r>
+        <w:rPr>
+          <w:i/>
+          <w:iCs/>
+        </w:rPr>
+        <w:t>/</w:t>
+      </w:r>
+      <w:proofErr w:type="spellStart"/>
+      <w:r>
+        <w:rPr>
+          <w:i/>
+          <w:iCs/>
+        </w:rPr>
+        <w:t>issuesGetter</w:t>
+      </w:r>
+      <w:proofErr w:type="spellEnd"/>
+      <w:r>
+        <w:rPr>
+          <w:i/>
+          <w:iCs/>
+        </w:rPr>
+        <w:t xml:space="preserve"> </w:t>
+      </w:r>
+      <w:r>
+        <w:t>while doing search;</w:t>
+      </w:r>
+    </w:p>
+    <w:p>
+      <w:pPr>
+        <w:rPr>
+          <w:i/>
+          <w:iCs/>
+        </w:rPr>
+      </w:pPr>
+    </w:p>
+    <w:p>
+      <w:pPr>
+        <w:rPr>
+          <w:i/>
+          <w:iCs/>
+        </w:rPr>
+      </w:pPr>
+    </w:p>
+    <w:p>
+      <w:pPr>
+        <w:pStyle w:val="Heading3"/>
+      </w:pPr>
+      <w:r>
+        <w:t>Frequency of occurrence</w:t>
+      </w:r>
+    </w:p>
+    <w:p/>
+    <w:p>
+      <w:proofErr w:type="spellStart"/>
+      <w:r>
+        <w:t>YouTrack</w:t>
+      </w:r>
+      <w:proofErr w:type="spellEnd"/>
+      <w:r>
+        <w:t xml:space="preserve"> UI seems to send a bunch of different requests (and some of them are repeated multiple times) for </w:t>
+      </w:r>
+      <w:r>
+        <w:t>every</w:t>
+      </w:r>
+      <w:r>
+        <w:t xml:space="preserve"> user action</w:t>
+      </w:r>
+      <w:r>
+        <w:t>:</w:t>
+      </w:r>
+    </w:p>
+    <w:p/>
+    <w:p>
+      <w:pPr>
+        <w:pStyle w:val="ListParagraph"/>
+        <w:numPr>
+          <w:ilvl w:val="0"/>
+          <w:numId w:val="4"/>
+        </w:numPr>
+      </w:pPr>
+      <w:proofErr w:type="gramStart"/>
+      <w:r>
+        <w:rPr>
+          <w:i/>
+          <w:iCs/>
+        </w:rPr>
+        <w:t xml:space="preserve">GET  </w:t>
+      </w:r>
+      <w:r>
+        <w:rPr>
+          <w:i/>
+          <w:iCs/>
+        </w:rPr>
+        <w:t>/</w:t>
+      </w:r>
+      <w:proofErr w:type="spellStart"/>
+      <w:proofErr w:type="gramEnd"/>
+      <w:r>
+        <w:rPr>
+          <w:i/>
+          <w:iCs/>
+        </w:rPr>
+        <w:t>api</w:t>
+      </w:r>
+      <w:proofErr w:type="spellEnd"/>
+      <w:r>
+        <w:rPr>
+          <w:i/>
+          <w:iCs/>
+        </w:rPr>
+        <w:t>/issues/</w:t>
+      </w:r>
+      <w:r>
+        <w:rPr>
+          <w:i/>
+          <w:iCs/>
+        </w:rPr>
+        <w:t>&lt;</w:t>
+      </w:r>
+      <w:proofErr w:type="spellStart"/>
+      <w:r>
+        <w:rPr>
+          <w:i/>
+          <w:iCs/>
+        </w:rPr>
+        <w:t>issue_id</w:t>
+      </w:r>
+      <w:proofErr w:type="spellEnd"/>
+      <w:r>
+        <w:rPr>
+          <w:i/>
+          <w:iCs/>
+        </w:rPr>
+        <w:t>&gt;</w:t>
+      </w:r>
+      <w:r>
+        <w:rPr>
+          <w:i/>
+          <w:iCs/>
+        </w:rPr>
+        <w:t>/sprints</w:t>
+      </w:r>
+      <w:r>
+        <w:rPr>
+          <w:i/>
+          <w:iCs/>
+        </w:rPr>
+        <w:t xml:space="preserve">, GET  </w:t>
+      </w:r>
+      <w:r>
+        <w:rPr>
+          <w:i/>
+          <w:iCs/>
+        </w:rPr>
+        <w:t>/</w:t>
+      </w:r>
+      <w:proofErr w:type="spellStart"/>
+      <w:r>
+        <w:rPr>
+          <w:i/>
+          <w:iCs/>
+        </w:rPr>
+        <w:t>api</w:t>
+      </w:r>
+      <w:proofErr w:type="spellEnd"/>
+      <w:r>
+        <w:rPr>
+          <w:i/>
+          <w:iCs/>
+        </w:rPr>
+        <w:t>/issues/</w:t>
+      </w:r>
+      <w:r>
+        <w:rPr>
+          <w:i/>
+          <w:iCs/>
+        </w:rPr>
+        <w:t>&lt;</w:t>
+      </w:r>
+      <w:proofErr w:type="spellStart"/>
+      <w:r>
+        <w:rPr>
+          <w:i/>
+          <w:iCs/>
+        </w:rPr>
+        <w:t>issue_id</w:t>
+      </w:r>
+      <w:proofErr w:type="spellEnd"/>
+      <w:r>
+        <w:rPr>
+          <w:i/>
+          <w:iCs/>
+        </w:rPr>
+        <w:t>&gt;</w:t>
+      </w:r>
+      <w:r>
+        <w:rPr>
+          <w:i/>
+          <w:iCs/>
+        </w:rPr>
+        <w:t>/</w:t>
+      </w:r>
+      <w:r>
+        <w:rPr>
+          <w:i/>
+          <w:iCs/>
+        </w:rPr>
+        <w:t xml:space="preserve">links, GET  </w:t>
+      </w:r>
+      <w:r>
+        <w:rPr>
+          <w:i/>
+          <w:iCs/>
+        </w:rPr>
+        <w:t>/</w:t>
+      </w:r>
+      <w:proofErr w:type="spellStart"/>
+      <w:r>
+        <w:rPr>
+          <w:i/>
+          <w:iCs/>
+        </w:rPr>
+        <w:t>api</w:t>
+      </w:r>
+      <w:proofErr w:type="spellEnd"/>
+      <w:r>
+        <w:rPr>
+          <w:i/>
+          <w:iCs/>
+        </w:rPr>
+        <w:t>/issues/</w:t>
+      </w:r>
+      <w:r>
+        <w:rPr>
+          <w:i/>
+          <w:iCs/>
+        </w:rPr>
+        <w:t>&lt;</w:t>
+      </w:r>
+      <w:proofErr w:type="spellStart"/>
+      <w:r>
+        <w:rPr>
+          <w:i/>
+          <w:iCs/>
+        </w:rPr>
+        <w:t>issue_id</w:t>
+      </w:r>
+      <w:proofErr w:type="spellEnd"/>
+      <w:r>
+        <w:rPr>
+          <w:i/>
+          <w:iCs/>
+        </w:rPr>
+        <w:t>&gt;</w:t>
+      </w:r>
+      <w:r>
+        <w:rPr>
+          <w:i/>
+          <w:iCs/>
+        </w:rPr>
+        <w:t>/</w:t>
+      </w:r>
+      <w:proofErr w:type="spellStart"/>
+      <w:r>
+        <w:rPr>
+          <w:i/>
+          <w:iCs/>
+        </w:rPr>
+        <w:t>activitiesPage</w:t>
+      </w:r>
+      <w:proofErr w:type="spellEnd"/>
+      <w:r>
+        <w:rPr>
+          <w:i/>
+          <w:iCs/>
+        </w:rPr>
+        <w:t xml:space="preserve">, GET  </w:t>
+      </w:r>
+      <w:r>
+        <w:rPr>
+          <w:i/>
+          <w:iCs/>
+        </w:rPr>
+        <w:t>/</w:t>
+      </w:r>
+      <w:proofErr w:type="spellStart"/>
+      <w:r>
+        <w:rPr>
+          <w:i/>
+          <w:iCs/>
+        </w:rPr>
+        <w:t>api</w:t>
+      </w:r>
+      <w:proofErr w:type="spellEnd"/>
+      <w:r>
+        <w:rPr>
+          <w:i/>
+          <w:iCs/>
+        </w:rPr>
+        <w:t>/issues/</w:t>
+      </w:r>
+      <w:r>
+        <w:rPr>
+          <w:i/>
+          <w:iCs/>
+        </w:rPr>
+        <w:t>&lt;</w:t>
+      </w:r>
+      <w:proofErr w:type="spellStart"/>
+      <w:r>
+        <w:rPr>
+          <w:i/>
+          <w:iCs/>
+        </w:rPr>
+        <w:t>issue_id</w:t>
+      </w:r>
+      <w:proofErr w:type="spellEnd"/>
+      <w:r>
+        <w:rPr>
+          <w:i/>
+          <w:iCs/>
+        </w:rPr>
+        <w:t>&gt;</w:t>
+      </w:r>
+      <w:r>
+        <w:rPr>
+          <w:i/>
+          <w:iCs/>
+        </w:rPr>
+        <w:t>/</w:t>
+      </w:r>
+      <w:proofErr w:type="spellStart"/>
+      <w:r>
+        <w:rPr>
+          <w:i/>
+          <w:iCs/>
+        </w:rPr>
+        <w:t>issueWatchers</w:t>
+      </w:r>
+      <w:proofErr w:type="spellEnd"/>
+      <w:r>
+        <w:rPr>
+          <w:i/>
+          <w:iCs/>
+        </w:rPr>
+        <w:t xml:space="preserve">, POST </w:t>
+      </w:r>
+      <w:r>
+        <w:rPr>
+          <w:i/>
+          <w:iCs/>
+        </w:rPr>
+        <w:t>/</w:t>
+      </w:r>
+      <w:proofErr w:type="spellStart"/>
+      <w:r>
+        <w:rPr>
+          <w:i/>
+          <w:iCs/>
+        </w:rPr>
+        <w:t>api</w:t>
+      </w:r>
+      <w:proofErr w:type="spellEnd"/>
+      <w:r>
+        <w:rPr>
+          <w:i/>
+          <w:iCs/>
+        </w:rPr>
+        <w:t>/</w:t>
+      </w:r>
+      <w:proofErr w:type="spellStart"/>
+      <w:r>
+        <w:rPr>
+          <w:i/>
+          <w:iCs/>
+        </w:rPr>
+        <w:t>issuesGetter</w:t>
+      </w:r>
+      <w:proofErr w:type="spellEnd"/>
+      <w:r>
+        <w:rPr>
+          <w:i/>
+          <w:iCs/>
+        </w:rPr>
+        <w:t>,</w:t>
+      </w:r>
+      <w:r>
+        <w:rPr>
+          <w:i/>
+          <w:iCs/>
+        </w:rPr>
+        <w:t xml:space="preserve"> </w:t>
+      </w:r>
+      <w:r>
+        <w:rPr>
+          <w:i/>
+          <w:iCs/>
+        </w:rPr>
+        <w:t xml:space="preserve">POST </w:t>
+      </w:r>
+      <w:r>
+        <w:rPr>
+          <w:i/>
+          <w:iCs/>
+        </w:rPr>
+        <w:t>/</w:t>
+      </w:r>
+      <w:proofErr w:type="spellStart"/>
+      <w:r>
+        <w:rPr>
+          <w:i/>
+          <w:iCs/>
+        </w:rPr>
+        <w:t>api</w:t>
+      </w:r>
+      <w:proofErr w:type="spellEnd"/>
+      <w:r>
+        <w:rPr>
+          <w:i/>
+          <w:iCs/>
+        </w:rPr>
+        <w:t>/users/me/recent/issues</w:t>
+      </w:r>
+      <w:r>
+        <w:rPr>
+          <w:i/>
+          <w:iCs/>
+        </w:rPr>
+        <w:t xml:space="preserve">, POST </w:t>
+      </w:r>
+      <w:r>
+        <w:rPr>
+          <w:i/>
+          <w:iCs/>
+        </w:rPr>
+        <w:t>/</w:t>
+      </w:r>
+      <w:proofErr w:type="spellStart"/>
+      <w:r>
+        <w:rPr>
+          <w:i/>
+          <w:iCs/>
+        </w:rPr>
+        <w:t>api</w:t>
+      </w:r>
+      <w:proofErr w:type="spellEnd"/>
+      <w:r>
+        <w:rPr>
+          <w:i/>
+          <w:iCs/>
+        </w:rPr>
+        <w:t>/</w:t>
+      </w:r>
+      <w:proofErr w:type="spellStart"/>
+      <w:r>
+        <w:rPr>
+          <w:i/>
+          <w:iCs/>
+        </w:rPr>
+        <w:t>issuesGetter</w:t>
+      </w:r>
+      <w:proofErr w:type="spellEnd"/>
+      <w:r>
+        <w:rPr>
+          <w:i/>
+          <w:iCs/>
+        </w:rPr>
+        <w:t>/counts</w:t>
+      </w:r>
+      <w:r>
+        <w:rPr>
+          <w:i/>
+          <w:iCs/>
+        </w:rPr>
+        <w:t xml:space="preserve"> </w:t>
+      </w:r>
+      <w:r>
+        <w:rPr>
+          <w:i/>
+          <w:iCs/>
+        </w:rPr>
+        <w:t xml:space="preserve"> </w:t>
+      </w:r>
+      <w:r>
+        <w:t>while viewing/previewing particular issue;</w:t>
+      </w:r>
+    </w:p>
+    <w:p>
+      <w:pPr>
+        <w:pStyle w:val="ListParagraph"/>
+        <w:numPr>
+          <w:ilvl w:val="0"/>
+          <w:numId w:val="4"/>
+        </w:numPr>
+      </w:pPr>
+      <w:r>
+        <w:rPr>
+          <w:i/>
+          <w:iCs/>
+        </w:rPr>
+        <w:t xml:space="preserve">POST </w:t>
+      </w:r>
+      <w:r>
+        <w:rPr>
+          <w:i/>
+          <w:iCs/>
+        </w:rPr>
+        <w:t>/</w:t>
+      </w:r>
+      <w:proofErr w:type="spellStart"/>
+      <w:r>
+        <w:rPr>
+          <w:i/>
+          <w:iCs/>
+        </w:rPr>
+        <w:t>api</w:t>
+      </w:r>
+      <w:proofErr w:type="spellEnd"/>
+      <w:r>
+        <w:rPr>
+          <w:i/>
+          <w:iCs/>
+        </w:rPr>
+        <w:t>/search/assist</w:t>
+      </w:r>
+      <w:r>
+        <w:rPr>
+          <w:i/>
+          <w:iCs/>
+        </w:rPr>
+        <w:t xml:space="preserve"> </w:t>
+      </w:r>
+      <w:r>
+        <w:t xml:space="preserve">while doing </w:t>
+      </w:r>
+      <w:proofErr w:type="gramStart"/>
+      <w:r>
+        <w:t>search;</w:t>
+      </w:r>
+      <w:proofErr w:type="gramEnd"/>
+    </w:p>
+    <w:p>
+      <w:pPr>
+        <w:pStyle w:val="ListParagraph"/>
+        <w:numPr>
+          <w:ilvl w:val="0"/>
+          <w:numId w:val="4"/>
+        </w:numPr>
+      </w:pPr>
+      <w:r>
+        <w:rPr>
+          <w:i/>
+          <w:iCs/>
+        </w:rPr>
+        <w:t xml:space="preserve">POST </w:t>
+      </w:r>
+      <w:r>
+        <w:rPr>
+          <w:i/>
+          <w:iCs/>
+        </w:rPr>
+        <w:t>/</w:t>
+      </w:r>
+      <w:proofErr w:type="spellStart"/>
+      <w:r>
+        <w:rPr>
+          <w:i/>
+          <w:iCs/>
+        </w:rPr>
+        <w:t>api</w:t>
+      </w:r>
+      <w:proofErr w:type="spellEnd"/>
+      <w:r>
+        <w:rPr>
+          <w:i/>
+          <w:iCs/>
+        </w:rPr>
+        <w:t>/commands/assist</w:t>
+      </w:r>
+      <w:r>
+        <w:rPr>
+          <w:i/>
+          <w:iCs/>
+        </w:rPr>
+        <w:t xml:space="preserve"> </w:t>
+      </w:r>
+      <w:r>
+        <w:t xml:space="preserve">while applying </w:t>
+      </w:r>
+      <w:proofErr w:type="gramStart"/>
+      <w:r>
+        <w:t>commands;</w:t>
+      </w:r>
+      <w:proofErr w:type="gramEnd"/>
+    </w:p>
+    <w:p>
+      <w:r>
+        <w:lastRenderedPageBreak/>
+        <w:t xml:space="preserve">There are </w:t>
+      </w:r>
+      <w:r>
+        <w:rPr>
+          <w:u w:val="single"/>
+        </w:rPr>
+        <w:t>many other calls made from UI</w:t>
+      </w:r>
+      <w:r>
+        <w:t xml:space="preserve"> while doing user actions (some of them are triggered from different pages, e.g.  </w:t>
+      </w:r>
+      <w:r>
+        <w:rPr>
+          <w:i/>
+          <w:iCs/>
+        </w:rPr>
+        <w:t xml:space="preserve">GET </w:t>
+      </w:r>
+      <w:r>
+        <w:rPr>
+          <w:i/>
+          <w:iCs/>
+        </w:rPr>
+        <w:t>/</w:t>
+      </w:r>
+      <w:proofErr w:type="spellStart"/>
+      <w:r>
+        <w:rPr>
+          <w:i/>
+          <w:iCs/>
+        </w:rPr>
+        <w:t>api</w:t>
+      </w:r>
+      <w:proofErr w:type="spellEnd"/>
+      <w:r>
+        <w:rPr>
+          <w:i/>
+          <w:iCs/>
+        </w:rPr>
+        <w:t>/inbox/folders</w:t>
+      </w:r>
+      <w:r>
+        <w:rPr>
+          <w:i/>
+          <w:iCs/>
+        </w:rPr>
+        <w:t xml:space="preserve">, </w:t>
+      </w:r>
+      <w:r>
+        <w:rPr>
+          <w:i/>
+          <w:iCs/>
+        </w:rPr>
+        <w:t xml:space="preserve">GET </w:t>
+      </w:r>
+      <w:r>
+        <w:rPr>
+          <w:i/>
+          <w:iCs/>
+        </w:rPr>
+        <w:t>/</w:t>
+      </w:r>
+      <w:proofErr w:type="spellStart"/>
+      <w:r>
+        <w:rPr>
+          <w:i/>
+          <w:iCs/>
+        </w:rPr>
+        <w:t>api</w:t>
+      </w:r>
+      <w:proofErr w:type="spellEnd"/>
+      <w:r>
+        <w:rPr>
+          <w:i/>
+          <w:iCs/>
+        </w:rPr>
+        <w:t>/permissions/cache</w:t>
+      </w:r>
+      <w:r>
+        <w:rPr>
+          <w:i/>
+          <w:iCs/>
+        </w:rPr>
+        <w:t xml:space="preserve">, GET </w:t>
+      </w:r>
+      <w:r>
+        <w:rPr>
+          <w:i/>
+          <w:iCs/>
+        </w:rPr>
+        <w:t>/</w:t>
+      </w:r>
+      <w:proofErr w:type="spellStart"/>
+      <w:r>
+        <w:rPr>
+          <w:i/>
+          <w:iCs/>
+        </w:rPr>
+        <w:t>api</w:t>
+      </w:r>
+      <w:proofErr w:type="spellEnd"/>
+      <w:r>
+        <w:rPr>
+          <w:i/>
+          <w:iCs/>
+        </w:rPr>
+        <w:t>/</w:t>
+      </w:r>
+      <w:proofErr w:type="spellStart"/>
+      <w:r>
+        <w:rPr>
+          <w:i/>
+          <w:iCs/>
+        </w:rPr>
+        <w:t>filterFields</w:t>
+      </w:r>
+      <w:proofErr w:type="spellEnd"/>
+      <w:r>
+        <w:rPr>
+          <w:i/>
+          <w:iCs/>
+        </w:rPr>
+        <w:t xml:space="preserve">/values </w:t>
+      </w:r>
+      <w:r>
+        <w:t xml:space="preserve">and others. For the </w:t>
+      </w:r>
+      <w:r>
+        <w:rPr>
+          <w:u w:val="single"/>
+        </w:rPr>
+        <w:t>task solution purpose, I’m not going to include them</w:t>
+      </w:r>
+      <w:r>
+        <w:t xml:space="preserve">, </w:t>
+      </w:r>
+      <w:r>
+        <w:rPr>
+          <w:b/>
+          <w:bCs/>
+        </w:rPr>
+        <w:t xml:space="preserve">but </w:t>
+      </w:r>
+      <w:r>
+        <w:rPr>
+          <w:b/>
+          <w:bCs/>
+        </w:rPr>
+        <w:t>on</w:t>
+      </w:r>
+      <w:r>
+        <w:t xml:space="preserve"> </w:t>
+      </w:r>
+      <w:r>
+        <w:rPr>
+          <w:b/>
+          <w:bCs/>
+        </w:rPr>
+        <w:t>real projects</w:t>
+      </w:r>
+      <w:r>
+        <w:rPr>
+          <w:b/>
+          <w:bCs/>
+        </w:rPr>
+        <w:t xml:space="preserve"> they still should be at least considered</w:t>
+      </w:r>
+      <w:r>
+        <w:t xml:space="preserve">. Even </w:t>
+      </w:r>
+      <w:r>
+        <w:t xml:space="preserve">if every </w:t>
+      </w:r>
+      <w:proofErr w:type="gramStart"/>
+      <w:r>
+        <w:t>particular call</w:t>
+      </w:r>
+      <w:proofErr w:type="gramEnd"/>
+      <w:r>
+        <w:t xml:space="preserve"> doesn’t seem to make any difference, it’s the total amount of them which may impact performance. Generally, we can either check their load intensity by providing synthetic test with such calls, or we can increase load rates of </w:t>
+      </w:r>
+      <w:r>
+        <w:t xml:space="preserve">other operations in test to </w:t>
+      </w:r>
+      <w:proofErr w:type="gramStart"/>
+      <w:r>
+        <w:t>counter-balance</w:t>
+      </w:r>
+      <w:proofErr w:type="gramEnd"/>
+      <w:r>
+        <w:t xml:space="preserve"> the fact of partially missing load/traffic.</w:t>
+      </w:r>
+    </w:p>
+    <w:p/>
+    <w:p/>
+    <w:p>
+      <w:pPr>
+        <w:pStyle w:val="Heading3"/>
+      </w:pPr>
+      <w:r>
+        <w:t xml:space="preserve">Load </w:t>
+      </w:r>
+      <w:proofErr w:type="gramStart"/>
+      <w:r>
+        <w:t>intensity</w:t>
+      </w:r>
+      <w:proofErr w:type="gramEnd"/>
+    </w:p>
+    <w:p/>
+    <w:p>
+      <w:r>
+        <w:t>As mentioned above, let’s try to assess an impact from some calls that seem to be neglectable. To do that, we can create a simple synthetic load test containing some of these calls to see how many of them system can handle:</w:t>
+      </w:r>
+    </w:p>
+    <w:p/>
+    <w:p>
+      <w:pPr>
+        <w:pStyle w:val="ListParagraph"/>
+        <w:numPr>
+          <w:ilvl w:val="0"/>
+          <w:numId w:val="5"/>
+        </w:numPr>
+      </w:pPr>
+      <w:r>
+        <w:rPr>
+          <w:i/>
+          <w:iCs/>
+        </w:rPr>
+        <w:t xml:space="preserve">GET </w:t>
+      </w:r>
+      <w:r>
+        <w:rPr>
+          <w:i/>
+          <w:iCs/>
+        </w:rPr>
+        <w:t>/api/inbox/</w:t>
+      </w:r>
+      <w:proofErr w:type="gramStart"/>
+      <w:r>
+        <w:rPr>
+          <w:i/>
+          <w:iCs/>
+        </w:rPr>
+        <w:t>folders?$</w:t>
+      </w:r>
+      <w:proofErr w:type="gramEnd"/>
+      <w:r>
+        <w:rPr>
+          <w:i/>
+          <w:iCs/>
+        </w:rPr>
+        <w:t>top=-1&amp;fields=id,lastNotified,lastSeen,enabled&amp;ignoreLicenseErrors=true&amp;start=</w:t>
+      </w:r>
+      <w:r>
+        <w:rPr>
+          <w:i/>
+          <w:iCs/>
+        </w:rPr>
+        <w:t>&lt;timestamp&gt;</w:t>
+      </w:r>
+    </w:p>
+    <w:p>
+      <w:pPr>
+        <w:pStyle w:val="ListParagraph"/>
+        <w:numPr>
+          <w:ilvl w:val="0"/>
+          <w:numId w:val="5"/>
+        </w:numPr>
+      </w:pPr>
+      <w:r>
+        <w:rPr>
+          <w:i/>
+          <w:iCs/>
+        </w:rPr>
+        <w:t xml:space="preserve">GET </w:t>
+      </w:r>
+      <w:r>
+        <w:rPr>
+          <w:i/>
+          <w:iCs/>
+        </w:rPr>
+        <w:t>/api/permissions/cache</w:t>
+      </w:r>
+      <w:r>
+        <w:rPr>
+          <w:i/>
+          <w:iCs/>
+        </w:rPr>
+        <w:t>?fields=</w:t>
+      </w:r>
+      <w:proofErr w:type="gramStart"/>
+      <w:r>
+        <w:rPr>
+          <w:i/>
+          <w:iCs/>
+        </w:rPr>
+        <w:t>global,permission</w:t>
+      </w:r>
+      <w:proofErr w:type="gramEnd"/>
+      <w:r>
+        <w:rPr>
+          <w:i/>
+          <w:iCs/>
+        </w:rPr>
+        <w:t>(key),projects(id)</w:t>
+      </w:r>
+    </w:p>
+    <w:p>
+      <w:pPr>
+        <w:pStyle w:val="ListParagraph"/>
+        <w:numPr>
+          <w:ilvl w:val="0"/>
+          <w:numId w:val="5"/>
+        </w:numPr>
+      </w:pPr>
+      <w:r>
+        <w:rPr>
+          <w:i/>
+          <w:iCs/>
+        </w:rPr>
+        <w:t xml:space="preserve">GET </w:t>
+      </w:r>
+      <w:r>
+        <w:rPr>
+          <w:i/>
+          <w:iCs/>
+        </w:rPr>
+        <w:t>/api/filterFields/project/</w:t>
+      </w:r>
+      <w:proofErr w:type="gramStart"/>
+      <w:r>
+        <w:rPr>
+          <w:i/>
+          <w:iCs/>
+        </w:rPr>
+        <w:t>values?$</w:t>
+      </w:r>
+      <w:proofErr w:type="gramEnd"/>
+      <w:r>
+        <w:rPr>
+          <w:i/>
+          <w:iCs/>
+        </w:rPr>
+        <w:t>top=-1&amp;fields=id,presentation,query&amp;prefix=&amp;query=&amp;type=Issue</w:t>
+      </w:r>
+    </w:p>
+    <w:p>
+      <w:pPr>
+        <w:pStyle w:val="ListParagraph"/>
+        <w:numPr>
+          <w:ilvl w:val="0"/>
+          <w:numId w:val="5"/>
+        </w:numPr>
+        <w:rPr>
+          <w:i/>
+          <w:iCs/>
+        </w:rPr>
+      </w:pPr>
+      <w:r>
+        <w:rPr>
+          <w:i/>
+          <w:iCs/>
+        </w:rPr>
+        <w:t>GET /api/admin/widgets/general?fields=</w:t>
+      </w:r>
+      <w:proofErr w:type="gramStart"/>
+      <w:r>
+        <w:rPr>
+          <w:i/>
+          <w:iCs/>
+        </w:rPr>
+        <w:t>id,key</w:t>
+      </w:r>
+      <w:proofErr w:type="gramEnd"/>
+      <w:r>
+        <w:rPr>
+          <w:i/>
+          <w:iCs/>
+        </w:rPr>
+        <w:t>,appId,description,appName,name,collapsed,indexPath,extensionPoint(),iconPath,appIconPath,expectedHeight,expectedWidth</w:t>
+      </w:r>
+    </w:p>
+    <w:p>
+      <w:pPr>
+        <w:rPr>
+          <w:i/>
+          <w:iCs/>
+        </w:rPr>
+      </w:pPr>
+    </w:p>
+    <w:p>
+      <w:pPr>
+        <w:rPr>
+          <w:i/>
+          <w:iCs/>
+        </w:rPr>
+      </w:pPr>
+      <w:r>
+        <w:rPr>
+          <w:i/>
+          <w:iCs/>
+          <w:noProof/>
+        </w:rPr>
+        <w:lastRenderedPageBreak/>
+        <w:drawing>
+          <wp:inline distT="0" distB="0" distL="0" distR="0" wp14:anchorId="71DAA425" wp14:editId="64180267">
+            <wp:extent cx="8229600" cy="1818640"/>
+            <wp:effectExtent l="0" t="0" r="0" b="0"/>
+            <wp:docPr id="59145848" name="Picture 1" descr="A graph with a line and a line&#10;&#10;Description automatically generated with medium confidence"/>
+            <wp:cNvGraphicFramePr>
+              <a:graphicFrameLocks xmlns:a="http://schemas.openxmlformats.org/drawingml/2006/main" noChangeAspect="1"/>
+            </wp:cNvGraphicFramePr>
+            <a:graphic xmlns:a="http://schemas.openxmlformats.org/drawingml/2006/main">
+              <a:graphicData uri="http://schemas.openxmlformats.org/drawingml/2006/picture">
+                <pic:pic xmlns:pic="http://schemas.openxmlformats.org/drawingml/2006/picture">
+                  <pic:nvPicPr>
+                    <pic:cNvPr id="59145848" name="Picture 1" descr="A graph with a line and a line&#10;&#10;Description automatically generated with medium confidence"/>
+                    <pic:cNvPicPr/>
+                  </pic:nvPicPr>
+                  <pic:blipFill>
+                    <a:blip r:embed="rId18" cstate="print">
+                      <a:extLst>
+                        <a:ext uri="{28A0092B-C50C-407E-A947-70E740481C1C}">
+                          <a14:useLocalDpi xmlns:a14="http://schemas.microsoft.com/office/drawing/2010/main" val="0"/>
+                        </a:ext>
+                      </a:extLst>
+                    </a:blip>
+                    <a:stretch>
+                      <a:fillRect/>
+                    </a:stretch>
+                  </pic:blipFill>
+                  <pic:spPr>
+                    <a:xfrm>
+                      <a:off x="0" y="0"/>
+                      <a:ext cx="8229600" cy="1818640"/>
+                    </a:xfrm>
+                    <a:prstGeom prst="rect">
+                      <a:avLst/>
+                    </a:prstGeom>
+                  </pic:spPr>
+                </pic:pic>
+              </a:graphicData>
+            </a:graphic>
+          </wp:inline>
+        </w:drawing>
+      </w:r>
+    </w:p>
+    <w:p>
+      <w:pPr>
+        <w:rPr>
+          <w:i/>
+          <w:iCs/>
+        </w:rPr>
+      </w:pPr>
+    </w:p>
+    <w:p>
+      <w:pPr>
+        <w:rPr>
+          <w:i/>
+          <w:iCs/>
+        </w:rPr>
+      </w:pPr>
+    </w:p>
+    <w:p>
+      <w:r>
+        <w:t xml:space="preserve">System can </w:t>
+      </w:r>
+      <w:r>
+        <w:rPr>
+          <w:b/>
+          <w:bCs/>
+        </w:rPr>
+        <w:t>easily handle &gt;800rps</w:t>
+      </w:r>
+      <w:r>
+        <w:t xml:space="preserve"> </w:t>
+      </w:r>
+      <w:r>
+        <w:t xml:space="preserve">with such ‘small’ calls. Given that 100 users are viewing issues with a rate of ~1rps, there should be hundreds of these calls per single view to make any impact, which </w:t>
+      </w:r>
+      <w:r>
+        <w:rPr>
+          <w:b/>
+          <w:bCs/>
+        </w:rPr>
+        <w:t>allows us to ignore them</w:t>
+      </w:r>
+      <w:r>
+        <w:t>.</w:t>
+      </w:r>
+    </w:p>
+    <w:p>
+      <w:r>
+        <w:t>Interestingly, an impact of background tasks every ~</w:t>
+      </w:r>
+      <w:r>
+        <w:t>1m</w:t>
+      </w:r>
+      <w:r>
+        <w:rPr>
+          <w:b/>
+          <w:bCs/>
+        </w:rPr>
+        <w:t xml:space="preserve"> </w:t>
+      </w:r>
+      <w:r>
+        <w:t>I mentioned earlier is visible even on such test by impacted response times.</w:t>
+      </w:r>
+    </w:p>
+    <w:p/>
+    <w:p>
+      <w:r>
+        <w:t xml:space="preserve">In conclusion, I’d like to mention that I wasn’t following a goal of providing the most realistic/accurate load model, but I tried to come up with a general framework of assessing endpoints/operations coverage. </w:t>
       </w:r>
     </w:p>
     <w:sectPr>
@@ -2177,6 +4502,345 @@
 <file path=word/numbering.xml><?xml version="1.0" encoding="utf-8"?>
 <w:numbering xmlns:wpc="http://schemas.microsoft.com/office/word/2010/wordprocessingCanvas" xmlns:cx="http://schemas.microsoft.com/office/drawing/2014/chartex" xmlns:cx1="http://schemas.microsoft.com/office/drawing/2015/9/8/chartex" xmlns:cx2="http://schemas.microsoft.com/office/drawing/2015/10/21/chartex" xmlns:cx3="http://schemas.microsoft.com/office/drawing/2016/5/9/chartex" xmlns:cx4="http://schemas.microsoft.com/office/drawing/2016/5/10/chartex" xmlns:cx5="http://schemas.microsoft.com/office/drawing/2016/5/11/chartex" xmlns:cx6="http://schemas.microsoft.com/office/drawing/2016/5/12/chartex" xmlns:cx7="http://schemas.microsoft.com/office/drawing/2016/5/13/chartex" xmlns:cx8="http://schemas.microsoft.com/office/drawing/2016/5/14/chartex" xmlns:mc="http://schemas.openxmlformats.org/markup-compatibility/2006" xmlns:aink="http://schemas.microsoft.com/office/drawing/2016/ink" xmlns:am3d="http://schemas.microsoft.com/office/drawing/2017/model3d" xmlns:o="urn:schemas-microsoft-com:office:office" xmlns:oel="http://schemas.microsoft.com/office/2019/extlst" xmlns:r="http://schemas.openxmlformats.org/officeDocument/2006/relationships" xmlns:m="http://schemas.openxmlformats.org/officeDocument/2006/math" xmlns:v="urn:schemas-microsoft-com:vml" xmlns:wp14="http://schemas.microsoft.com/office/word/2010/wordprocessingDrawing" xmlns:wp="http://schemas.openxmlformats.org/drawingml/2006/wordprocessingDrawing" xmlns:w10="urn:schemas-microsoft-com:office:word" xmlns:w="http://schemas.openxmlformats.org/wordprocessingml/2006/main" xmlns:w14="http://schemas.microsoft.com/office/word/2010/wordml" xmlns:w15="http://schemas.microsoft.com/office/word/2012/wordml" xmlns:w16cex="http://schemas.microsoft.com/office/word/2018/wordml/cex" xmlns:w16cid="http://schemas.microsoft.com/office/word/2016/wordml/cid" xmlns:w16="http://schemas.microsoft.com/office/word/2018/wordml" xmlns:w16sdtdh="http://schemas.microsoft.com/office/word/2020/wordml/sdtdatahash" xmlns:w16se="http://schemas.microsoft.com/office/word/2015/wordml/symex" xmlns:wpg="http://schemas.microsoft.com/office/word/2010/wordprocessingGroup" xmlns:wpi="http://schemas.microsoft.com/office/word/2010/wordprocessingInk" xmlns:wne="http://schemas.microsoft.com/office/word/2006/wordml" xmlns:wps="http://schemas.microsoft.com/office/word/2010/wordprocessingShape" mc:Ignorable="w14 w15 w16se w16cid w16 w16cex w16sdtdh wp14">
   <w:abstractNum w:abstractNumId="0" w15:restartNumberingAfterBreak="0">
+    <w:nsid w:val="05F06B41"/>
+    <w:multiLevelType w:val="hybridMultilevel"/>
+    <w:tmpl w:val="B566B69C"/>
+    <w:lvl w:ilvl="0" w:tplc="04090001">
+      <w:start w:val="1"/>
+      <w:numFmt w:val="bullet"/>
+      <w:lvlText w:val=""/>
+      <w:lvlJc w:val="left"/>
+      <w:pPr>
+        <w:ind w:left="720" w:hanging="360"/>
+      </w:pPr>
+      <w:rPr>
+        <w:rFonts w:ascii="Symbol" w:hAnsi="Symbol" w:hint="default"/>
+      </w:rPr>
+    </w:lvl>
+    <w:lvl w:ilvl="1" w:tplc="04090003" w:tentative="1">
+      <w:start w:val="1"/>
+      <w:numFmt w:val="bullet"/>
+      <w:lvlText w:val="o"/>
+      <w:lvlJc w:val="left"/>
+      <w:pPr>
+        <w:ind w:left="1440" w:hanging="360"/>
+      </w:pPr>
+      <w:rPr>
+        <w:rFonts w:ascii="Courier New" w:hAnsi="Courier New" w:cs="Courier New" w:hint="default"/>
+      </w:rPr>
+    </w:lvl>
+    <w:lvl w:ilvl="2" w:tplc="04090005" w:tentative="1">
+      <w:start w:val="1"/>
+      <w:numFmt w:val="bullet"/>
+      <w:lvlText w:val=""/>
+      <w:lvlJc w:val="left"/>
+      <w:pPr>
+        <w:ind w:left="2160" w:hanging="360"/>
+      </w:pPr>
+      <w:rPr>
+        <w:rFonts w:ascii="Wingdings" w:hAnsi="Wingdings" w:hint="default"/>
+      </w:rPr>
+    </w:lvl>
+    <w:lvl w:ilvl="3" w:tplc="04090001" w:tentative="1">
+      <w:start w:val="1"/>
+      <w:numFmt w:val="bullet"/>
+      <w:lvlText w:val=""/>
+      <w:lvlJc w:val="left"/>
+      <w:pPr>
+        <w:ind w:left="2880" w:hanging="360"/>
+      </w:pPr>
+      <w:rPr>
+        <w:rFonts w:ascii="Symbol" w:hAnsi="Symbol" w:hint="default"/>
+      </w:rPr>
+    </w:lvl>
+    <w:lvl w:ilvl="4" w:tplc="04090003" w:tentative="1">
+      <w:start w:val="1"/>
+      <w:numFmt w:val="bullet"/>
+      <w:lvlText w:val="o"/>
+      <w:lvlJc w:val="left"/>
+      <w:pPr>
+        <w:ind w:left="3600" w:hanging="360"/>
+      </w:pPr>
+      <w:rPr>
+        <w:rFonts w:ascii="Courier New" w:hAnsi="Courier New" w:cs="Courier New" w:hint="default"/>
+      </w:rPr>
+    </w:lvl>
+    <w:lvl w:ilvl="5" w:tplc="04090005" w:tentative="1">
+      <w:start w:val="1"/>
+      <w:numFmt w:val="bullet"/>
+      <w:lvlText w:val=""/>
+      <w:lvlJc w:val="left"/>
+      <w:pPr>
+        <w:ind w:left="4320" w:hanging="360"/>
+      </w:pPr>
+      <w:rPr>
+        <w:rFonts w:ascii="Wingdings" w:hAnsi="Wingdings" w:hint="default"/>
+      </w:rPr>
+    </w:lvl>
+    <w:lvl w:ilvl="6" w:tplc="04090001" w:tentative="1">
+      <w:start w:val="1"/>
+      <w:numFmt w:val="bullet"/>
+      <w:lvlText w:val=""/>
+      <w:lvlJc w:val="left"/>
+      <w:pPr>
+        <w:ind w:left="5040" w:hanging="360"/>
+      </w:pPr>
+      <w:rPr>
+        <w:rFonts w:ascii="Symbol" w:hAnsi="Symbol" w:hint="default"/>
+      </w:rPr>
+    </w:lvl>
+    <w:lvl w:ilvl="7" w:tplc="04090003" w:tentative="1">
+      <w:start w:val="1"/>
+      <w:numFmt w:val="bullet"/>
+      <w:lvlText w:val="o"/>
+      <w:lvlJc w:val="left"/>
+      <w:pPr>
+        <w:ind w:left="5760" w:hanging="360"/>
+      </w:pPr>
+      <w:rPr>
+        <w:rFonts w:ascii="Courier New" w:hAnsi="Courier New" w:cs="Courier New" w:hint="default"/>
+      </w:rPr>
+    </w:lvl>
+    <w:lvl w:ilvl="8" w:tplc="04090005" w:tentative="1">
+      <w:start w:val="1"/>
+      <w:numFmt w:val="bullet"/>
+      <w:lvlText w:val=""/>
+      <w:lvlJc w:val="left"/>
+      <w:pPr>
+        <w:ind w:left="6480" w:hanging="360"/>
+      </w:pPr>
+      <w:rPr>
+        <w:rFonts w:ascii="Wingdings" w:hAnsi="Wingdings" w:hint="default"/>
+      </w:rPr>
+    </w:lvl>
+  </w:abstractNum>
+  <w:abstractNum w:abstractNumId="1" w15:restartNumberingAfterBreak="0">
+    <w:nsid w:val="450E5BAE"/>
+    <w:multiLevelType w:val="hybridMultilevel"/>
+    <w:tmpl w:val="FAAC5F46"/>
+    <w:lvl w:ilvl="0" w:tplc="04090001">
+      <w:start w:val="1"/>
+      <w:numFmt w:val="bullet"/>
+      <w:lvlText w:val=""/>
+      <w:lvlJc w:val="left"/>
+      <w:pPr>
+        <w:ind w:left="720" w:hanging="360"/>
+      </w:pPr>
+      <w:rPr>
+        <w:rFonts w:ascii="Symbol" w:hAnsi="Symbol" w:hint="default"/>
+      </w:rPr>
+    </w:lvl>
+    <w:lvl w:ilvl="1" w:tplc="04090003" w:tentative="1">
+      <w:start w:val="1"/>
+      <w:numFmt w:val="bullet"/>
+      <w:lvlText w:val="o"/>
+      <w:lvlJc w:val="left"/>
+      <w:pPr>
+        <w:ind w:left="1440" w:hanging="360"/>
+      </w:pPr>
+      <w:rPr>
+        <w:rFonts w:ascii="Courier New" w:hAnsi="Courier New" w:cs="Courier New" w:hint="default"/>
+      </w:rPr>
+    </w:lvl>
+    <w:lvl w:ilvl="2" w:tplc="04090005" w:tentative="1">
+      <w:start w:val="1"/>
+      <w:numFmt w:val="bullet"/>
+      <w:lvlText w:val=""/>
+      <w:lvlJc w:val="left"/>
+      <w:pPr>
+        <w:ind w:left="2160" w:hanging="360"/>
+      </w:pPr>
+      <w:rPr>
+        <w:rFonts w:ascii="Wingdings" w:hAnsi="Wingdings" w:hint="default"/>
+      </w:rPr>
+    </w:lvl>
+    <w:lvl w:ilvl="3" w:tplc="04090001" w:tentative="1">
+      <w:start w:val="1"/>
+      <w:numFmt w:val="bullet"/>
+      <w:lvlText w:val=""/>
+      <w:lvlJc w:val="left"/>
+      <w:pPr>
+        <w:ind w:left="2880" w:hanging="360"/>
+      </w:pPr>
+      <w:rPr>
+        <w:rFonts w:ascii="Symbol" w:hAnsi="Symbol" w:hint="default"/>
+      </w:rPr>
+    </w:lvl>
+    <w:lvl w:ilvl="4" w:tplc="04090003" w:tentative="1">
+      <w:start w:val="1"/>
+      <w:numFmt w:val="bullet"/>
+      <w:lvlText w:val="o"/>
+      <w:lvlJc w:val="left"/>
+      <w:pPr>
+        <w:ind w:left="3600" w:hanging="360"/>
+      </w:pPr>
+      <w:rPr>
+        <w:rFonts w:ascii="Courier New" w:hAnsi="Courier New" w:cs="Courier New" w:hint="default"/>
+      </w:rPr>
+    </w:lvl>
+    <w:lvl w:ilvl="5" w:tplc="04090005" w:tentative="1">
+      <w:start w:val="1"/>
+      <w:numFmt w:val="bullet"/>
+      <w:lvlText w:val=""/>
+      <w:lvlJc w:val="left"/>
+      <w:pPr>
+        <w:ind w:left="4320" w:hanging="360"/>
+      </w:pPr>
+      <w:rPr>
+        <w:rFonts w:ascii="Wingdings" w:hAnsi="Wingdings" w:hint="default"/>
+      </w:rPr>
+    </w:lvl>
+    <w:lvl w:ilvl="6" w:tplc="04090001" w:tentative="1">
+      <w:start w:val="1"/>
+      <w:numFmt w:val="bullet"/>
+      <w:lvlText w:val=""/>
+      <w:lvlJc w:val="left"/>
+      <w:pPr>
+        <w:ind w:left="5040" w:hanging="360"/>
+      </w:pPr>
+      <w:rPr>
+        <w:rFonts w:ascii="Symbol" w:hAnsi="Symbol" w:hint="default"/>
+      </w:rPr>
+    </w:lvl>
+    <w:lvl w:ilvl="7" w:tplc="04090003" w:tentative="1">
+      <w:start w:val="1"/>
+      <w:numFmt w:val="bullet"/>
+      <w:lvlText w:val="o"/>
+      <w:lvlJc w:val="left"/>
+      <w:pPr>
+        <w:ind w:left="5760" w:hanging="360"/>
+      </w:pPr>
+      <w:rPr>
+        <w:rFonts w:ascii="Courier New" w:hAnsi="Courier New" w:cs="Courier New" w:hint="default"/>
+      </w:rPr>
+    </w:lvl>
+    <w:lvl w:ilvl="8" w:tplc="04090005" w:tentative="1">
+      <w:start w:val="1"/>
+      <w:numFmt w:val="bullet"/>
+      <w:lvlText w:val=""/>
+      <w:lvlJc w:val="left"/>
+      <w:pPr>
+        <w:ind w:left="6480" w:hanging="360"/>
+      </w:pPr>
+      <w:rPr>
+        <w:rFonts w:ascii="Wingdings" w:hAnsi="Wingdings" w:hint="default"/>
+      </w:rPr>
+    </w:lvl>
+  </w:abstractNum>
+  <w:abstractNum w:abstractNumId="2" w15:restartNumberingAfterBreak="0">
+    <w:nsid w:val="452C5CFA"/>
+    <w:multiLevelType w:val="hybridMultilevel"/>
+    <w:tmpl w:val="6C3C9E16"/>
+    <w:lvl w:ilvl="0" w:tplc="04090001">
+      <w:start w:val="1"/>
+      <w:numFmt w:val="bullet"/>
+      <w:lvlText w:val=""/>
+      <w:lvlJc w:val="left"/>
+      <w:pPr>
+        <w:ind w:left="720" w:hanging="360"/>
+      </w:pPr>
+      <w:rPr>
+        <w:rFonts w:ascii="Symbol" w:hAnsi="Symbol" w:hint="default"/>
+      </w:rPr>
+    </w:lvl>
+    <w:lvl w:ilvl="1" w:tplc="04090003" w:tentative="1">
+      <w:start w:val="1"/>
+      <w:numFmt w:val="bullet"/>
+      <w:lvlText w:val="o"/>
+      <w:lvlJc w:val="left"/>
+      <w:pPr>
+        <w:ind w:left="1440" w:hanging="360"/>
+      </w:pPr>
+      <w:rPr>
+        <w:rFonts w:ascii="Courier New" w:hAnsi="Courier New" w:cs="Courier New" w:hint="default"/>
+      </w:rPr>
+    </w:lvl>
+    <w:lvl w:ilvl="2" w:tplc="04090005" w:tentative="1">
+      <w:start w:val="1"/>
+      <w:numFmt w:val="bullet"/>
+      <w:lvlText w:val=""/>
+      <w:lvlJc w:val="left"/>
+      <w:pPr>
+        <w:ind w:left="2160" w:hanging="360"/>
+      </w:pPr>
+      <w:rPr>
+        <w:rFonts w:ascii="Wingdings" w:hAnsi="Wingdings" w:hint="default"/>
+      </w:rPr>
+    </w:lvl>
+    <w:lvl w:ilvl="3" w:tplc="04090001" w:tentative="1">
+      <w:start w:val="1"/>
+      <w:numFmt w:val="bullet"/>
+      <w:lvlText w:val=""/>
+      <w:lvlJc w:val="left"/>
+      <w:pPr>
+        <w:ind w:left="2880" w:hanging="360"/>
+      </w:pPr>
+      <w:rPr>
+        <w:rFonts w:ascii="Symbol" w:hAnsi="Symbol" w:hint="default"/>
+      </w:rPr>
+    </w:lvl>
+    <w:lvl w:ilvl="4" w:tplc="04090003" w:tentative="1">
+      <w:start w:val="1"/>
+      <w:numFmt w:val="bullet"/>
+      <w:lvlText w:val="o"/>
+      <w:lvlJc w:val="left"/>
+      <w:pPr>
+        <w:ind w:left="3600" w:hanging="360"/>
+      </w:pPr>
+      <w:rPr>
+        <w:rFonts w:ascii="Courier New" w:hAnsi="Courier New" w:cs="Courier New" w:hint="default"/>
+      </w:rPr>
+    </w:lvl>
+    <w:lvl w:ilvl="5" w:tplc="04090005" w:tentative="1">
+      <w:start w:val="1"/>
+      <w:numFmt w:val="bullet"/>
+      <w:lvlText w:val=""/>
+      <w:lvlJc w:val="left"/>
+      <w:pPr>
+        <w:ind w:left="4320" w:hanging="360"/>
+      </w:pPr>
+      <w:rPr>
+        <w:rFonts w:ascii="Wingdings" w:hAnsi="Wingdings" w:hint="default"/>
+      </w:rPr>
+    </w:lvl>
+    <w:lvl w:ilvl="6" w:tplc="04090001" w:tentative="1">
+      <w:start w:val="1"/>
+      <w:numFmt w:val="bullet"/>
+      <w:lvlText w:val=""/>
+      <w:lvlJc w:val="left"/>
+      <w:pPr>
+        <w:ind w:left="5040" w:hanging="360"/>
+      </w:pPr>
+      <w:rPr>
+        <w:rFonts w:ascii="Symbol" w:hAnsi="Symbol" w:hint="default"/>
+      </w:rPr>
+    </w:lvl>
+    <w:lvl w:ilvl="7" w:tplc="04090003" w:tentative="1">
+      <w:start w:val="1"/>
+      <w:numFmt w:val="bullet"/>
+      <w:lvlText w:val="o"/>
+      <w:lvlJc w:val="left"/>
+      <w:pPr>
+        <w:ind w:left="5760" w:hanging="360"/>
+      </w:pPr>
+      <w:rPr>
+        <w:rFonts w:ascii="Courier New" w:hAnsi="Courier New" w:cs="Courier New" w:hint="default"/>
+      </w:rPr>
+    </w:lvl>
+    <w:lvl w:ilvl="8" w:tplc="04090005" w:tentative="1">
+      <w:start w:val="1"/>
+      <w:numFmt w:val="bullet"/>
+      <w:lvlText w:val=""/>
+      <w:lvlJc w:val="left"/>
+      <w:pPr>
+        <w:ind w:left="6480" w:hanging="360"/>
+      </w:pPr>
+      <w:rPr>
+        <w:rFonts w:ascii="Wingdings" w:hAnsi="Wingdings" w:hint="default"/>
+      </w:rPr>
+    </w:lvl>
+  </w:abstractNum>
+  <w:abstractNum w:abstractNumId="3" w15:restartNumberingAfterBreak="0">
     <w:nsid w:val="4AE04043"/>
     <w:multiLevelType w:val="hybridMultilevel"/>
     <w:tmpl w:val="5AFA8312"/>
@@ -2288,8 +4952,133 @@
       </w:rPr>
     </w:lvl>
   </w:abstractNum>
+  <w:abstractNum w:abstractNumId="4" w15:restartNumberingAfterBreak="0">
+    <w:nsid w:val="753C5312"/>
+    <w:multiLevelType w:val="hybridMultilevel"/>
+    <w:tmpl w:val="EADA5C28"/>
+    <w:lvl w:ilvl="0" w:tplc="04090001">
+      <w:start w:val="1"/>
+      <w:numFmt w:val="bullet"/>
+      <w:lvlText w:val=""/>
+      <w:lvlJc w:val="left"/>
+      <w:pPr>
+        <w:ind w:left="720" w:hanging="360"/>
+      </w:pPr>
+      <w:rPr>
+        <w:rFonts w:ascii="Symbol" w:hAnsi="Symbol" w:hint="default"/>
+      </w:rPr>
+    </w:lvl>
+    <w:lvl w:ilvl="1" w:tplc="04090003" w:tentative="1">
+      <w:start w:val="1"/>
+      <w:numFmt w:val="bullet"/>
+      <w:lvlText w:val="o"/>
+      <w:lvlJc w:val="left"/>
+      <w:pPr>
+        <w:ind w:left="1440" w:hanging="360"/>
+      </w:pPr>
+      <w:rPr>
+        <w:rFonts w:ascii="Courier New" w:hAnsi="Courier New" w:cs="Courier New" w:hint="default"/>
+      </w:rPr>
+    </w:lvl>
+    <w:lvl w:ilvl="2" w:tplc="04090005" w:tentative="1">
+      <w:start w:val="1"/>
+      <w:numFmt w:val="bullet"/>
+      <w:lvlText w:val=""/>
+      <w:lvlJc w:val="left"/>
+      <w:pPr>
+        <w:ind w:left="2160" w:hanging="360"/>
+      </w:pPr>
+      <w:rPr>
+        <w:rFonts w:ascii="Wingdings" w:hAnsi="Wingdings" w:hint="default"/>
+      </w:rPr>
+    </w:lvl>
+    <w:lvl w:ilvl="3" w:tplc="04090001" w:tentative="1">
+      <w:start w:val="1"/>
+      <w:numFmt w:val="bullet"/>
+      <w:lvlText w:val=""/>
+      <w:lvlJc w:val="left"/>
+      <w:pPr>
+        <w:ind w:left="2880" w:hanging="360"/>
+      </w:pPr>
+      <w:rPr>
+        <w:rFonts w:ascii="Symbol" w:hAnsi="Symbol" w:hint="default"/>
+      </w:rPr>
+    </w:lvl>
+    <w:lvl w:ilvl="4" w:tplc="04090003" w:tentative="1">
+      <w:start w:val="1"/>
+      <w:numFmt w:val="bullet"/>
+      <w:lvlText w:val="o"/>
+      <w:lvlJc w:val="left"/>
+      <w:pPr>
+        <w:ind w:left="3600" w:hanging="360"/>
+      </w:pPr>
+      <w:rPr>
+        <w:rFonts w:ascii="Courier New" w:hAnsi="Courier New" w:cs="Courier New" w:hint="default"/>
+      </w:rPr>
+    </w:lvl>
+    <w:lvl w:ilvl="5" w:tplc="04090005" w:tentative="1">
+      <w:start w:val="1"/>
+      <w:numFmt w:val="bullet"/>
+      <w:lvlText w:val=""/>
+      <w:lvlJc w:val="left"/>
+      <w:pPr>
+        <w:ind w:left="4320" w:hanging="360"/>
+      </w:pPr>
+      <w:rPr>
+        <w:rFonts w:ascii="Wingdings" w:hAnsi="Wingdings" w:hint="default"/>
+      </w:rPr>
+    </w:lvl>
+    <w:lvl w:ilvl="6" w:tplc="04090001" w:tentative="1">
+      <w:start w:val="1"/>
+      <w:numFmt w:val="bullet"/>
+      <w:lvlText w:val=""/>
+      <w:lvlJc w:val="left"/>
+      <w:pPr>
+        <w:ind w:left="5040" w:hanging="360"/>
+      </w:pPr>
+      <w:rPr>
+        <w:rFonts w:ascii="Symbol" w:hAnsi="Symbol" w:hint="default"/>
+      </w:rPr>
+    </w:lvl>
+    <w:lvl w:ilvl="7" w:tplc="04090003" w:tentative="1">
+      <w:start w:val="1"/>
+      <w:numFmt w:val="bullet"/>
+      <w:lvlText w:val="o"/>
+      <w:lvlJc w:val="left"/>
+      <w:pPr>
+        <w:ind w:left="5760" w:hanging="360"/>
+      </w:pPr>
+      <w:rPr>
+        <w:rFonts w:ascii="Courier New" w:hAnsi="Courier New" w:cs="Courier New" w:hint="default"/>
+      </w:rPr>
+    </w:lvl>
+    <w:lvl w:ilvl="8" w:tplc="04090005" w:tentative="1">
+      <w:start w:val="1"/>
+      <w:numFmt w:val="bullet"/>
+      <w:lvlText w:val=""/>
+      <w:lvlJc w:val="left"/>
+      <w:pPr>
+        <w:ind w:left="6480" w:hanging="360"/>
+      </w:pPr>
+      <w:rPr>
+        <w:rFonts w:ascii="Wingdings" w:hAnsi="Wingdings" w:hint="default"/>
+      </w:rPr>
+    </w:lvl>
+  </w:abstractNum>
   <w:num w:numId="1" w16cid:durableId="1844583290">
+    <w:abstractNumId w:val="3"/>
+  </w:num>
+  <w:num w:numId="2" w16cid:durableId="302390793">
     <w:abstractNumId w:val="0"/>
+  </w:num>
+  <w:num w:numId="3" w16cid:durableId="1147819299">
+    <w:abstractNumId w:val="4"/>
+  </w:num>
+  <w:num w:numId="4" w16cid:durableId="2005357745">
+    <w:abstractNumId w:val="1"/>
+  </w:num>
+  <w:num w:numId="5" w16cid:durableId="2031713733">
+    <w:abstractNumId w:val="2"/>
   </w:num>
 </w:numbering>
 </file>
@@ -2740,7 +5529,6 @@
     <w:next w:val="Normal"/>
     <w:link w:val="Heading3Char"/>
     <w:uiPriority w:val="9"/>
-    <w:semiHidden/>
     <w:unhideWhenUsed/>
     <w:qFormat/>
     <w:rsid w:val="00773CD4"/>
@@ -2945,7 +5733,6 @@
     <w:basedOn w:val="DefaultParagraphFont"/>
     <w:link w:val="Heading3"/>
     <w:uiPriority w:val="9"/>
-    <w:semiHidden/>
     <w:rsid w:val="00773CD4"/>
     <w:rPr>
       <w:rFonts w:eastAsiaTheme="majorEastAsia" w:cstheme="majorBidi"/>

</xml_diff>

<commit_message>
add view issue scenario
</commit_message>
<xml_diff>
--- a/reports/task_report.docx
+++ b/reports/task_report.docx
@@ -243,7 +243,7 @@
         </w:rPr>
         <w:lastRenderedPageBreak/>
         <w:drawing>
-          <wp:inline distT="0" distB="0" distL="0" distR="0" wp14:anchorId="1B16A277" wp14:editId="7BEE4485">
+          <wp:inline distT="0" distB="0" distL="0" distR="0" wp14:anchorId="1B16A277" wp14:editId="33B49363">
             <wp:extent cx="8526162" cy="1752600"/>
             <wp:effectExtent l="0" t="0" r="0" b="0"/>
             <wp:docPr id="1680939670" name="Picture 1" descr="A graph with a line&#10;&#10;Description automatically generated"/>
@@ -816,7 +816,7 @@
           <w:noProof/>
         </w:rPr>
         <w:drawing>
-          <wp:inline distT="0" distB="0" distL="0" distR="0" wp14:anchorId="74055882" wp14:editId="6C7C69A8">
+          <wp:inline distT="0" distB="0" distL="0" distR="0" wp14:anchorId="74055882" wp14:editId="48099C0E">
             <wp:extent cx="8229600" cy="1816735"/>
             <wp:effectExtent l="0" t="0" r="0" b="0"/>
             <wp:docPr id="1980069902" name="Picture 1" descr="A graph of a graph&#10;&#10;Description automatically generated with medium confidence"/>
@@ -1042,7 +1042,7 @@
         </w:rPr>
         <w:lastRenderedPageBreak/>
         <w:drawing>
-          <wp:inline distT="0" distB="0" distL="0" distR="0" wp14:anchorId="78F62B6B" wp14:editId="125F48E6">
+          <wp:inline distT="0" distB="0" distL="0" distR="0" wp14:anchorId="78F62B6B" wp14:editId="775D0EB1">
             <wp:extent cx="8229600" cy="1917700"/>
             <wp:effectExtent l="0" t="0" r="0" b="0"/>
             <wp:docPr id="264427026" name="Picture 4" descr="A graph with blue and green lines&#10;&#10;Description automatically generated"/>
@@ -1268,7 +1268,7 @@
           <w:noProof/>
         </w:rPr>
         <w:drawing>
-          <wp:inline distT="0" distB="0" distL="0" distR="0" wp14:anchorId="3233F20D" wp14:editId="75672E11">
+          <wp:inline distT="0" distB="0" distL="0" distR="0" wp14:anchorId="3233F20D" wp14:editId="31BE94BE">
             <wp:extent cx="8229600" cy="557530"/>
             <wp:effectExtent l="0" t="0" r="0" b="1270"/>
             <wp:docPr id="515887364" name="Picture 5"/>
@@ -1324,7 +1324,7 @@
           <w:noProof/>
         </w:rPr>
         <w:drawing>
-          <wp:inline distT="0" distB="0" distL="0" distR="0" wp14:anchorId="27B1CFDC" wp14:editId="08210270">
+          <wp:inline distT="0" distB="0" distL="0" distR="0" wp14:anchorId="27B1CFDC" wp14:editId="50784A13">
             <wp:extent cx="8229600" cy="360045"/>
             <wp:effectExtent l="0" t="0" r="0" b="0"/>
             <wp:docPr id="1138788476" name="Picture 6"/>
@@ -1411,7 +1411,19 @@
     <w:p/>
     <w:p>
       <w:r>
-        <w:t>Based on task description, I’m going to use following operations distribution as a base (with only assumption that 9/10 issue ‘write’ operations are updates and 1/10 is new issue creation).</w:t>
+        <w:t>Based on task description, I’m going to use following operations distribution as a base (with only assumption</w:t>
+      </w:r>
+      <w:r>
+        <w:t>s</w:t>
+      </w:r>
+      <w:r>
+        <w:t xml:space="preserve"> that 9/10 issue ‘write’ operations are updates and 1/10 is new issue </w:t>
+      </w:r>
+      <w:r>
+        <w:t>creation, and for each viewed issue user navigates to Issues page first</w:t>
+      </w:r>
+      <w:r>
+        <w:t>).</w:t>
       </w:r>
     </w:p>
     <w:p/>
@@ -1907,6 +1919,15 @@
               </w:rPr>
               <w:t>View issue</w:t>
             </w:r>
+            <w:r>
+              <w:rPr>
+                <w:rFonts w:ascii="Aptos Narrow" w:eastAsia="Times New Roman" w:hAnsi="Aptos Narrow" w:cs="Times New Roman"/>
+                <w:color w:val="000000"/>
+                <w:kern w:val="0"/>
+                <w14:ligatures w14:val="none"/>
+              </w:rPr>
+              <w:t>/issues</w:t>
+            </w:r>
           </w:p>
         </w:tc>
         <w:tc>
@@ -4096,7 +4117,44 @@
           <w:i/>
           <w:iCs/>
         </w:rPr>
-        <w:t xml:space="preserve">/values </w:t>
+        <w:t>/values</w:t>
+      </w:r>
+      <w:r>
+        <w:rPr>
+          <w:i/>
+          <w:iCs/>
+        </w:rPr>
+        <w:t xml:space="preserve">, </w:t>
+      </w:r>
+      <w:r>
+        <w:rPr>
+          <w:i/>
+          <w:iCs/>
+        </w:rPr>
+        <w:t>GET /</w:t>
+      </w:r>
+      <w:proofErr w:type="spellStart"/>
+      <w:r>
+        <w:rPr>
+          <w:i/>
+          <w:iCs/>
+        </w:rPr>
+        <w:t>api</w:t>
+      </w:r>
+      <w:proofErr w:type="spellEnd"/>
+      <w:r>
+        <w:rPr>
+          <w:i/>
+          <w:iCs/>
+        </w:rPr>
+        <w:t>/users/me</w:t>
+      </w:r>
+      <w:r>
+        <w:rPr>
+          <w:i/>
+          <w:iCs/>
+        </w:rPr>
+        <w:t xml:space="preserve"> </w:t>
       </w:r>
       <w:r>
         <w:t xml:space="preserve">and others. For the </w:t>
@@ -4145,7 +4203,13 @@
         <w:t xml:space="preserve">. Even </w:t>
       </w:r>
       <w:r>
-        <w:t xml:space="preserve">if every </w:t>
+        <w:t xml:space="preserve">if </w:t>
+      </w:r>
+      <w:r>
+        <w:t>every</w:t>
+      </w:r>
+      <w:r>
+        <w:t xml:space="preserve"> </w:t>
       </w:r>
       <w:proofErr w:type="gramStart"/>
       <w:r>
@@ -4379,7 +4443,7 @@
         </w:rPr>
         <w:lastRenderedPageBreak/>
         <w:drawing>
-          <wp:inline distT="0" distB="0" distL="0" distR="0" wp14:anchorId="71DAA425" wp14:editId="64180267">
+          <wp:inline distT="0" distB="0" distL="0" distR="0" wp14:anchorId="71DAA425" wp14:editId="714DCB2C">
             <wp:extent cx="8229600" cy="1818640"/>
             <wp:effectExtent l="0" t="0" r="0" b="0"/>
             <wp:docPr id="59145848" name="Picture 1" descr="A graph with a line and a line&#10;&#10;Description automatically generated with medium confidence"/>
@@ -4452,7 +4516,13 @@
         <w:t xml:space="preserve"> </w:t>
       </w:r>
       <w:r>
-        <w:t xml:space="preserve">with such ‘small’ calls. Given that 100 users are viewing issues with a rate of ~1rps, there should be hundreds of these calls per single view to make any impact, which </w:t>
+        <w:t>with such ‘</w:t>
+      </w:r>
+      <w:r>
+        <w:t>minor’</w:t>
+      </w:r>
+      <w:r>
+        <w:t xml:space="preserve"> calls. Given that 100 users are viewing issues with a rate of ~1rps, there should be hundreds of these calls per single view to make any impact, which </w:t>
       </w:r>
       <w:r>
         <w:rPr>
@@ -4467,7 +4537,19 @@
     </w:p>
     <w:p>
       <w:r>
-        <w:t>Interestingly, an impact of background tasks every ~</w:t>
+        <w:t xml:space="preserve">Interestingly, an impact of </w:t>
+      </w:r>
+      <w:r>
+        <w:t xml:space="preserve">presumably a </w:t>
+      </w:r>
+      <w:r>
+        <w:t>background task</w:t>
+      </w:r>
+      <w:r>
+        <w:t xml:space="preserve"> running</w:t>
+      </w:r>
+      <w:r>
+        <w:t xml:space="preserve"> every ~</w:t>
       </w:r>
       <w:r>
         <w:t>1m</w:t>
@@ -4486,7 +4568,13 @@
     <w:p/>
     <w:p>
       <w:r>
-        <w:t xml:space="preserve">In conclusion, I’d like to mention that I wasn’t following a goal of providing the most realistic/accurate load model, but I tried to come up with a general framework of assessing endpoints/operations coverage. </w:t>
+        <w:t xml:space="preserve">In conclusion, I’d like to mention that I wasn’t following a goal of providing the most realistic/accurate load model, but </w:t>
+      </w:r>
+      <w:r>
+        <w:t>rather</w:t>
+      </w:r>
+      <w:r>
+        <w:t xml:space="preserve"> tried to come up with a general framework of assessing endpoints/operations coverage. </w:t>
       </w:r>
     </w:p>
     <w:sectPr>

</xml_diff>

<commit_message>
add update issue scenario
</commit_message>
<xml_diff>
--- a/reports/task_report.docx
+++ b/reports/task_report.docx
@@ -243,7 +243,7 @@
         </w:rPr>
         <w:lastRenderedPageBreak/>
         <w:drawing>
-          <wp:inline distT="0" distB="0" distL="0" distR="0" wp14:anchorId="1B16A277" wp14:editId="33B49363">
+          <wp:inline distT="0" distB="0" distL="0" distR="0" wp14:anchorId="1B16A277" wp14:editId="4C7EF57C">
             <wp:extent cx="8526162" cy="1752600"/>
             <wp:effectExtent l="0" t="0" r="0" b="0"/>
             <wp:docPr id="1680939670" name="Picture 1" descr="A graph with a line&#10;&#10;Description automatically generated"/>
@@ -816,7 +816,7 @@
           <w:noProof/>
         </w:rPr>
         <w:drawing>
-          <wp:inline distT="0" distB="0" distL="0" distR="0" wp14:anchorId="74055882" wp14:editId="48099C0E">
+          <wp:inline distT="0" distB="0" distL="0" distR="0" wp14:anchorId="74055882" wp14:editId="70717ABF">
             <wp:extent cx="8229600" cy="1816735"/>
             <wp:effectExtent l="0" t="0" r="0" b="0"/>
             <wp:docPr id="1980069902" name="Picture 1" descr="A graph of a graph&#10;&#10;Description automatically generated with medium confidence"/>
@@ -1042,7 +1042,7 @@
         </w:rPr>
         <w:lastRenderedPageBreak/>
         <w:drawing>
-          <wp:inline distT="0" distB="0" distL="0" distR="0" wp14:anchorId="78F62B6B" wp14:editId="775D0EB1">
+          <wp:inline distT="0" distB="0" distL="0" distR="0" wp14:anchorId="78F62B6B" wp14:editId="2D60AA49">
             <wp:extent cx="8229600" cy="1917700"/>
             <wp:effectExtent l="0" t="0" r="0" b="0"/>
             <wp:docPr id="264427026" name="Picture 4" descr="A graph with blue and green lines&#10;&#10;Description automatically generated"/>
@@ -1268,7 +1268,7 @@
           <w:noProof/>
         </w:rPr>
         <w:drawing>
-          <wp:inline distT="0" distB="0" distL="0" distR="0" wp14:anchorId="3233F20D" wp14:editId="31BE94BE">
+          <wp:inline distT="0" distB="0" distL="0" distR="0" wp14:anchorId="3233F20D" wp14:editId="40B6517B">
             <wp:extent cx="8229600" cy="557530"/>
             <wp:effectExtent l="0" t="0" r="0" b="1270"/>
             <wp:docPr id="515887364" name="Picture 5"/>
@@ -1324,7 +1324,7 @@
           <w:noProof/>
         </w:rPr>
         <w:drawing>
-          <wp:inline distT="0" distB="0" distL="0" distR="0" wp14:anchorId="27B1CFDC" wp14:editId="50784A13">
+          <wp:inline distT="0" distB="0" distL="0" distR="0" wp14:anchorId="27B1CFDC" wp14:editId="774F8536">
             <wp:extent cx="8229600" cy="360045"/>
             <wp:effectExtent l="0" t="0" r="0" b="0"/>
             <wp:docPr id="1138788476" name="Picture 6"/>
@@ -2957,14 +2957,7 @@
           <w:i/>
           <w:iCs/>
         </w:rPr>
-        <w:t>/issues/</w:t>
-      </w:r>
-      <w:r>
-        <w:rPr>
-          <w:i/>
-          <w:iCs/>
-        </w:rPr>
-        <w:t>&lt;</w:t>
+        <w:t>/</w:t>
       </w:r>
       <w:proofErr w:type="spellStart"/>
       <w:r>
@@ -2972,7 +2965,7 @@
           <w:i/>
           <w:iCs/>
         </w:rPr>
-        <w:t>issue_id</w:t>
+        <w:t>commands?fields</w:t>
       </w:r>
       <w:proofErr w:type="spellEnd"/>
       <w:r>
@@ -2980,14 +2973,37 @@
           <w:i/>
           <w:iCs/>
         </w:rPr>
-        <w:t xml:space="preserve">&gt; </w:t>
-      </w:r>
-      <w:r>
-        <w:t xml:space="preserve">while updating issue </w:t>
+        <w:t>=issues(</w:t>
+      </w:r>
+      <w:proofErr w:type="spellStart"/>
+      <w:r>
+        <w:rPr>
+          <w:i/>
+          <w:iCs/>
+        </w:rPr>
+        <w:t>idReadable</w:t>
+      </w:r>
+      <w:proofErr w:type="spellEnd"/>
+      <w:r>
+        <w:rPr>
+          <w:i/>
+          <w:iCs/>
+        </w:rPr>
+        <w:t>)</w:t>
+      </w:r>
+      <w:r>
+        <w:rPr>
+          <w:i/>
+          <w:iCs/>
+        </w:rPr>
+        <w:t xml:space="preserve"> </w:t>
+      </w:r>
+      <w:r>
+        <w:t xml:space="preserve">while applying </w:t>
       </w:r>
       <w:proofErr w:type="gramStart"/>
       <w:r>
-        <w:t>fields;</w:t>
+        <w:t>commands;</w:t>
       </w:r>
       <w:proofErr w:type="gramEnd"/>
     </w:p>
@@ -3008,7 +3024,7 @@
           <w:i/>
           <w:iCs/>
         </w:rPr>
-        <w:t xml:space="preserve">POST </w:t>
+        <w:t xml:space="preserve">PUT </w:t>
       </w:r>
       <w:r>
         <w:rPr>
@@ -3031,6 +3047,36 @@
           <w:i/>
           <w:iCs/>
         </w:rPr>
+        <w:t>/issues/</w:t>
+      </w:r>
+      <w:r>
+        <w:rPr>
+          <w:i/>
+          <w:iCs/>
+        </w:rPr>
+        <w:t>&lt;</w:t>
+      </w:r>
+      <w:proofErr w:type="spellStart"/>
+      <w:r>
+        <w:rPr>
+          <w:i/>
+          <w:iCs/>
+        </w:rPr>
+        <w:t>issue_id</w:t>
+      </w:r>
+      <w:proofErr w:type="spellEnd"/>
+      <w:r>
+        <w:rPr>
+          <w:i/>
+          <w:iCs/>
+        </w:rPr>
+        <w:t>&gt;</w:t>
+      </w:r>
+      <w:r>
+        <w:rPr>
+          <w:i/>
+          <w:iCs/>
+        </w:rPr>
         <w:t>/</w:t>
       </w:r>
       <w:proofErr w:type="spellStart"/>
@@ -3039,7 +3085,7 @@
           <w:i/>
           <w:iCs/>
         </w:rPr>
-        <w:t>commands?fields</w:t>
+        <w:t>draftComment</w:t>
       </w:r>
       <w:proofErr w:type="spellEnd"/>
       <w:r>
@@ -3047,7 +3093,14 @@
           <w:i/>
           <w:iCs/>
         </w:rPr>
-        <w:t>=issues(</w:t>
+        <w:t xml:space="preserve">, POST </w:t>
+      </w:r>
+      <w:r>
+        <w:rPr>
+          <w:i/>
+          <w:iCs/>
+        </w:rPr>
+        <w:t>/</w:t>
       </w:r>
       <w:proofErr w:type="spellStart"/>
       <w:r>
@@ -3055,7 +3108,7 @@
           <w:i/>
           <w:iCs/>
         </w:rPr>
-        <w:t>idReadable</w:t>
+        <w:t>api</w:t>
       </w:r>
       <w:proofErr w:type="spellEnd"/>
       <w:r>
@@ -3063,7 +3116,106 @@
           <w:i/>
           <w:iCs/>
         </w:rPr>
-        <w:t>)</w:t>
+        <w:t>/issues/</w:t>
+      </w:r>
+      <w:r>
+        <w:rPr>
+          <w:i/>
+          <w:iCs/>
+        </w:rPr>
+        <w:t>&lt;</w:t>
+      </w:r>
+      <w:proofErr w:type="spellStart"/>
+      <w:r>
+        <w:rPr>
+          <w:i/>
+          <w:iCs/>
+        </w:rPr>
+        <w:t>issue_id</w:t>
+      </w:r>
+      <w:proofErr w:type="spellEnd"/>
+      <w:r>
+        <w:rPr>
+          <w:i/>
+          <w:iCs/>
+        </w:rPr>
+        <w:t>&gt;</w:t>
+      </w:r>
+      <w:r>
+        <w:rPr>
+          <w:i/>
+          <w:iCs/>
+        </w:rPr>
+        <w:t>/</w:t>
+      </w:r>
+      <w:proofErr w:type="spellStart"/>
+      <w:r>
+        <w:rPr>
+          <w:i/>
+          <w:iCs/>
+        </w:rPr>
+        <w:t>draftComment</w:t>
+      </w:r>
+      <w:proofErr w:type="spellEnd"/>
+      <w:r>
+        <w:rPr>
+          <w:i/>
+          <w:iCs/>
+        </w:rPr>
+        <w:t xml:space="preserve">, POST </w:t>
+      </w:r>
+      <w:r>
+        <w:rPr>
+          <w:i/>
+          <w:iCs/>
+        </w:rPr>
+        <w:t>/</w:t>
+      </w:r>
+      <w:proofErr w:type="spellStart"/>
+      <w:r>
+        <w:rPr>
+          <w:i/>
+          <w:iCs/>
+        </w:rPr>
+        <w:t>api</w:t>
+      </w:r>
+      <w:proofErr w:type="spellEnd"/>
+      <w:r>
+        <w:rPr>
+          <w:i/>
+          <w:iCs/>
+        </w:rPr>
+        <w:t>/issues/</w:t>
+      </w:r>
+      <w:r>
+        <w:rPr>
+          <w:i/>
+          <w:iCs/>
+        </w:rPr>
+        <w:t>&lt;</w:t>
+      </w:r>
+      <w:proofErr w:type="spellStart"/>
+      <w:r>
+        <w:rPr>
+          <w:i/>
+          <w:iCs/>
+        </w:rPr>
+        <w:t>issue_id</w:t>
+      </w:r>
+      <w:proofErr w:type="spellEnd"/>
+      <w:r>
+        <w:rPr>
+          <w:i/>
+          <w:iCs/>
+        </w:rPr>
+        <w:t>&gt;</w:t>
+      </w:r>
+      <w:r>
+        <w:rPr>
+          <w:i/>
+          <w:iCs/>
+        </w:rPr>
+        <w:t>/comments</w:t>
       </w:r>
       <w:r>
         <w:rPr>
@@ -3073,13 +3225,11 @@
         <w:t xml:space="preserve"> </w:t>
       </w:r>
       <w:r>
-        <w:t xml:space="preserve">while applying </w:t>
-      </w:r>
-      <w:proofErr w:type="gramStart"/>
-      <w:r>
-        <w:t>commands;</w:t>
-      </w:r>
-      <w:proofErr w:type="gramEnd"/>
+        <w:t>while commenting issues</w:t>
+      </w:r>
+      <w:r>
+        <w:t xml:space="preserve"> (or using commands);</w:t>
+      </w:r>
     </w:p>
     <w:p>
       <w:pPr>
@@ -3098,232 +3248,6 @@
           <w:i/>
           <w:iCs/>
         </w:rPr>
-        <w:t xml:space="preserve">PUT </w:t>
-      </w:r>
-      <w:r>
-        <w:rPr>
-          <w:i/>
-          <w:iCs/>
-        </w:rPr>
-        <w:t>/</w:t>
-      </w:r>
-      <w:proofErr w:type="spellStart"/>
-      <w:r>
-        <w:rPr>
-          <w:i/>
-          <w:iCs/>
-        </w:rPr>
-        <w:t>api</w:t>
-      </w:r>
-      <w:proofErr w:type="spellEnd"/>
-      <w:r>
-        <w:rPr>
-          <w:i/>
-          <w:iCs/>
-        </w:rPr>
-        <w:t>/issues/</w:t>
-      </w:r>
-      <w:r>
-        <w:rPr>
-          <w:i/>
-          <w:iCs/>
-        </w:rPr>
-        <w:t>&lt;</w:t>
-      </w:r>
-      <w:proofErr w:type="spellStart"/>
-      <w:r>
-        <w:rPr>
-          <w:i/>
-          <w:iCs/>
-        </w:rPr>
-        <w:t>issue_id</w:t>
-      </w:r>
-      <w:proofErr w:type="spellEnd"/>
-      <w:r>
-        <w:rPr>
-          <w:i/>
-          <w:iCs/>
-        </w:rPr>
-        <w:t>&gt;</w:t>
-      </w:r>
-      <w:r>
-        <w:rPr>
-          <w:i/>
-          <w:iCs/>
-        </w:rPr>
-        <w:t>/</w:t>
-      </w:r>
-      <w:proofErr w:type="spellStart"/>
-      <w:r>
-        <w:rPr>
-          <w:i/>
-          <w:iCs/>
-        </w:rPr>
-        <w:t>draftComment</w:t>
-      </w:r>
-      <w:proofErr w:type="spellEnd"/>
-      <w:r>
-        <w:rPr>
-          <w:i/>
-          <w:iCs/>
-        </w:rPr>
-        <w:t xml:space="preserve">, POST </w:t>
-      </w:r>
-      <w:r>
-        <w:rPr>
-          <w:i/>
-          <w:iCs/>
-        </w:rPr>
-        <w:t>/</w:t>
-      </w:r>
-      <w:proofErr w:type="spellStart"/>
-      <w:r>
-        <w:rPr>
-          <w:i/>
-          <w:iCs/>
-        </w:rPr>
-        <w:t>api</w:t>
-      </w:r>
-      <w:proofErr w:type="spellEnd"/>
-      <w:r>
-        <w:rPr>
-          <w:i/>
-          <w:iCs/>
-        </w:rPr>
-        <w:t>/issues/</w:t>
-      </w:r>
-      <w:r>
-        <w:rPr>
-          <w:i/>
-          <w:iCs/>
-        </w:rPr>
-        <w:t>&lt;</w:t>
-      </w:r>
-      <w:proofErr w:type="spellStart"/>
-      <w:r>
-        <w:rPr>
-          <w:i/>
-          <w:iCs/>
-        </w:rPr>
-        <w:t>issue_id</w:t>
-      </w:r>
-      <w:proofErr w:type="spellEnd"/>
-      <w:r>
-        <w:rPr>
-          <w:i/>
-          <w:iCs/>
-        </w:rPr>
-        <w:t>&gt;</w:t>
-      </w:r>
-      <w:r>
-        <w:rPr>
-          <w:i/>
-          <w:iCs/>
-        </w:rPr>
-        <w:t>/</w:t>
-      </w:r>
-      <w:proofErr w:type="spellStart"/>
-      <w:r>
-        <w:rPr>
-          <w:i/>
-          <w:iCs/>
-        </w:rPr>
-        <w:t>draftComment</w:t>
-      </w:r>
-      <w:proofErr w:type="spellEnd"/>
-      <w:r>
-        <w:rPr>
-          <w:i/>
-          <w:iCs/>
-        </w:rPr>
-        <w:t xml:space="preserve">, POST </w:t>
-      </w:r>
-      <w:r>
-        <w:rPr>
-          <w:i/>
-          <w:iCs/>
-        </w:rPr>
-        <w:t>/</w:t>
-      </w:r>
-      <w:proofErr w:type="spellStart"/>
-      <w:r>
-        <w:rPr>
-          <w:i/>
-          <w:iCs/>
-        </w:rPr>
-        <w:t>api</w:t>
-      </w:r>
-      <w:proofErr w:type="spellEnd"/>
-      <w:r>
-        <w:rPr>
-          <w:i/>
-          <w:iCs/>
-        </w:rPr>
-        <w:t>/issues/</w:t>
-      </w:r>
-      <w:r>
-        <w:rPr>
-          <w:i/>
-          <w:iCs/>
-        </w:rPr>
-        <w:t>&lt;</w:t>
-      </w:r>
-      <w:proofErr w:type="spellStart"/>
-      <w:r>
-        <w:rPr>
-          <w:i/>
-          <w:iCs/>
-        </w:rPr>
-        <w:t>issue_id</w:t>
-      </w:r>
-      <w:proofErr w:type="spellEnd"/>
-      <w:r>
-        <w:rPr>
-          <w:i/>
-          <w:iCs/>
-        </w:rPr>
-        <w:t>&gt;</w:t>
-      </w:r>
-      <w:r>
-        <w:rPr>
-          <w:i/>
-          <w:iCs/>
-        </w:rPr>
-        <w:t>/comments</w:t>
-      </w:r>
-      <w:r>
-        <w:rPr>
-          <w:i/>
-          <w:iCs/>
-        </w:rPr>
-        <w:t xml:space="preserve"> </w:t>
-      </w:r>
-      <w:r>
-        <w:t xml:space="preserve">while commenting </w:t>
-      </w:r>
-      <w:proofErr w:type="gramStart"/>
-      <w:r>
-        <w:t>issues;</w:t>
-      </w:r>
-      <w:proofErr w:type="gramEnd"/>
-    </w:p>
-    <w:p>
-      <w:pPr>
-        <w:pStyle w:val="ListParagraph"/>
-        <w:numPr>
-          <w:ilvl w:val="0"/>
-          <w:numId w:val="3"/>
-        </w:numPr>
-        <w:rPr>
-          <w:i/>
-          <w:iCs/>
-        </w:rPr>
-      </w:pPr>
-      <w:r>
-        <w:rPr>
-          <w:i/>
-          <w:iCs/>
-        </w:rPr>
         <w:t xml:space="preserve">GET </w:t>
       </w:r>
       <w:r>
@@ -4443,7 +4367,7 @@
         </w:rPr>
         <w:lastRenderedPageBreak/>
         <w:drawing>
-          <wp:inline distT="0" distB="0" distL="0" distR="0" wp14:anchorId="71DAA425" wp14:editId="714DCB2C">
+          <wp:inline distT="0" distB="0" distL="0" distR="0" wp14:anchorId="71DAA425" wp14:editId="32CCD68C">
             <wp:extent cx="8229600" cy="1818640"/>
             <wp:effectExtent l="0" t="0" r="0" b="0"/>
             <wp:docPr id="59145848" name="Picture 1" descr="A graph with a line and a line&#10;&#10;Description automatically generated with medium confidence"/>

</xml_diff>

<commit_message>
[report] update system capacity report
</commit_message>
<xml_diff>
--- a/reports/task_report.docx
+++ b/reports/task_report.docx
@@ -1339,7 +1339,7 @@
           <w:noProof/>
         </w:rPr>
         <w:drawing>
-          <wp:inline distT="0" distB="0" distL="0" distR="0" wp14:anchorId="1B16A277" wp14:editId="3B728D8D">
+          <wp:inline distT="0" distB="0" distL="0" distR="0" wp14:anchorId="1B16A277" wp14:editId="4E522EEC">
             <wp:extent cx="8526162" cy="1752600"/>
             <wp:effectExtent l="0" t="0" r="0" b="0"/>
             <wp:docPr id="1680939670" name="Picture 1" descr="A graph with a line&#10;&#10;Description automatically generated"/>
@@ -1916,7 +1916,7 @@
           <w:noProof/>
         </w:rPr>
         <w:drawing>
-          <wp:inline distT="0" distB="0" distL="0" distR="0" wp14:anchorId="74055882" wp14:editId="153C0AAF">
+          <wp:inline distT="0" distB="0" distL="0" distR="0" wp14:anchorId="74055882" wp14:editId="1E76CAE3">
             <wp:extent cx="8229600" cy="1816735"/>
             <wp:effectExtent l="0" t="0" r="0" b="0"/>
             <wp:docPr id="1980069902" name="Picture 1" descr="A graph of a graph&#10;&#10;Description automatically generated with medium confidence"/>
@@ -2142,7 +2142,7 @@
         </w:rPr>
         <w:lastRenderedPageBreak/>
         <w:drawing>
-          <wp:inline distT="0" distB="0" distL="0" distR="0" wp14:anchorId="78F62B6B" wp14:editId="07DF1BD9">
+          <wp:inline distT="0" distB="0" distL="0" distR="0" wp14:anchorId="78F62B6B" wp14:editId="70B658BA">
             <wp:extent cx="8229600" cy="1917700"/>
             <wp:effectExtent l="0" t="0" r="0" b="0"/>
             <wp:docPr id="264427026" name="Picture 4" descr="A graph with blue and green lines&#10;&#10;Description automatically generated"/>
@@ -2368,7 +2368,7 @@
           <w:noProof/>
         </w:rPr>
         <w:drawing>
-          <wp:inline distT="0" distB="0" distL="0" distR="0" wp14:anchorId="3233F20D" wp14:editId="254FF7B8">
+          <wp:inline distT="0" distB="0" distL="0" distR="0" wp14:anchorId="3233F20D" wp14:editId="75A90875">
             <wp:extent cx="8229600" cy="557530"/>
             <wp:effectExtent l="0" t="0" r="0" b="1270"/>
             <wp:docPr id="515887364" name="Picture 5"/>
@@ -2424,7 +2424,7 @@
           <w:noProof/>
         </w:rPr>
         <w:drawing>
-          <wp:inline distT="0" distB="0" distL="0" distR="0" wp14:anchorId="27B1CFDC" wp14:editId="3DC0B797">
+          <wp:inline distT="0" distB="0" distL="0" distR="0" wp14:anchorId="27B1CFDC" wp14:editId="16E54C33">
             <wp:extent cx="8229600" cy="360045"/>
             <wp:effectExtent l="0" t="0" r="0" b="0"/>
             <wp:docPr id="1138788476" name="Picture 6"/>
@@ -5497,7 +5497,7 @@
         </w:rPr>
         <w:lastRenderedPageBreak/>
         <w:drawing>
-          <wp:inline distT="0" distB="0" distL="0" distR="0" wp14:anchorId="71DAA425" wp14:editId="5099F7B5">
+          <wp:inline distT="0" distB="0" distL="0" distR="0" wp14:anchorId="71DAA425" wp14:editId="5C6E84B0">
             <wp:extent cx="8229600" cy="1818640"/>
             <wp:effectExtent l="0" t="0" r="0" b="0"/>
             <wp:docPr id="59145848" name="Picture 1" descr="A graph with a line and a line&#10;&#10;Description automatically generated with medium confidence"/>
@@ -5993,6 +5993,332 @@
         <w:t>In conclusion, I’d like to mention that I wasn’t aiming to providing the most realistic/accurate load model, but rather tried to come up with a general framework of assessing endpoints/operations coverage. Simplistic resulting set is relevant for a test task purpose only.</w:t>
       </w:r>
     </w:p>
+    <w:p/>
+    <w:p/>
+    <w:p>
+      <w:pPr>
+        <w:pStyle w:val="Heading2"/>
+      </w:pPr>
+      <w:r>
+        <w:lastRenderedPageBreak/>
+        <w:t xml:space="preserve">Test </w:t>
+      </w:r>
+      <w:proofErr w:type="gramStart"/>
+      <w:r>
+        <w:t>execution</w:t>
+      </w:r>
+      <w:proofErr w:type="gramEnd"/>
+    </w:p>
+    <w:p/>
+    <w:p>
+      <w:pPr>
+        <w:pStyle w:val="Heading3"/>
+      </w:pPr>
+      <w:r>
+        <w:t>Capacity</w:t>
+      </w:r>
+    </w:p>
+    <w:p/>
+    <w:p>
+      <w:r>
+        <w:t>First, let’s figure out the maximum capacity, e.g. find saturation point.</w:t>
+      </w:r>
+      <w:r>
+        <w:br/>
+        <w:t>To do that, I’m going ramp the load up to X_LOAD=3 (equals to 300 concurrent users) over 30m and track response times/throughout/error rate.</w:t>
+      </w:r>
+    </w:p>
+    <w:p/>
+    <w:p>
+      <w:r>
+        <w:rPr>
+          <w:noProof/>
+        </w:rPr>
+        <w:drawing>
+          <wp:inline distT="0" distB="0" distL="0" distR="0" wp14:anchorId="53901E9C" wp14:editId="55DF9A81">
+            <wp:extent cx="8229600" cy="810895"/>
+            <wp:effectExtent l="0" t="0" r="0" b="1905"/>
+            <wp:docPr id="1054520907" name="Picture 1"/>
+            <wp:cNvGraphicFramePr>
+              <a:graphicFrameLocks xmlns:a="http://schemas.openxmlformats.org/drawingml/2006/main" noChangeAspect="1"/>
+            </wp:cNvGraphicFramePr>
+            <a:graphic xmlns:a="http://schemas.openxmlformats.org/drawingml/2006/main">
+              <a:graphicData uri="http://schemas.openxmlformats.org/drawingml/2006/picture">
+                <pic:pic xmlns:pic="http://schemas.openxmlformats.org/drawingml/2006/picture">
+                  <pic:nvPicPr>
+                    <pic:cNvPr id="1054520907" name="Picture 1054520907"/>
+                    <pic:cNvPicPr/>
+                  </pic:nvPicPr>
+                  <pic:blipFill>
+                    <a:blip r:embed="rId20" cstate="print">
+                      <a:extLst>
+                        <a:ext uri="{28A0092B-C50C-407E-A947-70E740481C1C}">
+                          <a14:useLocalDpi xmlns:a14="http://schemas.microsoft.com/office/drawing/2010/main" val="0"/>
+                        </a:ext>
+                      </a:extLst>
+                    </a:blip>
+                    <a:stretch>
+                      <a:fillRect/>
+                    </a:stretch>
+                  </pic:blipFill>
+                  <pic:spPr>
+                    <a:xfrm>
+                      <a:off x="0" y="0"/>
+                      <a:ext cx="8229600" cy="810895"/>
+                    </a:xfrm>
+                    <a:prstGeom prst="rect">
+                      <a:avLst/>
+                    </a:prstGeom>
+                  </pic:spPr>
+                </pic:pic>
+              </a:graphicData>
+            </a:graphic>
+          </wp:inline>
+        </w:drawing>
+      </w:r>
+    </w:p>
+    <w:p/>
+    <w:p>
+      <w:r>
+        <w:t>After ~20m of the test run, I was forced to stop it as responses grew up to ~10s causing timeouts (set in k6 script):</w:t>
+      </w:r>
+    </w:p>
+    <w:p/>
+    <w:p>
+      <w:r>
+        <w:rPr>
+          <w:noProof/>
+        </w:rPr>
+        <w:drawing>
+          <wp:inline distT="0" distB="0" distL="0" distR="0" wp14:anchorId="2188AB33" wp14:editId="298266A0">
+            <wp:extent cx="8229600" cy="2005330"/>
+            <wp:effectExtent l="0" t="0" r="0" b="1270"/>
+            <wp:docPr id="575987086" name="Picture 2" descr="A graph of a graph&#10;&#10;Description automatically generated with medium confidence"/>
+            <wp:cNvGraphicFramePr>
+              <a:graphicFrameLocks xmlns:a="http://schemas.openxmlformats.org/drawingml/2006/main" noChangeAspect="1"/>
+            </wp:cNvGraphicFramePr>
+            <a:graphic xmlns:a="http://schemas.openxmlformats.org/drawingml/2006/main">
+              <a:graphicData uri="http://schemas.openxmlformats.org/drawingml/2006/picture">
+                <pic:pic xmlns:pic="http://schemas.openxmlformats.org/drawingml/2006/picture">
+                  <pic:nvPicPr>
+                    <pic:cNvPr id="575987086" name="Picture 2" descr="A graph of a graph&#10;&#10;Description automatically generated with medium confidence"/>
+                    <pic:cNvPicPr/>
+                  </pic:nvPicPr>
+                  <pic:blipFill>
+                    <a:blip r:embed="rId21" cstate="print">
+                      <a:extLst>
+                        <a:ext uri="{28A0092B-C50C-407E-A947-70E740481C1C}">
+                          <a14:useLocalDpi xmlns:a14="http://schemas.microsoft.com/office/drawing/2010/main" val="0"/>
+                        </a:ext>
+                      </a:extLst>
+                    </a:blip>
+                    <a:stretch>
+                      <a:fillRect/>
+                    </a:stretch>
+                  </pic:blipFill>
+                  <pic:spPr>
+                    <a:xfrm>
+                      <a:off x="0" y="0"/>
+                      <a:ext cx="8229600" cy="2005330"/>
+                    </a:xfrm>
+                    <a:prstGeom prst="rect">
+                      <a:avLst/>
+                    </a:prstGeom>
+                  </pic:spPr>
+                </pic:pic>
+              </a:graphicData>
+            </a:graphic>
+          </wp:inline>
+        </w:drawing>
+      </w:r>
+    </w:p>
+    <w:p/>
+    <w:p>
+      <w:r>
+        <w:t>Saturation point seems to be reached ~ at 19:46 (</w:t>
+      </w:r>
+      <w:r>
+        <w:rPr>
+          <w:b/>
+          <w:bCs/>
+        </w:rPr>
+        <w:t>17m</w:t>
+      </w:r>
+      <w:r>
+        <w:t xml:space="preserve"> after test start) as responses start to grow rapidly due to CPU resource exhaustion (last 7m of the test):</w:t>
+      </w:r>
+      <w:r>
+        <w:br/>
+      </w:r>
+    </w:p>
+    <w:p>
+      <w:r>
+        <w:rPr>
+          <w:noProof/>
+        </w:rPr>
+        <w:lastRenderedPageBreak/>
+        <w:drawing>
+          <wp:inline distT="0" distB="0" distL="0" distR="0" wp14:anchorId="4BCDA4D5" wp14:editId="6EF70DF8">
+            <wp:extent cx="4165600" cy="3962400"/>
+            <wp:effectExtent l="0" t="0" r="0" b="0"/>
+            <wp:docPr id="1650858771" name="Picture 3" descr="A screenshot of a graph&#10;&#10;Description automatically generated"/>
+            <wp:cNvGraphicFramePr>
+              <a:graphicFrameLocks xmlns:a="http://schemas.openxmlformats.org/drawingml/2006/main" noChangeAspect="1"/>
+            </wp:cNvGraphicFramePr>
+            <a:graphic xmlns:a="http://schemas.openxmlformats.org/drawingml/2006/main">
+              <a:graphicData uri="http://schemas.openxmlformats.org/drawingml/2006/picture">
+                <pic:pic xmlns:pic="http://schemas.openxmlformats.org/drawingml/2006/picture">
+                  <pic:nvPicPr>
+                    <pic:cNvPr id="1650858771" name="Picture 3" descr="A screenshot of a graph&#10;&#10;Description automatically generated"/>
+                    <pic:cNvPicPr/>
+                  </pic:nvPicPr>
+                  <pic:blipFill>
+                    <a:blip r:embed="rId22">
+                      <a:extLst>
+                        <a:ext uri="{28A0092B-C50C-407E-A947-70E740481C1C}">
+                          <a14:useLocalDpi xmlns:a14="http://schemas.microsoft.com/office/drawing/2010/main" val="0"/>
+                        </a:ext>
+                      </a:extLst>
+                    </a:blip>
+                    <a:stretch>
+                      <a:fillRect/>
+                    </a:stretch>
+                  </pic:blipFill>
+                  <pic:spPr>
+                    <a:xfrm>
+                      <a:off x="0" y="0"/>
+                      <a:ext cx="4165600" cy="3962400"/>
+                    </a:xfrm>
+                    <a:prstGeom prst="rect">
+                      <a:avLst/>
+                    </a:prstGeom>
+                  </pic:spPr>
+                </pic:pic>
+              </a:graphicData>
+            </a:graphic>
+          </wp:inline>
+        </w:drawing>
+      </w:r>
+    </w:p>
+    <w:p/>
+    <w:p/>
+    <w:p>
+      <w:r>
+        <w:t xml:space="preserve">As test was ramping up from 0 to 300 users within 30m, 17m of the test indicates </w:t>
+      </w:r>
+      <w:r>
+        <w:rPr>
+          <w:b/>
+          <w:bCs/>
+        </w:rPr>
+        <w:t>~170 users as a maximum throughput</w:t>
+      </w:r>
+      <w:r>
+        <w:t xml:space="preserve"> (capacity). It gives us ~70% of </w:t>
+      </w:r>
+      <w:r>
+        <w:t>safety buffer in terms of load system can handle.</w:t>
+      </w:r>
+    </w:p>
+    <w:p/>
+    <w:p>
+      <w:r>
+        <w:t>Meanwhile, load generator machine was hardly loaded:</w:t>
+      </w:r>
+    </w:p>
+    <w:p>
+      <w:r>
+        <w:rPr>
+          <w:noProof/>
+        </w:rPr>
+        <w:lastRenderedPageBreak/>
+        <w:drawing>
+          <wp:inline distT="0" distB="0" distL="0" distR="0" wp14:anchorId="4C1E4DCE" wp14:editId="633663BB">
+            <wp:extent cx="8229600" cy="1731010"/>
+            <wp:effectExtent l="0" t="0" r="0" b="0"/>
+            <wp:docPr id="398037400" name="Picture 4"/>
+            <wp:cNvGraphicFramePr>
+              <a:graphicFrameLocks xmlns:a="http://schemas.openxmlformats.org/drawingml/2006/main" noChangeAspect="1"/>
+            </wp:cNvGraphicFramePr>
+            <a:graphic xmlns:a="http://schemas.openxmlformats.org/drawingml/2006/main">
+              <a:graphicData uri="http://schemas.openxmlformats.org/drawingml/2006/picture">
+                <pic:pic xmlns:pic="http://schemas.openxmlformats.org/drawingml/2006/picture">
+                  <pic:nvPicPr>
+                    <pic:cNvPr id="398037400" name="Picture 398037400"/>
+                    <pic:cNvPicPr/>
+                  </pic:nvPicPr>
+                  <pic:blipFill>
+                    <a:blip r:embed="rId23">
+                      <a:extLst>
+                        <a:ext uri="{28A0092B-C50C-407E-A947-70E740481C1C}">
+                          <a14:useLocalDpi xmlns:a14="http://schemas.microsoft.com/office/drawing/2010/main" val="0"/>
+                        </a:ext>
+                      </a:extLst>
+                    </a:blip>
+                    <a:stretch>
+                      <a:fillRect/>
+                    </a:stretch>
+                  </pic:blipFill>
+                  <pic:spPr>
+                    <a:xfrm>
+                      <a:off x="0" y="0"/>
+                      <a:ext cx="8229600" cy="1731010"/>
+                    </a:xfrm>
+                    <a:prstGeom prst="rect">
+                      <a:avLst/>
+                    </a:prstGeom>
+                  </pic:spPr>
+                </pic:pic>
+              </a:graphicData>
+            </a:graphic>
+          </wp:inline>
+        </w:drawing>
+      </w:r>
+    </w:p>
+    <w:p/>
+    <w:p>
+      <w:r>
+        <w:t xml:space="preserve">Which double-confirms that the </w:t>
+      </w:r>
+      <w:r>
+        <w:rPr>
+          <w:b/>
+          <w:bCs/>
+        </w:rPr>
+        <w:t>bottleneck is on application side</w:t>
+      </w:r>
+      <w:r>
+        <w:t>.</w:t>
+      </w:r>
+    </w:p>
+    <w:p/>
+    <w:p/>
+    <w:p>
+      <w:pPr>
+        <w:pStyle w:val="Heading3"/>
+      </w:pPr>
+      <w:r>
+        <w:t xml:space="preserve">100 users </w:t>
+      </w:r>
+      <w:proofErr w:type="gramStart"/>
+      <w:r>
+        <w:t>fixed-load</w:t>
+      </w:r>
+      <w:proofErr w:type="gramEnd"/>
+      <w:r>
+        <w:t xml:space="preserve"> test</w:t>
+      </w:r>
+    </w:p>
+    <w:p/>
+    <w:p>
+      <w:r>
+        <w:t>Now let’s figure out if system can stay stable at expected peak load of 100 concurrent users</w:t>
+      </w:r>
+      <w:r>
+        <w:t xml:space="preserve"> over longer time – 1h as suggested by the task.</w:t>
+      </w:r>
+    </w:p>
+    <w:p/>
     <w:p/>
     <w:sectPr>
       <w:pgSz w:w="15840" w:h="12240" w:orient="landscape"/>

</xml_diff>

<commit_message>
[report] add 100 users load test report
</commit_message>
<xml_diff>
--- a/reports/task_report.docx
+++ b/reports/task_report.docx
@@ -84,7 +84,7 @@
             </w:rPr>
             <w:fldChar w:fldCharType="separate"/>
           </w:r>
-          <w:hyperlink w:anchor="_Toc173936945" w:history="1">
+          <w:hyperlink w:anchor="_Toc173960743" w:history="1">
             <w:r>
               <w:rPr>
                 <w:rStyle w:val="Hyperlink"/>
@@ -111,7 +111,7 @@
                 <w:noProof/>
                 <w:webHidden/>
               </w:rPr>
-              <w:instrText xml:space="preserve"> PAGEREF _Toc173936945 \h </w:instrText>
+              <w:instrText xml:space="preserve"> PAGEREF _Toc173960743 \h </w:instrText>
             </w:r>
             <w:r>
               <w:rPr>
@@ -131,7 +131,7 @@
                 <w:noProof/>
                 <w:webHidden/>
               </w:rPr>
-              <w:t>1</w:t>
+              <w:t>2</w:t>
             </w:r>
             <w:r>
               <w:rPr>
@@ -158,7 +158,7 @@
               <w:szCs w:val="24"/>
             </w:rPr>
           </w:pPr>
-          <w:hyperlink w:anchor="_Toc173936946" w:history="1">
+          <w:hyperlink w:anchor="_Toc173960744" w:history="1">
             <w:r>
               <w:rPr>
                 <w:rStyle w:val="Hyperlink"/>
@@ -185,7 +185,7 @@
                 <w:noProof/>
                 <w:webHidden/>
               </w:rPr>
-              <w:instrText xml:space="preserve"> PAGEREF _Toc173936946 \h </w:instrText>
+              <w:instrText xml:space="preserve"> PAGEREF _Toc173960744 \h </w:instrText>
             </w:r>
             <w:r>
               <w:rPr>
@@ -232,7 +232,7 @@
               <w:szCs w:val="24"/>
             </w:rPr>
           </w:pPr>
-          <w:hyperlink w:anchor="_Toc173936947" w:history="1">
+          <w:hyperlink w:anchor="_Toc173960745" w:history="1">
             <w:r>
               <w:rPr>
                 <w:rStyle w:val="Hyperlink"/>
@@ -259,7 +259,7 @@
                 <w:noProof/>
                 <w:webHidden/>
               </w:rPr>
-              <w:instrText xml:space="preserve"> PAGEREF _Toc173936947 \h </w:instrText>
+              <w:instrText xml:space="preserve"> PAGEREF _Toc173960745 \h </w:instrText>
             </w:r>
             <w:r>
               <w:rPr>
@@ -304,7 +304,7 @@
               <w:szCs w:val="24"/>
             </w:rPr>
           </w:pPr>
-          <w:hyperlink w:anchor="_Toc173936948" w:history="1">
+          <w:hyperlink w:anchor="_Toc173960746" w:history="1">
             <w:r>
               <w:rPr>
                 <w:rStyle w:val="Hyperlink"/>
@@ -331,7 +331,7 @@
                 <w:noProof/>
                 <w:webHidden/>
               </w:rPr>
-              <w:instrText xml:space="preserve"> PAGEREF _Toc173936948 \h </w:instrText>
+              <w:instrText xml:space="preserve"> PAGEREF _Toc173960746 \h </w:instrText>
             </w:r>
             <w:r>
               <w:rPr>
@@ -376,7 +376,7 @@
               <w:szCs w:val="24"/>
             </w:rPr>
           </w:pPr>
-          <w:hyperlink w:anchor="_Toc173936949" w:history="1">
+          <w:hyperlink w:anchor="_Toc173960747" w:history="1">
             <w:r>
               <w:rPr>
                 <w:rStyle w:val="Hyperlink"/>
@@ -403,7 +403,7 @@
                 <w:noProof/>
                 <w:webHidden/>
               </w:rPr>
-              <w:instrText xml:space="preserve"> PAGEREF _Toc173936949 \h </w:instrText>
+              <w:instrText xml:space="preserve"> PAGEREF _Toc173960747 \h </w:instrText>
             </w:r>
             <w:r>
               <w:rPr>
@@ -423,7 +423,7 @@
                 <w:noProof/>
                 <w:webHidden/>
               </w:rPr>
-              <w:t>2</w:t>
+              <w:t>3</w:t>
             </w:r>
             <w:r>
               <w:rPr>
@@ -448,7 +448,7 @@
               <w:szCs w:val="24"/>
             </w:rPr>
           </w:pPr>
-          <w:hyperlink w:anchor="_Toc173936950" w:history="1">
+          <w:hyperlink w:anchor="_Toc173960748" w:history="1">
             <w:r>
               <w:rPr>
                 <w:rStyle w:val="Hyperlink"/>
@@ -475,7 +475,7 @@
                 <w:noProof/>
                 <w:webHidden/>
               </w:rPr>
-              <w:instrText xml:space="preserve"> PAGEREF _Toc173936950 \h </w:instrText>
+              <w:instrText xml:space="preserve"> PAGEREF _Toc173960748 \h </w:instrText>
             </w:r>
             <w:r>
               <w:rPr>
@@ -520,7 +520,7 @@
               <w:szCs w:val="24"/>
             </w:rPr>
           </w:pPr>
-          <w:hyperlink w:anchor="_Toc173936951" w:history="1">
+          <w:hyperlink w:anchor="_Toc173960749" w:history="1">
             <w:r>
               <w:rPr>
                 <w:rStyle w:val="Hyperlink"/>
@@ -547,7 +547,7 @@
                 <w:noProof/>
                 <w:webHidden/>
               </w:rPr>
-              <w:instrText xml:space="preserve"> PAGEREF _Toc173936951 \h </w:instrText>
+              <w:instrText xml:space="preserve"> PAGEREF _Toc173960749 \h </w:instrText>
             </w:r>
             <w:r>
               <w:rPr>
@@ -592,7 +592,7 @@
               <w:szCs w:val="24"/>
             </w:rPr>
           </w:pPr>
-          <w:hyperlink w:anchor="_Toc173936952" w:history="1">
+          <w:hyperlink w:anchor="_Toc173960750" w:history="1">
             <w:r>
               <w:rPr>
                 <w:rStyle w:val="Hyperlink"/>
@@ -619,7 +619,7 @@
                 <w:noProof/>
                 <w:webHidden/>
               </w:rPr>
-              <w:instrText xml:space="preserve"> PAGEREF _Toc173936952 \h </w:instrText>
+              <w:instrText xml:space="preserve"> PAGEREF _Toc173960750 \h </w:instrText>
             </w:r>
             <w:r>
               <w:rPr>
@@ -639,7 +639,79 @@
                 <w:noProof/>
                 <w:webHidden/>
               </w:rPr>
-              <w:t>5</w:t>
+              <w:t>6</w:t>
+            </w:r>
+            <w:r>
+              <w:rPr>
+                <w:noProof/>
+                <w:webHidden/>
+              </w:rPr>
+              <w:fldChar w:fldCharType="end"/>
+            </w:r>
+          </w:hyperlink>
+        </w:p>
+        <w:p>
+          <w:pPr>
+            <w:pStyle w:val="TOC2"/>
+            <w:tabs>
+              <w:tab w:val="right" w:leader="dot" w:pos="12950"/>
+            </w:tabs>
+            <w:rPr>
+              <w:rFonts w:eastAsiaTheme="minorEastAsia"/>
+              <w:smallCaps w:val="0"/>
+              <w:noProof/>
+              <w:sz w:val="24"/>
+              <w:szCs w:val="24"/>
+            </w:rPr>
+          </w:pPr>
+          <w:hyperlink w:anchor="_Toc173960751" w:history="1">
+            <w:r>
+              <w:rPr>
+                <w:rStyle w:val="Hyperlink"/>
+                <w:noProof/>
+              </w:rPr>
+              <w:t>Q&amp;A</w:t>
+            </w:r>
+            <w:r>
+              <w:rPr>
+                <w:noProof/>
+                <w:webHidden/>
+              </w:rPr>
+              <w:tab/>
+            </w:r>
+            <w:r>
+              <w:rPr>
+                <w:noProof/>
+                <w:webHidden/>
+              </w:rPr>
+              <w:fldChar w:fldCharType="begin"/>
+            </w:r>
+            <w:r>
+              <w:rPr>
+                <w:noProof/>
+                <w:webHidden/>
+              </w:rPr>
+              <w:instrText xml:space="preserve"> PAGEREF _Toc173960751 \h </w:instrText>
+            </w:r>
+            <w:r>
+              <w:rPr>
+                <w:noProof/>
+                <w:webHidden/>
+              </w:rPr>
+            </w:r>
+            <w:r>
+              <w:rPr>
+                <w:noProof/>
+                <w:webHidden/>
+              </w:rPr>
+              <w:fldChar w:fldCharType="separate"/>
+            </w:r>
+            <w:r>
+              <w:rPr>
+                <w:noProof/>
+                <w:webHidden/>
+              </w:rPr>
+              <w:t>10</w:t>
             </w:r>
             <w:r>
               <w:rPr>
@@ -666,7 +738,7 @@
               <w:szCs w:val="24"/>
             </w:rPr>
           </w:pPr>
-          <w:hyperlink w:anchor="_Toc173936953" w:history="1">
+          <w:hyperlink w:anchor="_Toc173960752" w:history="1">
             <w:r>
               <w:rPr>
                 <w:rStyle w:val="Hyperlink"/>
@@ -693,7 +765,7 @@
                 <w:noProof/>
                 <w:webHidden/>
               </w:rPr>
-              <w:instrText xml:space="preserve"> PAGEREF _Toc173936953 \h </w:instrText>
+              <w:instrText xml:space="preserve"> PAGEREF _Toc173960752 \h </w:instrText>
             </w:r>
             <w:r>
               <w:rPr>
@@ -713,7 +785,7 @@
                 <w:noProof/>
                 <w:webHidden/>
               </w:rPr>
-              <w:t>9</w:t>
+              <w:t>10</w:t>
             </w:r>
             <w:r>
               <w:rPr>
@@ -738,7 +810,7 @@
               <w:szCs w:val="24"/>
             </w:rPr>
           </w:pPr>
-          <w:hyperlink w:anchor="_Toc173936954" w:history="1">
+          <w:hyperlink w:anchor="_Toc173960753" w:history="1">
             <w:r>
               <w:rPr>
                 <w:rStyle w:val="Hyperlink"/>
@@ -765,7 +837,7 @@
                 <w:noProof/>
                 <w:webHidden/>
               </w:rPr>
-              <w:instrText xml:space="preserve"> PAGEREF _Toc173936954 \h </w:instrText>
+              <w:instrText xml:space="preserve"> PAGEREF _Toc173960753 \h </w:instrText>
             </w:r>
             <w:r>
               <w:rPr>
@@ -785,7 +857,7 @@
                 <w:noProof/>
                 <w:webHidden/>
               </w:rPr>
-              <w:t>9</w:t>
+              <w:t>10</w:t>
             </w:r>
             <w:r>
               <w:rPr>
@@ -810,7 +882,7 @@
               <w:szCs w:val="24"/>
             </w:rPr>
           </w:pPr>
-          <w:hyperlink w:anchor="_Toc173936955" w:history="1">
+          <w:hyperlink w:anchor="_Toc173960754" w:history="1">
             <w:r>
               <w:rPr>
                 <w:rStyle w:val="Hyperlink"/>
@@ -837,7 +909,7 @@
                 <w:noProof/>
                 <w:webHidden/>
               </w:rPr>
-              <w:instrText xml:space="preserve"> PAGEREF _Toc173936955 \h </w:instrText>
+              <w:instrText xml:space="preserve"> PAGEREF _Toc173960754 \h </w:instrText>
             </w:r>
             <w:r>
               <w:rPr>
@@ -857,7 +929,7 @@
                 <w:noProof/>
                 <w:webHidden/>
               </w:rPr>
-              <w:t>10</w:t>
+              <w:t>11</w:t>
             </w:r>
             <w:r>
               <w:rPr>
@@ -883,7 +955,7 @@
               <w:szCs w:val="24"/>
             </w:rPr>
           </w:pPr>
-          <w:hyperlink w:anchor="_Toc173936956" w:history="1">
+          <w:hyperlink w:anchor="_Toc173960755" w:history="1">
             <w:r>
               <w:rPr>
                 <w:rStyle w:val="Hyperlink"/>
@@ -910,7 +982,7 @@
                 <w:noProof/>
                 <w:webHidden/>
               </w:rPr>
-              <w:instrText xml:space="preserve"> PAGEREF _Toc173936956 \h </w:instrText>
+              <w:instrText xml:space="preserve"> PAGEREF _Toc173960755 \h </w:instrText>
             </w:r>
             <w:r>
               <w:rPr>
@@ -930,7 +1002,7 @@
                 <w:noProof/>
                 <w:webHidden/>
               </w:rPr>
-              <w:t>11</w:t>
+              <w:t>12</w:t>
             </w:r>
             <w:r>
               <w:rPr>
@@ -956,7 +1028,7 @@
               <w:szCs w:val="24"/>
             </w:rPr>
           </w:pPr>
-          <w:hyperlink w:anchor="_Toc173936957" w:history="1">
+          <w:hyperlink w:anchor="_Toc173960756" w:history="1">
             <w:r>
               <w:rPr>
                 <w:rStyle w:val="Hyperlink"/>
@@ -983,7 +1055,7 @@
                 <w:noProof/>
                 <w:webHidden/>
               </w:rPr>
-              <w:instrText xml:space="preserve"> PAGEREF _Toc173936957 \h </w:instrText>
+              <w:instrText xml:space="preserve"> PAGEREF _Toc173960756 \h </w:instrText>
             </w:r>
             <w:r>
               <w:rPr>
@@ -1003,7 +1075,7 @@
                 <w:noProof/>
                 <w:webHidden/>
               </w:rPr>
-              <w:t>11</w:t>
+              <w:t>12</w:t>
             </w:r>
             <w:r>
               <w:rPr>
@@ -1029,7 +1101,7 @@
               <w:szCs w:val="24"/>
             </w:rPr>
           </w:pPr>
-          <w:hyperlink w:anchor="_Toc173936958" w:history="1">
+          <w:hyperlink w:anchor="_Toc173960757" w:history="1">
             <w:r>
               <w:rPr>
                 <w:rStyle w:val="Hyperlink"/>
@@ -1056,7 +1128,7 @@
                 <w:noProof/>
                 <w:webHidden/>
               </w:rPr>
-              <w:instrText xml:space="preserve"> PAGEREF _Toc173936958 \h </w:instrText>
+              <w:instrText xml:space="preserve"> PAGEREF _Toc173960757 \h </w:instrText>
             </w:r>
             <w:r>
               <w:rPr>
@@ -1076,7 +1148,516 @@
                 <w:noProof/>
                 <w:webHidden/>
               </w:rPr>
-              <w:t>12</w:t>
+              <w:t>13</w:t>
+            </w:r>
+            <w:r>
+              <w:rPr>
+                <w:noProof/>
+                <w:webHidden/>
+              </w:rPr>
+              <w:fldChar w:fldCharType="end"/>
+            </w:r>
+          </w:hyperlink>
+        </w:p>
+        <w:p>
+          <w:pPr>
+            <w:pStyle w:val="TOC3"/>
+            <w:tabs>
+              <w:tab w:val="right" w:leader="dot" w:pos="12950"/>
+            </w:tabs>
+            <w:rPr>
+              <w:rFonts w:eastAsiaTheme="minorEastAsia"/>
+              <w:i w:val="0"/>
+              <w:iCs w:val="0"/>
+              <w:noProof/>
+              <w:sz w:val="24"/>
+              <w:szCs w:val="24"/>
+            </w:rPr>
+          </w:pPr>
+          <w:hyperlink w:anchor="_Toc173960758" w:history="1">
+            <w:r>
+              <w:rPr>
+                <w:rStyle w:val="Hyperlink"/>
+                <w:noProof/>
+              </w:rPr>
+              <w:t>Resulting scenarios</w:t>
+            </w:r>
+            <w:r>
+              <w:rPr>
+                <w:noProof/>
+                <w:webHidden/>
+              </w:rPr>
+              <w:tab/>
+            </w:r>
+            <w:r>
+              <w:rPr>
+                <w:noProof/>
+                <w:webHidden/>
+              </w:rPr>
+              <w:fldChar w:fldCharType="begin"/>
+            </w:r>
+            <w:r>
+              <w:rPr>
+                <w:noProof/>
+                <w:webHidden/>
+              </w:rPr>
+              <w:instrText xml:space="preserve"> PAGEREF _Toc173960758 \h </w:instrText>
+            </w:r>
+            <w:r>
+              <w:rPr>
+                <w:noProof/>
+                <w:webHidden/>
+              </w:rPr>
+            </w:r>
+            <w:r>
+              <w:rPr>
+                <w:noProof/>
+                <w:webHidden/>
+              </w:rPr>
+              <w:fldChar w:fldCharType="separate"/>
+            </w:r>
+            <w:r>
+              <w:rPr>
+                <w:noProof/>
+                <w:webHidden/>
+              </w:rPr>
+              <w:t>14</w:t>
+            </w:r>
+            <w:r>
+              <w:rPr>
+                <w:noProof/>
+                <w:webHidden/>
+              </w:rPr>
+              <w:fldChar w:fldCharType="end"/>
+            </w:r>
+          </w:hyperlink>
+        </w:p>
+        <w:p>
+          <w:pPr>
+            <w:pStyle w:val="TOC2"/>
+            <w:tabs>
+              <w:tab w:val="right" w:leader="dot" w:pos="12950"/>
+            </w:tabs>
+            <w:rPr>
+              <w:rFonts w:eastAsiaTheme="minorEastAsia"/>
+              <w:smallCaps w:val="0"/>
+              <w:noProof/>
+              <w:sz w:val="24"/>
+              <w:szCs w:val="24"/>
+            </w:rPr>
+          </w:pPr>
+          <w:hyperlink w:anchor="_Toc173960759" w:history="1">
+            <w:r>
+              <w:rPr>
+                <w:rStyle w:val="Hyperlink"/>
+                <w:noProof/>
+              </w:rPr>
+              <w:t>Test execution</w:t>
+            </w:r>
+            <w:r>
+              <w:rPr>
+                <w:noProof/>
+                <w:webHidden/>
+              </w:rPr>
+              <w:tab/>
+            </w:r>
+            <w:r>
+              <w:rPr>
+                <w:noProof/>
+                <w:webHidden/>
+              </w:rPr>
+              <w:fldChar w:fldCharType="begin"/>
+            </w:r>
+            <w:r>
+              <w:rPr>
+                <w:noProof/>
+                <w:webHidden/>
+              </w:rPr>
+              <w:instrText xml:space="preserve"> PAGEREF _Toc173960759 \h </w:instrText>
+            </w:r>
+            <w:r>
+              <w:rPr>
+                <w:noProof/>
+                <w:webHidden/>
+              </w:rPr>
+            </w:r>
+            <w:r>
+              <w:rPr>
+                <w:noProof/>
+                <w:webHidden/>
+              </w:rPr>
+              <w:fldChar w:fldCharType="separate"/>
+            </w:r>
+            <w:r>
+              <w:rPr>
+                <w:noProof/>
+                <w:webHidden/>
+              </w:rPr>
+              <w:t>15</w:t>
+            </w:r>
+            <w:r>
+              <w:rPr>
+                <w:noProof/>
+                <w:webHidden/>
+              </w:rPr>
+              <w:fldChar w:fldCharType="end"/>
+            </w:r>
+          </w:hyperlink>
+        </w:p>
+        <w:p>
+          <w:pPr>
+            <w:pStyle w:val="TOC3"/>
+            <w:tabs>
+              <w:tab w:val="right" w:leader="dot" w:pos="12950"/>
+            </w:tabs>
+            <w:rPr>
+              <w:rFonts w:eastAsiaTheme="minorEastAsia"/>
+              <w:i w:val="0"/>
+              <w:iCs w:val="0"/>
+              <w:noProof/>
+              <w:sz w:val="24"/>
+              <w:szCs w:val="24"/>
+            </w:rPr>
+          </w:pPr>
+          <w:hyperlink w:anchor="_Toc173960760" w:history="1">
+            <w:r>
+              <w:rPr>
+                <w:rStyle w:val="Hyperlink"/>
+                <w:noProof/>
+              </w:rPr>
+              <w:t>Capacity</w:t>
+            </w:r>
+            <w:r>
+              <w:rPr>
+                <w:noProof/>
+                <w:webHidden/>
+              </w:rPr>
+              <w:tab/>
+            </w:r>
+            <w:r>
+              <w:rPr>
+                <w:noProof/>
+                <w:webHidden/>
+              </w:rPr>
+              <w:fldChar w:fldCharType="begin"/>
+            </w:r>
+            <w:r>
+              <w:rPr>
+                <w:noProof/>
+                <w:webHidden/>
+              </w:rPr>
+              <w:instrText xml:space="preserve"> PAGEREF _Toc173960760 \h </w:instrText>
+            </w:r>
+            <w:r>
+              <w:rPr>
+                <w:noProof/>
+                <w:webHidden/>
+              </w:rPr>
+            </w:r>
+            <w:r>
+              <w:rPr>
+                <w:noProof/>
+                <w:webHidden/>
+              </w:rPr>
+              <w:fldChar w:fldCharType="separate"/>
+            </w:r>
+            <w:r>
+              <w:rPr>
+                <w:noProof/>
+                <w:webHidden/>
+              </w:rPr>
+              <w:t>15</w:t>
+            </w:r>
+            <w:r>
+              <w:rPr>
+                <w:noProof/>
+                <w:webHidden/>
+              </w:rPr>
+              <w:fldChar w:fldCharType="end"/>
+            </w:r>
+          </w:hyperlink>
+        </w:p>
+        <w:p>
+          <w:pPr>
+            <w:pStyle w:val="TOC3"/>
+            <w:tabs>
+              <w:tab w:val="right" w:leader="dot" w:pos="12950"/>
+            </w:tabs>
+            <w:rPr>
+              <w:rFonts w:eastAsiaTheme="minorEastAsia"/>
+              <w:i w:val="0"/>
+              <w:iCs w:val="0"/>
+              <w:noProof/>
+              <w:sz w:val="24"/>
+              <w:szCs w:val="24"/>
+            </w:rPr>
+          </w:pPr>
+          <w:hyperlink w:anchor="_Toc173960761" w:history="1">
+            <w:r>
+              <w:rPr>
+                <w:rStyle w:val="Hyperlink"/>
+                <w:noProof/>
+              </w:rPr>
+              <w:t>100 users fixed-load test</w:t>
+            </w:r>
+            <w:r>
+              <w:rPr>
+                <w:noProof/>
+                <w:webHidden/>
+              </w:rPr>
+              <w:tab/>
+            </w:r>
+            <w:r>
+              <w:rPr>
+                <w:noProof/>
+                <w:webHidden/>
+              </w:rPr>
+              <w:fldChar w:fldCharType="begin"/>
+            </w:r>
+            <w:r>
+              <w:rPr>
+                <w:noProof/>
+                <w:webHidden/>
+              </w:rPr>
+              <w:instrText xml:space="preserve"> PAGEREF _Toc173960761 \h </w:instrText>
+            </w:r>
+            <w:r>
+              <w:rPr>
+                <w:noProof/>
+                <w:webHidden/>
+              </w:rPr>
+            </w:r>
+            <w:r>
+              <w:rPr>
+                <w:noProof/>
+                <w:webHidden/>
+              </w:rPr>
+              <w:fldChar w:fldCharType="separate"/>
+            </w:r>
+            <w:r>
+              <w:rPr>
+                <w:noProof/>
+                <w:webHidden/>
+              </w:rPr>
+              <w:t>17</w:t>
+            </w:r>
+            <w:r>
+              <w:rPr>
+                <w:noProof/>
+                <w:webHidden/>
+              </w:rPr>
+              <w:fldChar w:fldCharType="end"/>
+            </w:r>
+          </w:hyperlink>
+        </w:p>
+        <w:p>
+          <w:pPr>
+            <w:pStyle w:val="TOC2"/>
+            <w:tabs>
+              <w:tab w:val="right" w:leader="dot" w:pos="12950"/>
+            </w:tabs>
+            <w:rPr>
+              <w:rFonts w:eastAsiaTheme="minorEastAsia"/>
+              <w:smallCaps w:val="0"/>
+              <w:noProof/>
+              <w:sz w:val="24"/>
+              <w:szCs w:val="24"/>
+            </w:rPr>
+          </w:pPr>
+          <w:hyperlink w:anchor="_Toc173960762" w:history="1">
+            <w:r>
+              <w:rPr>
+                <w:rStyle w:val="Hyperlink"/>
+                <w:noProof/>
+              </w:rPr>
+              <w:t>Q&amp;A</w:t>
+            </w:r>
+            <w:r>
+              <w:rPr>
+                <w:noProof/>
+                <w:webHidden/>
+              </w:rPr>
+              <w:tab/>
+            </w:r>
+            <w:r>
+              <w:rPr>
+                <w:noProof/>
+                <w:webHidden/>
+              </w:rPr>
+              <w:fldChar w:fldCharType="begin"/>
+            </w:r>
+            <w:r>
+              <w:rPr>
+                <w:noProof/>
+                <w:webHidden/>
+              </w:rPr>
+              <w:instrText xml:space="preserve"> PAGEREF _Toc173960762 \h </w:instrText>
+            </w:r>
+            <w:r>
+              <w:rPr>
+                <w:noProof/>
+                <w:webHidden/>
+              </w:rPr>
+            </w:r>
+            <w:r>
+              <w:rPr>
+                <w:noProof/>
+                <w:webHidden/>
+              </w:rPr>
+              <w:fldChar w:fldCharType="separate"/>
+            </w:r>
+            <w:r>
+              <w:rPr>
+                <w:noProof/>
+                <w:webHidden/>
+              </w:rPr>
+              <w:t>20</w:t>
+            </w:r>
+            <w:r>
+              <w:rPr>
+                <w:noProof/>
+                <w:webHidden/>
+              </w:rPr>
+              <w:fldChar w:fldCharType="end"/>
+            </w:r>
+          </w:hyperlink>
+        </w:p>
+        <w:p>
+          <w:pPr>
+            <w:pStyle w:val="TOC1"/>
+            <w:tabs>
+              <w:tab w:val="right" w:leader="dot" w:pos="12950"/>
+            </w:tabs>
+            <w:rPr>
+              <w:rFonts w:eastAsiaTheme="minorEastAsia"/>
+              <w:b w:val="0"/>
+              <w:bCs w:val="0"/>
+              <w:caps w:val="0"/>
+              <w:noProof/>
+              <w:sz w:val="24"/>
+              <w:szCs w:val="24"/>
+            </w:rPr>
+          </w:pPr>
+          <w:hyperlink w:anchor="_Toc173960763" w:history="1">
+            <w:r>
+              <w:rPr>
+                <w:rStyle w:val="Hyperlink"/>
+                <w:noProof/>
+              </w:rPr>
+              <w:t>Additional Questions</w:t>
+            </w:r>
+            <w:r>
+              <w:rPr>
+                <w:noProof/>
+                <w:webHidden/>
+              </w:rPr>
+              <w:tab/>
+            </w:r>
+            <w:r>
+              <w:rPr>
+                <w:noProof/>
+                <w:webHidden/>
+              </w:rPr>
+              <w:fldChar w:fldCharType="begin"/>
+            </w:r>
+            <w:r>
+              <w:rPr>
+                <w:noProof/>
+                <w:webHidden/>
+              </w:rPr>
+              <w:instrText xml:space="preserve"> PAGEREF _Toc173960763 \h </w:instrText>
+            </w:r>
+            <w:r>
+              <w:rPr>
+                <w:noProof/>
+                <w:webHidden/>
+              </w:rPr>
+            </w:r>
+            <w:r>
+              <w:rPr>
+                <w:noProof/>
+                <w:webHidden/>
+              </w:rPr>
+              <w:fldChar w:fldCharType="separate"/>
+            </w:r>
+            <w:r>
+              <w:rPr>
+                <w:noProof/>
+                <w:webHidden/>
+              </w:rPr>
+              <w:t>21</w:t>
+            </w:r>
+            <w:r>
+              <w:rPr>
+                <w:noProof/>
+                <w:webHidden/>
+              </w:rPr>
+              <w:fldChar w:fldCharType="end"/>
+            </w:r>
+          </w:hyperlink>
+        </w:p>
+        <w:p>
+          <w:pPr>
+            <w:pStyle w:val="TOC2"/>
+            <w:tabs>
+              <w:tab w:val="right" w:leader="dot" w:pos="12950"/>
+            </w:tabs>
+            <w:rPr>
+              <w:rFonts w:eastAsiaTheme="minorEastAsia"/>
+              <w:smallCaps w:val="0"/>
+              <w:noProof/>
+              <w:sz w:val="24"/>
+              <w:szCs w:val="24"/>
+            </w:rPr>
+          </w:pPr>
+          <w:hyperlink w:anchor="_Toc173960764" w:history="1">
+            <w:r>
+              <w:rPr>
+                <w:rStyle w:val="Hyperlink"/>
+                <w:noProof/>
+              </w:rPr>
+              <w:t>Q&amp;A</w:t>
+            </w:r>
+            <w:r>
+              <w:rPr>
+                <w:noProof/>
+                <w:webHidden/>
+              </w:rPr>
+              <w:tab/>
+            </w:r>
+            <w:r>
+              <w:rPr>
+                <w:noProof/>
+                <w:webHidden/>
+              </w:rPr>
+              <w:fldChar w:fldCharType="begin"/>
+            </w:r>
+            <w:r>
+              <w:rPr>
+                <w:noProof/>
+                <w:webHidden/>
+              </w:rPr>
+              <w:instrText xml:space="preserve"> PAGEREF _Toc173960764 \h </w:instrText>
+            </w:r>
+            <w:r>
+              <w:rPr>
+                <w:noProof/>
+                <w:webHidden/>
+              </w:rPr>
+            </w:r>
+            <w:r>
+              <w:rPr>
+                <w:noProof/>
+                <w:webHidden/>
+              </w:rPr>
+              <w:fldChar w:fldCharType="separate"/>
+            </w:r>
+            <w:r>
+              <w:rPr>
+                <w:noProof/>
+                <w:webHidden/>
+              </w:rPr>
+              <w:t>21</w:t>
             </w:r>
             <w:r>
               <w:rPr>
@@ -1106,153 +1687,256 @@
       <w:pPr>
         <w:pStyle w:val="Heading1"/>
       </w:pPr>
-      <w:bookmarkStart w:id="0" w:name="_Toc173936945"/>
+      <w:bookmarkStart w:id="0" w:name="_Toc173960743"/>
       <w:r>
         <w:t>Application setup</w:t>
       </w:r>
       <w:bookmarkEnd w:id="0"/>
+    </w:p>
+    <w:p/>
+    <w:p>
+      <w:r>
+        <w:t>Two separate machines are used to host Service/Server and Load generator.</w:t>
+      </w:r>
+      <w:r>
+        <w:br/>
+      </w:r>
+    </w:p>
+    <w:p>
+      <w:r>
+        <w:rPr>
+          <w:u w:val="single"/>
+        </w:rPr>
+        <w:t>Server</w:t>
+      </w:r>
+      <w:r>
+        <w:t>: MacBook Pro 2,3 GHz Quad-Core Intel Core i7 (Hyper-Threading enabled), 32GB RAM</w:t>
+      </w:r>
+      <w:r>
+        <w:br/>
+      </w:r>
+      <w:r>
+        <w:rPr>
+          <w:u w:val="single"/>
+        </w:rPr>
+        <w:t>Load Generator</w:t>
+      </w:r>
+      <w:r>
+        <w:t>: MacBook Pro M3 (5 performance / 6 efficiency cores), 18GB RAM</w:t>
+      </w:r>
+    </w:p>
+    <w:p>
+      <w:proofErr w:type="spellStart"/>
+      <w:r>
+        <w:t>YouTrack</w:t>
+      </w:r>
+      <w:proofErr w:type="spellEnd"/>
+      <w:r>
+        <w:t xml:space="preserve">: ZIP installation </w:t>
+      </w:r>
+    </w:p>
+    <w:p/>
+    <w:p>
+      <w:r>
+        <w:t xml:space="preserve">Second machine with ZIP installation was used for server since </w:t>
+      </w:r>
+      <w:r>
+        <w:t xml:space="preserve">ARM arch </w:t>
+      </w:r>
+      <w:r>
+        <w:t xml:space="preserve">is </w:t>
+      </w:r>
+      <w:r>
+        <w:t>not supported</w:t>
+      </w:r>
+      <w:r>
+        <w:t xml:space="preserve"> (although it started successfully on Apple M3 chip </w:t>
+      </w:r>
+      <w:r>
+        <w:sym w:font="Wingdings" w:char="F04A"/>
+      </w:r>
+      <w:r>
+        <w:t>) and</w:t>
+      </w:r>
+      <w:r>
+        <w:t xml:space="preserve"> Docker installation on Mac is not easy to backup/restore due to filesystem access limitation</w:t>
+      </w:r>
+      <w:r>
+        <w:t>.</w:t>
+      </w:r>
+    </w:p>
+    <w:p>
+      <w:pPr>
+        <w:pStyle w:val="Heading1"/>
+      </w:pPr>
+      <w:bookmarkStart w:id="1" w:name="_Toc173960744"/>
+      <w:proofErr w:type="gramStart"/>
+      <w:r>
+        <w:t>Users</w:t>
+      </w:r>
+      <w:proofErr w:type="gramEnd"/>
+      <w:r>
+        <w:t xml:space="preserve"> setup</w:t>
+      </w:r>
+      <w:bookmarkEnd w:id="1"/>
+    </w:p>
+    <w:p/>
+    <w:p>
+      <w:r>
+        <w:t xml:space="preserve">99 </w:t>
+      </w:r>
+      <w:r>
+        <w:t xml:space="preserve"> users</w:t>
+      </w:r>
+      <w:r>
+        <w:t xml:space="preserve"> (as 1 user is reserved for admin and license limit is 100)</w:t>
+      </w:r>
+      <w:r>
+        <w:t xml:space="preserve"> created using k6 users.js script</w:t>
+      </w:r>
+      <w:r>
+        <w:t xml:space="preserve"> </w:t>
+      </w:r>
+      <w:hyperlink r:id="rId6" w:history="1">
+        <w:r>
+          <w:rPr>
+            <w:rStyle w:val="Hyperlink"/>
+          </w:rPr>
+          <w:t>https://github.com/yurysup/jetbrains-youtrack-test/blob/main/setup/users.js</w:t>
+        </w:r>
+      </w:hyperlink>
+      <w:r>
+        <w:t xml:space="preserve"> </w:t>
+      </w:r>
+    </w:p>
+    <w:p/>
+    <w:p>
+      <w:r>
+        <w:t xml:space="preserve">Users data (username, email) are generated using Python Faker package </w:t>
+      </w:r>
+      <w:hyperlink r:id="rId7" w:history="1">
+        <w:r>
+          <w:rPr>
+            <w:rStyle w:val="Hyperlink"/>
+          </w:rPr>
+          <w:t>https://faker.readthedocs.io/en/master/</w:t>
+        </w:r>
+      </w:hyperlink>
+      <w:r>
+        <w:t xml:space="preserve"> in </w:t>
+      </w:r>
+      <w:hyperlink r:id="rId8" w:history="1">
+        <w:r>
+          <w:rPr>
+            <w:rStyle w:val="Hyperlink"/>
+          </w:rPr>
+          <w:t>https://github.com/yurysup/jetbrains-youtrack-test/blob/main/setup/fake_users_data.py</w:t>
+        </w:r>
+      </w:hyperlink>
+      <w:r>
+        <w:t xml:space="preserve"> </w:t>
+      </w:r>
+    </w:p>
+    <w:p>
+      <w:pPr>
+        <w:pStyle w:val="Heading1"/>
+      </w:pPr>
+      <w:bookmarkStart w:id="2" w:name="_Toc173960745"/>
+      <w:r>
+        <w:t xml:space="preserve">Task #1: Issues </w:t>
+      </w:r>
+      <w:r>
+        <w:t>upload</w:t>
+      </w:r>
+      <w:bookmarkEnd w:id="2"/>
     </w:p>
     <w:p/>
     <w:p/>
     <w:p>
-      <w:r>
-        <w:t>Server: MacBook Pro 2,3 GHz Quad-Core Intel Core i7 (Hyper-Threading enabled), 32GB RAM</w:t>
-      </w:r>
+      <w:bookmarkStart w:id="3" w:name="_Toc173960746"/>
+      <w:r>
+        <w:rPr>
+          <w:rStyle w:val="Heading2Char"/>
+        </w:rPr>
+        <w:t>Data parametrization</w:t>
+      </w:r>
+      <w:bookmarkEnd w:id="3"/>
       <w:r>
         <w:br/>
-        <w:t>Load Generator (LG): MacBook Pro M3 (5 performance / 6 efficiency cores), 18GB RAM</w:t>
-      </w:r>
-    </w:p>
-    <w:p>
+      </w:r>
+      <w:r>
+        <w:br/>
+      </w:r>
+      <w:r>
+        <w:t>10.000 descriptions</w:t>
+      </w:r>
+      <w:r>
+        <w:t xml:space="preserve"> (up to 200 symbols) / summaries (up to 10 words) text</w:t>
+      </w:r>
+      <w:r>
+        <w:t xml:space="preserve"> </w:t>
+      </w:r>
+      <w:r>
+        <w:t>prepared and stored in CSV format ensure data variety (e.g. search performance might be dramatically impacted by low data cardinality).</w:t>
+      </w:r>
+      <w:r>
+        <w:br/>
+      </w:r>
+      <w:r>
+        <w:lastRenderedPageBreak/>
+        <w:t xml:space="preserve">Same Faker package is used for data generation in </w:t>
+      </w:r>
+      <w:hyperlink r:id="rId9" w:history="1">
+        <w:r>
+          <w:rPr>
+            <w:rStyle w:val="Hyperlink"/>
+          </w:rPr>
+          <w:t>https://github.com/yurysup/jetbrains-youtrack-test/blob/main/setup/fake_issues.py</w:t>
+        </w:r>
+      </w:hyperlink>
+      <w:r>
+        <w:t xml:space="preserve"> </w:t>
+      </w:r>
+    </w:p>
+    <w:p/>
+    <w:p>
+      <w:pPr>
+        <w:pStyle w:val="Heading2"/>
+      </w:pPr>
+      <w:bookmarkStart w:id="4" w:name="_Toc173960747"/>
+      <w:r>
+        <w:t>Creation scenario</w:t>
+      </w:r>
+      <w:bookmarkEnd w:id="4"/>
+    </w:p>
+    <w:p/>
+    <w:p>
+      <w:r>
+        <w:t>Although issue creation scenario executed from UI (using web-browser) triggers bunch of different API calls (e.g. /drafts, /sprints, /</w:t>
+      </w:r>
       <w:proofErr w:type="spellStart"/>
       <w:r>
-        <w:lastRenderedPageBreak/>
-        <w:t>YouTrack</w:t>
+        <w:t>issueWatchers</w:t>
       </w:r>
       <w:proofErr w:type="spellEnd"/>
       <w:r>
-        <w:t>: ZIP installation (ARM arch not supported, Docker installation on Mac is not easy to backup/restore due to filesystem access limitation)</w:t>
-      </w:r>
-    </w:p>
-    <w:p/>
-    <w:p/>
-    <w:p>
-      <w:pPr>
-        <w:pStyle w:val="Heading1"/>
-      </w:pPr>
-      <w:bookmarkStart w:id="1" w:name="_Toc173936946"/>
-      <w:proofErr w:type="gramStart"/>
-      <w:r>
-        <w:t>Users</w:t>
-      </w:r>
-      <w:proofErr w:type="gramEnd"/>
-      <w:r>
-        <w:t xml:space="preserve"> setup</w:t>
-      </w:r>
-      <w:bookmarkEnd w:id="1"/>
-    </w:p>
-    <w:p/>
-    <w:p/>
-    <w:p>
-      <w:proofErr w:type="gramStart"/>
-      <w:r>
-        <w:t xml:space="preserve">99 </w:t>
-      </w:r>
-      <w:r>
-        <w:t xml:space="preserve"> users</w:t>
-      </w:r>
-      <w:proofErr w:type="gramEnd"/>
-      <w:r>
-        <w:t xml:space="preserve"> (as 1 user is reserved for admin and license limit is 100)</w:t>
-      </w:r>
-      <w:r>
-        <w:t xml:space="preserve"> created using k6 users.js script</w:t>
-      </w:r>
-    </w:p>
-    <w:p/>
-    <w:p/>
-    <w:p>
-      <w:pPr>
-        <w:pStyle w:val="Heading1"/>
-      </w:pPr>
-      <w:bookmarkStart w:id="2" w:name="_Toc173936947"/>
-      <w:r>
-        <w:t xml:space="preserve">Task #1: Issues </w:t>
-      </w:r>
-      <w:r>
-        <w:t>upload</w:t>
-      </w:r>
-      <w:bookmarkEnd w:id="2"/>
-    </w:p>
-    <w:p/>
-    <w:p/>
-    <w:p>
-      <w:bookmarkStart w:id="3" w:name="_Toc173936948"/>
-      <w:r>
-        <w:rPr>
-          <w:rStyle w:val="Heading2Char"/>
-        </w:rPr>
-        <w:t>Data parametrization</w:t>
-      </w:r>
-      <w:bookmarkEnd w:id="3"/>
+        <w:t xml:space="preserve">, </w:t>
+      </w:r>
+      <w:proofErr w:type="spellStart"/>
+      <w:r>
+        <w:t>etc</w:t>
+      </w:r>
+      <w:proofErr w:type="spellEnd"/>
+      <w:r>
+        <w:t>), there’s a programmatic way to create a new issue using simple REST API call:</w:t>
+      </w:r>
       <w:r>
         <w:br/>
       </w:r>
       <w:r>
         <w:br/>
       </w:r>
-      <w:r>
-        <w:t>10.000 descriptions</w:t>
-      </w:r>
-      <w:r>
-        <w:t xml:space="preserve"> (up to 200 symbols) / summaries (up to 10 words) text</w:t>
-      </w:r>
-      <w:r>
-        <w:t xml:space="preserve"> </w:t>
-      </w:r>
-      <w:r>
-        <w:t>prepared and stored in CSV format ensure data variety (e.g. search performance might be dramatically impacted by low data cardinality).</w:t>
-      </w:r>
-    </w:p>
-    <w:p/>
-    <w:p>
-      <w:pPr>
-        <w:pStyle w:val="Heading2"/>
-      </w:pPr>
-      <w:bookmarkStart w:id="4" w:name="_Toc173936949"/>
-      <w:r>
-        <w:t>Creation scenario</w:t>
-      </w:r>
-      <w:bookmarkEnd w:id="4"/>
-    </w:p>
-    <w:p/>
-    <w:p>
-      <w:r>
-        <w:t>Although issue creation scenario executed from UI (using web-browser) triggers bunch of different API calls (e.g. /drafts, /sprints, /</w:t>
-      </w:r>
-      <w:proofErr w:type="spellStart"/>
-      <w:r>
-        <w:t>issueWatchers</w:t>
-      </w:r>
-      <w:proofErr w:type="spellEnd"/>
-      <w:r>
-        <w:t xml:space="preserve">, </w:t>
-      </w:r>
-      <w:proofErr w:type="spellStart"/>
-      <w:r>
-        <w:t>etc</w:t>
-      </w:r>
-      <w:proofErr w:type="spellEnd"/>
-      <w:r>
-        <w:t>), there’s a programmatic way to create a new issue using simple REST API call:</w:t>
-      </w:r>
-      <w:r>
-        <w:br/>
-      </w:r>
-      <w:r>
-        <w:br/>
-      </w:r>
-      <w:hyperlink r:id="rId6" w:anchor="create-Issue-method" w:history="1">
+      <w:hyperlink r:id="rId10" w:anchor="create-Issue-method" w:history="1">
         <w:r>
           <w:rPr>
             <w:rStyle w:val="Hyperlink"/>
@@ -1268,7 +1952,6 @@
           <w:b/>
           <w:bCs/>
         </w:rPr>
-        <w:lastRenderedPageBreak/>
         <w:t>As far as task challenges us to ‘upload 100k issues as fast as possible’, we’re going to stick to that simplistic scenario.</w:t>
       </w:r>
       <w:r>
@@ -1293,7 +1976,7 @@
       <w:pPr>
         <w:pStyle w:val="Heading2"/>
       </w:pPr>
-      <w:bookmarkStart w:id="5" w:name="_Toc173936950"/>
+      <w:bookmarkStart w:id="5" w:name="_Toc173960748"/>
       <w:r>
         <w:t>Open vs Closed Load model</w:t>
       </w:r>
@@ -1320,7 +2003,7 @@
       <w:pPr>
         <w:pStyle w:val="Heading2"/>
       </w:pPr>
-      <w:bookmarkStart w:id="6" w:name="_Toc173936951"/>
+      <w:bookmarkStart w:id="6" w:name="_Toc173960749"/>
       <w:r>
         <w:t>Throughput</w:t>
       </w:r>
@@ -1338,8 +2021,9 @@
         <w:rPr>
           <w:noProof/>
         </w:rPr>
+        <w:lastRenderedPageBreak/>
         <w:drawing>
-          <wp:inline distT="0" distB="0" distL="0" distR="0" wp14:anchorId="1B16A277" wp14:editId="4E522EEC">
+          <wp:inline distT="0" distB="0" distL="0" distR="0" wp14:anchorId="1B16A277" wp14:editId="0B68EE8F">
             <wp:extent cx="8526162" cy="1752600"/>
             <wp:effectExtent l="0" t="0" r="0" b="0"/>
             <wp:docPr id="1680939670" name="Picture 1" descr="A graph with a line&#10;&#10;Description automatically generated"/>
@@ -1354,7 +2038,7 @@
                     <pic:cNvPicPr/>
                   </pic:nvPicPr>
                   <pic:blipFill>
-                    <a:blip r:embed="rId7" cstate="print">
+                    <a:blip r:embed="rId11" cstate="print">
                       <a:extLst>
                         <a:ext uri="{28A0092B-C50C-407E-A947-70E740481C1C}">
                           <a14:useLocalDpi xmlns:a14="http://schemas.microsoft.com/office/drawing/2010/main" val="0"/>
@@ -1397,9 +2081,6 @@
       </w:r>
       <w:r>
         <w:br/>
-      </w:r>
-      <w:r>
-        <w:lastRenderedPageBreak/>
         <w:t xml:space="preserve">- Last </w:t>
       </w:r>
       <w:r>
@@ -1426,6 +2107,7 @@
         <w:rPr>
           <w:noProof/>
         </w:rPr>
+        <w:lastRenderedPageBreak/>
         <mc:AlternateContent>
           <mc:Choice Requires="wps">
             <w:drawing>
@@ -1718,7 +2400,7 @@
                     <pic:cNvPicPr/>
                   </pic:nvPicPr>
                   <pic:blipFill>
-                    <a:blip r:embed="rId8">
+                    <a:blip r:embed="rId12">
                       <a:extLst>
                         <a:ext uri="{28A0092B-C50C-407E-A947-70E740481C1C}">
                           <a14:useLocalDpi xmlns:a14="http://schemas.microsoft.com/office/drawing/2010/main" val="0"/>
@@ -1823,7 +2505,7 @@
       <w:pPr>
         <w:pStyle w:val="Heading2"/>
       </w:pPr>
-      <w:bookmarkStart w:id="7" w:name="_Toc173936952"/>
+      <w:bookmarkStart w:id="7" w:name="_Toc173960750"/>
       <w:r>
         <w:t>Upload 100_000 issues</w:t>
       </w:r>
@@ -1831,20 +2513,29 @@
     </w:p>
     <w:p/>
     <w:p>
-      <w:proofErr w:type="gramStart"/>
-      <w:r>
-        <w:t>In order to</w:t>
-      </w:r>
-      <w:proofErr w:type="gramEnd"/>
-      <w:r>
-        <w:t xml:space="preserve"> create exactly 100k issues we’re going use purpose-built k6 executor: </w:t>
-      </w:r>
-      <w:hyperlink r:id="rId9" w:history="1">
+      <w:r>
+        <w:t xml:space="preserve">In order to create exactly 100k issues we’re going use purpose-built k6 executor: </w:t>
+      </w:r>
+      <w:hyperlink r:id="rId13" w:history="1">
         <w:r>
           <w:rPr>
             <w:rStyle w:val="Hyperlink"/>
           </w:rPr>
           <w:t>https://k6.io/docs/using-k6/scenarios/executors/shared-iterations/</w:t>
+        </w:r>
+      </w:hyperlink>
+      <w:r>
+        <w:t xml:space="preserve"> </w:t>
+      </w:r>
+      <w:r>
+        <w:t xml:space="preserve">, see </w:t>
+      </w:r>
+      <w:hyperlink r:id="rId14" w:history="1">
+        <w:r>
+          <w:rPr>
+            <w:rStyle w:val="Hyperlink"/>
+          </w:rPr>
+          <w:t>https://github.com/yurysup/jetbrains-youtrack-test/blob/main/setup/issues.js</w:t>
         </w:r>
       </w:hyperlink>
       <w:r>
@@ -1880,7 +2571,7 @@
                     <pic:cNvPicPr/>
                   </pic:nvPicPr>
                   <pic:blipFill>
-                    <a:blip r:embed="rId10">
+                    <a:blip r:embed="rId15">
                       <a:extLst>
                         <a:ext uri="{28A0092B-C50C-407E-A947-70E740481C1C}">
                           <a14:useLocalDpi xmlns:a14="http://schemas.microsoft.com/office/drawing/2010/main" val="0"/>
@@ -1916,7 +2607,7 @@
           <w:noProof/>
         </w:rPr>
         <w:drawing>
-          <wp:inline distT="0" distB="0" distL="0" distR="0" wp14:anchorId="74055882" wp14:editId="1E76CAE3">
+          <wp:inline distT="0" distB="0" distL="0" distR="0" wp14:anchorId="74055882" wp14:editId="55CF43CD">
             <wp:extent cx="8229600" cy="1816735"/>
             <wp:effectExtent l="0" t="0" r="0" b="0"/>
             <wp:docPr id="1980069902" name="Picture 1" descr="A graph of a graph&#10;&#10;Description automatically generated with medium confidence"/>
@@ -1931,7 +2622,7 @@
                     <pic:cNvPicPr/>
                   </pic:nvPicPr>
                   <pic:blipFill>
-                    <a:blip r:embed="rId11" cstate="print">
+                    <a:blip r:embed="rId16" cstate="print">
                       <a:extLst>
                         <a:ext uri="{28A0092B-C50C-407E-A947-70E740481C1C}">
                           <a14:useLocalDpi xmlns:a14="http://schemas.microsoft.com/office/drawing/2010/main" val="0"/>
@@ -1964,7 +2655,6 @@
     <w:p/>
     <w:p>
       <w:r>
-        <w:lastRenderedPageBreak/>
         <w:t xml:space="preserve">My initial assumption of </w:t>
       </w:r>
       <w:r>
@@ -1988,6 +2678,7 @@
         </w:numPr>
       </w:pPr>
       <w:r>
+        <w:lastRenderedPageBreak/>
         <w:t>How it started:</w:t>
       </w:r>
       <w:r>
@@ -2013,7 +2704,7 @@
                     <pic:cNvPicPr/>
                   </pic:nvPicPr>
                   <pic:blipFill>
-                    <a:blip r:embed="rId12">
+                    <a:blip r:embed="rId17">
                       <a:extLst>
                         <a:ext uri="{28A0092B-C50C-407E-A947-70E740481C1C}">
                           <a14:useLocalDpi xmlns:a14="http://schemas.microsoft.com/office/drawing/2010/main" val="0"/>
@@ -2077,7 +2768,7 @@
                     <pic:cNvPicPr/>
                   </pic:nvPicPr>
                   <pic:blipFill>
-                    <a:blip r:embed="rId13">
+                    <a:blip r:embed="rId18">
                       <a:extLst>
                         <a:ext uri="{28A0092B-C50C-407E-A947-70E740481C1C}">
                           <a14:useLocalDpi xmlns:a14="http://schemas.microsoft.com/office/drawing/2010/main" val="0"/>
@@ -2142,7 +2833,7 @@
         </w:rPr>
         <w:lastRenderedPageBreak/>
         <w:drawing>
-          <wp:inline distT="0" distB="0" distL="0" distR="0" wp14:anchorId="78F62B6B" wp14:editId="70B658BA">
+          <wp:inline distT="0" distB="0" distL="0" distR="0" wp14:anchorId="78F62B6B" wp14:editId="0B123D88">
             <wp:extent cx="8229600" cy="1917700"/>
             <wp:effectExtent l="0" t="0" r="0" b="0"/>
             <wp:docPr id="264427026" name="Picture 4" descr="A graph with blue and green lines&#10;&#10;Description automatically generated"/>
@@ -2157,7 +2848,7 @@
                     <pic:cNvPicPr/>
                   </pic:nvPicPr>
                   <pic:blipFill>
-                    <a:blip r:embed="rId14" cstate="print">
+                    <a:blip r:embed="rId19" cstate="print">
                       <a:extLst>
                         <a:ext uri="{28A0092B-C50C-407E-A947-70E740481C1C}">
                           <a14:useLocalDpi xmlns:a14="http://schemas.microsoft.com/office/drawing/2010/main" val="0"/>
@@ -2327,7 +3018,7 @@
                     <pic:cNvPicPr/>
                   </pic:nvPicPr>
                   <pic:blipFill>
-                    <a:blip r:embed="rId15">
+                    <a:blip r:embed="rId20">
                       <a:extLst>
                         <a:ext uri="{28A0092B-C50C-407E-A947-70E740481C1C}">
                           <a14:useLocalDpi xmlns:a14="http://schemas.microsoft.com/office/drawing/2010/main" val="0"/>
@@ -2368,7 +3059,7 @@
           <w:noProof/>
         </w:rPr>
         <w:drawing>
-          <wp:inline distT="0" distB="0" distL="0" distR="0" wp14:anchorId="3233F20D" wp14:editId="75A90875">
+          <wp:inline distT="0" distB="0" distL="0" distR="0" wp14:anchorId="3233F20D" wp14:editId="5CB446F0">
             <wp:extent cx="8229600" cy="557530"/>
             <wp:effectExtent l="0" t="0" r="0" b="1270"/>
             <wp:docPr id="515887364" name="Picture 5"/>
@@ -2383,7 +3074,7 @@
                     <pic:cNvPicPr/>
                   </pic:nvPicPr>
                   <pic:blipFill>
-                    <a:blip r:embed="rId16" cstate="print">
+                    <a:blip r:embed="rId21" cstate="print">
                       <a:extLst>
                         <a:ext uri="{28A0092B-C50C-407E-A947-70E740481C1C}">
                           <a14:useLocalDpi xmlns:a14="http://schemas.microsoft.com/office/drawing/2010/main" val="0"/>
@@ -2424,7 +3115,7 @@
           <w:noProof/>
         </w:rPr>
         <w:drawing>
-          <wp:inline distT="0" distB="0" distL="0" distR="0" wp14:anchorId="27B1CFDC" wp14:editId="16E54C33">
+          <wp:inline distT="0" distB="0" distL="0" distR="0" wp14:anchorId="27B1CFDC" wp14:editId="72CDD012">
             <wp:extent cx="8229600" cy="360045"/>
             <wp:effectExtent l="0" t="0" r="0" b="0"/>
             <wp:docPr id="1138788476" name="Picture 6"/>
@@ -2439,7 +3130,7 @@
                     <pic:cNvPicPr/>
                   </pic:nvPicPr>
                   <pic:blipFill>
-                    <a:blip r:embed="rId17" cstate="print">
+                    <a:blip r:embed="rId22" cstate="print">
                       <a:extLst>
                         <a:ext uri="{28A0092B-C50C-407E-A947-70E740481C1C}">
                           <a14:useLocalDpi xmlns:a14="http://schemas.microsoft.com/office/drawing/2010/main" val="0"/>
@@ -2478,30 +3169,76 @@
     </w:p>
     <w:p>
       <w:pPr>
+        <w:pStyle w:val="Heading2"/>
+      </w:pPr>
+      <w:bookmarkStart w:id="8" w:name="_Toc173960751"/>
+      <w:r>
+        <w:lastRenderedPageBreak/>
+        <w:t>Q&amp;A</w:t>
+      </w:r>
+      <w:bookmarkEnd w:id="8"/>
+    </w:p>
+    <w:p/>
+    <w:p>
+      <w:r>
+        <w:t xml:space="preserve">Q: </w:t>
+      </w:r>
+      <w:r>
+        <w:rPr>
+          <w:u w:val="single"/>
+        </w:rPr>
+        <w:t>How much it would take to ‘upload’ 100k issues</w:t>
+      </w:r>
+      <w:r>
+        <w:t>?</w:t>
+      </w:r>
+    </w:p>
+    <w:p>
+      <w:r>
+        <w:t xml:space="preserve">A: It took </w:t>
+      </w:r>
+      <w:r>
+        <w:rPr>
+          <w:b/>
+          <w:bCs/>
+        </w:rPr>
+        <w:t>160m (2h40m)</w:t>
+      </w:r>
+      <w:r>
+        <w:t xml:space="preserve"> due to </w:t>
+      </w:r>
+      <w:r>
+        <w:rPr>
+          <w:b/>
+          <w:bCs/>
+        </w:rPr>
+        <w:t>decreasing insert performance as data volume grows</w:t>
+      </w:r>
+      <w:r>
+        <w:t>.</w:t>
+      </w:r>
+    </w:p>
+    <w:p>
+      <w:pPr>
         <w:pStyle w:val="ListParagraph"/>
       </w:pPr>
     </w:p>
     <w:p>
       <w:pPr>
-        <w:pStyle w:val="ListParagraph"/>
-      </w:pPr>
-    </w:p>
-    <w:p>
-      <w:pPr>
         <w:pStyle w:val="Heading1"/>
       </w:pPr>
-      <w:bookmarkStart w:id="8" w:name="_Toc173936953"/>
+      <w:bookmarkStart w:id="9" w:name="_Toc173960752"/>
       <w:r>
         <w:t>Task #2: Users load scenario</w:t>
       </w:r>
-      <w:bookmarkEnd w:id="8"/>
+      <w:bookmarkEnd w:id="9"/>
     </w:p>
     <w:p/>
     <w:p>
       <w:pPr>
         <w:pStyle w:val="Heading2"/>
       </w:pPr>
-      <w:bookmarkStart w:id="9" w:name="_Toc173936954"/>
+      <w:bookmarkStart w:id="10" w:name="_Toc173960753"/>
       <w:r>
         <w:t xml:space="preserve">Load </w:t>
       </w:r>
@@ -2509,7 +3246,7 @@
       <w:r>
         <w:t>model</w:t>
       </w:r>
-      <w:bookmarkEnd w:id="9"/>
+      <w:bookmarkEnd w:id="10"/>
       <w:proofErr w:type="gramEnd"/>
     </w:p>
     <w:p/>
@@ -3311,7 +4048,7 @@
       <w:r>
         <w:t xml:space="preserve">Open load model executor provided by k6 </w:t>
       </w:r>
-      <w:hyperlink r:id="rId18" w:history="1">
+      <w:hyperlink r:id="rId23" w:history="1">
         <w:r>
           <w:rPr>
             <w:rStyle w:val="Hyperlink"/>
@@ -3325,6 +4062,7 @@
     </w:p>
     <w:p>
       <w:r>
+        <w:lastRenderedPageBreak/>
         <w:t>Thus, reaching desired</w:t>
       </w:r>
       <w:r>
@@ -3362,12 +4100,11 @@
       <w:pPr>
         <w:pStyle w:val="Heading2"/>
       </w:pPr>
-      <w:bookmarkStart w:id="10" w:name="_Toc173936955"/>
-      <w:r>
-        <w:lastRenderedPageBreak/>
+      <w:bookmarkStart w:id="11" w:name="_Toc173960754"/>
+      <w:r>
         <w:t>Endpoints selection</w:t>
       </w:r>
-      <w:bookmarkEnd w:id="10"/>
+      <w:bookmarkEnd w:id="11"/>
     </w:p>
     <w:p/>
     <w:p>
@@ -3540,7 +4277,11 @@
         <w:t>ever</w:t>
       </w:r>
       <w:r>
-        <w:t xml:space="preserve"> occur in production or not?)</w:t>
+        <w:t xml:space="preserve"> </w:t>
+      </w:r>
+      <w:r>
+        <w:lastRenderedPageBreak/>
+        <w:t>occur in production or not?)</w:t>
       </w:r>
       <w:r>
         <w:t xml:space="preserve">. That means if we add recently opened </w:t>
@@ -3653,11 +4394,11 @@
       <w:pPr>
         <w:pStyle w:val="Heading3"/>
       </w:pPr>
-      <w:bookmarkStart w:id="11" w:name="_Toc173936956"/>
+      <w:bookmarkStart w:id="12" w:name="_Toc173960755"/>
       <w:r>
         <w:t>Business criticality</w:t>
       </w:r>
-      <w:bookmarkEnd w:id="11"/>
+      <w:bookmarkEnd w:id="12"/>
     </w:p>
     <w:p/>
     <w:p>
@@ -4494,11 +5235,11 @@
       <w:pPr>
         <w:pStyle w:val="Heading3"/>
       </w:pPr>
-      <w:bookmarkStart w:id="12" w:name="_Toc173936957"/>
+      <w:bookmarkStart w:id="13" w:name="_Toc173960756"/>
       <w:r>
         <w:t>Frequency of occurrence</w:t>
       </w:r>
-      <w:bookmarkEnd w:id="12"/>
+      <w:bookmarkEnd w:id="13"/>
     </w:p>
     <w:p/>
     <w:p>
@@ -5046,7 +5787,6 @@
     </w:p>
     <w:p>
       <w:r>
-        <w:lastRenderedPageBreak/>
         <w:t xml:space="preserve">There are </w:t>
       </w:r>
       <w:r>
@@ -5289,7 +6029,7 @@
       <w:pPr>
         <w:pStyle w:val="Heading3"/>
       </w:pPr>
-      <w:bookmarkStart w:id="13" w:name="_Toc173936958"/>
+      <w:bookmarkStart w:id="14" w:name="_Toc173960757"/>
       <w:r>
         <w:t xml:space="preserve">Load </w:t>
       </w:r>
@@ -5297,7 +6037,7 @@
       <w:r>
         <w:t>intensity</w:t>
       </w:r>
-      <w:bookmarkEnd w:id="13"/>
+      <w:bookmarkEnd w:id="14"/>
       <w:proofErr w:type="gramEnd"/>
     </w:p>
     <w:p/>
@@ -5497,7 +6237,7 @@
         </w:rPr>
         <w:lastRenderedPageBreak/>
         <w:drawing>
-          <wp:inline distT="0" distB="0" distL="0" distR="0" wp14:anchorId="71DAA425" wp14:editId="5C6E84B0">
+          <wp:inline distT="0" distB="0" distL="0" distR="0" wp14:anchorId="71DAA425" wp14:editId="1901BD74">
             <wp:extent cx="8229600" cy="1818640"/>
             <wp:effectExtent l="0" t="0" r="0" b="0"/>
             <wp:docPr id="59145848" name="Picture 1" descr="A graph with a line and a line&#10;&#10;Description automatically generated with medium confidence"/>
@@ -5512,7 +6252,7 @@
                     <pic:cNvPicPr/>
                   </pic:nvPicPr>
                   <pic:blipFill>
-                    <a:blip r:embed="rId19" cstate="print">
+                    <a:blip r:embed="rId24" cstate="print">
                       <a:extLst>
                         <a:ext uri="{28A0092B-C50C-407E-A947-70E740481C1C}">
                           <a14:useLocalDpi xmlns:a14="http://schemas.microsoft.com/office/drawing/2010/main" val="0"/>
@@ -5624,12 +6364,14 @@
       <w:pPr>
         <w:pStyle w:val="Heading3"/>
       </w:pPr>
+      <w:bookmarkStart w:id="15" w:name="_Toc173960758"/>
       <w:r>
         <w:t>Resulting scenario</w:t>
       </w:r>
       <w:r>
         <w:t>s</w:t>
       </w:r>
+      <w:bookmarkEnd w:id="15"/>
     </w:p>
     <w:p/>
     <w:p>
@@ -5990,6 +6732,26 @@
     <w:p/>
     <w:p>
       <w:r>
+        <w:t xml:space="preserve">See </w:t>
+      </w:r>
+      <w:hyperlink r:id="rId25" w:history="1">
+        <w:r>
+          <w:rPr>
+            <w:rStyle w:val="Hyperlink"/>
+          </w:rPr>
+          <w:t>https://github.com/yurysup/jetbrains-youtrack-test/blob/main/youtrack.js</w:t>
+        </w:r>
+      </w:hyperlink>
+      <w:r>
+        <w:t xml:space="preserve"> </w:t>
+      </w:r>
+      <w:r>
+        <w:br/>
+      </w:r>
+      <w:r>
+        <w:br/>
+      </w:r>
+      <w:r>
         <w:t>In conclusion, I’d like to mention that I wasn’t aiming to providing the most realistic/accurate load model, but rather tried to come up with a general framework of assessing endpoints/operations coverage. Simplistic resulting set is relevant for a test task purpose only.</w:t>
       </w:r>
     </w:p>
@@ -5999,14 +6761,15 @@
       <w:pPr>
         <w:pStyle w:val="Heading2"/>
       </w:pPr>
-      <w:r>
-        <w:lastRenderedPageBreak/>
+      <w:bookmarkStart w:id="16" w:name="_Toc173960759"/>
+      <w:r>
         <w:t xml:space="preserve">Test </w:t>
       </w:r>
       <w:proofErr w:type="gramStart"/>
       <w:r>
         <w:t>execution</w:t>
       </w:r>
+      <w:bookmarkEnd w:id="16"/>
       <w:proofErr w:type="gramEnd"/>
     </w:p>
     <w:p/>
@@ -6014,9 +6777,11 @@
       <w:pPr>
         <w:pStyle w:val="Heading3"/>
       </w:pPr>
+      <w:bookmarkStart w:id="17" w:name="_Toc173960760"/>
       <w:r>
         <w:t>Capacity</w:t>
       </w:r>
+      <w:bookmarkEnd w:id="17"/>
     </w:p>
     <w:p/>
     <w:p>
@@ -6050,7 +6815,7 @@
                     <pic:cNvPicPr/>
                   </pic:nvPicPr>
                   <pic:blipFill>
-                    <a:blip r:embed="rId20" cstate="print">
+                    <a:blip r:embed="rId26" cstate="print">
                       <a:extLst>
                         <a:ext uri="{28A0092B-C50C-407E-A947-70E740481C1C}">
                           <a14:useLocalDpi xmlns:a14="http://schemas.microsoft.com/office/drawing/2010/main" val="0"/>
@@ -6090,7 +6855,7 @@
           <w:noProof/>
         </w:rPr>
         <w:drawing>
-          <wp:inline distT="0" distB="0" distL="0" distR="0" wp14:anchorId="2188AB33" wp14:editId="298266A0">
+          <wp:inline distT="0" distB="0" distL="0" distR="0" wp14:anchorId="2188AB33" wp14:editId="0DFF5F90">
             <wp:extent cx="8229600" cy="2005330"/>
             <wp:effectExtent l="0" t="0" r="0" b="1270"/>
             <wp:docPr id="575987086" name="Picture 2" descr="A graph of a graph&#10;&#10;Description automatically generated with medium confidence"/>
@@ -6105,7 +6870,7 @@
                     <pic:cNvPicPr/>
                   </pic:nvPicPr>
                   <pic:blipFill>
-                    <a:blip r:embed="rId21" cstate="print">
+                    <a:blip r:embed="rId27" cstate="print">
                       <a:extLst>
                         <a:ext uri="{28A0092B-C50C-407E-A947-70E740481C1C}">
                           <a14:useLocalDpi xmlns:a14="http://schemas.microsoft.com/office/drawing/2010/main" val="0"/>
@@ -6135,6 +6900,7 @@
     <w:p/>
     <w:p>
       <w:r>
+        <w:lastRenderedPageBreak/>
         <w:t>Saturation point seems to be reached ~ at 19:46 (</w:t>
       </w:r>
       <w:r>
@@ -6156,7 +6922,6 @@
         <w:rPr>
           <w:noProof/>
         </w:rPr>
-        <w:lastRenderedPageBreak/>
         <w:drawing>
           <wp:inline distT="0" distB="0" distL="0" distR="0" wp14:anchorId="4BCDA4D5" wp14:editId="6EF70DF8">
             <wp:extent cx="4165600" cy="3962400"/>
@@ -6173,7 +6938,7 @@
                     <pic:cNvPicPr/>
                   </pic:nvPicPr>
                   <pic:blipFill>
-                    <a:blip r:embed="rId22">
+                    <a:blip r:embed="rId28">
                       <a:extLst>
                         <a:ext uri="{28A0092B-C50C-407E-A947-70E740481C1C}">
                           <a14:useLocalDpi xmlns:a14="http://schemas.microsoft.com/office/drawing/2010/main" val="0"/>
@@ -6248,7 +7013,7 @@
                     <pic:cNvPicPr/>
                   </pic:nvPicPr>
                   <pic:blipFill>
-                    <a:blip r:embed="rId23">
+                    <a:blip r:embed="rId29">
                       <a:extLst>
                         <a:ext uri="{28A0092B-C50C-407E-A947-70E740481C1C}">
                           <a14:useLocalDpi xmlns:a14="http://schemas.microsoft.com/office/drawing/2010/main" val="0"/>
@@ -6297,6 +7062,7 @@
       <w:pPr>
         <w:pStyle w:val="Heading3"/>
       </w:pPr>
+      <w:bookmarkStart w:id="18" w:name="_Toc173960761"/>
       <w:r>
         <w:t xml:space="preserve">100 users </w:t>
       </w:r>
@@ -6308,17 +7074,1747 @@
       <w:r>
         <w:t xml:space="preserve"> test</w:t>
       </w:r>
+      <w:bookmarkEnd w:id="18"/>
     </w:p>
     <w:p/>
     <w:p>
       <w:r>
-        <w:t>Now let’s figure out if system can stay stable at expected peak load of 100 concurrent users</w:t>
-      </w:r>
-      <w:r>
-        <w:t xml:space="preserve"> over longer time – 1h as suggested by the task.</w:t>
+        <w:t xml:space="preserve">Now let’s figure out if system can stay stable at expected peak load of </w:t>
+      </w:r>
+      <w:r>
+        <w:rPr>
+          <w:b/>
+          <w:bCs/>
+        </w:rPr>
+        <w:t>100 concurrent users</w:t>
+      </w:r>
+      <w:r>
+        <w:t xml:space="preserve"> over longer time – </w:t>
+      </w:r>
+      <w:r>
+        <w:rPr>
+          <w:b/>
+          <w:bCs/>
+        </w:rPr>
+        <w:t>1h</w:t>
+      </w:r>
+      <w:r>
+        <w:t xml:space="preserve"> as suggested by the task.</w:t>
+      </w:r>
+      <w:r>
+        <w:br/>
+      </w:r>
+      <w:r>
+        <w:br/>
+      </w:r>
+      <w:r>
+        <w:rPr>
+          <w:noProof/>
+        </w:rPr>
+        <w:drawing>
+          <wp:inline distT="0" distB="0" distL="0" distR="0" wp14:anchorId="1D10C74F" wp14:editId="13F3E0AF">
+            <wp:extent cx="8229600" cy="1925320"/>
+            <wp:effectExtent l="0" t="0" r="0" b="5080"/>
+            <wp:docPr id="776477483" name="Picture 1" descr="A graph with blue lines&#10;&#10;Description automatically generated"/>
+            <wp:cNvGraphicFramePr>
+              <a:graphicFrameLocks xmlns:a="http://schemas.openxmlformats.org/drawingml/2006/main" noChangeAspect="1"/>
+            </wp:cNvGraphicFramePr>
+            <a:graphic xmlns:a="http://schemas.openxmlformats.org/drawingml/2006/main">
+              <a:graphicData uri="http://schemas.openxmlformats.org/drawingml/2006/picture">
+                <pic:pic xmlns:pic="http://schemas.openxmlformats.org/drawingml/2006/picture">
+                  <pic:nvPicPr>
+                    <pic:cNvPr id="776477483" name="Picture 1" descr="A graph with blue lines&#10;&#10;Description automatically generated"/>
+                    <pic:cNvPicPr/>
+                  </pic:nvPicPr>
+                  <pic:blipFill>
+                    <a:blip r:embed="rId30" cstate="print">
+                      <a:extLst>
+                        <a:ext uri="{28A0092B-C50C-407E-A947-70E740481C1C}">
+                          <a14:useLocalDpi xmlns:a14="http://schemas.microsoft.com/office/drawing/2010/main" val="0"/>
+                        </a:ext>
+                      </a:extLst>
+                    </a:blip>
+                    <a:stretch>
+                      <a:fillRect/>
+                    </a:stretch>
+                  </pic:blipFill>
+                  <pic:spPr>
+                    <a:xfrm>
+                      <a:off x="0" y="0"/>
+                      <a:ext cx="8229600" cy="1925320"/>
+                    </a:xfrm>
+                    <a:prstGeom prst="rect">
+                      <a:avLst/>
+                    </a:prstGeom>
+                  </pic:spPr>
+                </pic:pic>
+              </a:graphicData>
+            </a:graphic>
+          </wp:inline>
+        </w:drawing>
       </w:r>
     </w:p>
     <w:p/>
+    <w:p/>
+    <w:p>
+      <w:r>
+        <w:lastRenderedPageBreak/>
+        <w:t>Response times were stable throughout the test apart from a few peaks (correlated with CPU peaks):</w:t>
+      </w:r>
+    </w:p>
+    <w:p>
+      <w:r>
+        <w:rPr>
+          <w:noProof/>
+        </w:rPr>
+        <w:drawing>
+          <wp:inline distT="0" distB="0" distL="0" distR="0" wp14:anchorId="534C62C7" wp14:editId="6977C90B">
+            <wp:extent cx="8229600" cy="3927475"/>
+            <wp:effectExtent l="0" t="0" r="0" b="0"/>
+            <wp:docPr id="1936535737" name="Picture 2" descr="A screenshot of a graph&#10;&#10;Description automatically generated"/>
+            <wp:cNvGraphicFramePr>
+              <a:graphicFrameLocks xmlns:a="http://schemas.openxmlformats.org/drawingml/2006/main" noChangeAspect="1"/>
+            </wp:cNvGraphicFramePr>
+            <a:graphic xmlns:a="http://schemas.openxmlformats.org/drawingml/2006/main">
+              <a:graphicData uri="http://schemas.openxmlformats.org/drawingml/2006/picture">
+                <pic:pic xmlns:pic="http://schemas.openxmlformats.org/drawingml/2006/picture">
+                  <pic:nvPicPr>
+                    <pic:cNvPr id="1936535737" name="Picture 2" descr="A screenshot of a graph&#10;&#10;Description automatically generated"/>
+                    <pic:cNvPicPr/>
+                  </pic:nvPicPr>
+                  <pic:blipFill>
+                    <a:blip r:embed="rId31">
+                      <a:extLst>
+                        <a:ext uri="{28A0092B-C50C-407E-A947-70E740481C1C}">
+                          <a14:useLocalDpi xmlns:a14="http://schemas.microsoft.com/office/drawing/2010/main" val="0"/>
+                        </a:ext>
+                      </a:extLst>
+                    </a:blip>
+                    <a:stretch>
+                      <a:fillRect/>
+                    </a:stretch>
+                  </pic:blipFill>
+                  <pic:spPr>
+                    <a:xfrm>
+                      <a:off x="0" y="0"/>
+                      <a:ext cx="8229600" cy="3927475"/>
+                    </a:xfrm>
+                    <a:prstGeom prst="rect">
+                      <a:avLst/>
+                    </a:prstGeom>
+                  </pic:spPr>
+                </pic:pic>
+              </a:graphicData>
+            </a:graphic>
+          </wp:inline>
+        </w:drawing>
+      </w:r>
+    </w:p>
+    <w:p/>
+    <w:p>
+      <w:r>
+        <w:t xml:space="preserve">Let’s assess </w:t>
+      </w:r>
+      <w:r>
+        <w:rPr>
+          <w:b/>
+          <w:bCs/>
+        </w:rPr>
+        <w:t>summary statistics</w:t>
+      </w:r>
+      <w:r>
+        <w:t>:</w:t>
+      </w:r>
+    </w:p>
+    <w:p/>
+    <w:p>
+      <w:r>
+        <w:rPr>
+          <w:noProof/>
+        </w:rPr>
+        <w:lastRenderedPageBreak/>
+        <w:drawing>
+          <wp:inline distT="0" distB="0" distL="0" distR="0" wp14:anchorId="06639FD1" wp14:editId="7814EC09">
+            <wp:extent cx="8229600" cy="4239895"/>
+            <wp:effectExtent l="0" t="0" r="0" b="1905"/>
+            <wp:docPr id="1646807894" name="Picture 3" descr="A screen shot of a computer&#10;&#10;Description automatically generated"/>
+            <wp:cNvGraphicFramePr>
+              <a:graphicFrameLocks xmlns:a="http://schemas.openxmlformats.org/drawingml/2006/main" noChangeAspect="1"/>
+            </wp:cNvGraphicFramePr>
+            <a:graphic xmlns:a="http://schemas.openxmlformats.org/drawingml/2006/main">
+              <a:graphicData uri="http://schemas.openxmlformats.org/drawingml/2006/picture">
+                <pic:pic xmlns:pic="http://schemas.openxmlformats.org/drawingml/2006/picture">
+                  <pic:nvPicPr>
+                    <pic:cNvPr id="1646807894" name="Picture 3" descr="A screen shot of a computer&#10;&#10;Description automatically generated"/>
+                    <pic:cNvPicPr/>
+                  </pic:nvPicPr>
+                  <pic:blipFill>
+                    <a:blip r:embed="rId32" cstate="print">
+                      <a:extLst>
+                        <a:ext uri="{28A0092B-C50C-407E-A947-70E740481C1C}">
+                          <a14:useLocalDpi xmlns:a14="http://schemas.microsoft.com/office/drawing/2010/main" val="0"/>
+                        </a:ext>
+                      </a:extLst>
+                    </a:blip>
+                    <a:stretch>
+                      <a:fillRect/>
+                    </a:stretch>
+                  </pic:blipFill>
+                  <pic:spPr>
+                    <a:xfrm>
+                      <a:off x="0" y="0"/>
+                      <a:ext cx="8229600" cy="4239895"/>
+                    </a:xfrm>
+                    <a:prstGeom prst="rect">
+                      <a:avLst/>
+                    </a:prstGeom>
+                  </pic:spPr>
+                </pic:pic>
+              </a:graphicData>
+            </a:graphic>
+          </wp:inline>
+        </w:drawing>
+      </w:r>
+    </w:p>
+    <w:p/>
+    <w:p>
+      <w:r>
+        <w:t>Thresholds were set to p90:1000ms for all POST requests and p90:500ms for all GET requests.</w:t>
+      </w:r>
+      <w:r>
+        <w:br/>
+        <w:t>As we can see, multiple POST requests have significantly crossed the expected SLA:</w:t>
+      </w:r>
+    </w:p>
+    <w:p>
+      <w:pPr>
+        <w:pStyle w:val="ListParagraph"/>
+        <w:numPr>
+          <w:ilvl w:val="0"/>
+          <w:numId w:val="1"/>
+        </w:numPr>
+      </w:pPr>
+      <w:r>
+        <w:t>POST /commands – apply commands 1.</w:t>
+      </w:r>
+      <w:proofErr w:type="gramStart"/>
+      <w:r>
+        <w:t>01s;</w:t>
+      </w:r>
+      <w:proofErr w:type="gramEnd"/>
+    </w:p>
+    <w:p>
+      <w:pPr>
+        <w:pStyle w:val="ListParagraph"/>
+        <w:numPr>
+          <w:ilvl w:val="0"/>
+          <w:numId w:val="1"/>
+        </w:numPr>
+      </w:pPr>
+      <w:r>
+        <w:t xml:space="preserve">POST /issues – create issue </w:t>
+      </w:r>
+      <w:r>
+        <w:rPr>
+          <w:b/>
+          <w:bCs/>
+          <w:color w:val="FF0000"/>
+        </w:rPr>
+        <w:t>4.</w:t>
+      </w:r>
+      <w:proofErr w:type="gramStart"/>
+      <w:r>
+        <w:rPr>
+          <w:b/>
+          <w:bCs/>
+          <w:color w:val="FF0000"/>
+        </w:rPr>
+        <w:t>91s</w:t>
+      </w:r>
+      <w:r>
+        <w:rPr>
+          <w:color w:val="000000" w:themeColor="text1"/>
+        </w:rPr>
+        <w:t>;</w:t>
+      </w:r>
+      <w:proofErr w:type="gramEnd"/>
+    </w:p>
+    <w:p>
+      <w:pPr>
+        <w:pStyle w:val="ListParagraph"/>
+        <w:numPr>
+          <w:ilvl w:val="0"/>
+          <w:numId w:val="1"/>
+        </w:numPr>
+      </w:pPr>
+      <w:r>
+        <w:t>POST /</w:t>
+      </w:r>
+      <w:proofErr w:type="spellStart"/>
+      <w:r>
+        <w:t>issuesGetter</w:t>
+      </w:r>
+      <w:proofErr w:type="spellEnd"/>
+      <w:r>
+        <w:t xml:space="preserve"> – receive list of issues </w:t>
+      </w:r>
+      <w:r>
+        <w:rPr>
+          <w:b/>
+          <w:bCs/>
+          <w:color w:val="FF0000"/>
+        </w:rPr>
+        <w:t>2.</w:t>
+      </w:r>
+      <w:proofErr w:type="gramStart"/>
+      <w:r>
+        <w:rPr>
+          <w:b/>
+          <w:bCs/>
+          <w:color w:val="FF0000"/>
+        </w:rPr>
+        <w:t>03s</w:t>
+      </w:r>
+      <w:r>
+        <w:t>;</w:t>
+      </w:r>
+      <w:proofErr w:type="gramEnd"/>
+    </w:p>
+    <w:p/>
+    <w:p/>
+    <w:p>
+      <w:r>
+        <w:lastRenderedPageBreak/>
+        <w:t xml:space="preserve">It may seem like we’ve chosen saturation point too high and gave wrong </w:t>
+      </w:r>
+      <w:r>
+        <w:t xml:space="preserve">capacity evaluation, but in fact it’s </w:t>
+      </w:r>
+      <w:r>
+        <w:rPr>
+          <w:b/>
+          <w:bCs/>
+        </w:rPr>
+        <w:t>caused by general slowness of respective endpoints due to high data volume</w:t>
+      </w:r>
+      <w:r>
+        <w:t>. It’s visible even on idle system with single (1) user interaction, which means system will exceed SLAs in that case as well:</w:t>
+      </w:r>
+    </w:p>
+    <w:p/>
+    <w:p>
+      <w:r>
+        <w:rPr>
+          <w:noProof/>
+        </w:rPr>
+        <w:drawing>
+          <wp:inline distT="0" distB="0" distL="0" distR="0" wp14:anchorId="471AB256" wp14:editId="7DDFCFB1">
+            <wp:extent cx="8229600" cy="1453515"/>
+            <wp:effectExtent l="0" t="0" r="0" b="0"/>
+            <wp:docPr id="1517780870" name="Picture 4" descr="A blurry image of a computer screen&#10;&#10;Description automatically generated"/>
+            <wp:cNvGraphicFramePr>
+              <a:graphicFrameLocks xmlns:a="http://schemas.openxmlformats.org/drawingml/2006/main" noChangeAspect="1"/>
+            </wp:cNvGraphicFramePr>
+            <a:graphic xmlns:a="http://schemas.openxmlformats.org/drawingml/2006/main">
+              <a:graphicData uri="http://schemas.openxmlformats.org/drawingml/2006/picture">
+                <pic:pic xmlns:pic="http://schemas.openxmlformats.org/drawingml/2006/picture">
+                  <pic:nvPicPr>
+                    <pic:cNvPr id="1517780870" name="Picture 4" descr="A blurry image of a computer screen&#10;&#10;Description automatically generated"/>
+                    <pic:cNvPicPr/>
+                  </pic:nvPicPr>
+                  <pic:blipFill>
+                    <a:blip r:embed="rId33" cstate="print">
+                      <a:extLst>
+                        <a:ext uri="{28A0092B-C50C-407E-A947-70E740481C1C}">
+                          <a14:useLocalDpi xmlns:a14="http://schemas.microsoft.com/office/drawing/2010/main" val="0"/>
+                        </a:ext>
+                      </a:extLst>
+                    </a:blip>
+                    <a:stretch>
+                      <a:fillRect/>
+                    </a:stretch>
+                  </pic:blipFill>
+                  <pic:spPr>
+                    <a:xfrm>
+                      <a:off x="0" y="0"/>
+                      <a:ext cx="8229600" cy="1453515"/>
+                    </a:xfrm>
+                    <a:prstGeom prst="rect">
+                      <a:avLst/>
+                    </a:prstGeom>
+                  </pic:spPr>
+                </pic:pic>
+              </a:graphicData>
+            </a:graphic>
+          </wp:inline>
+        </w:drawing>
+      </w:r>
+    </w:p>
+    <w:p/>
+    <w:p>
+      <w:r>
+        <w:t>Single user test over 10 iterations:</w:t>
+      </w:r>
+      <w:r>
+        <w:br/>
+      </w:r>
+      <w:r>
+        <w:rPr>
+          <w:rFonts w:ascii="Segoe UI Symbol" w:hAnsi="Segoe UI Symbol" w:cs="Segoe UI Symbol"/>
+        </w:rPr>
+        <w:t>✗</w:t>
+      </w:r>
+      <w:r>
+        <w:t xml:space="preserve"> </w:t>
+      </w:r>
+      <w:proofErr w:type="gramStart"/>
+      <w:r>
+        <w:t xml:space="preserve">{ </w:t>
+      </w:r>
+      <w:proofErr w:type="spellStart"/>
+      <w:r>
+        <w:t>name</w:t>
+      </w:r>
+      <w:proofErr w:type="gramEnd"/>
+      <w:r>
+        <w:t>:POST</w:t>
+      </w:r>
+      <w:proofErr w:type="spellEnd"/>
+      <w:r>
+        <w:t xml:space="preserve"> /issues }............: avg=2.82s    min=1.59s   med=2.62s    max=4.87s    </w:t>
+      </w:r>
+      <w:r>
+        <w:rPr>
+          <w:b/>
+          <w:bCs/>
+          <w:color w:val="FF0000"/>
+        </w:rPr>
+        <w:t>p(90)=3.68s</w:t>
+      </w:r>
+      <w:r>
+        <w:rPr>
+          <w:color w:val="FF0000"/>
+        </w:rPr>
+        <w:t xml:space="preserve">    </w:t>
+      </w:r>
+      <w:r>
+        <w:t>p(95)=4.27s</w:t>
+      </w:r>
+    </w:p>
+    <w:p>
+      <w:r>
+        <w:rPr>
+          <w:rFonts w:ascii="Segoe UI Symbol" w:hAnsi="Segoe UI Symbol" w:cs="Segoe UI Symbol"/>
+        </w:rPr>
+        <w:t>✗</w:t>
+      </w:r>
+      <w:r>
+        <w:t xml:space="preserve"> </w:t>
+      </w:r>
+      <w:proofErr w:type="gramStart"/>
+      <w:r>
+        <w:t xml:space="preserve">{ </w:t>
+      </w:r>
+      <w:proofErr w:type="spellStart"/>
+      <w:r>
+        <w:t>name</w:t>
+      </w:r>
+      <w:proofErr w:type="gramEnd"/>
+      <w:r>
+        <w:t>:POST</w:t>
+      </w:r>
+      <w:proofErr w:type="spellEnd"/>
+      <w:r>
+        <w:t xml:space="preserve"> /</w:t>
+      </w:r>
+      <w:proofErr w:type="spellStart"/>
+      <w:r>
+        <w:t>issuesGetter</w:t>
+      </w:r>
+      <w:proofErr w:type="spellEnd"/>
+      <w:r>
+        <w:t xml:space="preserve"> }......: avg=850.92ms min=11.43ms med=601.17ms max=4.81s    </w:t>
+      </w:r>
+      <w:r>
+        <w:rPr>
+          <w:b/>
+          <w:bCs/>
+          <w:color w:val="FF0000"/>
+        </w:rPr>
+        <w:t>p(90)=1.68s</w:t>
+      </w:r>
+      <w:r>
+        <w:rPr>
+          <w:color w:val="FF0000"/>
+        </w:rPr>
+        <w:t xml:space="preserve">    </w:t>
+      </w:r>
+      <w:r>
+        <w:t>p(95)=2.28s</w:t>
+      </w:r>
+    </w:p>
+    <w:p/>
+    <w:p>
+      <w:pPr>
+        <w:pStyle w:val="Heading2"/>
+      </w:pPr>
+      <w:bookmarkStart w:id="19" w:name="_Toc173960762"/>
+      <w:r>
+        <w:t>Q&amp;A</w:t>
+      </w:r>
+      <w:bookmarkEnd w:id="19"/>
+    </w:p>
+    <w:p/>
+    <w:p>
+      <w:r>
+        <w:t xml:space="preserve">Q: </w:t>
+      </w:r>
+      <w:r>
+        <w:rPr>
+          <w:u w:val="single"/>
+        </w:rPr>
+        <w:t xml:space="preserve">Can </w:t>
+      </w:r>
+      <w:proofErr w:type="spellStart"/>
+      <w:r>
+        <w:rPr>
+          <w:u w:val="single"/>
+        </w:rPr>
+        <w:t>YouTrack</w:t>
+      </w:r>
+      <w:proofErr w:type="spellEnd"/>
+      <w:r>
+        <w:rPr>
+          <w:u w:val="single"/>
+        </w:rPr>
+        <w:t xml:space="preserve"> tracker handle 100 concurrent users</w:t>
+      </w:r>
+      <w:r>
+        <w:t>?</w:t>
+      </w:r>
+    </w:p>
+    <w:p>
+      <w:r>
+        <w:t xml:space="preserve">A: Yes, it </w:t>
+      </w:r>
+      <w:r>
+        <w:rPr>
+          <w:b/>
+          <w:bCs/>
+        </w:rPr>
+        <w:t>can handle more than 100 concurrent users</w:t>
+      </w:r>
+      <w:r>
+        <w:t xml:space="preserve"> without significant </w:t>
+      </w:r>
+      <w:proofErr w:type="gramStart"/>
+      <w:r>
+        <w:t>degradation;</w:t>
+      </w:r>
+      <w:proofErr w:type="gramEnd"/>
+    </w:p>
+    <w:p/>
+    <w:p>
+      <w:r>
+        <w:t xml:space="preserve">Q: </w:t>
+      </w:r>
+      <w:r>
+        <w:rPr>
+          <w:u w:val="single"/>
+        </w:rPr>
+        <w:t>What endpoints are crucial for load testing and what are not</w:t>
+      </w:r>
+      <w:r>
+        <w:t>?</w:t>
+      </w:r>
+    </w:p>
+    <w:p>
+      <w:r>
+        <w:t xml:space="preserve">A: See </w:t>
+      </w:r>
+      <w:r>
+        <w:rPr>
+          <w:b/>
+          <w:bCs/>
+        </w:rPr>
+        <w:t xml:space="preserve">Endpoint </w:t>
+      </w:r>
+      <w:proofErr w:type="gramStart"/>
+      <w:r>
+        <w:rPr>
+          <w:b/>
+          <w:bCs/>
+        </w:rPr>
+        <w:t>selection</w:t>
+      </w:r>
+      <w:proofErr w:type="gramEnd"/>
+      <w:r>
+        <w:t xml:space="preserve"> and </w:t>
+      </w:r>
+      <w:r>
+        <w:rPr>
+          <w:b/>
+          <w:bCs/>
+        </w:rPr>
+        <w:t>Resulting scenarios</w:t>
+      </w:r>
+      <w:r>
+        <w:rPr>
+          <w:b/>
+          <w:bCs/>
+        </w:rPr>
+        <w:t xml:space="preserve"> sections</w:t>
+      </w:r>
+      <w:r>
+        <w:t>;</w:t>
+      </w:r>
+    </w:p>
+    <w:p/>
+    <w:p>
+      <w:r>
+        <w:t xml:space="preserve">Q: </w:t>
+      </w:r>
+      <w:r>
+        <w:rPr>
+          <w:u w:val="single"/>
+        </w:rPr>
+        <w:t>How much of safe-buffer system has in terms of load (capacity without significant degradation)</w:t>
+      </w:r>
+      <w:r>
+        <w:t>?</w:t>
+      </w:r>
+    </w:p>
+    <w:p>
+      <w:r>
+        <w:t xml:space="preserve">A: System </w:t>
+      </w:r>
+      <w:r>
+        <w:t xml:space="preserve">demonstrates </w:t>
+      </w:r>
+      <w:r>
+        <w:rPr>
+          <w:b/>
+          <w:bCs/>
+        </w:rPr>
+        <w:t>capacity of</w:t>
+      </w:r>
+      <w:r>
+        <w:t xml:space="preserve"> </w:t>
+      </w:r>
+      <w:r>
+        <w:rPr>
+          <w:b/>
+          <w:bCs/>
+        </w:rPr>
+        <w:t>~170 concurrent users</w:t>
+      </w:r>
+      <w:r>
+        <w:t xml:space="preserve"> in current setup, however, is affected by some responses </w:t>
+      </w:r>
+      <w:proofErr w:type="gramStart"/>
+      <w:r>
+        <w:t>spikes;</w:t>
+      </w:r>
+      <w:proofErr w:type="gramEnd"/>
+    </w:p>
+    <w:p/>
+    <w:p>
+      <w:r>
+        <w:t xml:space="preserve">Q: </w:t>
+      </w:r>
+      <w:r>
+        <w:rPr>
+          <w:u w:val="single"/>
+        </w:rPr>
+        <w:t xml:space="preserve">Can saturation point be detected in current </w:t>
+      </w:r>
+      <w:proofErr w:type="gramStart"/>
+      <w:r>
+        <w:rPr>
+          <w:u w:val="single"/>
+        </w:rPr>
+        <w:t>setup</w:t>
+      </w:r>
+      <w:proofErr w:type="gramEnd"/>
+      <w:r>
+        <w:rPr>
+          <w:u w:val="single"/>
+        </w:rPr>
+        <w:t xml:space="preserve"> or something is preventing us from doing it</w:t>
+      </w:r>
+      <w:r>
+        <w:t>?</w:t>
+      </w:r>
+    </w:p>
+    <w:p>
+      <w:r>
+        <w:t xml:space="preserve">A: </w:t>
+      </w:r>
+      <w:r>
+        <w:rPr>
+          <w:b/>
+          <w:bCs/>
+        </w:rPr>
+        <w:t>Saturation point was successfully identified</w:t>
+      </w:r>
+      <w:r>
+        <w:t>, although it’s not absolutely accurate due to spikes/</w:t>
+      </w:r>
+      <w:proofErr w:type="gramStart"/>
+      <w:r>
+        <w:t>deviations;</w:t>
+      </w:r>
+      <w:proofErr w:type="gramEnd"/>
+    </w:p>
+    <w:p/>
+    <w:p/>
+    <w:p>
+      <w:pPr>
+        <w:pStyle w:val="Heading1"/>
+      </w:pPr>
+      <w:bookmarkStart w:id="20" w:name="_Toc173960763"/>
+      <w:r>
+        <w:t>Additional Questions</w:t>
+      </w:r>
+      <w:bookmarkEnd w:id="20"/>
+    </w:p>
+    <w:p/>
+    <w:p>
+      <w:pPr>
+        <w:pStyle w:val="Heading2"/>
+      </w:pPr>
+      <w:bookmarkStart w:id="21" w:name="_Toc173960764"/>
+      <w:r>
+        <w:t>Q&amp;A</w:t>
+      </w:r>
+      <w:bookmarkEnd w:id="21"/>
+    </w:p>
+    <w:p/>
+    <w:p>
+      <w:r>
+        <w:t xml:space="preserve">Q: </w:t>
+      </w:r>
+      <w:r>
+        <w:rPr>
+          <w:u w:val="single"/>
+        </w:rPr>
+        <w:t xml:space="preserve">In case of load generator and service sharing same server, how can performance impact be </w:t>
+      </w:r>
+      <w:r>
+        <w:rPr>
+          <w:u w:val="single"/>
+        </w:rPr>
+        <w:t>mitigated? What system resources are they sharing</w:t>
+      </w:r>
+      <w:r>
+        <w:t>?</w:t>
+      </w:r>
+    </w:p>
+    <w:p>
+      <w:r>
+        <w:t xml:space="preserve">A: For </w:t>
+      </w:r>
+      <w:r>
+        <w:rPr>
+          <w:b/>
+          <w:bCs/>
+        </w:rPr>
+        <w:t>Docker installation</w:t>
+      </w:r>
+      <w:r>
+        <w:t xml:space="preserve">, </w:t>
+      </w:r>
+      <w:r>
+        <w:rPr>
+          <w:b/>
+          <w:bCs/>
+        </w:rPr>
+        <w:t>specific resources can be provisioned per container</w:t>
+      </w:r>
+      <w:r>
+        <w:t xml:space="preserve"> - </w:t>
+      </w:r>
+      <w:hyperlink r:id="rId34" w:history="1">
+        <w:r>
+          <w:rPr>
+            <w:rStyle w:val="Hyperlink"/>
+          </w:rPr>
+          <w:t>https://docs.docker.com/config/contai</w:t>
+        </w:r>
+        <w:r>
+          <w:rPr>
+            <w:rStyle w:val="Hyperlink"/>
+          </w:rPr>
+          <w:t>n</w:t>
+        </w:r>
+        <w:r>
+          <w:rPr>
+            <w:rStyle w:val="Hyperlink"/>
+          </w:rPr>
+          <w:t>ers/resource_constraints/</w:t>
+        </w:r>
+      </w:hyperlink>
+      <w:r>
+        <w:t xml:space="preserve"> (</w:t>
+      </w:r>
+      <w:r>
+        <w:rPr>
+          <w:i/>
+          <w:iCs/>
+        </w:rPr>
+        <w:t>docker run –</w:t>
+      </w:r>
+      <w:proofErr w:type="spellStart"/>
+      <w:r>
+        <w:rPr>
+          <w:i/>
+          <w:iCs/>
+        </w:rPr>
+        <w:t>cpus</w:t>
+      </w:r>
+      <w:proofErr w:type="spellEnd"/>
+      <w:r>
+        <w:rPr>
+          <w:i/>
+          <w:iCs/>
+        </w:rPr>
+        <w:t xml:space="preserve"> &lt;</w:t>
+      </w:r>
+      <w:proofErr w:type="spellStart"/>
+      <w:r>
+        <w:rPr>
+          <w:i/>
+          <w:iCs/>
+        </w:rPr>
+        <w:t>cpu_count</w:t>
+      </w:r>
+      <w:proofErr w:type="spellEnd"/>
+      <w:r>
+        <w:rPr>
+          <w:i/>
+          <w:iCs/>
+        </w:rPr>
+        <w:t>&gt; --memory &lt;</w:t>
+      </w:r>
+      <w:proofErr w:type="spellStart"/>
+      <w:r>
+        <w:rPr>
+          <w:i/>
+          <w:iCs/>
+        </w:rPr>
+        <w:t>memory_amount</w:t>
+      </w:r>
+      <w:proofErr w:type="spellEnd"/>
+      <w:r>
+        <w:rPr>
+          <w:i/>
+          <w:iCs/>
+        </w:rPr>
+        <w:t>&gt;</w:t>
+      </w:r>
+      <w:r>
+        <w:t xml:space="preserve">), while for </w:t>
+      </w:r>
+      <w:r>
+        <w:rPr>
+          <w:b/>
+          <w:bCs/>
+        </w:rPr>
+        <w:t>ZIP installation</w:t>
+      </w:r>
+      <w:r>
+        <w:t xml:space="preserve"> </w:t>
+      </w:r>
+      <w:r>
+        <w:rPr>
+          <w:b/>
+          <w:bCs/>
+        </w:rPr>
+        <w:t>native OS mechanisms should be used</w:t>
+      </w:r>
+      <w:r>
+        <w:t xml:space="preserve">, e.g. </w:t>
+      </w:r>
+      <w:proofErr w:type="spellStart"/>
+      <w:r>
+        <w:rPr>
+          <w:i/>
+          <w:iCs/>
+        </w:rPr>
+        <w:t>ulimits</w:t>
+      </w:r>
+      <w:proofErr w:type="spellEnd"/>
+      <w:r>
+        <w:t xml:space="preserve"> &amp; </w:t>
+      </w:r>
+      <w:proofErr w:type="spellStart"/>
+      <w:r>
+        <w:rPr>
+          <w:i/>
+          <w:iCs/>
+        </w:rPr>
+        <w:t>cgroups</w:t>
+      </w:r>
+      <w:proofErr w:type="spellEnd"/>
+      <w:r>
+        <w:rPr>
+          <w:i/>
+          <w:iCs/>
+        </w:rPr>
+        <w:t xml:space="preserve"> </w:t>
+      </w:r>
+      <w:r>
+        <w:t>(which I assume are implicitly used by docker as well);</w:t>
+      </w:r>
+    </w:p>
+    <w:p/>
+    <w:p>
+      <w:r>
+        <w:t xml:space="preserve">Q: </w:t>
+      </w:r>
+      <w:r>
+        <w:rPr>
+          <w:u w:val="single"/>
+        </w:rPr>
+        <w:t>In case of load generator and service being set on separate servers, how performance degradation of the service can be justified</w:t>
+      </w:r>
+      <w:r>
+        <w:t>?</w:t>
+      </w:r>
+      <w:r>
+        <w:br/>
+        <w:t xml:space="preserve">A: By </w:t>
+      </w:r>
+      <w:r>
+        <w:rPr>
+          <w:b/>
+          <w:bCs/>
+        </w:rPr>
+        <w:t>providing telemetry both for service and load generator</w:t>
+      </w:r>
+      <w:r>
+        <w:t xml:space="preserve"> (see Test execution section</w:t>
+      </w:r>
+      <w:proofErr w:type="gramStart"/>
+      <w:r>
+        <w:t>);</w:t>
+      </w:r>
+      <w:proofErr w:type="gramEnd"/>
+    </w:p>
+    <w:p/>
+    <w:p>
+      <w:pPr>
+        <w:rPr>
+          <w:b/>
+          <w:bCs/>
+        </w:rPr>
+      </w:pPr>
+      <w:r>
+        <w:t xml:space="preserve">Q: </w:t>
+      </w:r>
+      <w:r>
+        <w:rPr>
+          <w:u w:val="single"/>
+        </w:rPr>
+        <w:t>In case of Cloud installation, can in-built telemetry from admin console be used for performance degradation justification</w:t>
+      </w:r>
+      <w:r>
+        <w:t>?</w:t>
+      </w:r>
+      <w:r>
+        <w:br/>
+        <w:t xml:space="preserve">A: I haven’t used Cloud installation, but I used </w:t>
+      </w:r>
+      <w:r>
+        <w:rPr>
+          <w:b/>
+          <w:bCs/>
+        </w:rPr>
+        <w:t>admin telemetry endpoint</w:t>
+      </w:r>
+      <w:r>
+        <w:t xml:space="preserve"> for ZIP installation (</w:t>
+      </w:r>
+      <w:hyperlink r:id="rId35" w:history="1">
+        <w:r>
+          <w:rPr>
+            <w:rStyle w:val="Hyperlink"/>
+          </w:rPr>
+          <w:t>https://www.jetbrains.com/help/youtrack/devportal/resource-api-admin-telemetry.html</w:t>
+        </w:r>
+      </w:hyperlink>
+      <w:r>
+        <w:t xml:space="preserve">)  and it </w:t>
+      </w:r>
+      <w:r>
+        <w:rPr>
+          <w:b/>
+          <w:bCs/>
+        </w:rPr>
+        <w:t>doesn’t seem to provide much of useful data for bottleneck localization</w:t>
+      </w:r>
+    </w:p>
+    <w:p/>
+    <w:p>
+      <w:pPr>
+        <w:shd w:val="clear" w:color="auto" w:fill="FFFFFF"/>
+        <w:spacing w:line="270" w:lineRule="atLeast"/>
+        <w:rPr>
+          <w:rFonts w:ascii="Monaco" w:eastAsia="Times New Roman" w:hAnsi="Monaco" w:cs="Times New Roman"/>
+          <w:color w:val="000000"/>
+          <w:kern w:val="0"/>
+          <w:sz w:val="18"/>
+          <w:szCs w:val="18"/>
+          <w14:ligatures w14:val="none"/>
+        </w:rPr>
+      </w:pPr>
+      <w:r>
+        <w:rPr>
+          <w:rFonts w:ascii="Monaco" w:eastAsia="Times New Roman" w:hAnsi="Monaco" w:cs="Times New Roman"/>
+          <w:color w:val="000000"/>
+          <w:kern w:val="0"/>
+          <w:sz w:val="18"/>
+          <w:szCs w:val="18"/>
+          <w14:ligatures w14:val="none"/>
+        </w:rPr>
+        <w:t>{</w:t>
+      </w:r>
+    </w:p>
+    <w:p>
+      <w:pPr>
+        <w:shd w:val="clear" w:color="auto" w:fill="FFFFFF"/>
+        <w:spacing w:line="270" w:lineRule="atLeast"/>
+        <w:rPr>
+          <w:rFonts w:ascii="Monaco" w:eastAsia="Times New Roman" w:hAnsi="Monaco" w:cs="Times New Roman"/>
+          <w:color w:val="000000"/>
+          <w:kern w:val="0"/>
+          <w:sz w:val="18"/>
+          <w:szCs w:val="18"/>
+          <w14:ligatures w14:val="none"/>
+        </w:rPr>
+      </w:pPr>
+      <w:r>
+        <w:rPr>
+          <w:rFonts w:ascii="Monaco" w:eastAsia="Times New Roman" w:hAnsi="Monaco" w:cs="Times New Roman"/>
+          <w:color w:val="000000"/>
+          <w:kern w:val="0"/>
+          <w:sz w:val="18"/>
+          <w:szCs w:val="18"/>
+          <w14:ligatures w14:val="none"/>
+        </w:rPr>
+        <w:t xml:space="preserve">    </w:t>
+      </w:r>
+      <w:r>
+        <w:rPr>
+          <w:rFonts w:ascii="Monaco" w:eastAsia="Times New Roman" w:hAnsi="Monaco" w:cs="Times New Roman"/>
+          <w:color w:val="A31515"/>
+          <w:kern w:val="0"/>
+          <w:sz w:val="18"/>
+          <w:szCs w:val="18"/>
+          <w14:ligatures w14:val="none"/>
+        </w:rPr>
+        <w:t>"</w:t>
+      </w:r>
+      <w:proofErr w:type="spellStart"/>
+      <w:r>
+        <w:rPr>
+          <w:rFonts w:ascii="Monaco" w:eastAsia="Times New Roman" w:hAnsi="Monaco" w:cs="Times New Roman"/>
+          <w:color w:val="A31515"/>
+          <w:kern w:val="0"/>
+          <w:sz w:val="18"/>
+          <w:szCs w:val="18"/>
+          <w14:ligatures w14:val="none"/>
+        </w:rPr>
+        <w:t>textIndexSize</w:t>
+      </w:r>
+      <w:proofErr w:type="spellEnd"/>
+      <w:r>
+        <w:rPr>
+          <w:rFonts w:ascii="Monaco" w:eastAsia="Times New Roman" w:hAnsi="Monaco" w:cs="Times New Roman"/>
+          <w:color w:val="A31515"/>
+          <w:kern w:val="0"/>
+          <w:sz w:val="18"/>
+          <w:szCs w:val="18"/>
+          <w14:ligatures w14:val="none"/>
+        </w:rPr>
+        <w:t>"</w:t>
+      </w:r>
+      <w:r>
+        <w:rPr>
+          <w:rFonts w:ascii="Monaco" w:eastAsia="Times New Roman" w:hAnsi="Monaco" w:cs="Times New Roman"/>
+          <w:color w:val="000000"/>
+          <w:kern w:val="0"/>
+          <w:sz w:val="18"/>
+          <w:szCs w:val="18"/>
+          <w14:ligatures w14:val="none"/>
+        </w:rPr>
+        <w:t xml:space="preserve">: </w:t>
+      </w:r>
+      <w:r>
+        <w:rPr>
+          <w:rFonts w:ascii="Monaco" w:eastAsia="Times New Roman" w:hAnsi="Monaco" w:cs="Times New Roman"/>
+          <w:color w:val="0451A5"/>
+          <w:kern w:val="0"/>
+          <w:sz w:val="18"/>
+          <w:szCs w:val="18"/>
+          <w14:ligatures w14:val="none"/>
+        </w:rPr>
+        <w:t>"130.5 MB"</w:t>
+      </w:r>
+      <w:r>
+        <w:rPr>
+          <w:rFonts w:ascii="Monaco" w:eastAsia="Times New Roman" w:hAnsi="Monaco" w:cs="Times New Roman"/>
+          <w:color w:val="000000"/>
+          <w:kern w:val="0"/>
+          <w:sz w:val="18"/>
+          <w:szCs w:val="18"/>
+          <w14:ligatures w14:val="none"/>
+        </w:rPr>
+        <w:t>,</w:t>
+      </w:r>
+    </w:p>
+    <w:p>
+      <w:pPr>
+        <w:shd w:val="clear" w:color="auto" w:fill="FFFFFF"/>
+        <w:spacing w:line="270" w:lineRule="atLeast"/>
+        <w:rPr>
+          <w:rFonts w:ascii="Monaco" w:eastAsia="Times New Roman" w:hAnsi="Monaco" w:cs="Times New Roman"/>
+          <w:color w:val="000000"/>
+          <w:kern w:val="0"/>
+          <w:sz w:val="18"/>
+          <w:szCs w:val="18"/>
+          <w14:ligatures w14:val="none"/>
+        </w:rPr>
+      </w:pPr>
+      <w:r>
+        <w:rPr>
+          <w:rFonts w:ascii="Monaco" w:eastAsia="Times New Roman" w:hAnsi="Monaco" w:cs="Times New Roman"/>
+          <w:color w:val="000000"/>
+          <w:kern w:val="0"/>
+          <w:sz w:val="18"/>
+          <w:szCs w:val="18"/>
+          <w14:ligatures w14:val="none"/>
+        </w:rPr>
+        <w:t xml:space="preserve">    </w:t>
+      </w:r>
+      <w:r>
+        <w:rPr>
+          <w:rFonts w:ascii="Monaco" w:eastAsia="Times New Roman" w:hAnsi="Monaco" w:cs="Times New Roman"/>
+          <w:color w:val="A31515"/>
+          <w:kern w:val="0"/>
+          <w:sz w:val="18"/>
+          <w:szCs w:val="18"/>
+          <w14:ligatures w14:val="none"/>
+        </w:rPr>
+        <w:t>"</w:t>
+      </w:r>
+      <w:proofErr w:type="spellStart"/>
+      <w:r>
+        <w:rPr>
+          <w:rFonts w:ascii="Monaco" w:eastAsia="Times New Roman" w:hAnsi="Monaco" w:cs="Times New Roman"/>
+          <w:color w:val="A31515"/>
+          <w:kern w:val="0"/>
+          <w:sz w:val="18"/>
+          <w:szCs w:val="18"/>
+          <w14:ligatures w14:val="none"/>
+        </w:rPr>
+        <w:t>blobStringsCacheHitRate</w:t>
+      </w:r>
+      <w:proofErr w:type="spellEnd"/>
+      <w:r>
+        <w:rPr>
+          <w:rFonts w:ascii="Monaco" w:eastAsia="Times New Roman" w:hAnsi="Monaco" w:cs="Times New Roman"/>
+          <w:color w:val="A31515"/>
+          <w:kern w:val="0"/>
+          <w:sz w:val="18"/>
+          <w:szCs w:val="18"/>
+          <w14:ligatures w14:val="none"/>
+        </w:rPr>
+        <w:t>"</w:t>
+      </w:r>
+      <w:r>
+        <w:rPr>
+          <w:rFonts w:ascii="Monaco" w:eastAsia="Times New Roman" w:hAnsi="Monaco" w:cs="Times New Roman"/>
+          <w:color w:val="000000"/>
+          <w:kern w:val="0"/>
+          <w:sz w:val="18"/>
+          <w:szCs w:val="18"/>
+          <w14:ligatures w14:val="none"/>
+        </w:rPr>
+        <w:t xml:space="preserve">: </w:t>
+      </w:r>
+      <w:r>
+        <w:rPr>
+          <w:rFonts w:ascii="Monaco" w:eastAsia="Times New Roman" w:hAnsi="Monaco" w:cs="Times New Roman"/>
+          <w:color w:val="0451A5"/>
+          <w:kern w:val="0"/>
+          <w:sz w:val="18"/>
+          <w:szCs w:val="18"/>
+          <w14:ligatures w14:val="none"/>
+        </w:rPr>
+        <w:t>"78.64%"</w:t>
+      </w:r>
+      <w:r>
+        <w:rPr>
+          <w:rFonts w:ascii="Monaco" w:eastAsia="Times New Roman" w:hAnsi="Monaco" w:cs="Times New Roman"/>
+          <w:color w:val="000000"/>
+          <w:kern w:val="0"/>
+          <w:sz w:val="18"/>
+          <w:szCs w:val="18"/>
+          <w14:ligatures w14:val="none"/>
+        </w:rPr>
+        <w:t>,</w:t>
+      </w:r>
+    </w:p>
+    <w:p>
+      <w:pPr>
+        <w:shd w:val="clear" w:color="auto" w:fill="FFFFFF"/>
+        <w:spacing w:line="270" w:lineRule="atLeast"/>
+        <w:rPr>
+          <w:rFonts w:ascii="Monaco" w:eastAsia="Times New Roman" w:hAnsi="Monaco" w:cs="Times New Roman"/>
+          <w:color w:val="000000"/>
+          <w:kern w:val="0"/>
+          <w:sz w:val="18"/>
+          <w:szCs w:val="18"/>
+          <w14:ligatures w14:val="none"/>
+        </w:rPr>
+      </w:pPr>
+      <w:r>
+        <w:rPr>
+          <w:rFonts w:ascii="Monaco" w:eastAsia="Times New Roman" w:hAnsi="Monaco" w:cs="Times New Roman"/>
+          <w:color w:val="000000"/>
+          <w:kern w:val="0"/>
+          <w:sz w:val="18"/>
+          <w:szCs w:val="18"/>
+          <w14:ligatures w14:val="none"/>
+        </w:rPr>
+        <w:t xml:space="preserve">    </w:t>
+      </w:r>
+      <w:r>
+        <w:rPr>
+          <w:rFonts w:ascii="Monaco" w:eastAsia="Times New Roman" w:hAnsi="Monaco" w:cs="Times New Roman"/>
+          <w:color w:val="A31515"/>
+          <w:kern w:val="0"/>
+          <w:sz w:val="18"/>
+          <w:szCs w:val="18"/>
+          <w14:ligatures w14:val="none"/>
+        </w:rPr>
+        <w:t>"</w:t>
+      </w:r>
+      <w:proofErr w:type="spellStart"/>
+      <w:r>
+        <w:rPr>
+          <w:rFonts w:ascii="Monaco" w:eastAsia="Times New Roman" w:hAnsi="Monaco" w:cs="Times New Roman"/>
+          <w:color w:val="A31515"/>
+          <w:kern w:val="0"/>
+          <w:sz w:val="18"/>
+          <w:szCs w:val="18"/>
+          <w14:ligatures w14:val="none"/>
+        </w:rPr>
+        <w:t>usedMemory</w:t>
+      </w:r>
+      <w:proofErr w:type="spellEnd"/>
+      <w:r>
+        <w:rPr>
+          <w:rFonts w:ascii="Monaco" w:eastAsia="Times New Roman" w:hAnsi="Monaco" w:cs="Times New Roman"/>
+          <w:color w:val="A31515"/>
+          <w:kern w:val="0"/>
+          <w:sz w:val="18"/>
+          <w:szCs w:val="18"/>
+          <w14:ligatures w14:val="none"/>
+        </w:rPr>
+        <w:t>"</w:t>
+      </w:r>
+      <w:r>
+        <w:rPr>
+          <w:rFonts w:ascii="Monaco" w:eastAsia="Times New Roman" w:hAnsi="Monaco" w:cs="Times New Roman"/>
+          <w:color w:val="000000"/>
+          <w:kern w:val="0"/>
+          <w:sz w:val="18"/>
+          <w:szCs w:val="18"/>
+          <w14:ligatures w14:val="none"/>
+        </w:rPr>
+        <w:t xml:space="preserve">: </w:t>
+      </w:r>
+      <w:r>
+        <w:rPr>
+          <w:rFonts w:ascii="Monaco" w:eastAsia="Times New Roman" w:hAnsi="Monaco" w:cs="Times New Roman"/>
+          <w:color w:val="0451A5"/>
+          <w:kern w:val="0"/>
+          <w:sz w:val="18"/>
+          <w:szCs w:val="18"/>
+          <w14:ligatures w14:val="none"/>
+        </w:rPr>
+        <w:t>"980.1 MB"</w:t>
+      </w:r>
+      <w:r>
+        <w:rPr>
+          <w:rFonts w:ascii="Monaco" w:eastAsia="Times New Roman" w:hAnsi="Monaco" w:cs="Times New Roman"/>
+          <w:color w:val="000000"/>
+          <w:kern w:val="0"/>
+          <w:sz w:val="18"/>
+          <w:szCs w:val="18"/>
+          <w14:ligatures w14:val="none"/>
+        </w:rPr>
+        <w:t>,</w:t>
+      </w:r>
+    </w:p>
+    <w:p>
+      <w:pPr>
+        <w:shd w:val="clear" w:color="auto" w:fill="FFFFFF"/>
+        <w:spacing w:line="270" w:lineRule="atLeast"/>
+        <w:rPr>
+          <w:rFonts w:ascii="Monaco" w:eastAsia="Times New Roman" w:hAnsi="Monaco" w:cs="Times New Roman"/>
+          <w:color w:val="000000"/>
+          <w:kern w:val="0"/>
+          <w:sz w:val="18"/>
+          <w:szCs w:val="18"/>
+          <w14:ligatures w14:val="none"/>
+        </w:rPr>
+      </w:pPr>
+      <w:r>
+        <w:rPr>
+          <w:rFonts w:ascii="Monaco" w:eastAsia="Times New Roman" w:hAnsi="Monaco" w:cs="Times New Roman"/>
+          <w:color w:val="000000"/>
+          <w:kern w:val="0"/>
+          <w:sz w:val="18"/>
+          <w:szCs w:val="18"/>
+          <w14:ligatures w14:val="none"/>
+        </w:rPr>
+        <w:t xml:space="preserve">    </w:t>
+      </w:r>
+      <w:r>
+        <w:rPr>
+          <w:rFonts w:ascii="Monaco" w:eastAsia="Times New Roman" w:hAnsi="Monaco" w:cs="Times New Roman"/>
+          <w:color w:val="A31515"/>
+          <w:kern w:val="0"/>
+          <w:sz w:val="18"/>
+          <w:szCs w:val="18"/>
+          <w14:ligatures w14:val="none"/>
+        </w:rPr>
+        <w:t>"</w:t>
+      </w:r>
+      <w:proofErr w:type="spellStart"/>
+      <w:r>
+        <w:rPr>
+          <w:rFonts w:ascii="Monaco" w:eastAsia="Times New Roman" w:hAnsi="Monaco" w:cs="Times New Roman"/>
+          <w:color w:val="A31515"/>
+          <w:kern w:val="0"/>
+          <w:sz w:val="18"/>
+          <w:szCs w:val="18"/>
+          <w14:ligatures w14:val="none"/>
+        </w:rPr>
+        <w:t>databaseBackgroundThreads</w:t>
+      </w:r>
+      <w:proofErr w:type="spellEnd"/>
+      <w:r>
+        <w:rPr>
+          <w:rFonts w:ascii="Monaco" w:eastAsia="Times New Roman" w:hAnsi="Monaco" w:cs="Times New Roman"/>
+          <w:color w:val="A31515"/>
+          <w:kern w:val="0"/>
+          <w:sz w:val="18"/>
+          <w:szCs w:val="18"/>
+          <w14:ligatures w14:val="none"/>
+        </w:rPr>
+        <w:t>"</w:t>
+      </w:r>
+      <w:r>
+        <w:rPr>
+          <w:rFonts w:ascii="Monaco" w:eastAsia="Times New Roman" w:hAnsi="Monaco" w:cs="Times New Roman"/>
+          <w:color w:val="000000"/>
+          <w:kern w:val="0"/>
+          <w:sz w:val="18"/>
+          <w:szCs w:val="18"/>
+          <w14:ligatures w14:val="none"/>
+        </w:rPr>
+        <w:t xml:space="preserve">: </w:t>
+      </w:r>
+      <w:r>
+        <w:rPr>
+          <w:rFonts w:ascii="Monaco" w:eastAsia="Times New Roman" w:hAnsi="Monaco" w:cs="Times New Roman"/>
+          <w:color w:val="098658"/>
+          <w:kern w:val="0"/>
+          <w:sz w:val="18"/>
+          <w:szCs w:val="18"/>
+          <w14:ligatures w14:val="none"/>
+        </w:rPr>
+        <w:t>1</w:t>
+      </w:r>
+      <w:r>
+        <w:rPr>
+          <w:rFonts w:ascii="Monaco" w:eastAsia="Times New Roman" w:hAnsi="Monaco" w:cs="Times New Roman"/>
+          <w:color w:val="000000"/>
+          <w:kern w:val="0"/>
+          <w:sz w:val="18"/>
+          <w:szCs w:val="18"/>
+          <w14:ligatures w14:val="none"/>
+        </w:rPr>
+        <w:t>,</w:t>
+      </w:r>
+    </w:p>
+    <w:p>
+      <w:pPr>
+        <w:shd w:val="clear" w:color="auto" w:fill="FFFFFF"/>
+        <w:spacing w:line="270" w:lineRule="atLeast"/>
+        <w:rPr>
+          <w:rFonts w:ascii="Monaco" w:eastAsia="Times New Roman" w:hAnsi="Monaco" w:cs="Times New Roman"/>
+          <w:color w:val="000000"/>
+          <w:kern w:val="0"/>
+          <w:sz w:val="18"/>
+          <w:szCs w:val="18"/>
+          <w14:ligatures w14:val="none"/>
+        </w:rPr>
+      </w:pPr>
+      <w:r>
+        <w:rPr>
+          <w:rFonts w:ascii="Monaco" w:eastAsia="Times New Roman" w:hAnsi="Monaco" w:cs="Times New Roman"/>
+          <w:color w:val="000000"/>
+          <w:kern w:val="0"/>
+          <w:sz w:val="18"/>
+          <w:szCs w:val="18"/>
+          <w14:ligatures w14:val="none"/>
+        </w:rPr>
+        <w:t xml:space="preserve">    </w:t>
+      </w:r>
+      <w:r>
+        <w:rPr>
+          <w:rFonts w:ascii="Monaco" w:eastAsia="Times New Roman" w:hAnsi="Monaco" w:cs="Times New Roman"/>
+          <w:color w:val="A31515"/>
+          <w:kern w:val="0"/>
+          <w:sz w:val="18"/>
+          <w:szCs w:val="18"/>
+          <w14:ligatures w14:val="none"/>
+        </w:rPr>
+        <w:t>"</w:t>
+      </w:r>
+      <w:proofErr w:type="spellStart"/>
+      <w:r>
+        <w:rPr>
+          <w:rFonts w:ascii="Monaco" w:eastAsia="Times New Roman" w:hAnsi="Monaco" w:cs="Times New Roman"/>
+          <w:color w:val="A31515"/>
+          <w:kern w:val="0"/>
+          <w:sz w:val="18"/>
+          <w:szCs w:val="18"/>
+          <w14:ligatures w14:val="none"/>
+        </w:rPr>
+        <w:t>pendingAsyncJobs</w:t>
+      </w:r>
+      <w:proofErr w:type="spellEnd"/>
+      <w:r>
+        <w:rPr>
+          <w:rFonts w:ascii="Monaco" w:eastAsia="Times New Roman" w:hAnsi="Monaco" w:cs="Times New Roman"/>
+          <w:color w:val="A31515"/>
+          <w:kern w:val="0"/>
+          <w:sz w:val="18"/>
+          <w:szCs w:val="18"/>
+          <w14:ligatures w14:val="none"/>
+        </w:rPr>
+        <w:t>"</w:t>
+      </w:r>
+      <w:r>
+        <w:rPr>
+          <w:rFonts w:ascii="Monaco" w:eastAsia="Times New Roman" w:hAnsi="Monaco" w:cs="Times New Roman"/>
+          <w:color w:val="000000"/>
+          <w:kern w:val="0"/>
+          <w:sz w:val="18"/>
+          <w:szCs w:val="18"/>
+          <w14:ligatures w14:val="none"/>
+        </w:rPr>
+        <w:t xml:space="preserve">: </w:t>
+      </w:r>
+      <w:r>
+        <w:rPr>
+          <w:rFonts w:ascii="Monaco" w:eastAsia="Times New Roman" w:hAnsi="Monaco" w:cs="Times New Roman"/>
+          <w:color w:val="098658"/>
+          <w:kern w:val="0"/>
+          <w:sz w:val="18"/>
+          <w:szCs w:val="18"/>
+          <w14:ligatures w14:val="none"/>
+        </w:rPr>
+        <w:t>0</w:t>
+      </w:r>
+      <w:r>
+        <w:rPr>
+          <w:rFonts w:ascii="Monaco" w:eastAsia="Times New Roman" w:hAnsi="Monaco" w:cs="Times New Roman"/>
+          <w:color w:val="000000"/>
+          <w:kern w:val="0"/>
+          <w:sz w:val="18"/>
+          <w:szCs w:val="18"/>
+          <w14:ligatures w14:val="none"/>
+        </w:rPr>
+        <w:t>,</w:t>
+      </w:r>
+    </w:p>
+    <w:p>
+      <w:pPr>
+        <w:shd w:val="clear" w:color="auto" w:fill="FFFFFF"/>
+        <w:spacing w:line="270" w:lineRule="atLeast"/>
+        <w:rPr>
+          <w:rFonts w:ascii="Monaco" w:eastAsia="Times New Roman" w:hAnsi="Monaco" w:cs="Times New Roman"/>
+          <w:color w:val="000000"/>
+          <w:kern w:val="0"/>
+          <w:sz w:val="18"/>
+          <w:szCs w:val="18"/>
+          <w14:ligatures w14:val="none"/>
+        </w:rPr>
+      </w:pPr>
+      <w:r>
+        <w:rPr>
+          <w:rFonts w:ascii="Monaco" w:eastAsia="Times New Roman" w:hAnsi="Monaco" w:cs="Times New Roman"/>
+          <w:color w:val="000000"/>
+          <w:kern w:val="0"/>
+          <w:sz w:val="18"/>
+          <w:szCs w:val="18"/>
+          <w14:ligatures w14:val="none"/>
+        </w:rPr>
+        <w:t xml:space="preserve">    </w:t>
+      </w:r>
+      <w:r>
+        <w:rPr>
+          <w:rFonts w:ascii="Monaco" w:eastAsia="Times New Roman" w:hAnsi="Monaco" w:cs="Times New Roman"/>
+          <w:color w:val="A31515"/>
+          <w:kern w:val="0"/>
+          <w:sz w:val="18"/>
+          <w:szCs w:val="18"/>
+          <w14:ligatures w14:val="none"/>
+        </w:rPr>
+        <w:t>"</w:t>
+      </w:r>
+      <w:proofErr w:type="spellStart"/>
+      <w:r>
+        <w:rPr>
+          <w:rFonts w:ascii="Monaco" w:eastAsia="Times New Roman" w:hAnsi="Monaco" w:cs="Times New Roman"/>
+          <w:color w:val="A31515"/>
+          <w:kern w:val="0"/>
+          <w:sz w:val="18"/>
+          <w:szCs w:val="18"/>
+          <w14:ligatures w14:val="none"/>
+        </w:rPr>
+        <w:t>databaseQueriesCacheHitRate</w:t>
+      </w:r>
+      <w:proofErr w:type="spellEnd"/>
+      <w:r>
+        <w:rPr>
+          <w:rFonts w:ascii="Monaco" w:eastAsia="Times New Roman" w:hAnsi="Monaco" w:cs="Times New Roman"/>
+          <w:color w:val="A31515"/>
+          <w:kern w:val="0"/>
+          <w:sz w:val="18"/>
+          <w:szCs w:val="18"/>
+          <w14:ligatures w14:val="none"/>
+        </w:rPr>
+        <w:t>"</w:t>
+      </w:r>
+      <w:r>
+        <w:rPr>
+          <w:rFonts w:ascii="Monaco" w:eastAsia="Times New Roman" w:hAnsi="Monaco" w:cs="Times New Roman"/>
+          <w:color w:val="000000"/>
+          <w:kern w:val="0"/>
+          <w:sz w:val="18"/>
+          <w:szCs w:val="18"/>
+          <w14:ligatures w14:val="none"/>
+        </w:rPr>
+        <w:t xml:space="preserve">: </w:t>
+      </w:r>
+      <w:r>
+        <w:rPr>
+          <w:rFonts w:ascii="Monaco" w:eastAsia="Times New Roman" w:hAnsi="Monaco" w:cs="Times New Roman"/>
+          <w:color w:val="0451A5"/>
+          <w:kern w:val="0"/>
+          <w:sz w:val="18"/>
+          <w:szCs w:val="18"/>
+          <w14:ligatures w14:val="none"/>
+        </w:rPr>
+        <w:t>"25.04%"</w:t>
+      </w:r>
+      <w:r>
+        <w:rPr>
+          <w:rFonts w:ascii="Monaco" w:eastAsia="Times New Roman" w:hAnsi="Monaco" w:cs="Times New Roman"/>
+          <w:color w:val="000000"/>
+          <w:kern w:val="0"/>
+          <w:sz w:val="18"/>
+          <w:szCs w:val="18"/>
+          <w14:ligatures w14:val="none"/>
+        </w:rPr>
+        <w:t>,</w:t>
+      </w:r>
+    </w:p>
+    <w:p>
+      <w:pPr>
+        <w:shd w:val="clear" w:color="auto" w:fill="FFFFFF"/>
+        <w:spacing w:line="270" w:lineRule="atLeast"/>
+        <w:rPr>
+          <w:rFonts w:ascii="Monaco" w:eastAsia="Times New Roman" w:hAnsi="Monaco" w:cs="Times New Roman"/>
+          <w:color w:val="000000"/>
+          <w:kern w:val="0"/>
+          <w:sz w:val="18"/>
+          <w:szCs w:val="18"/>
+          <w14:ligatures w14:val="none"/>
+        </w:rPr>
+      </w:pPr>
+      <w:r>
+        <w:rPr>
+          <w:rFonts w:ascii="Monaco" w:eastAsia="Times New Roman" w:hAnsi="Monaco" w:cs="Times New Roman"/>
+          <w:color w:val="000000"/>
+          <w:kern w:val="0"/>
+          <w:sz w:val="18"/>
+          <w:szCs w:val="18"/>
+          <w14:ligatures w14:val="none"/>
+        </w:rPr>
+        <w:lastRenderedPageBreak/>
+        <w:t xml:space="preserve">    </w:t>
+      </w:r>
+      <w:r>
+        <w:rPr>
+          <w:rFonts w:ascii="Monaco" w:eastAsia="Times New Roman" w:hAnsi="Monaco" w:cs="Times New Roman"/>
+          <w:color w:val="A31515"/>
+          <w:kern w:val="0"/>
+          <w:sz w:val="18"/>
+          <w:szCs w:val="18"/>
+          <w14:ligatures w14:val="none"/>
+        </w:rPr>
+        <w:t>"</w:t>
+      </w:r>
+      <w:proofErr w:type="spellStart"/>
+      <w:r>
+        <w:rPr>
+          <w:rFonts w:ascii="Monaco" w:eastAsia="Times New Roman" w:hAnsi="Monaco" w:cs="Times New Roman"/>
+          <w:color w:val="A31515"/>
+          <w:kern w:val="0"/>
+          <w:sz w:val="18"/>
+          <w:szCs w:val="18"/>
+          <w14:ligatures w14:val="none"/>
+        </w:rPr>
+        <w:t>requestsPerSecond</w:t>
+      </w:r>
+      <w:proofErr w:type="spellEnd"/>
+      <w:r>
+        <w:rPr>
+          <w:rFonts w:ascii="Monaco" w:eastAsia="Times New Roman" w:hAnsi="Monaco" w:cs="Times New Roman"/>
+          <w:color w:val="A31515"/>
+          <w:kern w:val="0"/>
+          <w:sz w:val="18"/>
+          <w:szCs w:val="18"/>
+          <w14:ligatures w14:val="none"/>
+        </w:rPr>
+        <w:t>"</w:t>
+      </w:r>
+      <w:r>
+        <w:rPr>
+          <w:rFonts w:ascii="Monaco" w:eastAsia="Times New Roman" w:hAnsi="Monaco" w:cs="Times New Roman"/>
+          <w:color w:val="000000"/>
+          <w:kern w:val="0"/>
+          <w:sz w:val="18"/>
+          <w:szCs w:val="18"/>
+          <w14:ligatures w14:val="none"/>
+        </w:rPr>
+        <w:t xml:space="preserve">: </w:t>
+      </w:r>
+      <w:r>
+        <w:rPr>
+          <w:rFonts w:ascii="Monaco" w:eastAsia="Times New Roman" w:hAnsi="Monaco" w:cs="Times New Roman"/>
+          <w:color w:val="0451A5"/>
+          <w:kern w:val="0"/>
+          <w:sz w:val="18"/>
+          <w:szCs w:val="18"/>
+          <w14:ligatures w14:val="none"/>
+        </w:rPr>
+        <w:t>"0.13"</w:t>
+      </w:r>
+      <w:r>
+        <w:rPr>
+          <w:rFonts w:ascii="Monaco" w:eastAsia="Times New Roman" w:hAnsi="Monaco" w:cs="Times New Roman"/>
+          <w:color w:val="000000"/>
+          <w:kern w:val="0"/>
+          <w:sz w:val="18"/>
+          <w:szCs w:val="18"/>
+          <w14:ligatures w14:val="none"/>
+        </w:rPr>
+        <w:t>,</w:t>
+      </w:r>
+    </w:p>
+    <w:p>
+      <w:pPr>
+        <w:shd w:val="clear" w:color="auto" w:fill="FFFFFF"/>
+        <w:spacing w:line="270" w:lineRule="atLeast"/>
+        <w:rPr>
+          <w:rFonts w:ascii="Monaco" w:eastAsia="Times New Roman" w:hAnsi="Monaco" w:cs="Times New Roman"/>
+          <w:color w:val="000000"/>
+          <w:kern w:val="0"/>
+          <w:sz w:val="18"/>
+          <w:szCs w:val="18"/>
+          <w14:ligatures w14:val="none"/>
+        </w:rPr>
+      </w:pPr>
+      <w:r>
+        <w:rPr>
+          <w:rFonts w:ascii="Monaco" w:eastAsia="Times New Roman" w:hAnsi="Monaco" w:cs="Times New Roman"/>
+          <w:color w:val="000000"/>
+          <w:kern w:val="0"/>
+          <w:sz w:val="18"/>
+          <w:szCs w:val="18"/>
+          <w14:ligatures w14:val="none"/>
+        </w:rPr>
+        <w:t xml:space="preserve">    </w:t>
+      </w:r>
+      <w:r>
+        <w:rPr>
+          <w:rFonts w:ascii="Monaco" w:eastAsia="Times New Roman" w:hAnsi="Monaco" w:cs="Times New Roman"/>
+          <w:color w:val="A31515"/>
+          <w:kern w:val="0"/>
+          <w:sz w:val="18"/>
+          <w:szCs w:val="18"/>
+          <w14:ligatures w14:val="none"/>
+        </w:rPr>
+        <w:t>"$type"</w:t>
+      </w:r>
+      <w:r>
+        <w:rPr>
+          <w:rFonts w:ascii="Monaco" w:eastAsia="Times New Roman" w:hAnsi="Monaco" w:cs="Times New Roman"/>
+          <w:color w:val="000000"/>
+          <w:kern w:val="0"/>
+          <w:sz w:val="18"/>
+          <w:szCs w:val="18"/>
+          <w14:ligatures w14:val="none"/>
+        </w:rPr>
+        <w:t xml:space="preserve">: </w:t>
+      </w:r>
+      <w:r>
+        <w:rPr>
+          <w:rFonts w:ascii="Monaco" w:eastAsia="Times New Roman" w:hAnsi="Monaco" w:cs="Times New Roman"/>
+          <w:color w:val="0451A5"/>
+          <w:kern w:val="0"/>
+          <w:sz w:val="18"/>
+          <w:szCs w:val="18"/>
+          <w14:ligatures w14:val="none"/>
+        </w:rPr>
+        <w:t>"Telemetry"</w:t>
+      </w:r>
+    </w:p>
+    <w:p>
+      <w:pPr>
+        <w:shd w:val="clear" w:color="auto" w:fill="FFFFFF"/>
+        <w:spacing w:line="270" w:lineRule="atLeast"/>
+        <w:rPr>
+          <w:rFonts w:ascii="Monaco" w:eastAsia="Times New Roman" w:hAnsi="Monaco" w:cs="Times New Roman"/>
+          <w:color w:val="000000"/>
+          <w:kern w:val="0"/>
+          <w:sz w:val="18"/>
+          <w:szCs w:val="18"/>
+          <w14:ligatures w14:val="none"/>
+        </w:rPr>
+      </w:pPr>
+      <w:r>
+        <w:rPr>
+          <w:rFonts w:ascii="Monaco" w:eastAsia="Times New Roman" w:hAnsi="Monaco" w:cs="Times New Roman"/>
+          <w:color w:val="000000"/>
+          <w:kern w:val="0"/>
+          <w:sz w:val="18"/>
+          <w:szCs w:val="18"/>
+          <w14:ligatures w14:val="none"/>
+        </w:rPr>
+        <w:t>}</w:t>
+      </w:r>
+    </w:p>
     <w:p/>
     <w:sectPr>
       <w:pgSz w:w="15840" w:h="12240" w:orient="landscape"/>
@@ -8138,6 +10634,18 @@
       <w:szCs w:val="18"/>
     </w:rPr>
   </w:style>
+  <w:style w:type="character" w:styleId="FollowedHyperlink">
+    <w:name w:val="FollowedHyperlink"/>
+    <w:basedOn w:val="DefaultParagraphFont"/>
+    <w:uiPriority w:val="99"/>
+    <w:semiHidden/>
+    <w:unhideWhenUsed/>
+    <w:rsid w:val="00755978"/>
+    <w:rPr>
+      <w:color w:val="96607D" w:themeColor="followedHyperlink"/>
+      <w:u w:val="single"/>
+    </w:rPr>
+  </w:style>
 </w:styles>
 </file>
 

</xml_diff>

<commit_message>
[report] update report conclusion
</commit_message>
<xml_diff>
--- a/reports/task_report.docx
+++ b/reports/task_report.docx
@@ -84,7 +84,7 @@
             </w:rPr>
             <w:fldChar w:fldCharType="separate"/>
           </w:r>
-          <w:hyperlink w:anchor="_Toc173960743" w:history="1">
+          <w:hyperlink w:anchor="_Toc174005048" w:history="1">
             <w:r>
               <w:rPr>
                 <w:rStyle w:val="Hyperlink"/>
@@ -111,7 +111,7 @@
                 <w:noProof/>
                 <w:webHidden/>
               </w:rPr>
-              <w:instrText xml:space="preserve"> PAGEREF _Toc173960743 \h </w:instrText>
+              <w:instrText xml:space="preserve"> PAGEREF _Toc174005048 \h </w:instrText>
             </w:r>
             <w:r>
               <w:rPr>
@@ -158,7 +158,7 @@
               <w:szCs w:val="24"/>
             </w:rPr>
           </w:pPr>
-          <w:hyperlink w:anchor="_Toc173960744" w:history="1">
+          <w:hyperlink w:anchor="_Toc174005049" w:history="1">
             <w:r>
               <w:rPr>
                 <w:rStyle w:val="Hyperlink"/>
@@ -185,7 +185,7 @@
                 <w:noProof/>
                 <w:webHidden/>
               </w:rPr>
-              <w:instrText xml:space="preserve"> PAGEREF _Toc173960744 \h </w:instrText>
+              <w:instrText xml:space="preserve"> PAGEREF _Toc174005049 \h </w:instrText>
             </w:r>
             <w:r>
               <w:rPr>
@@ -232,7 +232,7 @@
               <w:szCs w:val="24"/>
             </w:rPr>
           </w:pPr>
-          <w:hyperlink w:anchor="_Toc173960745" w:history="1">
+          <w:hyperlink w:anchor="_Toc174005050" w:history="1">
             <w:r>
               <w:rPr>
                 <w:rStyle w:val="Hyperlink"/>
@@ -259,7 +259,7 @@
                 <w:noProof/>
                 <w:webHidden/>
               </w:rPr>
-              <w:instrText xml:space="preserve"> PAGEREF _Toc173960745 \h </w:instrText>
+              <w:instrText xml:space="preserve"> PAGEREF _Toc174005050 \h </w:instrText>
             </w:r>
             <w:r>
               <w:rPr>
@@ -304,7 +304,7 @@
               <w:szCs w:val="24"/>
             </w:rPr>
           </w:pPr>
-          <w:hyperlink w:anchor="_Toc173960746" w:history="1">
+          <w:hyperlink w:anchor="_Toc174005051" w:history="1">
             <w:r>
               <w:rPr>
                 <w:rStyle w:val="Hyperlink"/>
@@ -331,7 +331,7 @@
                 <w:noProof/>
                 <w:webHidden/>
               </w:rPr>
-              <w:instrText xml:space="preserve"> PAGEREF _Toc173960746 \h </w:instrText>
+              <w:instrText xml:space="preserve"> PAGEREF _Toc174005051 \h </w:instrText>
             </w:r>
             <w:r>
               <w:rPr>
@@ -376,7 +376,7 @@
               <w:szCs w:val="24"/>
             </w:rPr>
           </w:pPr>
-          <w:hyperlink w:anchor="_Toc173960747" w:history="1">
+          <w:hyperlink w:anchor="_Toc174005052" w:history="1">
             <w:r>
               <w:rPr>
                 <w:rStyle w:val="Hyperlink"/>
@@ -403,7 +403,7 @@
                 <w:noProof/>
                 <w:webHidden/>
               </w:rPr>
-              <w:instrText xml:space="preserve"> PAGEREF _Toc173960747 \h </w:instrText>
+              <w:instrText xml:space="preserve"> PAGEREF _Toc174005052 \h </w:instrText>
             </w:r>
             <w:r>
               <w:rPr>
@@ -448,7 +448,7 @@
               <w:szCs w:val="24"/>
             </w:rPr>
           </w:pPr>
-          <w:hyperlink w:anchor="_Toc173960748" w:history="1">
+          <w:hyperlink w:anchor="_Toc174005053" w:history="1">
             <w:r>
               <w:rPr>
                 <w:rStyle w:val="Hyperlink"/>
@@ -475,7 +475,7 @@
                 <w:noProof/>
                 <w:webHidden/>
               </w:rPr>
-              <w:instrText xml:space="preserve"> PAGEREF _Toc173960748 \h </w:instrText>
+              <w:instrText xml:space="preserve"> PAGEREF _Toc174005053 \h </w:instrText>
             </w:r>
             <w:r>
               <w:rPr>
@@ -520,7 +520,7 @@
               <w:szCs w:val="24"/>
             </w:rPr>
           </w:pPr>
-          <w:hyperlink w:anchor="_Toc173960749" w:history="1">
+          <w:hyperlink w:anchor="_Toc174005054" w:history="1">
             <w:r>
               <w:rPr>
                 <w:rStyle w:val="Hyperlink"/>
@@ -547,7 +547,7 @@
                 <w:noProof/>
                 <w:webHidden/>
               </w:rPr>
-              <w:instrText xml:space="preserve"> PAGEREF _Toc173960749 \h </w:instrText>
+              <w:instrText xml:space="preserve"> PAGEREF _Toc174005054 \h </w:instrText>
             </w:r>
             <w:r>
               <w:rPr>
@@ -592,7 +592,7 @@
               <w:szCs w:val="24"/>
             </w:rPr>
           </w:pPr>
-          <w:hyperlink w:anchor="_Toc173960750" w:history="1">
+          <w:hyperlink w:anchor="_Toc174005055" w:history="1">
             <w:r>
               <w:rPr>
                 <w:rStyle w:val="Hyperlink"/>
@@ -619,7 +619,7 @@
                 <w:noProof/>
                 <w:webHidden/>
               </w:rPr>
-              <w:instrText xml:space="preserve"> PAGEREF _Toc173960750 \h </w:instrText>
+              <w:instrText xml:space="preserve"> PAGEREF _Toc174005055 \h </w:instrText>
             </w:r>
             <w:r>
               <w:rPr>
@@ -664,7 +664,7 @@
               <w:szCs w:val="24"/>
             </w:rPr>
           </w:pPr>
-          <w:hyperlink w:anchor="_Toc173960751" w:history="1">
+          <w:hyperlink w:anchor="_Toc174005056" w:history="1">
             <w:r>
               <w:rPr>
                 <w:rStyle w:val="Hyperlink"/>
@@ -691,7 +691,7 @@
                 <w:noProof/>
                 <w:webHidden/>
               </w:rPr>
-              <w:instrText xml:space="preserve"> PAGEREF _Toc173960751 \h </w:instrText>
+              <w:instrText xml:space="preserve"> PAGEREF _Toc174005056 \h </w:instrText>
             </w:r>
             <w:r>
               <w:rPr>
@@ -738,7 +738,7 @@
               <w:szCs w:val="24"/>
             </w:rPr>
           </w:pPr>
-          <w:hyperlink w:anchor="_Toc173960752" w:history="1">
+          <w:hyperlink w:anchor="_Toc174005057" w:history="1">
             <w:r>
               <w:rPr>
                 <w:rStyle w:val="Hyperlink"/>
@@ -765,7 +765,7 @@
                 <w:noProof/>
                 <w:webHidden/>
               </w:rPr>
-              <w:instrText xml:space="preserve"> PAGEREF _Toc173960752 \h </w:instrText>
+              <w:instrText xml:space="preserve"> PAGEREF _Toc174005057 \h </w:instrText>
             </w:r>
             <w:r>
               <w:rPr>
@@ -810,7 +810,7 @@
               <w:szCs w:val="24"/>
             </w:rPr>
           </w:pPr>
-          <w:hyperlink w:anchor="_Toc173960753" w:history="1">
+          <w:hyperlink w:anchor="_Toc174005058" w:history="1">
             <w:r>
               <w:rPr>
                 <w:rStyle w:val="Hyperlink"/>
@@ -837,7 +837,7 @@
                 <w:noProof/>
                 <w:webHidden/>
               </w:rPr>
-              <w:instrText xml:space="preserve"> PAGEREF _Toc173960753 \h </w:instrText>
+              <w:instrText xml:space="preserve"> PAGEREF _Toc174005058 \h </w:instrText>
             </w:r>
             <w:r>
               <w:rPr>
@@ -882,7 +882,7 @@
               <w:szCs w:val="24"/>
             </w:rPr>
           </w:pPr>
-          <w:hyperlink w:anchor="_Toc173960754" w:history="1">
+          <w:hyperlink w:anchor="_Toc174005059" w:history="1">
             <w:r>
               <w:rPr>
                 <w:rStyle w:val="Hyperlink"/>
@@ -909,7 +909,7 @@
                 <w:noProof/>
                 <w:webHidden/>
               </w:rPr>
-              <w:instrText xml:space="preserve"> PAGEREF _Toc173960754 \h </w:instrText>
+              <w:instrText xml:space="preserve"> PAGEREF _Toc174005059 \h </w:instrText>
             </w:r>
             <w:r>
               <w:rPr>
@@ -955,7 +955,7 @@
               <w:szCs w:val="24"/>
             </w:rPr>
           </w:pPr>
-          <w:hyperlink w:anchor="_Toc173960755" w:history="1">
+          <w:hyperlink w:anchor="_Toc174005060" w:history="1">
             <w:r>
               <w:rPr>
                 <w:rStyle w:val="Hyperlink"/>
@@ -982,7 +982,7 @@
                 <w:noProof/>
                 <w:webHidden/>
               </w:rPr>
-              <w:instrText xml:space="preserve"> PAGEREF _Toc173960755 \h </w:instrText>
+              <w:instrText xml:space="preserve"> PAGEREF _Toc174005060 \h </w:instrText>
             </w:r>
             <w:r>
               <w:rPr>
@@ -1028,7 +1028,7 @@
               <w:szCs w:val="24"/>
             </w:rPr>
           </w:pPr>
-          <w:hyperlink w:anchor="_Toc173960756" w:history="1">
+          <w:hyperlink w:anchor="_Toc174005061" w:history="1">
             <w:r>
               <w:rPr>
                 <w:rStyle w:val="Hyperlink"/>
@@ -1055,7 +1055,7 @@
                 <w:noProof/>
                 <w:webHidden/>
               </w:rPr>
-              <w:instrText xml:space="preserve"> PAGEREF _Toc173960756 \h </w:instrText>
+              <w:instrText xml:space="preserve"> PAGEREF _Toc174005061 \h </w:instrText>
             </w:r>
             <w:r>
               <w:rPr>
@@ -1101,7 +1101,7 @@
               <w:szCs w:val="24"/>
             </w:rPr>
           </w:pPr>
-          <w:hyperlink w:anchor="_Toc173960757" w:history="1">
+          <w:hyperlink w:anchor="_Toc174005062" w:history="1">
             <w:r>
               <w:rPr>
                 <w:rStyle w:val="Hyperlink"/>
@@ -1128,7 +1128,7 @@
                 <w:noProof/>
                 <w:webHidden/>
               </w:rPr>
-              <w:instrText xml:space="preserve"> PAGEREF _Toc173960757 \h </w:instrText>
+              <w:instrText xml:space="preserve"> PAGEREF _Toc174005062 \h </w:instrText>
             </w:r>
             <w:r>
               <w:rPr>
@@ -1174,7 +1174,7 @@
               <w:szCs w:val="24"/>
             </w:rPr>
           </w:pPr>
-          <w:hyperlink w:anchor="_Toc173960758" w:history="1">
+          <w:hyperlink w:anchor="_Toc174005063" w:history="1">
             <w:r>
               <w:rPr>
                 <w:rStyle w:val="Hyperlink"/>
@@ -1201,7 +1201,7 @@
                 <w:noProof/>
                 <w:webHidden/>
               </w:rPr>
-              <w:instrText xml:space="preserve"> PAGEREF _Toc173960758 \h </w:instrText>
+              <w:instrText xml:space="preserve"> PAGEREF _Toc174005063 \h </w:instrText>
             </w:r>
             <w:r>
               <w:rPr>
@@ -1246,7 +1246,7 @@
               <w:szCs w:val="24"/>
             </w:rPr>
           </w:pPr>
-          <w:hyperlink w:anchor="_Toc173960759" w:history="1">
+          <w:hyperlink w:anchor="_Toc174005064" w:history="1">
             <w:r>
               <w:rPr>
                 <w:rStyle w:val="Hyperlink"/>
@@ -1273,7 +1273,7 @@
                 <w:noProof/>
                 <w:webHidden/>
               </w:rPr>
-              <w:instrText xml:space="preserve"> PAGEREF _Toc173960759 \h </w:instrText>
+              <w:instrText xml:space="preserve"> PAGEREF _Toc174005064 \h </w:instrText>
             </w:r>
             <w:r>
               <w:rPr>
@@ -1319,7 +1319,7 @@
               <w:szCs w:val="24"/>
             </w:rPr>
           </w:pPr>
-          <w:hyperlink w:anchor="_Toc173960760" w:history="1">
+          <w:hyperlink w:anchor="_Toc174005065" w:history="1">
             <w:r>
               <w:rPr>
                 <w:rStyle w:val="Hyperlink"/>
@@ -1346,7 +1346,7 @@
                 <w:noProof/>
                 <w:webHidden/>
               </w:rPr>
-              <w:instrText xml:space="preserve"> PAGEREF _Toc173960760 \h </w:instrText>
+              <w:instrText xml:space="preserve"> PAGEREF _Toc174005065 \h </w:instrText>
             </w:r>
             <w:r>
               <w:rPr>
@@ -1392,7 +1392,7 @@
               <w:szCs w:val="24"/>
             </w:rPr>
           </w:pPr>
-          <w:hyperlink w:anchor="_Toc173960761" w:history="1">
+          <w:hyperlink w:anchor="_Toc174005066" w:history="1">
             <w:r>
               <w:rPr>
                 <w:rStyle w:val="Hyperlink"/>
@@ -1419,7 +1419,7 @@
                 <w:noProof/>
                 <w:webHidden/>
               </w:rPr>
-              <w:instrText xml:space="preserve"> PAGEREF _Toc173960761 \h </w:instrText>
+              <w:instrText xml:space="preserve"> PAGEREF _Toc174005066 \h </w:instrText>
             </w:r>
             <w:r>
               <w:rPr>
@@ -1464,7 +1464,7 @@
               <w:szCs w:val="24"/>
             </w:rPr>
           </w:pPr>
-          <w:hyperlink w:anchor="_Toc173960762" w:history="1">
+          <w:hyperlink w:anchor="_Toc174005067" w:history="1">
             <w:r>
               <w:rPr>
                 <w:rStyle w:val="Hyperlink"/>
@@ -1491,7 +1491,7 @@
                 <w:noProof/>
                 <w:webHidden/>
               </w:rPr>
-              <w:instrText xml:space="preserve"> PAGEREF _Toc173960762 \h </w:instrText>
+              <w:instrText xml:space="preserve"> PAGEREF _Toc174005067 \h </w:instrText>
             </w:r>
             <w:r>
               <w:rPr>
@@ -1511,7 +1511,7 @@
                 <w:noProof/>
                 <w:webHidden/>
               </w:rPr>
-              <w:t>20</w:t>
+              <w:t>22</w:t>
             </w:r>
             <w:r>
               <w:rPr>
@@ -1538,7 +1538,7 @@
               <w:szCs w:val="24"/>
             </w:rPr>
           </w:pPr>
-          <w:hyperlink w:anchor="_Toc173960763" w:history="1">
+          <w:hyperlink w:anchor="_Toc174005068" w:history="1">
             <w:r>
               <w:rPr>
                 <w:rStyle w:val="Hyperlink"/>
@@ -1565,7 +1565,7 @@
                 <w:noProof/>
                 <w:webHidden/>
               </w:rPr>
-              <w:instrText xml:space="preserve"> PAGEREF _Toc173960763 \h </w:instrText>
+              <w:instrText xml:space="preserve"> PAGEREF _Toc174005068 \h </w:instrText>
             </w:r>
             <w:r>
               <w:rPr>
@@ -1585,7 +1585,7 @@
                 <w:noProof/>
                 <w:webHidden/>
               </w:rPr>
-              <w:t>21</w:t>
+              <w:t>22</w:t>
             </w:r>
             <w:r>
               <w:rPr>
@@ -1610,7 +1610,7 @@
               <w:szCs w:val="24"/>
             </w:rPr>
           </w:pPr>
-          <w:hyperlink w:anchor="_Toc173960764" w:history="1">
+          <w:hyperlink w:anchor="_Toc174005069" w:history="1">
             <w:r>
               <w:rPr>
                 <w:rStyle w:val="Hyperlink"/>
@@ -1637,7 +1637,7 @@
                 <w:noProof/>
                 <w:webHidden/>
               </w:rPr>
-              <w:instrText xml:space="preserve"> PAGEREF _Toc173960764 \h </w:instrText>
+              <w:instrText xml:space="preserve"> PAGEREF _Toc174005069 \h </w:instrText>
             </w:r>
             <w:r>
               <w:rPr>
@@ -1657,7 +1657,7 @@
                 <w:noProof/>
                 <w:webHidden/>
               </w:rPr>
-              <w:t>21</w:t>
+              <w:t>22</w:t>
             </w:r>
             <w:r>
               <w:rPr>
@@ -1687,7 +1687,7 @@
       <w:pPr>
         <w:pStyle w:val="Heading1"/>
       </w:pPr>
-      <w:bookmarkStart w:id="0" w:name="_Toc173960743"/>
+      <w:bookmarkStart w:id="0" w:name="_Toc174005048"/>
       <w:r>
         <w:t>Application setup</w:t>
       </w:r>
@@ -1769,7 +1769,7 @@
       <w:pPr>
         <w:pStyle w:val="Heading1"/>
       </w:pPr>
-      <w:bookmarkStart w:id="1" w:name="_Toc173960744"/>
+      <w:bookmarkStart w:id="1" w:name="_Toc174005049"/>
       <w:proofErr w:type="gramStart"/>
       <w:r>
         <w:t>Users</w:t>
@@ -1841,7 +1841,7 @@
       <w:pPr>
         <w:pStyle w:val="Heading1"/>
       </w:pPr>
-      <w:bookmarkStart w:id="2" w:name="_Toc173960745"/>
+      <w:bookmarkStart w:id="2" w:name="_Toc174005050"/>
       <w:r>
         <w:t xml:space="preserve">Task #1: Issues </w:t>
       </w:r>
@@ -1853,7 +1853,7 @@
     <w:p/>
     <w:p/>
     <w:p>
-      <w:bookmarkStart w:id="3" w:name="_Toc173960746"/>
+      <w:bookmarkStart w:id="3" w:name="_Toc174005051"/>
       <w:r>
         <w:rPr>
           <w:rStyle w:val="Heading2Char"/>
@@ -1903,7 +1903,7 @@
       <w:pPr>
         <w:pStyle w:val="Heading2"/>
       </w:pPr>
-      <w:bookmarkStart w:id="4" w:name="_Toc173960747"/>
+      <w:bookmarkStart w:id="4" w:name="_Toc174005052"/>
       <w:r>
         <w:t>Creation scenario</w:t>
       </w:r>
@@ -1976,7 +1976,7 @@
       <w:pPr>
         <w:pStyle w:val="Heading2"/>
       </w:pPr>
-      <w:bookmarkStart w:id="5" w:name="_Toc173960748"/>
+      <w:bookmarkStart w:id="5" w:name="_Toc174005053"/>
       <w:r>
         <w:t>Open vs Closed Load model</w:t>
       </w:r>
@@ -2003,7 +2003,7 @@
       <w:pPr>
         <w:pStyle w:val="Heading2"/>
       </w:pPr>
-      <w:bookmarkStart w:id="6" w:name="_Toc173960749"/>
+      <w:bookmarkStart w:id="6" w:name="_Toc174005054"/>
       <w:r>
         <w:t>Throughput</w:t>
       </w:r>
@@ -2023,7 +2023,7 @@
         </w:rPr>
         <w:lastRenderedPageBreak/>
         <w:drawing>
-          <wp:inline distT="0" distB="0" distL="0" distR="0" wp14:anchorId="1B16A277" wp14:editId="0B68EE8F">
+          <wp:inline distT="0" distB="0" distL="0" distR="0" wp14:anchorId="1B16A277" wp14:editId="5D8E0E5C">
             <wp:extent cx="8526162" cy="1752600"/>
             <wp:effectExtent l="0" t="0" r="0" b="0"/>
             <wp:docPr id="1680939670" name="Picture 1" descr="A graph with a line&#10;&#10;Description automatically generated"/>
@@ -2505,7 +2505,7 @@
       <w:pPr>
         <w:pStyle w:val="Heading2"/>
       </w:pPr>
-      <w:bookmarkStart w:id="7" w:name="_Toc173960750"/>
+      <w:bookmarkStart w:id="7" w:name="_Toc174005055"/>
       <w:r>
         <w:t>Upload 100_000 issues</w:t>
       </w:r>
@@ -2607,7 +2607,7 @@
           <w:noProof/>
         </w:rPr>
         <w:drawing>
-          <wp:inline distT="0" distB="0" distL="0" distR="0" wp14:anchorId="74055882" wp14:editId="55CF43CD">
+          <wp:inline distT="0" distB="0" distL="0" distR="0" wp14:anchorId="74055882" wp14:editId="4247F4FB">
             <wp:extent cx="8229600" cy="1816735"/>
             <wp:effectExtent l="0" t="0" r="0" b="0"/>
             <wp:docPr id="1980069902" name="Picture 1" descr="A graph of a graph&#10;&#10;Description automatically generated with medium confidence"/>
@@ -2665,7 +2665,24 @@
         <w:t>system degradation depending on data volume</w:t>
       </w:r>
       <w:r>
-        <w:t xml:space="preserve"> was right. As we can see, service time increases linearly as data grows in the system. That means each issue creation operation becomes more and more CPU intensive:</w:t>
+        <w:t xml:space="preserve"> was right. As we can see, service time increases linearly as data grows in the system</w:t>
+      </w:r>
+      <w:r>
+        <w:t xml:space="preserve"> (see issues throughput </w:t>
+      </w:r>
+      <w:hyperlink r:id="rId17" w:history="1">
+        <w:r>
+          <w:rPr>
+            <w:rStyle w:val="Hyperlink"/>
+          </w:rPr>
+          <w:t>report</w:t>
+        </w:r>
+      </w:hyperlink>
+      <w:r>
+        <w:t>)</w:t>
+      </w:r>
+      <w:r>
+        <w:t>. That means each issue creation operation becomes more and more CPU intensive:</w:t>
       </w:r>
     </w:p>
     <w:p/>
@@ -2704,7 +2721,7 @@
                     <pic:cNvPicPr/>
                   </pic:nvPicPr>
                   <pic:blipFill>
-                    <a:blip r:embed="rId17">
+                    <a:blip r:embed="rId18">
                       <a:extLst>
                         <a:ext uri="{28A0092B-C50C-407E-A947-70E740481C1C}">
                           <a14:useLocalDpi xmlns:a14="http://schemas.microsoft.com/office/drawing/2010/main" val="0"/>
@@ -2768,7 +2785,7 @@
                     <pic:cNvPicPr/>
                   </pic:nvPicPr>
                   <pic:blipFill>
-                    <a:blip r:embed="rId18">
+                    <a:blip r:embed="rId19">
                       <a:extLst>
                         <a:ext uri="{28A0092B-C50C-407E-A947-70E740481C1C}">
                           <a14:useLocalDpi xmlns:a14="http://schemas.microsoft.com/office/drawing/2010/main" val="0"/>
@@ -2833,7 +2850,7 @@
         </w:rPr>
         <w:lastRenderedPageBreak/>
         <w:drawing>
-          <wp:inline distT="0" distB="0" distL="0" distR="0" wp14:anchorId="78F62B6B" wp14:editId="0B123D88">
+          <wp:inline distT="0" distB="0" distL="0" distR="0" wp14:anchorId="78F62B6B" wp14:editId="5ACE9571">
             <wp:extent cx="8229600" cy="1917700"/>
             <wp:effectExtent l="0" t="0" r="0" b="0"/>
             <wp:docPr id="264427026" name="Picture 4" descr="A graph with blue and green lines&#10;&#10;Description automatically generated"/>
@@ -2848,7 +2865,7 @@
                     <pic:cNvPicPr/>
                   </pic:nvPicPr>
                   <pic:blipFill>
-                    <a:blip r:embed="rId19" cstate="print">
+                    <a:blip r:embed="rId20" cstate="print">
                       <a:extLst>
                         <a:ext uri="{28A0092B-C50C-407E-A947-70E740481C1C}">
                           <a14:useLocalDpi xmlns:a14="http://schemas.microsoft.com/office/drawing/2010/main" val="0"/>
@@ -3018,7 +3035,7 @@
                     <pic:cNvPicPr/>
                   </pic:nvPicPr>
                   <pic:blipFill>
-                    <a:blip r:embed="rId20">
+                    <a:blip r:embed="rId21">
                       <a:extLst>
                         <a:ext uri="{28A0092B-C50C-407E-A947-70E740481C1C}">
                           <a14:useLocalDpi xmlns:a14="http://schemas.microsoft.com/office/drawing/2010/main" val="0"/>
@@ -3059,7 +3076,7 @@
           <w:noProof/>
         </w:rPr>
         <w:drawing>
-          <wp:inline distT="0" distB="0" distL="0" distR="0" wp14:anchorId="3233F20D" wp14:editId="5CB446F0">
+          <wp:inline distT="0" distB="0" distL="0" distR="0" wp14:anchorId="3233F20D" wp14:editId="60D15C4B">
             <wp:extent cx="8229600" cy="557530"/>
             <wp:effectExtent l="0" t="0" r="0" b="1270"/>
             <wp:docPr id="515887364" name="Picture 5"/>
@@ -3074,7 +3091,7 @@
                     <pic:cNvPicPr/>
                   </pic:nvPicPr>
                   <pic:blipFill>
-                    <a:blip r:embed="rId21" cstate="print">
+                    <a:blip r:embed="rId22" cstate="print">
                       <a:extLst>
                         <a:ext uri="{28A0092B-C50C-407E-A947-70E740481C1C}">
                           <a14:useLocalDpi xmlns:a14="http://schemas.microsoft.com/office/drawing/2010/main" val="0"/>
@@ -3115,7 +3132,7 @@
           <w:noProof/>
         </w:rPr>
         <w:drawing>
-          <wp:inline distT="0" distB="0" distL="0" distR="0" wp14:anchorId="27B1CFDC" wp14:editId="72CDD012">
+          <wp:inline distT="0" distB="0" distL="0" distR="0" wp14:anchorId="27B1CFDC" wp14:editId="4DA2277A">
             <wp:extent cx="8229600" cy="360045"/>
             <wp:effectExtent l="0" t="0" r="0" b="0"/>
             <wp:docPr id="1138788476" name="Picture 6"/>
@@ -3130,7 +3147,7 @@
                     <pic:cNvPicPr/>
                   </pic:nvPicPr>
                   <pic:blipFill>
-                    <a:blip r:embed="rId22" cstate="print">
+                    <a:blip r:embed="rId23" cstate="print">
                       <a:extLst>
                         <a:ext uri="{28A0092B-C50C-407E-A947-70E740481C1C}">
                           <a14:useLocalDpi xmlns:a14="http://schemas.microsoft.com/office/drawing/2010/main" val="0"/>
@@ -3171,7 +3188,7 @@
       <w:pPr>
         <w:pStyle w:val="Heading2"/>
       </w:pPr>
-      <w:bookmarkStart w:id="8" w:name="_Toc173960751"/>
+      <w:bookmarkStart w:id="8" w:name="_Toc174005056"/>
       <w:r>
         <w:lastRenderedPageBreak/>
         <w:t>Q&amp;A</w:t>
@@ -3227,7 +3244,7 @@
       <w:pPr>
         <w:pStyle w:val="Heading1"/>
       </w:pPr>
-      <w:bookmarkStart w:id="9" w:name="_Toc173960752"/>
+      <w:bookmarkStart w:id="9" w:name="_Toc174005057"/>
       <w:r>
         <w:t>Task #2: Users load scenario</w:t>
       </w:r>
@@ -3238,7 +3255,7 @@
       <w:pPr>
         <w:pStyle w:val="Heading2"/>
       </w:pPr>
-      <w:bookmarkStart w:id="10" w:name="_Toc173960753"/>
+      <w:bookmarkStart w:id="10" w:name="_Toc174005058"/>
       <w:r>
         <w:t xml:space="preserve">Load </w:t>
       </w:r>
@@ -4037,7 +4054,21 @@
         <w:rPr>
           <w:u w:val="single"/>
         </w:rPr>
-        <w:t>For a test task purpose I’m going to stick to throughput-based model</w:t>
+        <w:t xml:space="preserve">For a test task </w:t>
+      </w:r>
+      <w:proofErr w:type="gramStart"/>
+      <w:r>
+        <w:rPr>
+          <w:u w:val="single"/>
+        </w:rPr>
+        <w:t>purpose</w:t>
+      </w:r>
+      <w:proofErr w:type="gramEnd"/>
+      <w:r>
+        <w:rPr>
+          <w:u w:val="single"/>
+        </w:rPr>
+        <w:t xml:space="preserve"> I’m going to stick to throughput-based model</w:t>
       </w:r>
       <w:r>
         <w:t>.</w:t>
@@ -4048,7 +4079,7 @@
       <w:r>
         <w:t xml:space="preserve">Open load model executor provided by k6 </w:t>
       </w:r>
-      <w:hyperlink r:id="rId23" w:history="1">
+      <w:hyperlink r:id="rId24" w:history="1">
         <w:r>
           <w:rPr>
             <w:rStyle w:val="Hyperlink"/>
@@ -4100,7 +4131,7 @@
       <w:pPr>
         <w:pStyle w:val="Heading2"/>
       </w:pPr>
-      <w:bookmarkStart w:id="11" w:name="_Toc173960754"/>
+      <w:bookmarkStart w:id="11" w:name="_Toc174005059"/>
       <w:r>
         <w:t>Endpoints selection</w:t>
       </w:r>
@@ -4394,7 +4425,7 @@
       <w:pPr>
         <w:pStyle w:val="Heading3"/>
       </w:pPr>
-      <w:bookmarkStart w:id="12" w:name="_Toc173960755"/>
+      <w:bookmarkStart w:id="12" w:name="_Toc174005060"/>
       <w:r>
         <w:t>Business criticality</w:t>
       </w:r>
@@ -5095,8 +5126,13 @@
         <w:t>while commenting issues</w:t>
       </w:r>
       <w:r>
-        <w:t xml:space="preserve"> (or using commands);</w:t>
-      </w:r>
+        <w:t xml:space="preserve"> (or using commands</w:t>
+      </w:r>
+      <w:proofErr w:type="gramStart"/>
+      <w:r>
+        <w:t>);</w:t>
+      </w:r>
+      <w:proofErr w:type="gramEnd"/>
     </w:p>
     <w:p>
       <w:pPr>
@@ -5235,7 +5271,7 @@
       <w:pPr>
         <w:pStyle w:val="Heading3"/>
       </w:pPr>
-      <w:bookmarkStart w:id="13" w:name="_Toc173960756"/>
+      <w:bookmarkStart w:id="13" w:name="_Toc174005061"/>
       <w:r>
         <w:t>Frequency of occurrence</w:t>
       </w:r>
@@ -6029,7 +6065,7 @@
       <w:pPr>
         <w:pStyle w:val="Heading3"/>
       </w:pPr>
-      <w:bookmarkStart w:id="14" w:name="_Toc173960757"/>
+      <w:bookmarkStart w:id="14" w:name="_Toc174005062"/>
       <w:r>
         <w:t xml:space="preserve">Load </w:t>
       </w:r>
@@ -6237,7 +6273,7 @@
         </w:rPr>
         <w:lastRenderedPageBreak/>
         <w:drawing>
-          <wp:inline distT="0" distB="0" distL="0" distR="0" wp14:anchorId="71DAA425" wp14:editId="1901BD74">
+          <wp:inline distT="0" distB="0" distL="0" distR="0" wp14:anchorId="71DAA425" wp14:editId="1A1FB652">
             <wp:extent cx="8229600" cy="1818640"/>
             <wp:effectExtent l="0" t="0" r="0" b="0"/>
             <wp:docPr id="59145848" name="Picture 1" descr="A graph with a line and a line&#10;&#10;Description automatically generated with medium confidence"/>
@@ -6252,7 +6288,7 @@
                     <pic:cNvPicPr/>
                   </pic:nvPicPr>
                   <pic:blipFill>
-                    <a:blip r:embed="rId24" cstate="print">
+                    <a:blip r:embed="rId25" cstate="print">
                       <a:extLst>
                         <a:ext uri="{28A0092B-C50C-407E-A947-70E740481C1C}">
                           <a14:useLocalDpi xmlns:a14="http://schemas.microsoft.com/office/drawing/2010/main" val="0"/>
@@ -6364,7 +6400,7 @@
       <w:pPr>
         <w:pStyle w:val="Heading3"/>
       </w:pPr>
-      <w:bookmarkStart w:id="15" w:name="_Toc173960758"/>
+      <w:bookmarkStart w:id="15" w:name="_Toc174005063"/>
       <w:r>
         <w:t>Resulting scenario</w:t>
       </w:r>
@@ -6717,6 +6753,7 @@
         <w:t>=, POST /</w:t>
       </w:r>
       <w:proofErr w:type="spellStart"/>
+      <w:proofErr w:type="gramStart"/>
       <w:r>
         <w:rPr>
           <w:i/>
@@ -6728,13 +6765,14 @@
       <w:r>
         <w:t>;</w:t>
       </w:r>
+      <w:proofErr w:type="gramEnd"/>
     </w:p>
     <w:p/>
     <w:p>
       <w:r>
         <w:t xml:space="preserve">See </w:t>
       </w:r>
-      <w:hyperlink r:id="rId25" w:history="1">
+      <w:hyperlink r:id="rId26" w:history="1">
         <w:r>
           <w:rPr>
             <w:rStyle w:val="Hyperlink"/>
@@ -6761,7 +6799,7 @@
       <w:pPr>
         <w:pStyle w:val="Heading2"/>
       </w:pPr>
-      <w:bookmarkStart w:id="16" w:name="_Toc173960759"/>
+      <w:bookmarkStart w:id="16" w:name="_Toc174005064"/>
       <w:r>
         <w:t xml:space="preserve">Test </w:t>
       </w:r>
@@ -6777,7 +6815,7 @@
       <w:pPr>
         <w:pStyle w:val="Heading3"/>
       </w:pPr>
-      <w:bookmarkStart w:id="17" w:name="_Toc173960760"/>
+      <w:bookmarkStart w:id="17" w:name="_Toc174005065"/>
       <w:r>
         <w:t>Capacity</w:t>
       </w:r>
@@ -6815,7 +6853,7 @@
                     <pic:cNvPicPr/>
                   </pic:nvPicPr>
                   <pic:blipFill>
-                    <a:blip r:embed="rId26" cstate="print">
+                    <a:blip r:embed="rId27" cstate="print">
                       <a:extLst>
                         <a:ext uri="{28A0092B-C50C-407E-A947-70E740481C1C}">
                           <a14:useLocalDpi xmlns:a14="http://schemas.microsoft.com/office/drawing/2010/main" val="0"/>
@@ -6855,7 +6893,7 @@
           <w:noProof/>
         </w:rPr>
         <w:drawing>
-          <wp:inline distT="0" distB="0" distL="0" distR="0" wp14:anchorId="2188AB33" wp14:editId="0DFF5F90">
+          <wp:inline distT="0" distB="0" distL="0" distR="0" wp14:anchorId="2188AB33" wp14:editId="172C50AD">
             <wp:extent cx="8229600" cy="2005330"/>
             <wp:effectExtent l="0" t="0" r="0" b="1270"/>
             <wp:docPr id="575987086" name="Picture 2" descr="A graph of a graph&#10;&#10;Description automatically generated with medium confidence"/>
@@ -6870,7 +6908,7 @@
                     <pic:cNvPicPr/>
                   </pic:nvPicPr>
                   <pic:blipFill>
-                    <a:blip r:embed="rId27" cstate="print">
+                    <a:blip r:embed="rId28" cstate="print">
                       <a:extLst>
                         <a:ext uri="{28A0092B-C50C-407E-A947-70E740481C1C}">
                           <a14:useLocalDpi xmlns:a14="http://schemas.microsoft.com/office/drawing/2010/main" val="0"/>
@@ -6938,7 +6976,7 @@
                     <pic:cNvPicPr/>
                   </pic:nvPicPr>
                   <pic:blipFill>
-                    <a:blip r:embed="rId28">
+                    <a:blip r:embed="rId29">
                       <a:extLst>
                         <a:ext uri="{28A0092B-C50C-407E-A947-70E740481C1C}">
                           <a14:useLocalDpi xmlns:a14="http://schemas.microsoft.com/office/drawing/2010/main" val="0"/>
@@ -6982,7 +7020,24 @@
         <w:t xml:space="preserve"> (capacity). It gives us ~70% of </w:t>
       </w:r>
       <w:r>
-        <w:t>safety buffer in terms of load system can handle.</w:t>
+        <w:t>safety buffer in terms of load system can handle</w:t>
+      </w:r>
+      <w:r>
+        <w:t xml:space="preserve"> (see capacity </w:t>
+      </w:r>
+      <w:hyperlink r:id="rId30" w:history="1">
+        <w:r>
+          <w:rPr>
+            <w:rStyle w:val="Hyperlink"/>
+          </w:rPr>
+          <w:t>report</w:t>
+        </w:r>
+      </w:hyperlink>
+      <w:r>
+        <w:t>)</w:t>
+      </w:r>
+      <w:r>
+        <w:t>.</w:t>
       </w:r>
     </w:p>
     <w:p/>
@@ -7013,7 +7068,7 @@
                     <pic:cNvPicPr/>
                   </pic:nvPicPr>
                   <pic:blipFill>
-                    <a:blip r:embed="rId29">
+                    <a:blip r:embed="rId31">
                       <a:extLst>
                         <a:ext uri="{28A0092B-C50C-407E-A947-70E740481C1C}">
                           <a14:useLocalDpi xmlns:a14="http://schemas.microsoft.com/office/drawing/2010/main" val="0"/>
@@ -7062,7 +7117,7 @@
       <w:pPr>
         <w:pStyle w:val="Heading3"/>
       </w:pPr>
-      <w:bookmarkStart w:id="18" w:name="_Toc173960761"/>
+      <w:bookmarkStart w:id="18" w:name="_Toc174005066"/>
       <w:r>
         <w:t xml:space="preserve">100 users </w:t>
       </w:r>
@@ -7099,7 +7154,24 @@
         <w:t>1h</w:t>
       </w:r>
       <w:r>
-        <w:t xml:space="preserve"> as suggested by the task.</w:t>
+        <w:t xml:space="preserve"> as suggested by the task</w:t>
+      </w:r>
+      <w:r>
+        <w:t xml:space="preserve"> (see fixed-load </w:t>
+      </w:r>
+      <w:hyperlink r:id="rId32" w:history="1">
+        <w:r>
+          <w:rPr>
+            <w:rStyle w:val="Hyperlink"/>
+          </w:rPr>
+          <w:t>report</w:t>
+        </w:r>
+      </w:hyperlink>
+      <w:r>
+        <w:t>)</w:t>
+      </w:r>
+      <w:r>
+        <w:t>.</w:t>
       </w:r>
       <w:r>
         <w:br/>
@@ -7112,7 +7184,7 @@
           <w:noProof/>
         </w:rPr>
         <w:drawing>
-          <wp:inline distT="0" distB="0" distL="0" distR="0" wp14:anchorId="1D10C74F" wp14:editId="13F3E0AF">
+          <wp:inline distT="0" distB="0" distL="0" distR="0" wp14:anchorId="1D10C74F" wp14:editId="69DE7B47">
             <wp:extent cx="8229600" cy="1925320"/>
             <wp:effectExtent l="0" t="0" r="0" b="5080"/>
             <wp:docPr id="776477483" name="Picture 1" descr="A graph with blue lines&#10;&#10;Description automatically generated"/>
@@ -7127,7 +7199,7 @@
                     <pic:cNvPicPr/>
                   </pic:nvPicPr>
                   <pic:blipFill>
-                    <a:blip r:embed="rId30" cstate="print">
+                    <a:blip r:embed="rId33" cstate="print">
                       <a:extLst>
                         <a:ext uri="{28A0092B-C50C-407E-A947-70E740481C1C}">
                           <a14:useLocalDpi xmlns:a14="http://schemas.microsoft.com/office/drawing/2010/main" val="0"/>
@@ -7183,7 +7255,7 @@
                     <pic:cNvPicPr/>
                   </pic:nvPicPr>
                   <pic:blipFill>
-                    <a:blip r:embed="rId31">
+                    <a:blip r:embed="rId34">
                       <a:extLst>
                         <a:ext uri="{28A0092B-C50C-407E-A947-70E740481C1C}">
                           <a14:useLocalDpi xmlns:a14="http://schemas.microsoft.com/office/drawing/2010/main" val="0"/>
@@ -7234,7 +7306,7 @@
         </w:rPr>
         <w:lastRenderedPageBreak/>
         <w:drawing>
-          <wp:inline distT="0" distB="0" distL="0" distR="0" wp14:anchorId="06639FD1" wp14:editId="7814EC09">
+          <wp:inline distT="0" distB="0" distL="0" distR="0" wp14:anchorId="06639FD1" wp14:editId="251676F6">
             <wp:extent cx="8229600" cy="4239895"/>
             <wp:effectExtent l="0" t="0" r="0" b="1905"/>
             <wp:docPr id="1646807894" name="Picture 3" descr="A screen shot of a computer&#10;&#10;Description automatically generated"/>
@@ -7249,7 +7321,7 @@
                     <pic:cNvPicPr/>
                   </pic:nvPicPr>
                   <pic:blipFill>
-                    <a:blip r:embed="rId32" cstate="print">
+                    <a:blip r:embed="rId35" cstate="print">
                       <a:extLst>
                         <a:ext uri="{28A0092B-C50C-407E-A947-70E740481C1C}">
                           <a14:useLocalDpi xmlns:a14="http://schemas.microsoft.com/office/drawing/2010/main" val="0"/>
@@ -7423,7 +7495,7 @@
                     <pic:cNvPicPr/>
                   </pic:nvPicPr>
                   <pic:blipFill>
-                    <a:blip r:embed="rId33" cstate="print">
+                    <a:blip r:embed="rId36" cstate="print">
                       <a:extLst>
                         <a:ext uri="{28A0092B-C50C-407E-A947-70E740481C1C}">
                           <a14:useLocalDpi xmlns:a14="http://schemas.microsoft.com/office/drawing/2010/main" val="0"/>
@@ -7554,123 +7626,141 @@
       </w:r>
     </w:p>
     <w:p/>
-    <w:p>
-      <w:pPr>
-        <w:pStyle w:val="Heading2"/>
-      </w:pPr>
-      <w:bookmarkStart w:id="19" w:name="_Toc173960762"/>
-      <w:r>
-        <w:t>Q&amp;A</w:t>
-      </w:r>
-      <w:bookmarkEnd w:id="19"/>
-    </w:p>
     <w:p/>
     <w:p>
       <w:r>
-        <w:t xml:space="preserve">Q: </w:t>
-      </w:r>
-      <w:r>
-        <w:rPr>
-          <w:u w:val="single"/>
-        </w:rPr>
-        <w:t xml:space="preserve">Can </w:t>
-      </w:r>
-      <w:proofErr w:type="spellStart"/>
-      <w:r>
-        <w:rPr>
-          <w:u w:val="single"/>
-        </w:rPr>
-        <w:t>YouTrack</w:t>
-      </w:r>
-      <w:proofErr w:type="spellEnd"/>
-      <w:r>
-        <w:rPr>
-          <w:u w:val="single"/>
-        </w:rPr>
-        <w:t xml:space="preserve"> tracker handle 100 concurrent users</w:t>
-      </w:r>
-      <w:r>
-        <w:t>?</w:t>
-      </w:r>
-    </w:p>
-    <w:p>
-      <w:r>
-        <w:t xml:space="preserve">A: Yes, it </w:t>
+        <w:t>Although task explicitly declares 1000ms/500ms for POST/GET requests respectively, saturation point can’t be defined by SLA only. General definition of saturation point:</w:t>
+      </w:r>
+    </w:p>
+    <w:p/>
+    <w:p>
+      <w:r>
+        <w:rPr>
+          <w:noProof/>
+        </w:rPr>
+        <w:lastRenderedPageBreak/>
+        <w:drawing>
+          <wp:inline distT="0" distB="0" distL="0" distR="0" wp14:anchorId="42AB84E9" wp14:editId="3FD97BF7">
+            <wp:extent cx="6013464" cy="4292600"/>
+            <wp:effectExtent l="0" t="0" r="6350" b="0"/>
+            <wp:docPr id="556101916" name="Picture 1" descr="A diagram of a response graph&#10;&#10;Description automatically generated"/>
+            <wp:cNvGraphicFramePr>
+              <a:graphicFrameLocks xmlns:a="http://schemas.openxmlformats.org/drawingml/2006/main" noChangeAspect="1"/>
+            </wp:cNvGraphicFramePr>
+            <a:graphic xmlns:a="http://schemas.openxmlformats.org/drawingml/2006/main">
+              <a:graphicData uri="http://schemas.openxmlformats.org/drawingml/2006/picture">
+                <pic:pic xmlns:pic="http://schemas.openxmlformats.org/drawingml/2006/picture">
+                  <pic:nvPicPr>
+                    <pic:cNvPr id="556101916" name="Picture 1" descr="A diagram of a response graph&#10;&#10;Description automatically generated"/>
+                    <pic:cNvPicPr/>
+                  </pic:nvPicPr>
+                  <pic:blipFill>
+                    <a:blip r:embed="rId37">
+                      <a:extLst>
+                        <a:ext uri="{28A0092B-C50C-407E-A947-70E740481C1C}">
+                          <a14:useLocalDpi xmlns:a14="http://schemas.microsoft.com/office/drawing/2010/main" val="0"/>
+                        </a:ext>
+                      </a:extLst>
+                    </a:blip>
+                    <a:stretch>
+                      <a:fillRect/>
+                    </a:stretch>
+                  </pic:blipFill>
+                  <pic:spPr>
+                    <a:xfrm>
+                      <a:off x="0" y="0"/>
+                      <a:ext cx="6024186" cy="4300254"/>
+                    </a:xfrm>
+                    <a:prstGeom prst="rect">
+                      <a:avLst/>
+                    </a:prstGeom>
+                  </pic:spPr>
+                </pic:pic>
+              </a:graphicData>
+            </a:graphic>
+          </wp:inline>
+        </w:drawing>
+      </w:r>
+    </w:p>
+    <w:p/>
+    <w:p>
+      <w:r>
+        <w:t xml:space="preserve">That’s the method I applied when identifying maximum capacity. Although </w:t>
       </w:r>
       <w:r>
         <w:rPr>
           <w:b/>
           <w:bCs/>
         </w:rPr>
-        <w:t>can handle more than 100 concurrent users</w:t>
-      </w:r>
-      <w:r>
-        <w:t xml:space="preserve"> without significant </w:t>
-      </w:r>
-      <w:proofErr w:type="gramStart"/>
-      <w:r>
-        <w:t>degradation;</w:t>
-      </w:r>
-      <w:proofErr w:type="gramEnd"/>
-    </w:p>
-    <w:p/>
-    <w:p>
-      <w:r>
-        <w:t xml:space="preserve">Q: </w:t>
-      </w:r>
-      <w:r>
-        <w:rPr>
-          <w:u w:val="single"/>
-        </w:rPr>
-        <w:t>What endpoints are crucial for load testing and what are not</w:t>
-      </w:r>
-      <w:r>
-        <w:t>?</w:t>
-      </w:r>
-    </w:p>
-    <w:p>
-      <w:r>
-        <w:t xml:space="preserve">A: See </w:t>
+        <w:t xml:space="preserve">there’s a correlation between response time and capacity, </w:t>
       </w:r>
       <w:r>
         <w:rPr>
           <w:b/>
           <w:bCs/>
         </w:rPr>
-        <w:t xml:space="preserve">Endpoint </w:t>
-      </w:r>
-      <w:proofErr w:type="gramStart"/>
+        <w:t>it</w:t>
+      </w:r>
       <w:r>
         <w:rPr>
           <w:b/>
           <w:bCs/>
         </w:rPr>
-        <w:t>selection</w:t>
-      </w:r>
-      <w:proofErr w:type="gramEnd"/>
-      <w:r>
-        <w:t xml:space="preserve"> and </w:t>
+        <w:t xml:space="preserve"> can’t be defined by specific threshold only</w:t>
+      </w:r>
+      <w:r>
+        <w:t>.</w:t>
+      </w:r>
+      <w:r>
+        <w:br/>
+        <w:t xml:space="preserve">Generally, such </w:t>
       </w:r>
       <w:r>
         <w:rPr>
           <w:b/>
           <w:bCs/>
         </w:rPr>
-        <w:t>Resulting scenarios</w:t>
+        <w:t>high response times need to be investigated/profiled to make API calls faster</w:t>
       </w:r>
       <w:r>
         <w:rPr>
           <w:b/>
           <w:bCs/>
         </w:rPr>
-        <w:t xml:space="preserve"> sections</w:t>
-      </w:r>
-      <w:r>
-        <w:t>;</w:t>
+        <w:t xml:space="preserve"> </w:t>
+      </w:r>
+      <w:r>
+        <w:t xml:space="preserve">(e.g. check traces if available, investigate underlying SQLs if any, </w:t>
+      </w:r>
+      <w:proofErr w:type="spellStart"/>
+      <w:r>
+        <w:t>etc</w:t>
+      </w:r>
+      <w:proofErr w:type="spellEnd"/>
+      <w:r>
+        <w:t>)</w:t>
+      </w:r>
+      <w:r>
+        <w:t>. It may decrease pressure on the system, and lead to capacity increase (although it’s not guaranteed and depends on type of the bottleneck).</w:t>
+      </w:r>
+      <w:r>
+        <w:t xml:space="preserve"> Capacity limitation due to CPU resource can be investigated using Java profilers.</w:t>
       </w:r>
     </w:p>
     <w:p/>
     <w:p>
+      <w:pPr>
+        <w:pStyle w:val="Heading2"/>
+      </w:pPr>
+      <w:bookmarkStart w:id="19" w:name="_Toc174005067"/>
+      <w:r>
+        <w:lastRenderedPageBreak/>
+        <w:t>Q&amp;A</w:t>
+      </w:r>
+      <w:bookmarkEnd w:id="19"/>
+    </w:p>
+    <w:p/>
+    <w:p>
       <w:r>
         <w:t xml:space="preserve">Q: </w:t>
       </w:r>
@@ -7678,7 +7768,21 @@
         <w:rPr>
           <w:u w:val="single"/>
         </w:rPr>
-        <w:t>How much of safe-buffer system has in terms of load (capacity without significant degradation)</w:t>
+        <w:t xml:space="preserve">Can </w:t>
+      </w:r>
+      <w:proofErr w:type="spellStart"/>
+      <w:r>
+        <w:rPr>
+          <w:u w:val="single"/>
+        </w:rPr>
+        <w:t>YouTrack</w:t>
+      </w:r>
+      <w:proofErr w:type="spellEnd"/>
+      <w:r>
+        <w:rPr>
+          <w:u w:val="single"/>
+        </w:rPr>
+        <w:t xml:space="preserve"> tracker handle 100 concurrent users</w:t>
       </w:r>
       <w:r>
         <w:t>?</w:t>
@@ -7686,85 +7790,170 @@
     </w:p>
     <w:p>
       <w:r>
-        <w:t xml:space="preserve">A: System </w:t>
-      </w:r>
-      <w:r>
-        <w:t xml:space="preserve">demonstrates </w:t>
+        <w:t xml:space="preserve">A: Yes, it </w:t>
       </w:r>
       <w:r>
         <w:rPr>
           <w:b/>
           <w:bCs/>
         </w:rPr>
-        <w:t>capacity of</w:t>
-      </w:r>
-      <w:r>
-        <w:t xml:space="preserve"> </w:t>
+        <w:t>can handle more than 100 concurrent users</w:t>
+      </w:r>
+      <w:r>
+        <w:t xml:space="preserve"> without significant </w:t>
+      </w:r>
+      <w:proofErr w:type="gramStart"/>
+      <w:r>
+        <w:t>degradation;</w:t>
+      </w:r>
+      <w:proofErr w:type="gramEnd"/>
+    </w:p>
+    <w:p/>
+    <w:p>
+      <w:r>
+        <w:t xml:space="preserve">Q: </w:t>
+      </w:r>
+      <w:r>
+        <w:rPr>
+          <w:u w:val="single"/>
+        </w:rPr>
+        <w:t>What endpoints are crucial for load testing and what are not</w:t>
+      </w:r>
+      <w:r>
+        <w:t>?</w:t>
+      </w:r>
+    </w:p>
+    <w:p>
+      <w:r>
+        <w:t xml:space="preserve">A: See </w:t>
       </w:r>
       <w:r>
         <w:rPr>
           <w:b/>
           <w:bCs/>
         </w:rPr>
-        <w:t>~170 concurrent users</w:t>
-      </w:r>
-      <w:r>
-        <w:t xml:space="preserve"> in current setup, however, is affected by some responses </w:t>
+        <w:t xml:space="preserve">Endpoint </w:t>
       </w:r>
       <w:proofErr w:type="gramStart"/>
-      <w:r>
-        <w:t>spikes;</w:t>
-      </w:r>
-      <w:proofErr w:type="gramEnd"/>
-    </w:p>
-    <w:p/>
-    <w:p>
-      <w:r>
-        <w:t xml:space="preserve">Q: </w:t>
-      </w:r>
-      <w:r>
-        <w:rPr>
-          <w:u w:val="single"/>
-        </w:rPr>
-        <w:t xml:space="preserve">Can saturation point be detected in current </w:t>
-      </w:r>
-      <w:proofErr w:type="gramStart"/>
-      <w:r>
-        <w:rPr>
-          <w:u w:val="single"/>
-        </w:rPr>
-        <w:t>setup</w:t>
-      </w:r>
-      <w:proofErr w:type="gramEnd"/>
-      <w:r>
-        <w:rPr>
-          <w:u w:val="single"/>
-        </w:rPr>
-        <w:t xml:space="preserve"> or something is preventing us from doing it</w:t>
-      </w:r>
-      <w:r>
-        <w:t>?</w:t>
-      </w:r>
-    </w:p>
-    <w:p>
-      <w:r>
-        <w:t xml:space="preserve">A: </w:t>
-      </w:r>
       <w:r>
         <w:rPr>
           <w:b/>
           <w:bCs/>
         </w:rPr>
+        <w:t>selection</w:t>
+      </w:r>
+      <w:proofErr w:type="gramEnd"/>
+      <w:r>
+        <w:t xml:space="preserve"> and </w:t>
+      </w:r>
+      <w:r>
+        <w:rPr>
+          <w:b/>
+          <w:bCs/>
+        </w:rPr>
+        <w:t>Resulting scenarios sections</w:t>
+      </w:r>
+      <w:r>
+        <w:t>;</w:t>
+      </w:r>
+    </w:p>
+    <w:p/>
+    <w:p>
+      <w:r>
+        <w:t xml:space="preserve">Q: </w:t>
+      </w:r>
+      <w:r>
+        <w:rPr>
+          <w:u w:val="single"/>
+        </w:rPr>
+        <w:t>How much of safe-buffer system has in terms of load (capacity without significant degradation)</w:t>
+      </w:r>
+      <w:r>
+        <w:t>?</w:t>
+      </w:r>
+    </w:p>
+    <w:p>
+      <w:r>
+        <w:t xml:space="preserve">A: System </w:t>
+      </w:r>
+      <w:r>
+        <w:t xml:space="preserve">demonstrates </w:t>
+      </w:r>
+      <w:r>
+        <w:rPr>
+          <w:b/>
+          <w:bCs/>
+        </w:rPr>
+        <w:t>capacity of</w:t>
+      </w:r>
+      <w:r>
+        <w:t xml:space="preserve"> </w:t>
+      </w:r>
+      <w:r>
+        <w:rPr>
+          <w:b/>
+          <w:bCs/>
+        </w:rPr>
+        <w:t>~170 concurrent users</w:t>
+      </w:r>
+      <w:r>
+        <w:t xml:space="preserve"> in current setup, however, is affected by some responses </w:t>
+      </w:r>
+      <w:proofErr w:type="gramStart"/>
+      <w:r>
+        <w:t>spikes;</w:t>
+      </w:r>
+      <w:proofErr w:type="gramEnd"/>
+    </w:p>
+    <w:p/>
+    <w:p>
+      <w:r>
+        <w:t xml:space="preserve">Q: </w:t>
+      </w:r>
+      <w:r>
+        <w:rPr>
+          <w:u w:val="single"/>
+        </w:rPr>
+        <w:t xml:space="preserve">Can saturation point be detected in current </w:t>
+      </w:r>
+      <w:proofErr w:type="gramStart"/>
+      <w:r>
+        <w:rPr>
+          <w:u w:val="single"/>
+        </w:rPr>
+        <w:t>setup</w:t>
+      </w:r>
+      <w:proofErr w:type="gramEnd"/>
+      <w:r>
+        <w:rPr>
+          <w:u w:val="single"/>
+        </w:rPr>
+        <w:t xml:space="preserve"> or something is preventing us from doing it</w:t>
+      </w:r>
+      <w:r>
+        <w:t>?</w:t>
+      </w:r>
+    </w:p>
+    <w:p>
+      <w:r>
+        <w:t xml:space="preserve">A: </w:t>
+      </w:r>
+      <w:r>
+        <w:rPr>
+          <w:b/>
+          <w:bCs/>
+        </w:rPr>
         <w:t>Saturation point was successfully identified</w:t>
       </w:r>
       <w:r>
-        <w:t>, although it’s not absolutely accurate due to spikes/</w:t>
-      </w:r>
-      <w:proofErr w:type="gramStart"/>
-      <w:r>
-        <w:t>deviations;</w:t>
-      </w:r>
-      <w:proofErr w:type="gramEnd"/>
+        <w:t>, although it’s not absolutely accurate due to spikes/deviations</w:t>
+      </w:r>
+      <w:r>
+        <w:t>. However, SLA thresholds were crossed from the very beginning of the test, which means system doesn’t demonstrate desired performance in terms of how fast it operates</w:t>
+      </w:r>
+      <w:r>
+        <w:t xml:space="preserve"> from user perspective.</w:t>
+      </w:r>
     </w:p>
     <w:p/>
     <w:p/>
@@ -7772,7 +7961,7 @@
       <w:pPr>
         <w:pStyle w:val="Heading1"/>
       </w:pPr>
-      <w:bookmarkStart w:id="20" w:name="_Toc173960763"/>
+      <w:bookmarkStart w:id="20" w:name="_Toc174005068"/>
       <w:r>
         <w:t>Additional Questions</w:t>
       </w:r>
@@ -7783,7 +7972,7 @@
       <w:pPr>
         <w:pStyle w:val="Heading2"/>
       </w:pPr>
-      <w:bookmarkStart w:id="21" w:name="_Toc173960764"/>
+      <w:bookmarkStart w:id="21" w:name="_Toc174005069"/>
       <w:r>
         <w:t>Q&amp;A</w:t>
       </w:r>
@@ -7834,24 +8023,12 @@
       <w:r>
         <w:t xml:space="preserve"> - </w:t>
       </w:r>
-      <w:hyperlink r:id="rId34" w:history="1">
+      <w:hyperlink r:id="rId38" w:history="1">
         <w:r>
           <w:rPr>
             <w:rStyle w:val="Hyperlink"/>
           </w:rPr>
-          <w:t>https://docs.docker.com/config/contai</w:t>
-        </w:r>
-        <w:r>
-          <w:rPr>
-            <w:rStyle w:val="Hyperlink"/>
-          </w:rPr>
-          <w:t>n</w:t>
-        </w:r>
-        <w:r>
-          <w:rPr>
-            <w:rStyle w:val="Hyperlink"/>
-          </w:rPr>
-          <w:t>ers/resource_constraints/</w:t>
+          <w:t>https://docs.docker.com/config/containers/resource_constraints/</w:t>
         </w:r>
       </w:hyperlink>
       <w:r>
@@ -7970,6 +8147,7 @@
     <w:p/>
     <w:p>
       <w:r>
+        <w:lastRenderedPageBreak/>
         <w:t xml:space="preserve">Q: </w:t>
       </w:r>
       <w:r>
@@ -8035,7 +8213,7 @@
       <w:r>
         <w:t xml:space="preserve"> for ZIP installation (</w:t>
       </w:r>
-      <w:hyperlink r:id="rId35" w:history="1">
+      <w:hyperlink r:id="rId39" w:history="1">
         <w:r>
           <w:rPr>
             <w:rStyle w:val="Hyperlink"/>
@@ -8660,7 +8838,6 @@
           <w:szCs w:val="18"/>
           <w14:ligatures w14:val="none"/>
         </w:rPr>
-        <w:lastRenderedPageBreak/>
         <w:t xml:space="preserve">    </w:t>
       </w:r>
       <w:r>

</xml_diff>

<commit_message>
[report] update fixed load test
</commit_message>
<xml_diff>
--- a/reports/task_report.docx
+++ b/reports/task_report.docx
@@ -2023,7 +2023,7 @@
         </w:rPr>
         <w:lastRenderedPageBreak/>
         <w:drawing>
-          <wp:inline distT="0" distB="0" distL="0" distR="0" wp14:anchorId="1B16A277" wp14:editId="5D8E0E5C">
+          <wp:inline distT="0" distB="0" distL="0" distR="0" wp14:anchorId="1B16A277" wp14:editId="7B40098E">
             <wp:extent cx="8526162" cy="1752600"/>
             <wp:effectExtent l="0" t="0" r="0" b="0"/>
             <wp:docPr id="1680939670" name="Picture 1" descr="A graph with a line&#10;&#10;Description automatically generated"/>
@@ -2607,7 +2607,7 @@
           <w:noProof/>
         </w:rPr>
         <w:drawing>
-          <wp:inline distT="0" distB="0" distL="0" distR="0" wp14:anchorId="74055882" wp14:editId="4247F4FB">
+          <wp:inline distT="0" distB="0" distL="0" distR="0" wp14:anchorId="74055882" wp14:editId="3F535711">
             <wp:extent cx="8229600" cy="1816735"/>
             <wp:effectExtent l="0" t="0" r="0" b="0"/>
             <wp:docPr id="1980069902" name="Picture 1" descr="A graph of a graph&#10;&#10;Description automatically generated with medium confidence"/>
@@ -2850,7 +2850,7 @@
         </w:rPr>
         <w:lastRenderedPageBreak/>
         <w:drawing>
-          <wp:inline distT="0" distB="0" distL="0" distR="0" wp14:anchorId="78F62B6B" wp14:editId="5ACE9571">
+          <wp:inline distT="0" distB="0" distL="0" distR="0" wp14:anchorId="78F62B6B" wp14:editId="6DE9D9BF">
             <wp:extent cx="8229600" cy="1917700"/>
             <wp:effectExtent l="0" t="0" r="0" b="0"/>
             <wp:docPr id="264427026" name="Picture 4" descr="A graph with blue and green lines&#10;&#10;Description automatically generated"/>
@@ -3076,7 +3076,7 @@
           <w:noProof/>
         </w:rPr>
         <w:drawing>
-          <wp:inline distT="0" distB="0" distL="0" distR="0" wp14:anchorId="3233F20D" wp14:editId="60D15C4B">
+          <wp:inline distT="0" distB="0" distL="0" distR="0" wp14:anchorId="3233F20D" wp14:editId="6784D4F0">
             <wp:extent cx="8229600" cy="557530"/>
             <wp:effectExtent l="0" t="0" r="0" b="1270"/>
             <wp:docPr id="515887364" name="Picture 5"/>
@@ -3132,7 +3132,7 @@
           <w:noProof/>
         </w:rPr>
         <w:drawing>
-          <wp:inline distT="0" distB="0" distL="0" distR="0" wp14:anchorId="27B1CFDC" wp14:editId="4DA2277A">
+          <wp:inline distT="0" distB="0" distL="0" distR="0" wp14:anchorId="27B1CFDC" wp14:editId="2EBEC47E">
             <wp:extent cx="8229600" cy="360045"/>
             <wp:effectExtent l="0" t="0" r="0" b="0"/>
             <wp:docPr id="1138788476" name="Picture 6"/>
@@ -6273,7 +6273,7 @@
         </w:rPr>
         <w:lastRenderedPageBreak/>
         <w:drawing>
-          <wp:inline distT="0" distB="0" distL="0" distR="0" wp14:anchorId="71DAA425" wp14:editId="1A1FB652">
+          <wp:inline distT="0" distB="0" distL="0" distR="0" wp14:anchorId="71DAA425" wp14:editId="6527463F">
             <wp:extent cx="8229600" cy="1818640"/>
             <wp:effectExtent l="0" t="0" r="0" b="0"/>
             <wp:docPr id="59145848" name="Picture 1" descr="A graph with a line and a line&#10;&#10;Description automatically generated with medium confidence"/>
@@ -6826,6 +6826,76 @@
       <w:r>
         <w:t>First, let’s figure out the maximum capacity, e.g. find saturation point.</w:t>
       </w:r>
+    </w:p>
+    <w:p/>
+    <w:p>
+      <w:r>
+        <w:t xml:space="preserve">Although task explicitly declares 1000ms/500ms for POST/GET requests respectively, saturation point can’t be defined by SLA only. </w:t>
+      </w:r>
+      <w:r>
+        <w:t xml:space="preserve">Generally, saturation Is characterized by rapid increase of response times, inability to increase throughput and/or increase of error </w:t>
+      </w:r>
+      <w:proofErr w:type="gramStart"/>
+      <w:r>
+        <w:t xml:space="preserve">rate </w:t>
+      </w:r>
+      <w:r>
+        <w:t>:</w:t>
+      </w:r>
+      <w:proofErr w:type="gramEnd"/>
+    </w:p>
+    <w:p>
+      <w:r>
+        <w:rPr>
+          <w:noProof/>
+        </w:rPr>
+        <w:lastRenderedPageBreak/>
+        <w:drawing>
+          <wp:inline distT="0" distB="0" distL="0" distR="0" wp14:anchorId="43343014" wp14:editId="442555FE">
+            <wp:extent cx="6013464" cy="4292600"/>
+            <wp:effectExtent l="0" t="0" r="6350" b="0"/>
+            <wp:docPr id="556101916" name="Picture 1" descr="A diagram of a response graph&#10;&#10;Description automatically generated"/>
+            <wp:cNvGraphicFramePr>
+              <a:graphicFrameLocks xmlns:a="http://schemas.openxmlformats.org/drawingml/2006/main" noChangeAspect="1"/>
+            </wp:cNvGraphicFramePr>
+            <a:graphic xmlns:a="http://schemas.openxmlformats.org/drawingml/2006/main">
+              <a:graphicData uri="http://schemas.openxmlformats.org/drawingml/2006/picture">
+                <pic:pic xmlns:pic="http://schemas.openxmlformats.org/drawingml/2006/picture">
+                  <pic:nvPicPr>
+                    <pic:cNvPr id="556101916" name="Picture 1" descr="A diagram of a response graph&#10;&#10;Description automatically generated"/>
+                    <pic:cNvPicPr/>
+                  </pic:nvPicPr>
+                  <pic:blipFill>
+                    <a:blip r:embed="rId27">
+                      <a:extLst>
+                        <a:ext uri="{28A0092B-C50C-407E-A947-70E740481C1C}">
+                          <a14:useLocalDpi xmlns:a14="http://schemas.microsoft.com/office/drawing/2010/main" val="0"/>
+                        </a:ext>
+                      </a:extLst>
+                    </a:blip>
+                    <a:stretch>
+                      <a:fillRect/>
+                    </a:stretch>
+                  </pic:blipFill>
+                  <pic:spPr>
+                    <a:xfrm>
+                      <a:off x="0" y="0"/>
+                      <a:ext cx="6024186" cy="4300254"/>
+                    </a:xfrm>
+                    <a:prstGeom prst="rect">
+                      <a:avLst/>
+                    </a:prstGeom>
+                  </pic:spPr>
+                </pic:pic>
+              </a:graphicData>
+            </a:graphic>
+          </wp:inline>
+        </w:drawing>
+      </w:r>
+    </w:p>
+    <w:p/>
+    <w:p/>
+    <w:p>
       <w:r>
         <w:br/>
         <w:t>To do that, I’m going ramp the load up to X_LOAD=3 (equals to 300 concurrent users) over 30m and track response times/throughout/error rate.</w:t>
@@ -6837,6 +6907,7 @@
         <w:rPr>
           <w:noProof/>
         </w:rPr>
+        <w:lastRenderedPageBreak/>
         <w:drawing>
           <wp:inline distT="0" distB="0" distL="0" distR="0" wp14:anchorId="53901E9C" wp14:editId="55DF9A81">
             <wp:extent cx="8229600" cy="810895"/>
@@ -6853,7 +6924,7 @@
                     <pic:cNvPicPr/>
                   </pic:nvPicPr>
                   <pic:blipFill>
-                    <a:blip r:embed="rId27" cstate="print">
+                    <a:blip r:embed="rId28" cstate="print">
                       <a:extLst>
                         <a:ext uri="{28A0092B-C50C-407E-A947-70E740481C1C}">
                           <a14:useLocalDpi xmlns:a14="http://schemas.microsoft.com/office/drawing/2010/main" val="0"/>
@@ -6893,7 +6964,7 @@
           <w:noProof/>
         </w:rPr>
         <w:drawing>
-          <wp:inline distT="0" distB="0" distL="0" distR="0" wp14:anchorId="2188AB33" wp14:editId="172C50AD">
+          <wp:inline distT="0" distB="0" distL="0" distR="0" wp14:anchorId="2188AB33" wp14:editId="43DBDFD8">
             <wp:extent cx="8229600" cy="2005330"/>
             <wp:effectExtent l="0" t="0" r="0" b="1270"/>
             <wp:docPr id="575987086" name="Picture 2" descr="A graph of a graph&#10;&#10;Description automatically generated with medium confidence"/>
@@ -6908,7 +6979,7 @@
                     <pic:cNvPicPr/>
                   </pic:nvPicPr>
                   <pic:blipFill>
-                    <a:blip r:embed="rId28" cstate="print">
+                    <a:blip r:embed="rId29" cstate="print">
                       <a:extLst>
                         <a:ext uri="{28A0092B-C50C-407E-A947-70E740481C1C}">
                           <a14:useLocalDpi xmlns:a14="http://schemas.microsoft.com/office/drawing/2010/main" val="0"/>
@@ -6938,7 +7009,6 @@
     <w:p/>
     <w:p>
       <w:r>
-        <w:lastRenderedPageBreak/>
         <w:t>Saturation point seems to be reached ~ at 19:46 (</w:t>
       </w:r>
       <w:r>
@@ -6960,6 +7030,7 @@
         <w:rPr>
           <w:noProof/>
         </w:rPr>
+        <w:lastRenderedPageBreak/>
         <w:drawing>
           <wp:inline distT="0" distB="0" distL="0" distR="0" wp14:anchorId="4BCDA4D5" wp14:editId="6EF70DF8">
             <wp:extent cx="4165600" cy="3962400"/>
@@ -6976,7 +7047,7 @@
                     <pic:cNvPicPr/>
                   </pic:nvPicPr>
                   <pic:blipFill>
-                    <a:blip r:embed="rId29">
+                    <a:blip r:embed="rId30">
                       <a:extLst>
                         <a:ext uri="{28A0092B-C50C-407E-A947-70E740481C1C}">
                           <a14:useLocalDpi xmlns:a14="http://schemas.microsoft.com/office/drawing/2010/main" val="0"/>
@@ -7025,7 +7096,7 @@
       <w:r>
         <w:t xml:space="preserve"> (see capacity </w:t>
       </w:r>
-      <w:hyperlink r:id="rId30" w:history="1">
+      <w:hyperlink r:id="rId31" w:history="1">
         <w:r>
           <w:rPr>
             <w:rStyle w:val="Hyperlink"/>
@@ -7068,7 +7139,7 @@
                     <pic:cNvPicPr/>
                   </pic:nvPicPr>
                   <pic:blipFill>
-                    <a:blip r:embed="rId31">
+                    <a:blip r:embed="rId32">
                       <a:extLst>
                         <a:ext uri="{28A0092B-C50C-407E-A947-70E740481C1C}">
                           <a14:useLocalDpi xmlns:a14="http://schemas.microsoft.com/office/drawing/2010/main" val="0"/>
@@ -7111,6 +7182,17 @@
         <w:t>.</w:t>
       </w:r>
     </w:p>
+    <w:p>
+      <w:r>
+        <w:t>Capacity limitation due to CPU resource can be investigated using Java profilers</w:t>
+      </w:r>
+      <w:r>
+        <w:t xml:space="preserve"> or DB profilers (depending on which component consumes most of the CPU time)</w:t>
+      </w:r>
+      <w:r>
+        <w:t>.</w:t>
+      </w:r>
+    </w:p>
     <w:p/>
     <w:p/>
     <w:p>
@@ -7159,7 +7241,7 @@
       <w:r>
         <w:t xml:space="preserve"> (see fixed-load </w:t>
       </w:r>
-      <w:hyperlink r:id="rId32" w:history="1">
+      <w:hyperlink r:id="rId33" w:history="1">
         <w:r>
           <w:rPr>
             <w:rStyle w:val="Hyperlink"/>
@@ -7184,10 +7266,10 @@
           <w:noProof/>
         </w:rPr>
         <w:drawing>
-          <wp:inline distT="0" distB="0" distL="0" distR="0" wp14:anchorId="1D10C74F" wp14:editId="69DE7B47">
-            <wp:extent cx="8229600" cy="1925320"/>
-            <wp:effectExtent l="0" t="0" r="0" b="5080"/>
-            <wp:docPr id="776477483" name="Picture 1" descr="A graph with blue lines&#10;&#10;Description automatically generated"/>
+          <wp:inline distT="0" distB="0" distL="0" distR="0" wp14:anchorId="3198C361" wp14:editId="19EDEAAB">
+            <wp:extent cx="8229600" cy="1830705"/>
+            <wp:effectExtent l="0" t="0" r="0" b="0"/>
+            <wp:docPr id="1593775191" name="Picture 2" descr="A graph with a line&#10;&#10;Description automatically generated with medium confidence"/>
             <wp:cNvGraphicFramePr>
               <a:graphicFrameLocks xmlns:a="http://schemas.openxmlformats.org/drawingml/2006/main" noChangeAspect="1"/>
             </wp:cNvGraphicFramePr>
@@ -7195,11 +7277,11 @@
               <a:graphicData uri="http://schemas.openxmlformats.org/drawingml/2006/picture">
                 <pic:pic xmlns:pic="http://schemas.openxmlformats.org/drawingml/2006/picture">
                   <pic:nvPicPr>
-                    <pic:cNvPr id="776477483" name="Picture 1" descr="A graph with blue lines&#10;&#10;Description automatically generated"/>
+                    <pic:cNvPr id="1593775191" name="Picture 2" descr="A graph with a line&#10;&#10;Description automatically generated with medium confidence"/>
                     <pic:cNvPicPr/>
                   </pic:nvPicPr>
                   <pic:blipFill>
-                    <a:blip r:embed="rId33" cstate="print">
+                    <a:blip r:embed="rId34" cstate="print">
                       <a:extLst>
                         <a:ext uri="{28A0092B-C50C-407E-A947-70E740481C1C}">
                           <a14:useLocalDpi xmlns:a14="http://schemas.microsoft.com/office/drawing/2010/main" val="0"/>
@@ -7213,7 +7295,7 @@
                   <pic:spPr>
                     <a:xfrm>
                       <a:off x="0" y="0"/>
-                      <a:ext cx="8229600" cy="1925320"/>
+                      <a:ext cx="8229600" cy="1830705"/>
                     </a:xfrm>
                     <a:prstGeom prst="rect">
                       <a:avLst/>
@@ -7230,8 +7312,10 @@
     <w:p/>
     <w:p>
       <w:r>
-        <w:lastRenderedPageBreak/>
-        <w:t>Response times were stable throughout the test apart from a few peaks (correlated with CPU peaks):</w:t>
+        <w:t>Response times were stable throughout the test apart from a few peaks</w:t>
+      </w:r>
+      <w:r>
+        <w:t>. CPU utilization:</w:t>
       </w:r>
     </w:p>
     <w:p>
@@ -7240,10 +7324,10 @@
           <w:noProof/>
         </w:rPr>
         <w:drawing>
-          <wp:inline distT="0" distB="0" distL="0" distR="0" wp14:anchorId="534C62C7" wp14:editId="6977C90B">
-            <wp:extent cx="8229600" cy="3927475"/>
-            <wp:effectExtent l="0" t="0" r="0" b="0"/>
-            <wp:docPr id="1936535737" name="Picture 2" descr="A screenshot of a graph&#10;&#10;Description automatically generated"/>
+          <wp:inline distT="0" distB="0" distL="0" distR="0" wp14:anchorId="7164FE3B" wp14:editId="6989FF6C">
+            <wp:extent cx="8229600" cy="3908425"/>
+            <wp:effectExtent l="0" t="0" r="0" b="3175"/>
+            <wp:docPr id="1848807561" name="Picture 3" descr="A screenshot of a graph&#10;&#10;Description automatically generated"/>
             <wp:cNvGraphicFramePr>
               <a:graphicFrameLocks xmlns:a="http://schemas.openxmlformats.org/drawingml/2006/main" noChangeAspect="1"/>
             </wp:cNvGraphicFramePr>
@@ -7251,11 +7335,11 @@
               <a:graphicData uri="http://schemas.openxmlformats.org/drawingml/2006/picture">
                 <pic:pic xmlns:pic="http://schemas.openxmlformats.org/drawingml/2006/picture">
                   <pic:nvPicPr>
-                    <pic:cNvPr id="1936535737" name="Picture 2" descr="A screenshot of a graph&#10;&#10;Description automatically generated"/>
+                    <pic:cNvPr id="1848807561" name="Picture 3" descr="A screenshot of a graph&#10;&#10;Description automatically generated"/>
                     <pic:cNvPicPr/>
                   </pic:nvPicPr>
                   <pic:blipFill>
-                    <a:blip r:embed="rId34">
+                    <a:blip r:embed="rId35">
                       <a:extLst>
                         <a:ext uri="{28A0092B-C50C-407E-A947-70E740481C1C}">
                           <a14:useLocalDpi xmlns:a14="http://schemas.microsoft.com/office/drawing/2010/main" val="0"/>
@@ -7269,7 +7353,7 @@
                   <pic:spPr>
                     <a:xfrm>
                       <a:off x="0" y="0"/>
-                      <a:ext cx="8229600" cy="3927475"/>
+                      <a:ext cx="8229600" cy="3908425"/>
                     </a:xfrm>
                     <a:prstGeom prst="rect">
                       <a:avLst/>
@@ -7306,10 +7390,10 @@
         </w:rPr>
         <w:lastRenderedPageBreak/>
         <w:drawing>
-          <wp:inline distT="0" distB="0" distL="0" distR="0" wp14:anchorId="06639FD1" wp14:editId="251676F6">
-            <wp:extent cx="8229600" cy="4239895"/>
-            <wp:effectExtent l="0" t="0" r="0" b="1905"/>
-            <wp:docPr id="1646807894" name="Picture 3" descr="A screen shot of a computer&#10;&#10;Description automatically generated"/>
+          <wp:inline distT="0" distB="0" distL="0" distR="0" wp14:anchorId="612BDBE0" wp14:editId="24302B3D">
+            <wp:extent cx="8229600" cy="2041525"/>
+            <wp:effectExtent l="0" t="0" r="0" b="3175"/>
+            <wp:docPr id="1978751623" name="Picture 1" descr="A table of numbers and equations&#10;&#10;Description automatically generated with medium confidence"/>
             <wp:cNvGraphicFramePr>
               <a:graphicFrameLocks xmlns:a="http://schemas.openxmlformats.org/drawingml/2006/main" noChangeAspect="1"/>
             </wp:cNvGraphicFramePr>
@@ -7317,11 +7401,11 @@
               <a:graphicData uri="http://schemas.openxmlformats.org/drawingml/2006/picture">
                 <pic:pic xmlns:pic="http://schemas.openxmlformats.org/drawingml/2006/picture">
                   <pic:nvPicPr>
-                    <pic:cNvPr id="1646807894" name="Picture 3" descr="A screen shot of a computer&#10;&#10;Description automatically generated"/>
+                    <pic:cNvPr id="1978751623" name="Picture 1" descr="A table of numbers and equations&#10;&#10;Description automatically generated with medium confidence"/>
                     <pic:cNvPicPr/>
                   </pic:nvPicPr>
                   <pic:blipFill>
-                    <a:blip r:embed="rId35" cstate="print">
+                    <a:blip r:embed="rId36" cstate="print">
                       <a:extLst>
                         <a:ext uri="{28A0092B-C50C-407E-A947-70E740481C1C}">
                           <a14:useLocalDpi xmlns:a14="http://schemas.microsoft.com/office/drawing/2010/main" val="0"/>
@@ -7335,7 +7419,7 @@
                   <pic:spPr>
                     <a:xfrm>
                       <a:off x="0" y="0"/>
-                      <a:ext cx="8229600" cy="4239895"/>
+                      <a:ext cx="8229600" cy="2041525"/>
                     </a:xfrm>
                     <a:prstGeom prst="rect">
                       <a:avLst/>
@@ -7355,36 +7439,43 @@
       </w:r>
       <w:r>
         <w:br/>
-        <w:t>As we can see, multiple POST requests have significantly crossed the expected SLA:</w:t>
-      </w:r>
-    </w:p>
-    <w:p>
-      <w:pPr>
-        <w:pStyle w:val="ListParagraph"/>
-        <w:numPr>
-          <w:ilvl w:val="0"/>
-          <w:numId w:val="1"/>
-        </w:numPr>
-      </w:pPr>
-      <w:r>
-        <w:t>POST /commands – apply commands 1.</w:t>
+        <w:t xml:space="preserve">As we can see, </w:t>
+      </w:r>
+      <w:r>
+        <w:rPr>
+          <w:b/>
+          <w:bCs/>
+        </w:rPr>
+        <w:t>POST</w:t>
+      </w:r>
+      <w:r>
+        <w:rPr>
+          <w:b/>
+          <w:bCs/>
+        </w:rPr>
+        <w:t xml:space="preserve"> /issues (create an issue)</w:t>
+      </w:r>
+      <w:r>
+        <w:rPr>
+          <w:b/>
+          <w:bCs/>
+        </w:rPr>
+        <w:t xml:space="preserve"> requests have significantly crossed the expected </w:t>
       </w:r>
       <w:proofErr w:type="gramStart"/>
       <w:r>
-        <w:t>01s;</w:t>
+        <w:rPr>
+          <w:b/>
+          <w:bCs/>
+        </w:rPr>
+        <w:t>SLA</w:t>
+      </w:r>
+      <w:r>
+        <w:t xml:space="preserve">  -</w:t>
       </w:r>
       <w:proofErr w:type="gramEnd"/>
-    </w:p>
-    <w:p>
-      <w:pPr>
-        <w:pStyle w:val="ListParagraph"/>
-        <w:numPr>
-          <w:ilvl w:val="0"/>
-          <w:numId w:val="1"/>
-        </w:numPr>
-      </w:pPr>
-      <w:r>
-        <w:t xml:space="preserve">POST /issues – create issue </w:t>
+      <w:r>
+        <w:t xml:space="preserve"> </w:t>
       </w:r>
       <w:r>
         <w:rPr>
@@ -7392,82 +7483,40 @@
           <w:bCs/>
           <w:color w:val="FF0000"/>
         </w:rPr>
-        <w:t>4.</w:t>
-      </w:r>
-      <w:proofErr w:type="gramStart"/>
+        <w:t>1.45s</w:t>
+      </w:r>
+      <w:r>
+        <w:t>.</w:t>
+      </w:r>
+    </w:p>
+    <w:p/>
+    <w:p>
+      <w:r>
+        <w:t xml:space="preserve">It may seem like we’ve chosen saturation point too high and gave wrong </w:t>
+      </w:r>
+      <w:r>
+        <w:t xml:space="preserve">capacity evaluation, but in fact it’s </w:t>
+      </w:r>
       <w:r>
         <w:rPr>
           <w:b/>
           <w:bCs/>
-          <w:color w:val="FF0000"/>
-        </w:rPr>
-        <w:t>91s</w:t>
-      </w:r>
-      <w:r>
-        <w:rPr>
-          <w:color w:val="000000" w:themeColor="text1"/>
-        </w:rPr>
-        <w:t>;</w:t>
-      </w:r>
-      <w:proofErr w:type="gramEnd"/>
-    </w:p>
-    <w:p>
-      <w:pPr>
-        <w:pStyle w:val="ListParagraph"/>
-        <w:numPr>
-          <w:ilvl w:val="0"/>
-          <w:numId w:val="1"/>
-        </w:numPr>
-      </w:pPr>
-      <w:r>
-        <w:t>POST /</w:t>
-      </w:r>
-      <w:proofErr w:type="spellStart"/>
-      <w:r>
-        <w:t>issuesGetter</w:t>
-      </w:r>
-      <w:proofErr w:type="spellEnd"/>
-      <w:r>
-        <w:t xml:space="preserve"> – receive list of issues </w:t>
+        </w:rPr>
+        <w:t xml:space="preserve">caused by general slowness of </w:t>
       </w:r>
       <w:r>
         <w:rPr>
           <w:b/>
           <w:bCs/>
-          <w:color w:val="FF0000"/>
-        </w:rPr>
-        <w:t>2.</w:t>
-      </w:r>
-      <w:proofErr w:type="gramStart"/>
+        </w:rPr>
+        <w:t>‘create issue’ operation</w:t>
+      </w:r>
       <w:r>
         <w:rPr>
           <w:b/>
           <w:bCs/>
-          <w:color w:val="FF0000"/>
-        </w:rPr>
-        <w:t>03s</w:t>
-      </w:r>
-      <w:r>
-        <w:t>;</w:t>
-      </w:r>
-      <w:proofErr w:type="gramEnd"/>
-    </w:p>
-    <w:p/>
-    <w:p/>
-    <w:p>
-      <w:r>
-        <w:lastRenderedPageBreak/>
-        <w:t xml:space="preserve">It may seem like we’ve chosen saturation point too high and gave wrong </w:t>
-      </w:r>
-      <w:r>
-        <w:t xml:space="preserve">capacity evaluation, but in fact it’s </w:t>
-      </w:r>
-      <w:r>
-        <w:rPr>
-          <w:b/>
-          <w:bCs/>
-        </w:rPr>
-        <w:t>caused by general slowness of respective endpoints due to high data volume</w:t>
+        </w:rPr>
+        <w:t xml:space="preserve"> due to high data volume</w:t>
       </w:r>
       <w:r>
         <w:t>. It’s visible even on idle system with single (1) user interaction, which means system will exceed SLAs in that case as well:</w:t>
@@ -7495,7 +7544,7 @@
                     <pic:cNvPicPr/>
                   </pic:nvPicPr>
                   <pic:blipFill>
-                    <a:blip r:embed="rId36" cstate="print">
+                    <a:blip r:embed="rId37" cstate="print">
                       <a:extLst>
                         <a:ext uri="{28A0092B-C50C-407E-A947-70E740481C1C}">
                           <a14:useLocalDpi xmlns:a14="http://schemas.microsoft.com/office/drawing/2010/main" val="0"/>
@@ -7525,482 +7574,305 @@
     <w:p/>
     <w:p>
       <w:r>
-        <w:t>Single user test over 10 iterations:</w:t>
-      </w:r>
-      <w:r>
-        <w:br/>
-      </w:r>
-      <w:r>
-        <w:rPr>
-          <w:rFonts w:ascii="Segoe UI Symbol" w:hAnsi="Segoe UI Symbol" w:cs="Segoe UI Symbol"/>
-        </w:rPr>
-        <w:t>✗</w:t>
-      </w:r>
-      <w:r>
-        <w:t xml:space="preserve"> </w:t>
-      </w:r>
-      <w:proofErr w:type="gramStart"/>
-      <w:r>
-        <w:t xml:space="preserve">{ </w:t>
-      </w:r>
-      <w:proofErr w:type="spellStart"/>
-      <w:r>
-        <w:t>name</w:t>
-      </w:r>
-      <w:proofErr w:type="gramEnd"/>
-      <w:r>
-        <w:t>:POST</w:t>
-      </w:r>
-      <w:proofErr w:type="spellEnd"/>
-      <w:r>
-        <w:t xml:space="preserve"> /issues }............: avg=2.82s    min=1.59s   med=2.62s    max=4.87s    </w:t>
+        <w:t>It means that system can handle more than 100 users without degradation, but each ‘create issue’ operation will still be slower than expected and should be addressed separately.</w:t>
+      </w:r>
+    </w:p>
+    <w:p/>
+    <w:p/>
+    <w:p>
+      <w:r>
+        <w:lastRenderedPageBreak/>
+        <w:t xml:space="preserve">Generally, such </w:t>
       </w:r>
       <w:r>
         <w:rPr>
           <w:b/>
           <w:bCs/>
-          <w:color w:val="FF0000"/>
-        </w:rPr>
-        <w:t>p(90)=3.68s</w:t>
-      </w:r>
-      <w:r>
-        <w:rPr>
-          <w:color w:val="FF0000"/>
-        </w:rPr>
-        <w:t xml:space="preserve">    </w:t>
-      </w:r>
-      <w:r>
-        <w:t>p(95)=4.27s</w:t>
-      </w:r>
-    </w:p>
-    <w:p>
-      <w:r>
-        <w:rPr>
-          <w:rFonts w:ascii="Segoe UI Symbol" w:hAnsi="Segoe UI Symbol" w:cs="Segoe UI Symbol"/>
-        </w:rPr>
-        <w:t>✗</w:t>
-      </w:r>
-      <w:r>
-        <w:t xml:space="preserve"> </w:t>
-      </w:r>
-      <w:proofErr w:type="gramStart"/>
-      <w:r>
-        <w:t xml:space="preserve">{ </w:t>
-      </w:r>
-      <w:proofErr w:type="spellStart"/>
-      <w:r>
-        <w:t>name</w:t>
-      </w:r>
-      <w:proofErr w:type="gramEnd"/>
-      <w:r>
-        <w:t>:POST</w:t>
-      </w:r>
-      <w:proofErr w:type="spellEnd"/>
-      <w:r>
-        <w:t xml:space="preserve"> /</w:t>
-      </w:r>
-      <w:proofErr w:type="spellStart"/>
-      <w:r>
-        <w:t>issuesGetter</w:t>
-      </w:r>
-      <w:proofErr w:type="spellEnd"/>
-      <w:r>
-        <w:t xml:space="preserve"> }......: avg=850.92ms min=11.43ms med=601.17ms max=4.81s    </w:t>
+        </w:rPr>
+        <w:t>high response times need to be investigated/profiled to make API calls faster</w:t>
       </w:r>
       <w:r>
         <w:rPr>
           <w:b/>
           <w:bCs/>
-          <w:color w:val="FF0000"/>
-        </w:rPr>
-        <w:t>p(90)=1.68s</w:t>
-      </w:r>
-      <w:r>
-        <w:rPr>
-          <w:color w:val="FF0000"/>
-        </w:rPr>
-        <w:t xml:space="preserve">    </w:t>
-      </w:r>
-      <w:r>
-        <w:t>p(95)=2.28s</w:t>
+        </w:rPr>
+        <w:t xml:space="preserve"> </w:t>
+      </w:r>
+      <w:r>
+        <w:t xml:space="preserve">(e.g. check traces if available, investigate underlying SQLs if any, </w:t>
+      </w:r>
+      <w:proofErr w:type="spellStart"/>
+      <w:r>
+        <w:t>etc</w:t>
+      </w:r>
+      <w:proofErr w:type="spellEnd"/>
+      <w:r>
+        <w:t>)</w:t>
+      </w:r>
+      <w:r>
+        <w:t xml:space="preserve">. It may </w:t>
+      </w:r>
+      <w:r>
+        <w:t xml:space="preserve">also </w:t>
+      </w:r>
+      <w:r>
+        <w:t>decrease pressure on the system, and lead to capacity increase (although it’s not guaranteed and depends on type of the bottleneck).</w:t>
+      </w:r>
+    </w:p>
+    <w:p/>
+    <w:p>
+      <w:pPr>
+        <w:pStyle w:val="Heading2"/>
+      </w:pPr>
+      <w:bookmarkStart w:id="19" w:name="_Toc174005067"/>
+      <w:r>
+        <w:t>Q&amp;A</w:t>
+      </w:r>
+      <w:bookmarkEnd w:id="19"/>
+    </w:p>
+    <w:p/>
+    <w:p>
+      <w:r>
+        <w:t xml:space="preserve">Q: </w:t>
+      </w:r>
+      <w:r>
+        <w:rPr>
+          <w:u w:val="single"/>
+        </w:rPr>
+        <w:t xml:space="preserve">Can </w:t>
+      </w:r>
+      <w:proofErr w:type="spellStart"/>
+      <w:r>
+        <w:rPr>
+          <w:u w:val="single"/>
+        </w:rPr>
+        <w:t>YouTrack</w:t>
+      </w:r>
+      <w:proofErr w:type="spellEnd"/>
+      <w:r>
+        <w:rPr>
+          <w:u w:val="single"/>
+        </w:rPr>
+        <w:t xml:space="preserve"> tracker handle 100 concurrent users</w:t>
+      </w:r>
+      <w:r>
+        <w:t>?</w:t>
+      </w:r>
+    </w:p>
+    <w:p>
+      <w:r>
+        <w:t xml:space="preserve">A: Yes, it </w:t>
+      </w:r>
+      <w:r>
+        <w:rPr>
+          <w:b/>
+          <w:bCs/>
+        </w:rPr>
+        <w:t>can handle more than 100 concurrent users</w:t>
+      </w:r>
+      <w:r>
+        <w:t xml:space="preserve"> without significant </w:t>
+      </w:r>
+      <w:proofErr w:type="gramStart"/>
+      <w:r>
+        <w:t>degradation;</w:t>
+      </w:r>
+      <w:proofErr w:type="gramEnd"/>
+    </w:p>
+    <w:p/>
+    <w:p>
+      <w:r>
+        <w:t xml:space="preserve">Q: </w:t>
+      </w:r>
+      <w:r>
+        <w:rPr>
+          <w:u w:val="single"/>
+        </w:rPr>
+        <w:t>What endpoints are crucial for load testing and what are not</w:t>
+      </w:r>
+      <w:r>
+        <w:t>?</w:t>
+      </w:r>
+    </w:p>
+    <w:p>
+      <w:r>
+        <w:t xml:space="preserve">A: See </w:t>
+      </w:r>
+      <w:r>
+        <w:rPr>
+          <w:b/>
+          <w:bCs/>
+        </w:rPr>
+        <w:t xml:space="preserve">Endpoint </w:t>
+      </w:r>
+      <w:proofErr w:type="gramStart"/>
+      <w:r>
+        <w:rPr>
+          <w:b/>
+          <w:bCs/>
+        </w:rPr>
+        <w:t>selection</w:t>
+      </w:r>
+      <w:proofErr w:type="gramEnd"/>
+      <w:r>
+        <w:t xml:space="preserve"> and </w:t>
+      </w:r>
+      <w:r>
+        <w:rPr>
+          <w:b/>
+          <w:bCs/>
+        </w:rPr>
+        <w:t>Resulting scenarios sections</w:t>
+      </w:r>
+      <w:r>
+        <w:t>;</w:t>
+      </w:r>
+    </w:p>
+    <w:p/>
+    <w:p>
+      <w:r>
+        <w:t xml:space="preserve">Q: </w:t>
+      </w:r>
+      <w:r>
+        <w:rPr>
+          <w:u w:val="single"/>
+        </w:rPr>
+        <w:t>How much of safe-buffer system has in terms of load (capacity without significant degradation)</w:t>
+      </w:r>
+      <w:r>
+        <w:t>?</w:t>
+      </w:r>
+    </w:p>
+    <w:p>
+      <w:r>
+        <w:t xml:space="preserve">A: System </w:t>
+      </w:r>
+      <w:r>
+        <w:t xml:space="preserve">demonstrates </w:t>
+      </w:r>
+      <w:r>
+        <w:rPr>
+          <w:b/>
+          <w:bCs/>
+        </w:rPr>
+        <w:t>capacity of</w:t>
+      </w:r>
+      <w:r>
+        <w:t xml:space="preserve"> </w:t>
+      </w:r>
+      <w:r>
+        <w:rPr>
+          <w:b/>
+          <w:bCs/>
+        </w:rPr>
+        <w:t>~170 concurrent users</w:t>
+      </w:r>
+      <w:r>
+        <w:t xml:space="preserve"> in current setup, however, is affected by some responses </w:t>
+      </w:r>
+      <w:proofErr w:type="gramStart"/>
+      <w:r>
+        <w:t>spikes;</w:t>
+      </w:r>
+      <w:proofErr w:type="gramEnd"/>
+    </w:p>
+    <w:p/>
+    <w:p>
+      <w:r>
+        <w:t xml:space="preserve">Q: </w:t>
+      </w:r>
+      <w:r>
+        <w:rPr>
+          <w:u w:val="single"/>
+        </w:rPr>
+        <w:t xml:space="preserve">Can saturation point be detected in current </w:t>
+      </w:r>
+      <w:proofErr w:type="gramStart"/>
+      <w:r>
+        <w:rPr>
+          <w:u w:val="single"/>
+        </w:rPr>
+        <w:t>setup</w:t>
+      </w:r>
+      <w:proofErr w:type="gramEnd"/>
+      <w:r>
+        <w:rPr>
+          <w:u w:val="single"/>
+        </w:rPr>
+        <w:t xml:space="preserve"> or something is preventing us from doing it</w:t>
+      </w:r>
+      <w:r>
+        <w:t>?</w:t>
+      </w:r>
+    </w:p>
+    <w:p>
+      <w:r>
+        <w:t xml:space="preserve">A: </w:t>
+      </w:r>
+      <w:r>
+        <w:rPr>
+          <w:b/>
+          <w:bCs/>
+        </w:rPr>
+        <w:t>Saturation point was successfully identified</w:t>
+      </w:r>
+      <w:r>
+        <w:t>, although it’s not absolutely accurate due to spikes/deviations</w:t>
+      </w:r>
+      <w:r>
+        <w:t>. However, SLA thresholds were crossed from the very beginning of the test, which means system doesn’t demonstrate desired performance in terms of how fast it operates</w:t>
+      </w:r>
+      <w:r>
+        <w:t xml:space="preserve"> from user perspective.</w:t>
       </w:r>
     </w:p>
     <w:p/>
     <w:p/>
     <w:p>
-      <w:r>
-        <w:t>Although task explicitly declares 1000ms/500ms for POST/GET requests respectively, saturation point can’t be defined by SLA only. General definition of saturation point:</w:t>
-      </w:r>
+      <w:pPr>
+        <w:pStyle w:val="Heading1"/>
+      </w:pPr>
+      <w:bookmarkStart w:id="20" w:name="_Toc174005068"/>
+      <w:r>
+        <w:t>Additional Questions</w:t>
+      </w:r>
+      <w:bookmarkEnd w:id="20"/>
     </w:p>
     <w:p/>
     <w:p>
-      <w:r>
-        <w:rPr>
-          <w:noProof/>
-        </w:rPr>
+      <w:pPr>
+        <w:pStyle w:val="Heading2"/>
+      </w:pPr>
+      <w:bookmarkStart w:id="21" w:name="_Toc174005069"/>
+      <w:r>
+        <w:t>Q&amp;A</w:t>
+      </w:r>
+      <w:bookmarkEnd w:id="21"/>
+    </w:p>
+    <w:p/>
+    <w:p>
+      <w:r>
+        <w:t xml:space="preserve">Q: </w:t>
+      </w:r>
+      <w:r>
+        <w:rPr>
+          <w:u w:val="single"/>
+        </w:rPr>
+        <w:t xml:space="preserve">In case of load generator and service sharing same server, how can performance impact be </w:t>
+      </w:r>
+      <w:r>
+        <w:rPr>
+          <w:u w:val="single"/>
+        </w:rPr>
+        <w:t>mitigated? What system resources are they sharing</w:t>
+      </w:r>
+      <w:r>
+        <w:t>?</w:t>
+      </w:r>
+    </w:p>
+    <w:p>
+      <w:r>
         <w:lastRenderedPageBreak/>
-        <w:drawing>
-          <wp:inline distT="0" distB="0" distL="0" distR="0" wp14:anchorId="42AB84E9" wp14:editId="3FD97BF7">
-            <wp:extent cx="6013464" cy="4292600"/>
-            <wp:effectExtent l="0" t="0" r="6350" b="0"/>
-            <wp:docPr id="556101916" name="Picture 1" descr="A diagram of a response graph&#10;&#10;Description automatically generated"/>
-            <wp:cNvGraphicFramePr>
-              <a:graphicFrameLocks xmlns:a="http://schemas.openxmlformats.org/drawingml/2006/main" noChangeAspect="1"/>
-            </wp:cNvGraphicFramePr>
-            <a:graphic xmlns:a="http://schemas.openxmlformats.org/drawingml/2006/main">
-              <a:graphicData uri="http://schemas.openxmlformats.org/drawingml/2006/picture">
-                <pic:pic xmlns:pic="http://schemas.openxmlformats.org/drawingml/2006/picture">
-                  <pic:nvPicPr>
-                    <pic:cNvPr id="556101916" name="Picture 1" descr="A diagram of a response graph&#10;&#10;Description automatically generated"/>
-                    <pic:cNvPicPr/>
-                  </pic:nvPicPr>
-                  <pic:blipFill>
-                    <a:blip r:embed="rId37">
-                      <a:extLst>
-                        <a:ext uri="{28A0092B-C50C-407E-A947-70E740481C1C}">
-                          <a14:useLocalDpi xmlns:a14="http://schemas.microsoft.com/office/drawing/2010/main" val="0"/>
-                        </a:ext>
-                      </a:extLst>
-                    </a:blip>
-                    <a:stretch>
-                      <a:fillRect/>
-                    </a:stretch>
-                  </pic:blipFill>
-                  <pic:spPr>
-                    <a:xfrm>
-                      <a:off x="0" y="0"/>
-                      <a:ext cx="6024186" cy="4300254"/>
-                    </a:xfrm>
-                    <a:prstGeom prst="rect">
-                      <a:avLst/>
-                    </a:prstGeom>
-                  </pic:spPr>
-                </pic:pic>
-              </a:graphicData>
-            </a:graphic>
-          </wp:inline>
-        </w:drawing>
-      </w:r>
-    </w:p>
-    <w:p/>
-    <w:p>
-      <w:r>
-        <w:t xml:space="preserve">That’s the method I applied when identifying maximum capacity. Although </w:t>
-      </w:r>
-      <w:r>
-        <w:rPr>
-          <w:b/>
-          <w:bCs/>
-        </w:rPr>
-        <w:t xml:space="preserve">there’s a correlation between response time and capacity, </w:t>
-      </w:r>
-      <w:r>
-        <w:rPr>
-          <w:b/>
-          <w:bCs/>
-        </w:rPr>
-        <w:t>it</w:t>
-      </w:r>
-      <w:r>
-        <w:rPr>
-          <w:b/>
-          <w:bCs/>
-        </w:rPr>
-        <w:t xml:space="preserve"> can’t be defined by specific threshold only</w:t>
-      </w:r>
-      <w:r>
-        <w:t>.</w:t>
-      </w:r>
-      <w:r>
-        <w:br/>
-        <w:t xml:space="preserve">Generally, such </w:t>
-      </w:r>
-      <w:r>
-        <w:rPr>
-          <w:b/>
-          <w:bCs/>
-        </w:rPr>
-        <w:t>high response times need to be investigated/profiled to make API calls faster</w:t>
-      </w:r>
-      <w:r>
-        <w:rPr>
-          <w:b/>
-          <w:bCs/>
-        </w:rPr>
-        <w:t xml:space="preserve"> </w:t>
-      </w:r>
-      <w:r>
-        <w:t xml:space="preserve">(e.g. check traces if available, investigate underlying SQLs if any, </w:t>
-      </w:r>
-      <w:proofErr w:type="spellStart"/>
-      <w:r>
-        <w:t>etc</w:t>
-      </w:r>
-      <w:proofErr w:type="spellEnd"/>
-      <w:r>
-        <w:t>)</w:t>
-      </w:r>
-      <w:r>
-        <w:t>. It may decrease pressure on the system, and lead to capacity increase (although it’s not guaranteed and depends on type of the bottleneck).</w:t>
-      </w:r>
-      <w:r>
-        <w:t xml:space="preserve"> Capacity limitation due to CPU resource can be investigated using Java profilers.</w:t>
-      </w:r>
-    </w:p>
-    <w:p/>
-    <w:p>
-      <w:pPr>
-        <w:pStyle w:val="Heading2"/>
-      </w:pPr>
-      <w:bookmarkStart w:id="19" w:name="_Toc174005067"/>
-      <w:r>
-        <w:lastRenderedPageBreak/>
-        <w:t>Q&amp;A</w:t>
-      </w:r>
-      <w:bookmarkEnd w:id="19"/>
-    </w:p>
-    <w:p/>
-    <w:p>
-      <w:r>
-        <w:t xml:space="preserve">Q: </w:t>
-      </w:r>
-      <w:r>
-        <w:rPr>
-          <w:u w:val="single"/>
-        </w:rPr>
-        <w:t xml:space="preserve">Can </w:t>
-      </w:r>
-      <w:proofErr w:type="spellStart"/>
-      <w:r>
-        <w:rPr>
-          <w:u w:val="single"/>
-        </w:rPr>
-        <w:t>YouTrack</w:t>
-      </w:r>
-      <w:proofErr w:type="spellEnd"/>
-      <w:r>
-        <w:rPr>
-          <w:u w:val="single"/>
-        </w:rPr>
-        <w:t xml:space="preserve"> tracker handle 100 concurrent users</w:t>
-      </w:r>
-      <w:r>
-        <w:t>?</w:t>
-      </w:r>
-    </w:p>
-    <w:p>
-      <w:r>
-        <w:t xml:space="preserve">A: Yes, it </w:t>
-      </w:r>
-      <w:r>
-        <w:rPr>
-          <w:b/>
-          <w:bCs/>
-        </w:rPr>
-        <w:t>can handle more than 100 concurrent users</w:t>
-      </w:r>
-      <w:r>
-        <w:t xml:space="preserve"> without significant </w:t>
-      </w:r>
-      <w:proofErr w:type="gramStart"/>
-      <w:r>
-        <w:t>degradation;</w:t>
-      </w:r>
-      <w:proofErr w:type="gramEnd"/>
-    </w:p>
-    <w:p/>
-    <w:p>
-      <w:r>
-        <w:t xml:space="preserve">Q: </w:t>
-      </w:r>
-      <w:r>
-        <w:rPr>
-          <w:u w:val="single"/>
-        </w:rPr>
-        <w:t>What endpoints are crucial for load testing and what are not</w:t>
-      </w:r>
-      <w:r>
-        <w:t>?</w:t>
-      </w:r>
-    </w:p>
-    <w:p>
-      <w:r>
-        <w:t xml:space="preserve">A: See </w:t>
-      </w:r>
-      <w:r>
-        <w:rPr>
-          <w:b/>
-          <w:bCs/>
-        </w:rPr>
-        <w:t xml:space="preserve">Endpoint </w:t>
-      </w:r>
-      <w:proofErr w:type="gramStart"/>
-      <w:r>
-        <w:rPr>
-          <w:b/>
-          <w:bCs/>
-        </w:rPr>
-        <w:t>selection</w:t>
-      </w:r>
-      <w:proofErr w:type="gramEnd"/>
-      <w:r>
-        <w:t xml:space="preserve"> and </w:t>
-      </w:r>
-      <w:r>
-        <w:rPr>
-          <w:b/>
-          <w:bCs/>
-        </w:rPr>
-        <w:t>Resulting scenarios sections</w:t>
-      </w:r>
-      <w:r>
-        <w:t>;</w:t>
-      </w:r>
-    </w:p>
-    <w:p/>
-    <w:p>
-      <w:r>
-        <w:t xml:space="preserve">Q: </w:t>
-      </w:r>
-      <w:r>
-        <w:rPr>
-          <w:u w:val="single"/>
-        </w:rPr>
-        <w:t>How much of safe-buffer system has in terms of load (capacity without significant degradation)</w:t>
-      </w:r>
-      <w:r>
-        <w:t>?</w:t>
-      </w:r>
-    </w:p>
-    <w:p>
-      <w:r>
-        <w:t xml:space="preserve">A: System </w:t>
-      </w:r>
-      <w:r>
-        <w:t xml:space="preserve">demonstrates </w:t>
-      </w:r>
-      <w:r>
-        <w:rPr>
-          <w:b/>
-          <w:bCs/>
-        </w:rPr>
-        <w:t>capacity of</w:t>
-      </w:r>
-      <w:r>
-        <w:t xml:space="preserve"> </w:t>
-      </w:r>
-      <w:r>
-        <w:rPr>
-          <w:b/>
-          <w:bCs/>
-        </w:rPr>
-        <w:t>~170 concurrent users</w:t>
-      </w:r>
-      <w:r>
-        <w:t xml:space="preserve"> in current setup, however, is affected by some responses </w:t>
-      </w:r>
-      <w:proofErr w:type="gramStart"/>
-      <w:r>
-        <w:t>spikes;</w:t>
-      </w:r>
-      <w:proofErr w:type="gramEnd"/>
-    </w:p>
-    <w:p/>
-    <w:p>
-      <w:r>
-        <w:t xml:space="preserve">Q: </w:t>
-      </w:r>
-      <w:r>
-        <w:rPr>
-          <w:u w:val="single"/>
-        </w:rPr>
-        <w:t xml:space="preserve">Can saturation point be detected in current </w:t>
-      </w:r>
-      <w:proofErr w:type="gramStart"/>
-      <w:r>
-        <w:rPr>
-          <w:u w:val="single"/>
-        </w:rPr>
-        <w:t>setup</w:t>
-      </w:r>
-      <w:proofErr w:type="gramEnd"/>
-      <w:r>
-        <w:rPr>
-          <w:u w:val="single"/>
-        </w:rPr>
-        <w:t xml:space="preserve"> or something is preventing us from doing it</w:t>
-      </w:r>
-      <w:r>
-        <w:t>?</w:t>
-      </w:r>
-    </w:p>
-    <w:p>
-      <w:r>
-        <w:t xml:space="preserve">A: </w:t>
-      </w:r>
-      <w:r>
-        <w:rPr>
-          <w:b/>
-          <w:bCs/>
-        </w:rPr>
-        <w:t>Saturation point was successfully identified</w:t>
-      </w:r>
-      <w:r>
-        <w:t>, although it’s not absolutely accurate due to spikes/deviations</w:t>
-      </w:r>
-      <w:r>
-        <w:t>. However, SLA thresholds were crossed from the very beginning of the test, which means system doesn’t demonstrate desired performance in terms of how fast it operates</w:t>
-      </w:r>
-      <w:r>
-        <w:t xml:space="preserve"> from user perspective.</w:t>
-      </w:r>
-    </w:p>
-    <w:p/>
-    <w:p/>
-    <w:p>
-      <w:pPr>
-        <w:pStyle w:val="Heading1"/>
-      </w:pPr>
-      <w:bookmarkStart w:id="20" w:name="_Toc174005068"/>
-      <w:r>
-        <w:t>Additional Questions</w:t>
-      </w:r>
-      <w:bookmarkEnd w:id="20"/>
-    </w:p>
-    <w:p/>
-    <w:p>
-      <w:pPr>
-        <w:pStyle w:val="Heading2"/>
-      </w:pPr>
-      <w:bookmarkStart w:id="21" w:name="_Toc174005069"/>
-      <w:r>
-        <w:t>Q&amp;A</w:t>
-      </w:r>
-      <w:bookmarkEnd w:id="21"/>
-    </w:p>
-    <w:p/>
-    <w:p>
-      <w:r>
-        <w:t xml:space="preserve">Q: </w:t>
-      </w:r>
-      <w:r>
-        <w:rPr>
-          <w:u w:val="single"/>
-        </w:rPr>
-        <w:t xml:space="preserve">In case of load generator and service sharing same server, how can performance impact be </w:t>
-      </w:r>
-      <w:r>
-        <w:rPr>
-          <w:u w:val="single"/>
-        </w:rPr>
-        <w:t>mitigated? What system resources are they sharing</w:t>
-      </w:r>
-      <w:r>
-        <w:t>?</w:t>
-      </w:r>
-    </w:p>
-    <w:p>
-      <w:r>
         <w:t xml:space="preserve">A: For </w:t>
       </w:r>
       <w:r>
@@ -8147,7 +8019,6 @@
     <w:p/>
     <w:p>
       <w:r>
-        <w:lastRenderedPageBreak/>
         <w:t xml:space="preserve">Q: </w:t>
       </w:r>
       <w:r>

</xml_diff>

<commit_message>
[report] update capacity test report
</commit_message>
<xml_diff>
--- a/reports/task_report.docx
+++ b/reports/task_report.docx
@@ -84,7 +84,7 @@
             </w:rPr>
             <w:fldChar w:fldCharType="separate"/>
           </w:r>
-          <w:hyperlink w:anchor="_Toc174005048" w:history="1">
+          <w:hyperlink w:anchor="_Toc174013134" w:history="1">
             <w:r>
               <w:rPr>
                 <w:rStyle w:val="Hyperlink"/>
@@ -111,7 +111,7 @@
                 <w:noProof/>
                 <w:webHidden/>
               </w:rPr>
-              <w:instrText xml:space="preserve"> PAGEREF _Toc174005048 \h </w:instrText>
+              <w:instrText xml:space="preserve"> PAGEREF _Toc174013134 \h </w:instrText>
             </w:r>
             <w:r>
               <w:rPr>
@@ -158,7 +158,7 @@
               <w:szCs w:val="24"/>
             </w:rPr>
           </w:pPr>
-          <w:hyperlink w:anchor="_Toc174005049" w:history="1">
+          <w:hyperlink w:anchor="_Toc174013135" w:history="1">
             <w:r>
               <w:rPr>
                 <w:rStyle w:val="Hyperlink"/>
@@ -185,7 +185,7 @@
                 <w:noProof/>
                 <w:webHidden/>
               </w:rPr>
-              <w:instrText xml:space="preserve"> PAGEREF _Toc174005049 \h </w:instrText>
+              <w:instrText xml:space="preserve"> PAGEREF _Toc174013135 \h </w:instrText>
             </w:r>
             <w:r>
               <w:rPr>
@@ -232,7 +232,7 @@
               <w:szCs w:val="24"/>
             </w:rPr>
           </w:pPr>
-          <w:hyperlink w:anchor="_Toc174005050" w:history="1">
+          <w:hyperlink w:anchor="_Toc174013136" w:history="1">
             <w:r>
               <w:rPr>
                 <w:rStyle w:val="Hyperlink"/>
@@ -259,7 +259,7 @@
                 <w:noProof/>
                 <w:webHidden/>
               </w:rPr>
-              <w:instrText xml:space="preserve"> PAGEREF _Toc174005050 \h </w:instrText>
+              <w:instrText xml:space="preserve"> PAGEREF _Toc174013136 \h </w:instrText>
             </w:r>
             <w:r>
               <w:rPr>
@@ -304,7 +304,7 @@
               <w:szCs w:val="24"/>
             </w:rPr>
           </w:pPr>
-          <w:hyperlink w:anchor="_Toc174005051" w:history="1">
+          <w:hyperlink w:anchor="_Toc174013137" w:history="1">
             <w:r>
               <w:rPr>
                 <w:rStyle w:val="Hyperlink"/>
@@ -331,7 +331,7 @@
                 <w:noProof/>
                 <w:webHidden/>
               </w:rPr>
-              <w:instrText xml:space="preserve"> PAGEREF _Toc174005051 \h </w:instrText>
+              <w:instrText xml:space="preserve"> PAGEREF _Toc174013137 \h </w:instrText>
             </w:r>
             <w:r>
               <w:rPr>
@@ -376,7 +376,7 @@
               <w:szCs w:val="24"/>
             </w:rPr>
           </w:pPr>
-          <w:hyperlink w:anchor="_Toc174005052" w:history="1">
+          <w:hyperlink w:anchor="_Toc174013138" w:history="1">
             <w:r>
               <w:rPr>
                 <w:rStyle w:val="Hyperlink"/>
@@ -403,7 +403,7 @@
                 <w:noProof/>
                 <w:webHidden/>
               </w:rPr>
-              <w:instrText xml:space="preserve"> PAGEREF _Toc174005052 \h </w:instrText>
+              <w:instrText xml:space="preserve"> PAGEREF _Toc174013138 \h </w:instrText>
             </w:r>
             <w:r>
               <w:rPr>
@@ -448,7 +448,7 @@
               <w:szCs w:val="24"/>
             </w:rPr>
           </w:pPr>
-          <w:hyperlink w:anchor="_Toc174005053" w:history="1">
+          <w:hyperlink w:anchor="_Toc174013139" w:history="1">
             <w:r>
               <w:rPr>
                 <w:rStyle w:val="Hyperlink"/>
@@ -475,7 +475,7 @@
                 <w:noProof/>
                 <w:webHidden/>
               </w:rPr>
-              <w:instrText xml:space="preserve"> PAGEREF _Toc174005053 \h </w:instrText>
+              <w:instrText xml:space="preserve"> PAGEREF _Toc174013139 \h </w:instrText>
             </w:r>
             <w:r>
               <w:rPr>
@@ -520,7 +520,7 @@
               <w:szCs w:val="24"/>
             </w:rPr>
           </w:pPr>
-          <w:hyperlink w:anchor="_Toc174005054" w:history="1">
+          <w:hyperlink w:anchor="_Toc174013140" w:history="1">
             <w:r>
               <w:rPr>
                 <w:rStyle w:val="Hyperlink"/>
@@ -547,7 +547,7 @@
                 <w:noProof/>
                 <w:webHidden/>
               </w:rPr>
-              <w:instrText xml:space="preserve"> PAGEREF _Toc174005054 \h </w:instrText>
+              <w:instrText xml:space="preserve"> PAGEREF _Toc174013140 \h </w:instrText>
             </w:r>
             <w:r>
               <w:rPr>
@@ -592,7 +592,7 @@
               <w:szCs w:val="24"/>
             </w:rPr>
           </w:pPr>
-          <w:hyperlink w:anchor="_Toc174005055" w:history="1">
+          <w:hyperlink w:anchor="_Toc174013141" w:history="1">
             <w:r>
               <w:rPr>
                 <w:rStyle w:val="Hyperlink"/>
@@ -619,7 +619,7 @@
                 <w:noProof/>
                 <w:webHidden/>
               </w:rPr>
-              <w:instrText xml:space="preserve"> PAGEREF _Toc174005055 \h </w:instrText>
+              <w:instrText xml:space="preserve"> PAGEREF _Toc174013141 \h </w:instrText>
             </w:r>
             <w:r>
               <w:rPr>
@@ -664,7 +664,7 @@
               <w:szCs w:val="24"/>
             </w:rPr>
           </w:pPr>
-          <w:hyperlink w:anchor="_Toc174005056" w:history="1">
+          <w:hyperlink w:anchor="_Toc174013142" w:history="1">
             <w:r>
               <w:rPr>
                 <w:rStyle w:val="Hyperlink"/>
@@ -691,7 +691,7 @@
                 <w:noProof/>
                 <w:webHidden/>
               </w:rPr>
-              <w:instrText xml:space="preserve"> PAGEREF _Toc174005056 \h </w:instrText>
+              <w:instrText xml:space="preserve"> PAGEREF _Toc174013142 \h </w:instrText>
             </w:r>
             <w:r>
               <w:rPr>
@@ -738,7 +738,7 @@
               <w:szCs w:val="24"/>
             </w:rPr>
           </w:pPr>
-          <w:hyperlink w:anchor="_Toc174005057" w:history="1">
+          <w:hyperlink w:anchor="_Toc174013143" w:history="1">
             <w:r>
               <w:rPr>
                 <w:rStyle w:val="Hyperlink"/>
@@ -765,7 +765,7 @@
                 <w:noProof/>
                 <w:webHidden/>
               </w:rPr>
-              <w:instrText xml:space="preserve"> PAGEREF _Toc174005057 \h </w:instrText>
+              <w:instrText xml:space="preserve"> PAGEREF _Toc174013143 \h </w:instrText>
             </w:r>
             <w:r>
               <w:rPr>
@@ -810,7 +810,7 @@
               <w:szCs w:val="24"/>
             </w:rPr>
           </w:pPr>
-          <w:hyperlink w:anchor="_Toc174005058" w:history="1">
+          <w:hyperlink w:anchor="_Toc174013144" w:history="1">
             <w:r>
               <w:rPr>
                 <w:rStyle w:val="Hyperlink"/>
@@ -837,7 +837,7 @@
                 <w:noProof/>
                 <w:webHidden/>
               </w:rPr>
-              <w:instrText xml:space="preserve"> PAGEREF _Toc174005058 \h </w:instrText>
+              <w:instrText xml:space="preserve"> PAGEREF _Toc174013144 \h </w:instrText>
             </w:r>
             <w:r>
               <w:rPr>
@@ -882,7 +882,7 @@
               <w:szCs w:val="24"/>
             </w:rPr>
           </w:pPr>
-          <w:hyperlink w:anchor="_Toc174005059" w:history="1">
+          <w:hyperlink w:anchor="_Toc174013145" w:history="1">
             <w:r>
               <w:rPr>
                 <w:rStyle w:val="Hyperlink"/>
@@ -909,7 +909,7 @@
                 <w:noProof/>
                 <w:webHidden/>
               </w:rPr>
-              <w:instrText xml:space="preserve"> PAGEREF _Toc174005059 \h </w:instrText>
+              <w:instrText xml:space="preserve"> PAGEREF _Toc174013145 \h </w:instrText>
             </w:r>
             <w:r>
               <w:rPr>
@@ -955,7 +955,7 @@
               <w:szCs w:val="24"/>
             </w:rPr>
           </w:pPr>
-          <w:hyperlink w:anchor="_Toc174005060" w:history="1">
+          <w:hyperlink w:anchor="_Toc174013146" w:history="1">
             <w:r>
               <w:rPr>
                 <w:rStyle w:val="Hyperlink"/>
@@ -982,7 +982,7 @@
                 <w:noProof/>
                 <w:webHidden/>
               </w:rPr>
-              <w:instrText xml:space="preserve"> PAGEREF _Toc174005060 \h </w:instrText>
+              <w:instrText xml:space="preserve"> PAGEREF _Toc174013146 \h </w:instrText>
             </w:r>
             <w:r>
               <w:rPr>
@@ -1028,7 +1028,7 @@
               <w:szCs w:val="24"/>
             </w:rPr>
           </w:pPr>
-          <w:hyperlink w:anchor="_Toc174005061" w:history="1">
+          <w:hyperlink w:anchor="_Toc174013147" w:history="1">
             <w:r>
               <w:rPr>
                 <w:rStyle w:val="Hyperlink"/>
@@ -1055,7 +1055,7 @@
                 <w:noProof/>
                 <w:webHidden/>
               </w:rPr>
-              <w:instrText xml:space="preserve"> PAGEREF _Toc174005061 \h </w:instrText>
+              <w:instrText xml:space="preserve"> PAGEREF _Toc174013147 \h </w:instrText>
             </w:r>
             <w:r>
               <w:rPr>
@@ -1101,7 +1101,7 @@
               <w:szCs w:val="24"/>
             </w:rPr>
           </w:pPr>
-          <w:hyperlink w:anchor="_Toc174005062" w:history="1">
+          <w:hyperlink w:anchor="_Toc174013148" w:history="1">
             <w:r>
               <w:rPr>
                 <w:rStyle w:val="Hyperlink"/>
@@ -1128,7 +1128,7 @@
                 <w:noProof/>
                 <w:webHidden/>
               </w:rPr>
-              <w:instrText xml:space="preserve"> PAGEREF _Toc174005062 \h </w:instrText>
+              <w:instrText xml:space="preserve"> PAGEREF _Toc174013148 \h </w:instrText>
             </w:r>
             <w:r>
               <w:rPr>
@@ -1174,7 +1174,7 @@
               <w:szCs w:val="24"/>
             </w:rPr>
           </w:pPr>
-          <w:hyperlink w:anchor="_Toc174005063" w:history="1">
+          <w:hyperlink w:anchor="_Toc174013149" w:history="1">
             <w:r>
               <w:rPr>
                 <w:rStyle w:val="Hyperlink"/>
@@ -1201,7 +1201,7 @@
                 <w:noProof/>
                 <w:webHidden/>
               </w:rPr>
-              <w:instrText xml:space="preserve"> PAGEREF _Toc174005063 \h </w:instrText>
+              <w:instrText xml:space="preserve"> PAGEREF _Toc174013149 \h </w:instrText>
             </w:r>
             <w:r>
               <w:rPr>
@@ -1246,7 +1246,7 @@
               <w:szCs w:val="24"/>
             </w:rPr>
           </w:pPr>
-          <w:hyperlink w:anchor="_Toc174005064" w:history="1">
+          <w:hyperlink w:anchor="_Toc174013150" w:history="1">
             <w:r>
               <w:rPr>
                 <w:rStyle w:val="Hyperlink"/>
@@ -1273,7 +1273,7 @@
                 <w:noProof/>
                 <w:webHidden/>
               </w:rPr>
-              <w:instrText xml:space="preserve"> PAGEREF _Toc174005064 \h </w:instrText>
+              <w:instrText xml:space="preserve"> PAGEREF _Toc174013150 \h </w:instrText>
             </w:r>
             <w:r>
               <w:rPr>
@@ -1319,7 +1319,7 @@
               <w:szCs w:val="24"/>
             </w:rPr>
           </w:pPr>
-          <w:hyperlink w:anchor="_Toc174005065" w:history="1">
+          <w:hyperlink w:anchor="_Toc174013151" w:history="1">
             <w:r>
               <w:rPr>
                 <w:rStyle w:val="Hyperlink"/>
@@ -1346,7 +1346,7 @@
                 <w:noProof/>
                 <w:webHidden/>
               </w:rPr>
-              <w:instrText xml:space="preserve"> PAGEREF _Toc174005065 \h </w:instrText>
+              <w:instrText xml:space="preserve"> PAGEREF _Toc174013151 \h </w:instrText>
             </w:r>
             <w:r>
               <w:rPr>
@@ -1392,7 +1392,7 @@
               <w:szCs w:val="24"/>
             </w:rPr>
           </w:pPr>
-          <w:hyperlink w:anchor="_Toc174005066" w:history="1">
+          <w:hyperlink w:anchor="_Toc174013152" w:history="1">
             <w:r>
               <w:rPr>
                 <w:rStyle w:val="Hyperlink"/>
@@ -1419,7 +1419,7 @@
                 <w:noProof/>
                 <w:webHidden/>
               </w:rPr>
-              <w:instrText xml:space="preserve"> PAGEREF _Toc174005066 \h </w:instrText>
+              <w:instrText xml:space="preserve"> PAGEREF _Toc174013152 \h </w:instrText>
             </w:r>
             <w:r>
               <w:rPr>
@@ -1439,7 +1439,7 @@
                 <w:noProof/>
                 <w:webHidden/>
               </w:rPr>
-              <w:t>17</w:t>
+              <w:t>18</w:t>
             </w:r>
             <w:r>
               <w:rPr>
@@ -1464,7 +1464,7 @@
               <w:szCs w:val="24"/>
             </w:rPr>
           </w:pPr>
-          <w:hyperlink w:anchor="_Toc174005067" w:history="1">
+          <w:hyperlink w:anchor="_Toc174013153" w:history="1">
             <w:r>
               <w:rPr>
                 <w:rStyle w:val="Hyperlink"/>
@@ -1491,7 +1491,7 @@
                 <w:noProof/>
                 <w:webHidden/>
               </w:rPr>
-              <w:instrText xml:space="preserve"> PAGEREF _Toc174005067 \h </w:instrText>
+              <w:instrText xml:space="preserve"> PAGEREF _Toc174013153 \h </w:instrText>
             </w:r>
             <w:r>
               <w:rPr>
@@ -1511,7 +1511,7 @@
                 <w:noProof/>
                 <w:webHidden/>
               </w:rPr>
-              <w:t>22</w:t>
+              <w:t>21</w:t>
             </w:r>
             <w:r>
               <w:rPr>
@@ -1538,7 +1538,7 @@
               <w:szCs w:val="24"/>
             </w:rPr>
           </w:pPr>
-          <w:hyperlink w:anchor="_Toc174005068" w:history="1">
+          <w:hyperlink w:anchor="_Toc174013154" w:history="1">
             <w:r>
               <w:rPr>
                 <w:rStyle w:val="Hyperlink"/>
@@ -1565,7 +1565,7 @@
                 <w:noProof/>
                 <w:webHidden/>
               </w:rPr>
-              <w:instrText xml:space="preserve"> PAGEREF _Toc174005068 \h </w:instrText>
+              <w:instrText xml:space="preserve"> PAGEREF _Toc174013154 \h </w:instrText>
             </w:r>
             <w:r>
               <w:rPr>
@@ -1585,7 +1585,7 @@
                 <w:noProof/>
                 <w:webHidden/>
               </w:rPr>
-              <w:t>22</w:t>
+              <w:t>21</w:t>
             </w:r>
             <w:r>
               <w:rPr>
@@ -1610,7 +1610,7 @@
               <w:szCs w:val="24"/>
             </w:rPr>
           </w:pPr>
-          <w:hyperlink w:anchor="_Toc174005069" w:history="1">
+          <w:hyperlink w:anchor="_Toc174013155" w:history="1">
             <w:r>
               <w:rPr>
                 <w:rStyle w:val="Hyperlink"/>
@@ -1637,7 +1637,7 @@
                 <w:noProof/>
                 <w:webHidden/>
               </w:rPr>
-              <w:instrText xml:space="preserve"> PAGEREF _Toc174005069 \h </w:instrText>
+              <w:instrText xml:space="preserve"> PAGEREF _Toc174013155 \h </w:instrText>
             </w:r>
             <w:r>
               <w:rPr>
@@ -1657,7 +1657,7 @@
                 <w:noProof/>
                 <w:webHidden/>
               </w:rPr>
-              <w:t>22</w:t>
+              <w:t>21</w:t>
             </w:r>
             <w:r>
               <w:rPr>
@@ -1687,7 +1687,7 @@
       <w:pPr>
         <w:pStyle w:val="Heading1"/>
       </w:pPr>
-      <w:bookmarkStart w:id="0" w:name="_Toc174005048"/>
+      <w:bookmarkStart w:id="0" w:name="_Toc174013134"/>
       <w:r>
         <w:t>Application setup</w:t>
       </w:r>
@@ -1769,7 +1769,7 @@
       <w:pPr>
         <w:pStyle w:val="Heading1"/>
       </w:pPr>
-      <w:bookmarkStart w:id="1" w:name="_Toc174005049"/>
+      <w:bookmarkStart w:id="1" w:name="_Toc174013135"/>
       <w:proofErr w:type="gramStart"/>
       <w:r>
         <w:t>Users</w:t>
@@ -1841,7 +1841,7 @@
       <w:pPr>
         <w:pStyle w:val="Heading1"/>
       </w:pPr>
-      <w:bookmarkStart w:id="2" w:name="_Toc174005050"/>
+      <w:bookmarkStart w:id="2" w:name="_Toc174013136"/>
       <w:r>
         <w:t xml:space="preserve">Task #1: Issues </w:t>
       </w:r>
@@ -1853,7 +1853,7 @@
     <w:p/>
     <w:p/>
     <w:p>
-      <w:bookmarkStart w:id="3" w:name="_Toc174005051"/>
+      <w:bookmarkStart w:id="3" w:name="_Toc174013137"/>
       <w:r>
         <w:rPr>
           <w:rStyle w:val="Heading2Char"/>
@@ -1903,7 +1903,7 @@
       <w:pPr>
         <w:pStyle w:val="Heading2"/>
       </w:pPr>
-      <w:bookmarkStart w:id="4" w:name="_Toc174005052"/>
+      <w:bookmarkStart w:id="4" w:name="_Toc174013138"/>
       <w:r>
         <w:t>Creation scenario</w:t>
       </w:r>
@@ -1976,7 +1976,7 @@
       <w:pPr>
         <w:pStyle w:val="Heading2"/>
       </w:pPr>
-      <w:bookmarkStart w:id="5" w:name="_Toc174005053"/>
+      <w:bookmarkStart w:id="5" w:name="_Toc174013139"/>
       <w:r>
         <w:t>Open vs Closed Load model</w:t>
       </w:r>
@@ -2003,7 +2003,7 @@
       <w:pPr>
         <w:pStyle w:val="Heading2"/>
       </w:pPr>
-      <w:bookmarkStart w:id="6" w:name="_Toc174005054"/>
+      <w:bookmarkStart w:id="6" w:name="_Toc174013140"/>
       <w:r>
         <w:t>Throughput</w:t>
       </w:r>
@@ -2023,7 +2023,7 @@
         </w:rPr>
         <w:lastRenderedPageBreak/>
         <w:drawing>
-          <wp:inline distT="0" distB="0" distL="0" distR="0" wp14:anchorId="1B16A277" wp14:editId="7B40098E">
+          <wp:inline distT="0" distB="0" distL="0" distR="0" wp14:anchorId="1B16A277" wp14:editId="07D5CBEE">
             <wp:extent cx="8526162" cy="1752600"/>
             <wp:effectExtent l="0" t="0" r="0" b="0"/>
             <wp:docPr id="1680939670" name="Picture 1" descr="A graph with a line&#10;&#10;Description automatically generated"/>
@@ -2505,7 +2505,7 @@
       <w:pPr>
         <w:pStyle w:val="Heading2"/>
       </w:pPr>
-      <w:bookmarkStart w:id="7" w:name="_Toc174005055"/>
+      <w:bookmarkStart w:id="7" w:name="_Toc174013141"/>
       <w:r>
         <w:t>Upload 100_000 issues</w:t>
       </w:r>
@@ -2607,7 +2607,7 @@
           <w:noProof/>
         </w:rPr>
         <w:drawing>
-          <wp:inline distT="0" distB="0" distL="0" distR="0" wp14:anchorId="74055882" wp14:editId="3F535711">
+          <wp:inline distT="0" distB="0" distL="0" distR="0" wp14:anchorId="74055882" wp14:editId="1B46D7E9">
             <wp:extent cx="8229600" cy="1816735"/>
             <wp:effectExtent l="0" t="0" r="0" b="0"/>
             <wp:docPr id="1980069902" name="Picture 1" descr="A graph of a graph&#10;&#10;Description automatically generated with medium confidence"/>
@@ -2850,7 +2850,7 @@
         </w:rPr>
         <w:lastRenderedPageBreak/>
         <w:drawing>
-          <wp:inline distT="0" distB="0" distL="0" distR="0" wp14:anchorId="78F62B6B" wp14:editId="6DE9D9BF">
+          <wp:inline distT="0" distB="0" distL="0" distR="0" wp14:anchorId="78F62B6B" wp14:editId="0AC0A356">
             <wp:extent cx="8229600" cy="1917700"/>
             <wp:effectExtent l="0" t="0" r="0" b="0"/>
             <wp:docPr id="264427026" name="Picture 4" descr="A graph with blue and green lines&#10;&#10;Description automatically generated"/>
@@ -3076,7 +3076,7 @@
           <w:noProof/>
         </w:rPr>
         <w:drawing>
-          <wp:inline distT="0" distB="0" distL="0" distR="0" wp14:anchorId="3233F20D" wp14:editId="6784D4F0">
+          <wp:inline distT="0" distB="0" distL="0" distR="0" wp14:anchorId="3233F20D" wp14:editId="34E3304C">
             <wp:extent cx="8229600" cy="557530"/>
             <wp:effectExtent l="0" t="0" r="0" b="1270"/>
             <wp:docPr id="515887364" name="Picture 5"/>
@@ -3132,7 +3132,7 @@
           <w:noProof/>
         </w:rPr>
         <w:drawing>
-          <wp:inline distT="0" distB="0" distL="0" distR="0" wp14:anchorId="27B1CFDC" wp14:editId="2EBEC47E">
+          <wp:inline distT="0" distB="0" distL="0" distR="0" wp14:anchorId="27B1CFDC" wp14:editId="1C5646B4">
             <wp:extent cx="8229600" cy="360045"/>
             <wp:effectExtent l="0" t="0" r="0" b="0"/>
             <wp:docPr id="1138788476" name="Picture 6"/>
@@ -3188,7 +3188,7 @@
       <w:pPr>
         <w:pStyle w:val="Heading2"/>
       </w:pPr>
-      <w:bookmarkStart w:id="8" w:name="_Toc174005056"/>
+      <w:bookmarkStart w:id="8" w:name="_Toc174013142"/>
       <w:r>
         <w:lastRenderedPageBreak/>
         <w:t>Q&amp;A</w:t>
@@ -3244,7 +3244,7 @@
       <w:pPr>
         <w:pStyle w:val="Heading1"/>
       </w:pPr>
-      <w:bookmarkStart w:id="9" w:name="_Toc174005057"/>
+      <w:bookmarkStart w:id="9" w:name="_Toc174013143"/>
       <w:r>
         <w:t>Task #2: Users load scenario</w:t>
       </w:r>
@@ -3255,7 +3255,7 @@
       <w:pPr>
         <w:pStyle w:val="Heading2"/>
       </w:pPr>
-      <w:bookmarkStart w:id="10" w:name="_Toc174005058"/>
+      <w:bookmarkStart w:id="10" w:name="_Toc174013144"/>
       <w:r>
         <w:t xml:space="preserve">Load </w:t>
       </w:r>
@@ -4131,7 +4131,7 @@
       <w:pPr>
         <w:pStyle w:val="Heading2"/>
       </w:pPr>
-      <w:bookmarkStart w:id="11" w:name="_Toc174005059"/>
+      <w:bookmarkStart w:id="11" w:name="_Toc174013145"/>
       <w:r>
         <w:t>Endpoints selection</w:t>
       </w:r>
@@ -4425,7 +4425,7 @@
       <w:pPr>
         <w:pStyle w:val="Heading3"/>
       </w:pPr>
-      <w:bookmarkStart w:id="12" w:name="_Toc174005060"/>
+      <w:bookmarkStart w:id="12" w:name="_Toc174013146"/>
       <w:r>
         <w:t>Business criticality</w:t>
       </w:r>
@@ -5271,7 +5271,7 @@
       <w:pPr>
         <w:pStyle w:val="Heading3"/>
       </w:pPr>
-      <w:bookmarkStart w:id="13" w:name="_Toc174005061"/>
+      <w:bookmarkStart w:id="13" w:name="_Toc174013147"/>
       <w:r>
         <w:t>Frequency of occurrence</w:t>
       </w:r>
@@ -6065,7 +6065,7 @@
       <w:pPr>
         <w:pStyle w:val="Heading3"/>
       </w:pPr>
-      <w:bookmarkStart w:id="14" w:name="_Toc174005062"/>
+      <w:bookmarkStart w:id="14" w:name="_Toc174013148"/>
       <w:r>
         <w:t xml:space="preserve">Load </w:t>
       </w:r>
@@ -6273,7 +6273,7 @@
         </w:rPr>
         <w:lastRenderedPageBreak/>
         <w:drawing>
-          <wp:inline distT="0" distB="0" distL="0" distR="0" wp14:anchorId="71DAA425" wp14:editId="6527463F">
+          <wp:inline distT="0" distB="0" distL="0" distR="0" wp14:anchorId="71DAA425" wp14:editId="6151DB48">
             <wp:extent cx="8229600" cy="1818640"/>
             <wp:effectExtent l="0" t="0" r="0" b="0"/>
             <wp:docPr id="59145848" name="Picture 1" descr="A graph with a line and a line&#10;&#10;Description automatically generated with medium confidence"/>
@@ -6400,7 +6400,7 @@
       <w:pPr>
         <w:pStyle w:val="Heading3"/>
       </w:pPr>
-      <w:bookmarkStart w:id="15" w:name="_Toc174005063"/>
+      <w:bookmarkStart w:id="15" w:name="_Toc174013149"/>
       <w:r>
         <w:t>Resulting scenario</w:t>
       </w:r>
@@ -6799,7 +6799,7 @@
       <w:pPr>
         <w:pStyle w:val="Heading2"/>
       </w:pPr>
-      <w:bookmarkStart w:id="16" w:name="_Toc174005064"/>
+      <w:bookmarkStart w:id="16" w:name="_Toc174013150"/>
       <w:r>
         <w:t xml:space="preserve">Test </w:t>
       </w:r>
@@ -6815,7 +6815,7 @@
       <w:pPr>
         <w:pStyle w:val="Heading3"/>
       </w:pPr>
-      <w:bookmarkStart w:id="17" w:name="_Toc174005065"/>
+      <w:bookmarkStart w:id="17" w:name="_Toc174013151"/>
       <w:r>
         <w:t>Capacity</w:t>
       </w:r>
@@ -6830,30 +6830,21 @@
     <w:p/>
     <w:p>
       <w:r>
-        <w:t xml:space="preserve">Although task explicitly declares 1000ms/500ms for POST/GET requests respectively, saturation point can’t be defined by SLA only. </w:t>
-      </w:r>
-      <w:r>
-        <w:t xml:space="preserve">Generally, saturation Is characterized by rapid increase of response times, inability to increase throughput and/or increase of error </w:t>
-      </w:r>
-      <w:proofErr w:type="gramStart"/>
-      <w:r>
-        <w:t xml:space="preserve">rate </w:t>
+        <w:t>Although task explicitly declares 1000ms/500ms for POST/GET requests respectively, saturation point can’t be defined by SLA only. Generally, saturation Is characterized by rapid increase of response times, inability to increase throughput and/or increase of error rate</w:t>
       </w:r>
       <w:r>
         <w:t>:</w:t>
       </w:r>
-      <w:proofErr w:type="gramEnd"/>
     </w:p>
     <w:p>
       <w:r>
         <w:rPr>
           <w:noProof/>
         </w:rPr>
-        <w:lastRenderedPageBreak/>
         <w:drawing>
-          <wp:inline distT="0" distB="0" distL="0" distR="0" wp14:anchorId="43343014" wp14:editId="442555FE">
-            <wp:extent cx="6013464" cy="4292600"/>
-            <wp:effectExtent l="0" t="0" r="6350" b="0"/>
+          <wp:inline distT="0" distB="0" distL="0" distR="0" wp14:anchorId="43343014" wp14:editId="7DDFF31C">
+            <wp:extent cx="4127585" cy="2946400"/>
+            <wp:effectExtent l="0" t="0" r="0" b="0"/>
             <wp:docPr id="556101916" name="Picture 1" descr="A diagram of a response graph&#10;&#10;Description automatically generated"/>
             <wp:cNvGraphicFramePr>
               <a:graphicFrameLocks xmlns:a="http://schemas.openxmlformats.org/drawingml/2006/main" noChangeAspect="1"/>
@@ -6880,7 +6871,7 @@
                   <pic:spPr>
                     <a:xfrm>
                       <a:off x="0" y="0"/>
-                      <a:ext cx="6024186" cy="4300254"/>
+                      <a:ext cx="4175378" cy="2980516"/>
                     </a:xfrm>
                     <a:prstGeom prst="rect">
                       <a:avLst/>
@@ -6897,8 +6888,20 @@
     <w:p/>
     <w:p>
       <w:r>
+        <w:lastRenderedPageBreak/>
         <w:br/>
-        <w:t>To do that, I’m going ramp the load up to X_LOAD=3 (equals to 300 concurrent users) over 30m and track response times/throughout/error rate.</w:t>
+      </w:r>
+      <w:r>
+        <w:t>For capacity test</w:t>
+      </w:r>
+      <w:r>
+        <w:t xml:space="preserve"> I’m going </w:t>
+      </w:r>
+      <w:r>
+        <w:t xml:space="preserve">to </w:t>
+      </w:r>
+      <w:r>
+        <w:t>ramp the load up to X_LOAD=3 (equals to 300 concurrent users) over 30m and track response times/throughout/error rate.</w:t>
       </w:r>
     </w:p>
     <w:p/>
@@ -6907,12 +6910,11 @@
         <w:rPr>
           <w:noProof/>
         </w:rPr>
-        <w:lastRenderedPageBreak/>
         <w:drawing>
-          <wp:inline distT="0" distB="0" distL="0" distR="0" wp14:anchorId="53901E9C" wp14:editId="55DF9A81">
-            <wp:extent cx="8229600" cy="810895"/>
-            <wp:effectExtent l="0" t="0" r="0" b="1905"/>
-            <wp:docPr id="1054520907" name="Picture 1"/>
+          <wp:inline distT="0" distB="0" distL="0" distR="0" wp14:anchorId="4982D675" wp14:editId="1FAEEEEA">
+            <wp:extent cx="8229600" cy="814070"/>
+            <wp:effectExtent l="0" t="0" r="0" b="0"/>
+            <wp:docPr id="18312411" name="Picture 1"/>
             <wp:cNvGraphicFramePr>
               <a:graphicFrameLocks xmlns:a="http://schemas.openxmlformats.org/drawingml/2006/main" noChangeAspect="1"/>
             </wp:cNvGraphicFramePr>
@@ -6920,7 +6922,7 @@
               <a:graphicData uri="http://schemas.openxmlformats.org/drawingml/2006/picture">
                 <pic:pic xmlns:pic="http://schemas.openxmlformats.org/drawingml/2006/picture">
                   <pic:nvPicPr>
-                    <pic:cNvPr id="1054520907" name="Picture 1054520907"/>
+                    <pic:cNvPr id="18312411" name="Picture 18312411"/>
                     <pic:cNvPicPr/>
                   </pic:nvPicPr>
                   <pic:blipFill>
@@ -6938,7 +6940,7 @@
                   <pic:spPr>
                     <a:xfrm>
                       <a:off x="0" y="0"/>
-                      <a:ext cx="8229600" cy="810895"/>
+                      <a:ext cx="8229600" cy="814070"/>
                     </a:xfrm>
                     <a:prstGeom prst="rect">
                       <a:avLst/>
@@ -6964,10 +6966,10 @@
           <w:noProof/>
         </w:rPr>
         <w:drawing>
-          <wp:inline distT="0" distB="0" distL="0" distR="0" wp14:anchorId="2188AB33" wp14:editId="43DBDFD8">
-            <wp:extent cx="8229600" cy="2005330"/>
-            <wp:effectExtent l="0" t="0" r="0" b="1270"/>
-            <wp:docPr id="575987086" name="Picture 2" descr="A graph of a graph&#10;&#10;Description automatically generated with medium confidence"/>
+          <wp:inline distT="0" distB="0" distL="0" distR="0" wp14:anchorId="74CEEE36" wp14:editId="6E14668C">
+            <wp:extent cx="8229600" cy="2012315"/>
+            <wp:effectExtent l="0" t="0" r="0" b="0"/>
+            <wp:docPr id="170538973" name="Picture 2" descr="A graph of a graph&#10;&#10;Description automatically generated with medium confidence"/>
             <wp:cNvGraphicFramePr>
               <a:graphicFrameLocks xmlns:a="http://schemas.openxmlformats.org/drawingml/2006/main" noChangeAspect="1"/>
             </wp:cNvGraphicFramePr>
@@ -6975,7 +6977,7 @@
               <a:graphicData uri="http://schemas.openxmlformats.org/drawingml/2006/picture">
                 <pic:pic xmlns:pic="http://schemas.openxmlformats.org/drawingml/2006/picture">
                   <pic:nvPicPr>
-                    <pic:cNvPr id="575987086" name="Picture 2" descr="A graph of a graph&#10;&#10;Description automatically generated with medium confidence"/>
+                    <pic:cNvPr id="170538973" name="Picture 2" descr="A graph of a graph&#10;&#10;Description automatically generated with medium confidence"/>
                     <pic:cNvPicPr/>
                   </pic:nvPicPr>
                   <pic:blipFill>
@@ -6993,7 +6995,7 @@
                   <pic:spPr>
                     <a:xfrm>
                       <a:off x="0" y="0"/>
-                      <a:ext cx="8229600" cy="2005330"/>
+                      <a:ext cx="8229600" cy="2012315"/>
                     </a:xfrm>
                     <a:prstGeom prst="rect">
                       <a:avLst/>
@@ -7009,17 +7011,49 @@
     <w:p/>
     <w:p>
       <w:r>
-        <w:t>Saturation point seems to be reached ~ at 19:46 (</w:t>
+        <w:t>Saturation point seems to be reached ~ at 1</w:t>
+      </w:r>
+      <w:r>
+        <w:t>3</w:t>
+      </w:r>
+      <w:r>
+        <w:t>:</w:t>
+      </w:r>
+      <w:r>
+        <w:t>05</w:t>
+      </w:r>
+      <w:r>
+        <w:t xml:space="preserve"> (</w:t>
       </w:r>
       <w:r>
         <w:rPr>
           <w:b/>
           <w:bCs/>
         </w:rPr>
-        <w:t>17m</w:t>
-      </w:r>
-      <w:r>
-        <w:t xml:space="preserve"> after test start) as responses start to grow rapidly due to CPU resource exhaustion (last 7m of the test):</w:t>
+        <w:t>~28</w:t>
+      </w:r>
+      <w:r>
+        <w:rPr>
+          <w:b/>
+          <w:bCs/>
+        </w:rPr>
+        <w:t>m</w:t>
+      </w:r>
+      <w:r>
+        <w:t xml:space="preserve"> after test start</w:t>
+      </w:r>
+      <w:r>
+        <w:t xml:space="preserve"> or ~at </w:t>
+      </w:r>
+      <w:r>
+        <w:rPr>
+          <w:b/>
+          <w:bCs/>
+        </w:rPr>
+        <w:t>280 concurrent users</w:t>
+      </w:r>
+      <w:r>
+        <w:t>) as responses start to grow rapidly due to CPU resource exhaustion (last 7m of the test):</w:t>
       </w:r>
       <w:r>
         <w:br/>
@@ -7078,23 +7112,7 @@
     <w:p/>
     <w:p>
       <w:r>
-        <w:t xml:space="preserve">As test was ramping up from 0 to 300 users within 30m, 17m of the test indicates </w:t>
-      </w:r>
-      <w:r>
-        <w:rPr>
-          <w:b/>
-          <w:bCs/>
-        </w:rPr>
-        <w:t>~170 users as a maximum throughput</w:t>
-      </w:r>
-      <w:r>
-        <w:t xml:space="preserve"> (capacity). It gives us ~70% of </w:t>
-      </w:r>
-      <w:r>
-        <w:t>safety buffer in terms of load system can handle</w:t>
-      </w:r>
-      <w:r>
-        <w:t xml:space="preserve"> (see capacity </w:t>
+        <w:t xml:space="preserve">It gives us ~100% (x2) of safety buffer in terms of load system can handle (see capacity </w:t>
       </w:r>
       <w:hyperlink r:id="rId31" w:history="1">
         <w:r>
@@ -7106,6 +7124,36 @@
       </w:hyperlink>
       <w:r>
         <w:t>)</w:t>
+      </w:r>
+      <w:r>
+        <w:t xml:space="preserve">. </w:t>
+      </w:r>
+      <w:r>
+        <w:t>Response times started to visibly degrade at</w:t>
+      </w:r>
+      <w:r>
+        <w:t xml:space="preserve"> </w:t>
+      </w:r>
+      <w:r>
+        <w:rPr>
+          <w:b/>
+          <w:bCs/>
+        </w:rPr>
+        <w:t>~</w:t>
+      </w:r>
+      <w:r>
+        <w:rPr>
+          <w:b/>
+          <w:bCs/>
+        </w:rPr>
+        <w:t>20</w:t>
+      </w:r>
+      <w:r>
+        <w:rPr>
+          <w:b/>
+          <w:bCs/>
+        </w:rPr>
+        <w:t>0 users</w:t>
       </w:r>
       <w:r>
         <w:t>.</w:t>
@@ -7184,13 +7232,7 @@
     </w:p>
     <w:p>
       <w:r>
-        <w:t>Capacity limitation due to CPU resource can be investigated using Java profilers</w:t>
-      </w:r>
-      <w:r>
-        <w:t xml:space="preserve"> or DB profilers (depending on which component consumes most of the CPU time)</w:t>
-      </w:r>
-      <w:r>
-        <w:t>.</w:t>
+        <w:t>Capacity limitation due to CPU resource can be investigated using Java profilers or DB profilers (depending on which component consumes most of the CPU time).</w:t>
       </w:r>
     </w:p>
     <w:p/>
@@ -7199,7 +7241,7 @@
       <w:pPr>
         <w:pStyle w:val="Heading3"/>
       </w:pPr>
-      <w:bookmarkStart w:id="18" w:name="_Toc174005066"/>
+      <w:bookmarkStart w:id="18" w:name="_Toc174013152"/>
       <w:r>
         <w:t xml:space="preserve">100 users </w:t>
       </w:r>
@@ -7390,7 +7432,7 @@
         </w:rPr>
         <w:lastRenderedPageBreak/>
         <w:drawing>
-          <wp:inline distT="0" distB="0" distL="0" distR="0" wp14:anchorId="612BDBE0" wp14:editId="24302B3D">
+          <wp:inline distT="0" distB="0" distL="0" distR="0" wp14:anchorId="612BDBE0" wp14:editId="139EEA37">
             <wp:extent cx="8229600" cy="2041525"/>
             <wp:effectExtent l="0" t="0" r="0" b="3175"/>
             <wp:docPr id="1978751623" name="Picture 1" descr="A table of numbers and equations&#10;&#10;Description automatically generated with medium confidence"/>
@@ -7624,7 +7666,7 @@
       <w:pPr>
         <w:pStyle w:val="Heading2"/>
       </w:pPr>
-      <w:bookmarkStart w:id="19" w:name="_Toc174005067"/>
+      <w:bookmarkStart w:id="19" w:name="_Toc174013153"/>
       <w:r>
         <w:t>Q&amp;A</w:t>
       </w:r>
@@ -7765,62 +7807,87 @@
           <w:b/>
           <w:bCs/>
         </w:rPr>
-        <w:t>~170 concurrent users</w:t>
-      </w:r>
-      <w:r>
-        <w:t xml:space="preserve"> in current setup, however, is affected by some responses </w:t>
-      </w:r>
-      <w:proofErr w:type="gramStart"/>
-      <w:r>
-        <w:t>spikes;</w:t>
-      </w:r>
-      <w:proofErr w:type="gramEnd"/>
-    </w:p>
-    <w:p/>
-    <w:p>
-      <w:r>
-        <w:t xml:space="preserve">Q: </w:t>
-      </w:r>
-      <w:r>
-        <w:rPr>
-          <w:u w:val="single"/>
-        </w:rPr>
-        <w:t xml:space="preserve">Can saturation point be detected in current </w:t>
-      </w:r>
-      <w:proofErr w:type="gramStart"/>
-      <w:r>
-        <w:rPr>
-          <w:u w:val="single"/>
-        </w:rPr>
-        <w:t>setup</w:t>
-      </w:r>
-      <w:proofErr w:type="gramEnd"/>
-      <w:r>
-        <w:rPr>
-          <w:u w:val="single"/>
-        </w:rPr>
-        <w:t xml:space="preserve"> or something is preventing us from doing it</w:t>
-      </w:r>
-      <w:r>
-        <w:t>?</w:t>
-      </w:r>
-    </w:p>
-    <w:p>
-      <w:r>
-        <w:t xml:space="preserve">A: </w:t>
+        <w:t>~</w:t>
       </w:r>
       <w:r>
         <w:rPr>
           <w:b/>
           <w:bCs/>
         </w:rPr>
+        <w:t>28</w:t>
+      </w:r>
+      <w:r>
+        <w:rPr>
+          <w:b/>
+          <w:bCs/>
+        </w:rPr>
+        <w:t>0 concurrent users</w:t>
+      </w:r>
+      <w:r>
+        <w:rPr>
+          <w:b/>
+          <w:bCs/>
+        </w:rPr>
+        <w:t xml:space="preserve"> with max workload of ~200 users without any visible degradation</w:t>
+      </w:r>
+      <w:r>
+        <w:t xml:space="preserve"> in current setup;</w:t>
+      </w:r>
+    </w:p>
+    <w:p/>
+    <w:p>
+      <w:r>
+        <w:t xml:space="preserve">Q: </w:t>
+      </w:r>
+      <w:r>
+        <w:rPr>
+          <w:u w:val="single"/>
+        </w:rPr>
+        <w:t xml:space="preserve">Can saturation point be detected in current </w:t>
+      </w:r>
+      <w:proofErr w:type="gramStart"/>
+      <w:r>
+        <w:rPr>
+          <w:u w:val="single"/>
+        </w:rPr>
+        <w:t>setup</w:t>
+      </w:r>
+      <w:proofErr w:type="gramEnd"/>
+      <w:r>
+        <w:rPr>
+          <w:u w:val="single"/>
+        </w:rPr>
+        <w:t xml:space="preserve"> or something is preventing us from doing it</w:t>
+      </w:r>
+      <w:r>
+        <w:t>?</w:t>
+      </w:r>
+    </w:p>
+    <w:p>
+      <w:r>
+        <w:t xml:space="preserve">A: </w:t>
+      </w:r>
+      <w:r>
+        <w:rPr>
+          <w:b/>
+          <w:bCs/>
+        </w:rPr>
         <w:t>Saturation point was successfully identified</w:t>
       </w:r>
       <w:r>
-        <w:t>, although it’s not absolutely accurate due to spikes/deviations</w:t>
-      </w:r>
-      <w:r>
-        <w:t>. However, SLA thresholds were crossed from the very beginning of the test, which means system doesn’t demonstrate desired performance in terms of how fast it operates</w:t>
+        <w:t>. However, SLA threshold</w:t>
+      </w:r>
+      <w:r>
+        <w:t xml:space="preserve"> for specific endpoint</w:t>
+      </w:r>
+      <w:r>
+        <w:t xml:space="preserve"> </w:t>
+      </w:r>
+      <w:r>
+        <w:t>was</w:t>
+      </w:r>
+      <w:r>
+        <w:t xml:space="preserve"> crossed from the very beginning of the test, which means system doesn’t demonstrate desired performance in terms of how fast it operates</w:t>
       </w:r>
       <w:r>
         <w:t xml:space="preserve"> from user perspective.</w:t>
@@ -7832,7 +7899,7 @@
       <w:pPr>
         <w:pStyle w:val="Heading1"/>
       </w:pPr>
-      <w:bookmarkStart w:id="20" w:name="_Toc174005068"/>
+      <w:bookmarkStart w:id="20" w:name="_Toc174013154"/>
       <w:r>
         <w:t>Additional Questions</w:t>
       </w:r>
@@ -7843,7 +7910,7 @@
       <w:pPr>
         <w:pStyle w:val="Heading2"/>
       </w:pPr>
-      <w:bookmarkStart w:id="21" w:name="_Toc174005069"/>
+      <w:bookmarkStart w:id="21" w:name="_Toc174013155"/>
       <w:r>
         <w:t>Q&amp;A</w:t>
       </w:r>
@@ -7852,6 +7919,7 @@
     <w:p/>
     <w:p>
       <w:r>
+        <w:lastRenderedPageBreak/>
         <w:t xml:space="preserve">Q: </w:t>
       </w:r>
       <w:r>
@@ -7872,7 +7940,6 @@
     </w:p>
     <w:p>
       <w:r>
-        <w:lastRenderedPageBreak/>
         <w:t xml:space="preserve">A: For </w:t>
       </w:r>
       <w:r>

</xml_diff>